<commit_message>
update sup info and plots
</commit_message>
<xml_diff>
--- a/draft_foodchainMS.docx
+++ b/draft_foodchainMS.docx
@@ -1224,7 +1224,6 @@
           <w:rFonts w:ascii="Times New Roman" w:hAnsi="Times New Roman" w:cs="Times New Roman"/>
           <w:b/>
         </w:rPr>
-        <w:lastRenderedPageBreak/>
         <w:t>Introduction</w:t>
       </w:r>
     </w:p>
@@ -1431,7 +1430,21 @@
           <w:rFonts w:ascii="Times New Roman" w:hAnsi="Times New Roman" w:cs="Times New Roman"/>
           <w:b/>
         </w:rPr>
-        <w:t>Figure 1b</w:t>
+        <w:t xml:space="preserve">Figure </w:t>
+      </w:r>
+      <w:r>
+        <w:rPr>
+          <w:rFonts w:ascii="Times New Roman" w:hAnsi="Times New Roman" w:cs="Times New Roman"/>
+          <w:b/>
+        </w:rPr>
+        <w:t>S</w:t>
+      </w:r>
+      <w:r>
+        <w:rPr>
+          <w:rFonts w:ascii="Times New Roman" w:hAnsi="Times New Roman" w:cs="Times New Roman"/>
+          <w:b/>
+        </w:rPr>
+        <w:t>1</w:t>
       </w:r>
       <w:r>
         <w:rPr>
@@ -2001,7 +2014,6 @@
         <w:rPr>
           <w:rFonts w:ascii="Times New Roman" w:hAnsi="Times New Roman" w:cs="Times New Roman"/>
         </w:rPr>
-        <w:lastRenderedPageBreak/>
         <w:t>The earliest explanation for</w:t>
       </w:r>
       <w:r>
@@ -2964,7 +2976,6 @@
         <w:rPr>
           <w:rFonts w:ascii="Times New Roman" w:hAnsi="Times New Roman" w:cs="Times New Roman"/>
         </w:rPr>
-        <w:lastRenderedPageBreak/>
         <w:t>L</w:t>
       </w:r>
       <w:r>
@@ -3939,7 +3950,6 @@
         <w:rPr>
           <w:rFonts w:ascii="Times New Roman" w:hAnsi="Times New Roman" w:cs="Times New Roman"/>
         </w:rPr>
-        <w:lastRenderedPageBreak/>
         <w:t xml:space="preserve">Stability may also be determined based on the particular pattern of signs of the elements of the Jacobian matrix. </w:t>
       </w:r>
       <w:r>
@@ -4727,14 +4737,7 @@
         <w:rPr>
           <w:rFonts w:ascii="Times New Roman" w:hAnsi="Times New Roman" w:cs="Times New Roman"/>
         </w:rPr>
-        <w:t xml:space="preserve">stable parameter space will be larger, leading to a higher probability that the true </w:t>
-      </w:r>
-      <w:r>
-        <w:rPr>
-          <w:rFonts w:ascii="Times New Roman" w:hAnsi="Times New Roman" w:cs="Times New Roman"/>
-        </w:rPr>
-        <w:lastRenderedPageBreak/>
-        <w:t xml:space="preserve">values may </w:t>
+        <w:t xml:space="preserve">stable parameter space will be larger, leading to a higher probability that the true values may </w:t>
       </w:r>
       <w:r>
         <w:rPr>
@@ -5311,7 +5314,7 @@
           <w:rFonts w:ascii="Times New Roman" w:hAnsi="Times New Roman" w:cs="Times New Roman"/>
           <w:b/>
         </w:rPr>
-        <w:t>2</w:t>
+        <w:t>S2</w:t>
       </w:r>
       <w:r>
         <w:rPr>
@@ -5528,7 +5531,6 @@
         <w:rPr>
           <w:rFonts w:ascii="Times New Roman" w:hAnsi="Times New Roman" w:cs="Times New Roman"/>
         </w:rPr>
-        <w:lastRenderedPageBreak/>
         <w:t>We</w:t>
       </w:r>
       <w:r>
@@ -6203,7 +6205,6 @@
           <w:rFonts w:ascii="Times New Roman" w:hAnsi="Times New Roman" w:cs="Times New Roman"/>
           <w:b/>
         </w:rPr>
-        <w:lastRenderedPageBreak/>
         <w:t xml:space="preserve">Simulation </w:t>
       </w:r>
       <w:r>
@@ -6225,7 +6226,6 @@
         <w:rPr>
           <w:rFonts w:ascii="Times New Roman" w:hAnsi="Times New Roman" w:cs="Times New Roman"/>
         </w:rPr>
-        <w:lastRenderedPageBreak/>
         <w:tab/>
       </w:r>
       <w:r>
@@ -6955,26 +6955,584 @@
         <w:rPr>
           <w:rFonts w:ascii="Times New Roman" w:hAnsi="Times New Roman" w:cs="Times New Roman"/>
         </w:rPr>
+        <w:t xml:space="preserve"> such that</w:t>
+      </w:r>
+      <w:r>
+        <w:rPr>
+          <w:rFonts w:ascii="Times New Roman" w:hAnsi="Times New Roman" w:cs="Times New Roman"/>
+        </w:rPr>
+        <w:t xml:space="preserve"> on average it </w:t>
+      </w:r>
+      <w:r>
+        <w:rPr>
+          <w:rFonts w:ascii="Times New Roman" w:hAnsi="Times New Roman" w:cs="Times New Roman"/>
+        </w:rPr>
+        <w:t xml:space="preserve">was </w:t>
+      </w:r>
+      <w:r>
+        <w:rPr>
+          <w:rFonts w:ascii="Times New Roman" w:hAnsi="Times New Roman" w:cs="Times New Roman"/>
+        </w:rPr>
+        <w:t>two</w:t>
+      </w:r>
+      <w:r>
+        <w:rPr>
+          <w:rFonts w:ascii="Times New Roman" w:hAnsi="Times New Roman" w:cs="Times New Roman"/>
+        </w:rPr>
+        <w:t xml:space="preserve"> and </w:t>
+      </w:r>
+      <w:r>
+        <w:rPr>
+          <w:rFonts w:ascii="Times New Roman" w:hAnsi="Times New Roman" w:cs="Times New Roman"/>
+        </w:rPr>
+        <w:t>three</w:t>
+      </w:r>
+      <w:r>
+        <w:rPr>
+          <w:rFonts w:ascii="Times New Roman" w:hAnsi="Times New Roman" w:cs="Times New Roman"/>
+        </w:rPr>
+        <w:t xml:space="preserve"> orders of magnitude smaller than the impact of the prey on the predator (</w:t>
+      </w:r>
+      <w:r>
+        <w:rPr>
+          <w:rFonts w:ascii="Times New Roman" w:hAnsi="Times New Roman" w:cs="Times New Roman"/>
+        </w:rPr>
+        <w:t>drawn from</w:t>
+      </w:r>
+      <w:r>
+        <w:rPr>
+          <w:rFonts w:ascii="Times New Roman" w:hAnsi="Times New Roman" w:cs="Times New Roman"/>
+        </w:rPr>
         <w:t xml:space="preserve"> </w:t>
       </w:r>
-      <w:r>
-        <w:rPr>
-          <w:rFonts w:ascii="Times New Roman" w:hAnsi="Times New Roman" w:cs="Times New Roman"/>
-        </w:rPr>
-        <w:lastRenderedPageBreak/>
-        <w:t>such that</w:t>
-      </w:r>
-      <w:r>
-        <w:rPr>
-          <w:rFonts w:ascii="Times New Roman" w:hAnsi="Times New Roman" w:cs="Times New Roman"/>
-        </w:rPr>
-        <w:t xml:space="preserve"> on average it </w:t>
-      </w:r>
-      <w:r>
-        <w:rPr>
-          <w:rFonts w:ascii="Times New Roman" w:hAnsi="Times New Roman" w:cs="Times New Roman"/>
-        </w:rPr>
-        <w:t xml:space="preserve">was </w:t>
+      <w:proofErr w:type="gramStart"/>
+      <w:r>
+        <w:rPr>
+          <w:rFonts w:ascii="Times New Roman" w:hAnsi="Times New Roman" w:cs="Times New Roman"/>
+          <w:i/>
+        </w:rPr>
+        <w:t>U(</w:t>
+      </w:r>
+      <w:proofErr w:type="gramEnd"/>
+      <w:r>
+        <w:rPr>
+          <w:rFonts w:ascii="Times New Roman" w:hAnsi="Times New Roman" w:cs="Times New Roman"/>
+          <w:i/>
+        </w:rPr>
+        <w:t>-0.1,0)</w:t>
+      </w:r>
+      <w:r>
+        <w:rPr>
+          <w:rFonts w:ascii="Times New Roman" w:hAnsi="Times New Roman" w:cs="Times New Roman"/>
+        </w:rPr>
+        <w:t xml:space="preserve"> and </w:t>
+      </w:r>
+      <w:r>
+        <w:rPr>
+          <w:rFonts w:ascii="Times New Roman" w:hAnsi="Times New Roman" w:cs="Times New Roman"/>
+          <w:i/>
+        </w:rPr>
+        <w:t>U(-0.01,0)</w:t>
+      </w:r>
+      <w:r>
+        <w:rPr>
+          <w:rFonts w:ascii="Times New Roman" w:hAnsi="Times New Roman" w:cs="Times New Roman"/>
+        </w:rPr>
+        <w:t xml:space="preserve"> respectively)</w:t>
+      </w:r>
+      <w:r>
+        <w:rPr>
+          <w:rFonts w:ascii="Times New Roman" w:hAnsi="Times New Roman" w:cs="Times New Roman"/>
+        </w:rPr>
+        <w:t>.</w:t>
+      </w:r>
+      <w:r>
+        <w:rPr>
+          <w:rFonts w:ascii="Times New Roman" w:hAnsi="Times New Roman" w:cs="Times New Roman"/>
+        </w:rPr>
+        <w:t xml:space="preserve"> In the opposite direction we altered the impact of the predator on the prey to be drawn uniformly random between </w:t>
+      </w:r>
+      <w:r>
+        <w:rPr>
+          <w:rFonts w:ascii="Times New Roman" w:hAnsi="Times New Roman" w:cs="Times New Roman"/>
+        </w:rPr>
+        <w:t>-5</w:t>
+      </w:r>
+      <w:r>
+        <w:rPr>
+          <w:rFonts w:ascii="Times New Roman" w:hAnsi="Times New Roman" w:cs="Times New Roman"/>
+        </w:rPr>
+        <w:t xml:space="preserve"> and </w:t>
+      </w:r>
+      <w:r>
+        <w:rPr>
+          <w:rFonts w:ascii="Times New Roman" w:hAnsi="Times New Roman" w:cs="Times New Roman"/>
+        </w:rPr>
+        <w:t>0</w:t>
+      </w:r>
+      <w:r>
+        <w:rPr>
+          <w:rFonts w:ascii="Times New Roman" w:hAnsi="Times New Roman" w:cs="Times New Roman"/>
+        </w:rPr>
+        <w:t xml:space="preserve"> (</w:t>
+      </w:r>
+      <w:proofErr w:type="gramStart"/>
+      <w:r>
+        <w:rPr>
+          <w:rFonts w:ascii="Times New Roman" w:hAnsi="Times New Roman" w:cs="Times New Roman"/>
+          <w:i/>
+        </w:rPr>
+        <w:t>U(</w:t>
+      </w:r>
+      <w:proofErr w:type="gramEnd"/>
+      <w:r>
+        <w:rPr>
+          <w:rFonts w:ascii="Times New Roman" w:hAnsi="Times New Roman" w:cs="Times New Roman"/>
+          <w:i/>
+        </w:rPr>
+        <w:t>-5, 0)</w:t>
+      </w:r>
+      <w:r>
+        <w:rPr>
+          <w:rFonts w:ascii="Times New Roman" w:hAnsi="Times New Roman" w:cs="Times New Roman"/>
+        </w:rPr>
+        <w:t>)</w:t>
+      </w:r>
+      <w:r>
+        <w:rPr>
+          <w:rFonts w:ascii="Times New Roman" w:hAnsi="Times New Roman" w:cs="Times New Roman"/>
+        </w:rPr>
+        <w:t>.</w:t>
+      </w:r>
+      <w:r>
+        <w:rPr>
+          <w:rFonts w:ascii="Times New Roman" w:hAnsi="Times New Roman" w:cs="Times New Roman"/>
+        </w:rPr>
+        <w:t xml:space="preserve"> </w:t>
+      </w:r>
+      <w:r>
+        <w:rPr>
+          <w:rFonts w:ascii="Times New Roman" w:hAnsi="Times New Roman" w:cs="Times New Roman"/>
+        </w:rPr>
+        <w:t>Density</w:t>
+      </w:r>
+      <w:r>
+        <w:rPr>
+          <w:rFonts w:ascii="Times New Roman" w:hAnsi="Times New Roman" w:cs="Times New Roman"/>
+        </w:rPr>
+        <w:t>-</w:t>
+      </w:r>
+      <w:r>
+        <w:rPr>
+          <w:rFonts w:ascii="Times New Roman" w:hAnsi="Times New Roman" w:cs="Times New Roman"/>
+        </w:rPr>
+        <w:t>dependence (values along the diagonal)</w:t>
+      </w:r>
+      <w:r>
+        <w:rPr>
+          <w:rFonts w:ascii="Times New Roman" w:hAnsi="Times New Roman" w:cs="Times New Roman"/>
+        </w:rPr>
+        <w:t xml:space="preserve"> was </w:t>
+      </w:r>
+      <w:r>
+        <w:rPr>
+          <w:rFonts w:ascii="Times New Roman" w:hAnsi="Times New Roman" w:cs="Times New Roman"/>
+        </w:rPr>
+        <w:t>maintained</w:t>
+      </w:r>
+      <w:r>
+        <w:rPr>
+          <w:rFonts w:ascii="Times New Roman" w:hAnsi="Times New Roman" w:cs="Times New Roman"/>
+        </w:rPr>
+        <w:t xml:space="preserve"> at -1 for all species</w:t>
+      </w:r>
+      <w:r>
+        <w:rPr>
+          <w:rFonts w:ascii="Times New Roman" w:hAnsi="Times New Roman" w:cs="Times New Roman"/>
+        </w:rPr>
+        <w:t xml:space="preserve"> and simulations</w:t>
+      </w:r>
+      <w:r>
+        <w:rPr>
+          <w:rFonts w:ascii="Times New Roman" w:hAnsi="Times New Roman" w:cs="Times New Roman"/>
+        </w:rPr>
+        <w:t xml:space="preserve">. </w:t>
+      </w:r>
+    </w:p>
+    <w:p>
+      <w:pPr>
+        <w:spacing w:line="480" w:lineRule="auto"/>
+        <w:rPr>
+          <w:rFonts w:ascii="Times New Roman" w:hAnsi="Times New Roman" w:cs="Times New Roman"/>
+          <w:b/>
+        </w:rPr>
+      </w:pPr>
+      <w:r>
+        <w:rPr>
+          <w:rFonts w:ascii="Times New Roman" w:hAnsi="Times New Roman" w:cs="Times New Roman"/>
+          <w:b/>
+        </w:rPr>
+        <w:t>Results</w:t>
+      </w:r>
+    </w:p>
+    <w:p>
+      <w:pPr>
+        <w:spacing w:line="480" w:lineRule="auto"/>
+        <w:rPr>
+          <w:rFonts w:ascii="Times New Roman" w:hAnsi="Times New Roman" w:cs="Times New Roman"/>
+        </w:rPr>
+      </w:pPr>
+      <w:r>
+        <w:rPr>
+          <w:rFonts w:ascii="Times New Roman" w:hAnsi="Times New Roman" w:cs="Times New Roman"/>
+          <w:b/>
+        </w:rPr>
+        <w:tab/>
+      </w:r>
+      <w:r>
+        <w:rPr>
+          <w:rFonts w:ascii="Times New Roman" w:hAnsi="Times New Roman" w:cs="Times New Roman"/>
+        </w:rPr>
+        <w:t>As</w:t>
+      </w:r>
+      <w:r>
+        <w:rPr>
+          <w:rFonts w:ascii="Times New Roman" w:hAnsi="Times New Roman" w:cs="Times New Roman"/>
+        </w:rPr>
+        <w:t xml:space="preserve"> the number of trophic levels in</w:t>
+      </w:r>
+      <w:r>
+        <w:rPr>
+          <w:rFonts w:ascii="Times New Roman" w:hAnsi="Times New Roman" w:cs="Times New Roman"/>
+        </w:rPr>
+        <w:t xml:space="preserve"> the chain increased</w:t>
+      </w:r>
+      <w:r>
+        <w:rPr>
+          <w:rFonts w:ascii="Times New Roman" w:hAnsi="Times New Roman" w:cs="Times New Roman"/>
+        </w:rPr>
+        <w:t>, the probability of the chain be</w:t>
+      </w:r>
+      <w:r>
+        <w:rPr>
+          <w:rFonts w:ascii="Times New Roman" w:hAnsi="Times New Roman" w:cs="Times New Roman"/>
+        </w:rPr>
+        <w:t>ing stable (QSS) decreased</w:t>
+      </w:r>
+      <w:r>
+        <w:rPr>
+          <w:rFonts w:ascii="Times New Roman" w:hAnsi="Times New Roman" w:cs="Times New Roman"/>
+        </w:rPr>
+        <w:t xml:space="preserve"> (</w:t>
+      </w:r>
+      <w:r>
+        <w:rPr>
+          <w:rFonts w:ascii="Times New Roman" w:hAnsi="Times New Roman" w:cs="Times New Roman"/>
+          <w:b/>
+        </w:rPr>
+        <w:t>Figure 1b</w:t>
+      </w:r>
+      <w:r>
+        <w:rPr>
+          <w:rFonts w:ascii="Times New Roman" w:hAnsi="Times New Roman" w:cs="Times New Roman"/>
+          <w:b/>
+        </w:rPr>
+        <w:t>)</w:t>
+      </w:r>
+      <w:r>
+        <w:rPr>
+          <w:rFonts w:ascii="Times New Roman" w:hAnsi="Times New Roman" w:cs="Times New Roman"/>
+        </w:rPr>
+        <w:t>. The two</w:t>
+      </w:r>
+      <w:r>
+        <w:rPr>
+          <w:rFonts w:ascii="Times New Roman" w:hAnsi="Times New Roman" w:cs="Times New Roman"/>
+        </w:rPr>
+        <w:t>-</w:t>
+      </w:r>
+      <w:r>
+        <w:rPr>
+          <w:rFonts w:ascii="Times New Roman" w:hAnsi="Times New Roman" w:cs="Times New Roman"/>
+        </w:rPr>
+        <w:t xml:space="preserve">species case is </w:t>
+      </w:r>
+      <w:r>
+        <w:rPr>
+          <w:rFonts w:ascii="Times New Roman" w:hAnsi="Times New Roman" w:cs="Times New Roman"/>
+        </w:rPr>
+        <w:t>a</w:t>
+      </w:r>
+      <w:r>
+        <w:rPr>
+          <w:rFonts w:ascii="Times New Roman" w:hAnsi="Times New Roman" w:cs="Times New Roman"/>
+        </w:rPr>
+        <w:t xml:space="preserve"> qualitatively stable food chain given our </w:t>
+      </w:r>
+      <w:r>
+        <w:rPr>
+          <w:rFonts w:ascii="Times New Roman" w:hAnsi="Times New Roman" w:cs="Times New Roman"/>
+        </w:rPr>
+        <w:t>assumptions; it is a pure chain that is always stable</w:t>
+      </w:r>
+      <w:r>
+        <w:rPr>
+          <w:rFonts w:ascii="Times New Roman" w:hAnsi="Times New Roman" w:cs="Times New Roman"/>
+        </w:rPr>
+        <w:t xml:space="preserve">. The largest </w:t>
+      </w:r>
+      <w:r>
+        <w:rPr>
+          <w:rFonts w:ascii="Times New Roman" w:hAnsi="Times New Roman" w:cs="Times New Roman"/>
+        </w:rPr>
+        <w:t>decrease in QSS occurred</w:t>
+      </w:r>
+      <w:r>
+        <w:rPr>
+          <w:rFonts w:ascii="Times New Roman" w:hAnsi="Times New Roman" w:cs="Times New Roman"/>
+        </w:rPr>
+        <w:t xml:space="preserve"> between three</w:t>
+      </w:r>
+      <w:r>
+        <w:rPr>
+          <w:rFonts w:ascii="Times New Roman" w:hAnsi="Times New Roman" w:cs="Times New Roman"/>
+        </w:rPr>
+        <w:t xml:space="preserve"> (85.4%)</w:t>
+      </w:r>
+      <w:r>
+        <w:rPr>
+          <w:rFonts w:ascii="Times New Roman" w:hAnsi="Times New Roman" w:cs="Times New Roman"/>
+        </w:rPr>
+        <w:t xml:space="preserve"> and four</w:t>
+      </w:r>
+      <w:r>
+        <w:rPr>
+          <w:rFonts w:ascii="Times New Roman" w:hAnsi="Times New Roman" w:cs="Times New Roman"/>
+        </w:rPr>
+        <w:t xml:space="preserve"> levels </w:t>
+      </w:r>
+      <w:r>
+        <w:rPr>
+          <w:rFonts w:ascii="Times New Roman" w:hAnsi="Times New Roman" w:cs="Times New Roman"/>
+        </w:rPr>
+        <w:t>(41.7%)</w:t>
+      </w:r>
+      <w:r>
+        <w:rPr>
+          <w:rFonts w:ascii="Times New Roman" w:hAnsi="Times New Roman" w:cs="Times New Roman"/>
+        </w:rPr>
+        <w:t xml:space="preserve">, dropping by </w:t>
+      </w:r>
+      <w:r>
+        <w:rPr>
+          <w:rFonts w:ascii="Times New Roman" w:hAnsi="Times New Roman" w:cs="Times New Roman"/>
+        </w:rPr>
+        <w:t>44</w:t>
+      </w:r>
+      <w:r>
+        <w:rPr>
+          <w:rFonts w:ascii="Times New Roman" w:hAnsi="Times New Roman" w:cs="Times New Roman"/>
+        </w:rPr>
+        <w:t>%</w:t>
+      </w:r>
+      <w:r>
+        <w:rPr>
+          <w:rFonts w:ascii="Times New Roman" w:hAnsi="Times New Roman" w:cs="Times New Roman"/>
+        </w:rPr>
+        <w:t xml:space="preserve">. Adding an additional </w:t>
+      </w:r>
+      <w:r>
+        <w:rPr>
+          <w:rFonts w:ascii="Times New Roman" w:hAnsi="Times New Roman" w:cs="Times New Roman"/>
+        </w:rPr>
+        <w:t>level, to five species dropped</w:t>
+      </w:r>
+      <w:r>
+        <w:rPr>
+          <w:rFonts w:ascii="Times New Roman" w:hAnsi="Times New Roman" w:cs="Times New Roman"/>
+        </w:rPr>
+        <w:t xml:space="preserve"> the probab</w:t>
+      </w:r>
+      <w:r>
+        <w:rPr>
+          <w:rFonts w:ascii="Times New Roman" w:hAnsi="Times New Roman" w:cs="Times New Roman"/>
+        </w:rPr>
+        <w:t>ility of a chain being stable</w:t>
+      </w:r>
+      <w:r>
+        <w:rPr>
+          <w:rFonts w:ascii="Times New Roman" w:hAnsi="Times New Roman" w:cs="Times New Roman"/>
+        </w:rPr>
+        <w:t xml:space="preserve"> by</w:t>
+      </w:r>
+      <w:r>
+        <w:rPr>
+          <w:rFonts w:ascii="Times New Roman" w:hAnsi="Times New Roman" w:cs="Times New Roman"/>
+        </w:rPr>
+        <w:t xml:space="preserve"> 32%</w:t>
+      </w:r>
+      <w:r>
+        <w:rPr>
+          <w:rFonts w:ascii="Times New Roman" w:hAnsi="Times New Roman" w:cs="Times New Roman"/>
+        </w:rPr>
+        <w:t>,</w:t>
+      </w:r>
+      <w:r>
+        <w:rPr>
+          <w:rFonts w:ascii="Times New Roman" w:hAnsi="Times New Roman" w:cs="Times New Roman"/>
+        </w:rPr>
+        <w:t xml:space="preserve"> to less than 10%. The chance that</w:t>
+      </w:r>
+      <w:r>
+        <w:rPr>
+          <w:rFonts w:ascii="Times New Roman" w:hAnsi="Times New Roman" w:cs="Times New Roman"/>
+        </w:rPr>
+        <w:t xml:space="preserve"> a chain of six</w:t>
+      </w:r>
+      <w:r>
+        <w:rPr>
+          <w:rFonts w:ascii="Times New Roman" w:hAnsi="Times New Roman" w:cs="Times New Roman"/>
+        </w:rPr>
+        <w:t xml:space="preserve"> </w:t>
+      </w:r>
+      <w:r>
+        <w:rPr>
+          <w:rFonts w:ascii="Times New Roman" w:hAnsi="Times New Roman" w:cs="Times New Roman"/>
+        </w:rPr>
+        <w:t xml:space="preserve">species </w:t>
+      </w:r>
+      <w:r>
+        <w:rPr>
+          <w:rFonts w:ascii="Times New Roman" w:hAnsi="Times New Roman" w:cs="Times New Roman"/>
+        </w:rPr>
+        <w:t>would be stable wa</w:t>
+      </w:r>
+      <w:r>
+        <w:rPr>
+          <w:rFonts w:ascii="Times New Roman" w:hAnsi="Times New Roman" w:cs="Times New Roman"/>
+        </w:rPr>
+        <w:t xml:space="preserve">s only approximately 1%. </w:t>
+      </w:r>
+    </w:p>
+    <w:p>
+      <w:pPr>
+        <w:spacing w:line="480" w:lineRule="auto"/>
+        <w:rPr>
+          <w:rFonts w:ascii="Times New Roman" w:hAnsi="Times New Roman" w:cs="Times New Roman"/>
+          <w:i/>
+        </w:rPr>
+      </w:pPr>
+      <w:r>
+        <w:rPr>
+          <w:rFonts w:ascii="Times New Roman" w:hAnsi="Times New Roman" w:cs="Times New Roman"/>
+          <w:i/>
+        </w:rPr>
+        <w:t>Sensitivity Analysis</w:t>
+      </w:r>
+    </w:p>
+    <w:p>
+      <w:pPr>
+        <w:spacing w:line="480" w:lineRule="auto"/>
+        <w:rPr>
+          <w:rFonts w:ascii="Times New Roman" w:hAnsi="Times New Roman" w:cs="Times New Roman"/>
+        </w:rPr>
+      </w:pPr>
+      <w:r>
+        <w:rPr>
+          <w:rFonts w:ascii="Times New Roman" w:hAnsi="Times New Roman" w:cs="Times New Roman"/>
+          <w:i/>
+        </w:rPr>
+        <w:tab/>
+      </w:r>
+      <w:r>
+        <w:rPr>
+          <w:rFonts w:ascii="Times New Roman" w:hAnsi="Times New Roman" w:cs="Times New Roman"/>
+        </w:rPr>
+        <w:t>As the number of trophic levels increased</w:t>
+      </w:r>
+      <w:r>
+        <w:rPr>
+          <w:rFonts w:ascii="Times New Roman" w:hAnsi="Times New Roman" w:cs="Times New Roman"/>
+        </w:rPr>
+        <w:t>,</w:t>
+      </w:r>
+      <w:r>
+        <w:rPr>
+          <w:rFonts w:ascii="Times New Roman" w:hAnsi="Times New Roman" w:cs="Times New Roman"/>
+        </w:rPr>
+        <w:t xml:space="preserve"> QSS decreased </w:t>
+      </w:r>
+      <w:r>
+        <w:rPr>
+          <w:rFonts w:ascii="Times New Roman" w:hAnsi="Times New Roman" w:cs="Times New Roman"/>
+        </w:rPr>
+        <w:t xml:space="preserve">for all </w:t>
+      </w:r>
+      <w:r>
+        <w:rPr>
+          <w:rFonts w:ascii="Times New Roman" w:hAnsi="Times New Roman" w:cs="Times New Roman"/>
+        </w:rPr>
+        <w:t xml:space="preserve">webs with greater than four </w:t>
+      </w:r>
+      <w:r>
+        <w:rPr>
+          <w:rFonts w:ascii="Times New Roman" w:hAnsi="Times New Roman" w:cs="Times New Roman"/>
+        </w:rPr>
+        <w:t>levels</w:t>
+      </w:r>
+      <w:r>
+        <w:rPr>
+          <w:rFonts w:ascii="Times New Roman" w:hAnsi="Times New Roman" w:cs="Times New Roman"/>
+        </w:rPr>
+        <w:t xml:space="preserve"> regardless of our choice of distributions of values for the impact of the predator on the prey</w:t>
+      </w:r>
+      <w:r>
+        <w:rPr>
+          <w:rFonts w:ascii="Times New Roman" w:hAnsi="Times New Roman" w:cs="Times New Roman"/>
+        </w:rPr>
+        <w:t>.</w:t>
+      </w:r>
+      <w:r>
+        <w:rPr>
+          <w:rFonts w:ascii="Times New Roman" w:hAnsi="Times New Roman" w:cs="Times New Roman"/>
+        </w:rPr>
+        <w:t xml:space="preserve"> The more asymmetrical the distributions were</w:t>
+      </w:r>
+      <w:r>
+        <w:rPr>
+          <w:rFonts w:ascii="Times New Roman" w:hAnsi="Times New Roman" w:cs="Times New Roman"/>
+        </w:rPr>
+        <w:t xml:space="preserve"> on average</w:t>
+      </w:r>
+      <w:r>
+        <w:rPr>
+          <w:rFonts w:ascii="Times New Roman" w:hAnsi="Times New Roman" w:cs="Times New Roman"/>
+        </w:rPr>
+        <w:t>, the more likely webs with more</w:t>
+      </w:r>
+      <w:r>
+        <w:rPr>
+          <w:rFonts w:ascii="Times New Roman" w:hAnsi="Times New Roman" w:cs="Times New Roman"/>
+        </w:rPr>
+        <w:t xml:space="preserve"> trophic</w:t>
+      </w:r>
+      <w:r>
+        <w:rPr>
+          <w:rFonts w:ascii="Times New Roman" w:hAnsi="Times New Roman" w:cs="Times New Roman"/>
+        </w:rPr>
+        <w:t xml:space="preserve"> levels were going to be stable. When the</w:t>
+      </w:r>
+      <w:r>
+        <w:rPr>
+          <w:rFonts w:ascii="Times New Roman" w:hAnsi="Times New Roman" w:cs="Times New Roman"/>
+        </w:rPr>
+        <w:t xml:space="preserve"> means of the</w:t>
+      </w:r>
+      <w:r>
+        <w:rPr>
+          <w:rFonts w:ascii="Times New Roman" w:hAnsi="Times New Roman" w:cs="Times New Roman"/>
+        </w:rPr>
+        <w:t xml:space="preserve"> distributions were </w:t>
       </w:r>
       <w:r>
         <w:rPr>
@@ -6986,7 +7544,13 @@
         <w:rPr>
           <w:rFonts w:ascii="Times New Roman" w:hAnsi="Times New Roman" w:cs="Times New Roman"/>
         </w:rPr>
-        <w:t xml:space="preserve"> and </w:t>
+        <w:t xml:space="preserve"> </w:t>
+      </w:r>
+      <w:r>
+        <w:rPr>
+          <w:rFonts w:ascii="Times New Roman" w:hAnsi="Times New Roman" w:cs="Times New Roman"/>
+        </w:rPr>
+        <w:t xml:space="preserve">orders of magnitude apart, webs with up to </w:t>
       </w:r>
       <w:r>
         <w:rPr>
@@ -6998,13 +7562,45 @@
         <w:rPr>
           <w:rFonts w:ascii="Times New Roman" w:hAnsi="Times New Roman" w:cs="Times New Roman"/>
         </w:rPr>
-        <w:t xml:space="preserve"> orders of magnitude smaller than the impact of the prey on the predator (</w:t>
-      </w:r>
-      <w:r>
-        <w:rPr>
-          <w:rFonts w:ascii="Times New Roman" w:hAnsi="Times New Roman" w:cs="Times New Roman"/>
-        </w:rPr>
-        <w:t>drawn from</w:t>
+        <w:t xml:space="preserve"> levels were all stable</w:t>
+      </w:r>
+      <w:r>
+        <w:rPr>
+          <w:rFonts w:ascii="Times New Roman" w:hAnsi="Times New Roman" w:cs="Times New Roman"/>
+        </w:rPr>
+        <w:t xml:space="preserve"> (</w:t>
+      </w:r>
+      <w:r>
+        <w:rPr>
+          <w:rFonts w:ascii="Times New Roman" w:hAnsi="Times New Roman" w:cs="Times New Roman"/>
+          <w:b/>
+        </w:rPr>
+        <w:t xml:space="preserve">Figure </w:t>
+      </w:r>
+      <w:r>
+        <w:rPr>
+          <w:rFonts w:ascii="Times New Roman" w:hAnsi="Times New Roman" w:cs="Times New Roman"/>
+          <w:b/>
+        </w:rPr>
+        <w:t>1b</w:t>
+      </w:r>
+      <w:r>
+        <w:rPr>
+          <w:rFonts w:ascii="Times New Roman" w:hAnsi="Times New Roman" w:cs="Times New Roman"/>
+        </w:rPr>
+        <w:t>)</w:t>
+      </w:r>
+      <w:r>
+        <w:rPr>
+          <w:rFonts w:ascii="Times New Roman" w:hAnsi="Times New Roman" w:cs="Times New Roman"/>
+        </w:rPr>
+        <w:t xml:space="preserve">. With a difference between </w:t>
+      </w:r>
+      <w:r>
+        <w:rPr>
+          <w:rFonts w:ascii="Times New Roman" w:hAnsi="Times New Roman" w:cs="Times New Roman"/>
+        </w:rPr>
+        <w:t>means</w:t>
       </w:r>
       <w:r>
         <w:rPr>
@@ -7012,70 +7608,47 @@
         </w:rPr>
         <w:t xml:space="preserve"> </w:t>
       </w:r>
-      <w:proofErr w:type="gramStart"/>
-      <w:r>
-        <w:rPr>
-          <w:rFonts w:ascii="Times New Roman" w:hAnsi="Times New Roman" w:cs="Times New Roman"/>
-          <w:i/>
-        </w:rPr>
-        <w:t>U(</w:t>
-      </w:r>
-      <w:proofErr w:type="gramEnd"/>
-      <w:r>
-        <w:rPr>
-          <w:rFonts w:ascii="Times New Roman" w:hAnsi="Times New Roman" w:cs="Times New Roman"/>
-          <w:i/>
-        </w:rPr>
-        <w:t>-0.1,0)</w:t>
-      </w:r>
-      <w:r>
-        <w:rPr>
-          <w:rFonts w:ascii="Times New Roman" w:hAnsi="Times New Roman" w:cs="Times New Roman"/>
-        </w:rPr>
-        <w:t xml:space="preserve"> and </w:t>
-      </w:r>
-      <w:r>
-        <w:rPr>
-          <w:rFonts w:ascii="Times New Roman" w:hAnsi="Times New Roman" w:cs="Times New Roman"/>
-          <w:i/>
-        </w:rPr>
-        <w:t>U(-0.01,0)</w:t>
-      </w:r>
-      <w:r>
-        <w:rPr>
-          <w:rFonts w:ascii="Times New Roman" w:hAnsi="Times New Roman" w:cs="Times New Roman"/>
-        </w:rPr>
-        <w:t xml:space="preserve"> respectively)</w:t>
-      </w:r>
-      <w:r>
-        <w:rPr>
-          <w:rFonts w:ascii="Times New Roman" w:hAnsi="Times New Roman" w:cs="Times New Roman"/>
-        </w:rPr>
-        <w:t>.</w:t>
-      </w:r>
-      <w:r>
-        <w:rPr>
-          <w:rFonts w:ascii="Times New Roman" w:hAnsi="Times New Roman" w:cs="Times New Roman"/>
-        </w:rPr>
-        <w:t xml:space="preserve"> In the opposite direction we altered the impact of the predator on the prey to be drawn uniformly random between </w:t>
-      </w:r>
-      <w:r>
-        <w:rPr>
-          <w:rFonts w:ascii="Times New Roman" w:hAnsi="Times New Roman" w:cs="Times New Roman"/>
-        </w:rPr>
-        <w:t>-5</w:t>
-      </w:r>
-      <w:r>
-        <w:rPr>
-          <w:rFonts w:ascii="Times New Roman" w:hAnsi="Times New Roman" w:cs="Times New Roman"/>
-        </w:rPr>
-        <w:t xml:space="preserve"> and </w:t>
-      </w:r>
-      <w:r>
-        <w:rPr>
-          <w:rFonts w:ascii="Times New Roman" w:hAnsi="Times New Roman" w:cs="Times New Roman"/>
-        </w:rPr>
-        <w:t>0</w:t>
+      <w:r>
+        <w:rPr>
+          <w:rFonts w:ascii="Times New Roman" w:hAnsi="Times New Roman" w:cs="Times New Roman"/>
+        </w:rPr>
+        <w:t>three</w:t>
+      </w:r>
+      <w:r>
+        <w:rPr>
+          <w:rFonts w:ascii="Times New Roman" w:hAnsi="Times New Roman" w:cs="Times New Roman"/>
+        </w:rPr>
+        <w:t xml:space="preserve"> orders of magnitude</w:t>
+      </w:r>
+      <w:r>
+        <w:rPr>
+          <w:rFonts w:ascii="Times New Roman" w:hAnsi="Times New Roman" w:cs="Times New Roman"/>
+        </w:rPr>
+        <w:t>,</w:t>
+      </w:r>
+      <w:r>
+        <w:rPr>
+          <w:rFonts w:ascii="Times New Roman" w:hAnsi="Times New Roman" w:cs="Times New Roman"/>
+        </w:rPr>
+        <w:t xml:space="preserve"> 99</w:t>
+      </w:r>
+      <w:r>
+        <w:rPr>
+          <w:rFonts w:ascii="Times New Roman" w:hAnsi="Times New Roman" w:cs="Times New Roman"/>
+        </w:rPr>
+        <w:t xml:space="preserve">% of webs with up to </w:t>
+      </w:r>
+      <w:r>
+        <w:rPr>
+          <w:rFonts w:ascii="Times New Roman" w:hAnsi="Times New Roman" w:cs="Times New Roman"/>
+        </w:rPr>
+        <w:t>four</w:t>
+      </w:r>
+      <w:r>
+        <w:rPr>
+          <w:rFonts w:ascii="Times New Roman" w:hAnsi="Times New Roman" w:cs="Times New Roman"/>
+        </w:rPr>
+        <w:t xml:space="preserve"> levels were stable</w:t>
       </w:r>
       <w:r>
         <w:rPr>
@@ -7083,21 +7656,19 @@
         </w:rPr>
         <w:t xml:space="preserve"> (</w:t>
       </w:r>
-      <w:proofErr w:type="gramStart"/>
-      <w:r>
-        <w:rPr>
-          <w:rFonts w:ascii="Times New Roman" w:hAnsi="Times New Roman" w:cs="Times New Roman"/>
-          <w:i/>
-        </w:rPr>
-        <w:t>U(</w:t>
-      </w:r>
-      <w:proofErr w:type="gramEnd"/>
-      <w:r>
-        <w:rPr>
-          <w:rFonts w:ascii="Times New Roman" w:hAnsi="Times New Roman" w:cs="Times New Roman"/>
-          <w:i/>
-        </w:rPr>
-        <w:t>-5, 0)</w:t>
+      <w:r>
+        <w:rPr>
+          <w:rFonts w:ascii="Times New Roman" w:hAnsi="Times New Roman" w:cs="Times New Roman"/>
+          <w:b/>
+        </w:rPr>
+        <w:t xml:space="preserve">Figure </w:t>
+      </w:r>
+      <w:r>
+        <w:rPr>
+          <w:rFonts w:ascii="Times New Roman" w:hAnsi="Times New Roman" w:cs="Times New Roman"/>
+          <w:b/>
+        </w:rPr>
+        <w:t>1b</w:t>
       </w:r>
       <w:r>
         <w:rPr>
@@ -7109,7 +7680,97 @@
         <w:rPr>
           <w:rFonts w:ascii="Times New Roman" w:hAnsi="Times New Roman" w:cs="Times New Roman"/>
         </w:rPr>
-        <w:t>.</w:t>
+        <w:t xml:space="preserve">. </w:t>
+      </w:r>
+      <w:r>
+        <w:rPr>
+          <w:rFonts w:ascii="Times New Roman" w:hAnsi="Times New Roman" w:cs="Times New Roman"/>
+        </w:rPr>
+        <w:t xml:space="preserve">When the </w:t>
+      </w:r>
+      <w:r>
+        <w:rPr>
+          <w:rFonts w:ascii="Times New Roman" w:hAnsi="Times New Roman" w:cs="Times New Roman"/>
+        </w:rPr>
+        <w:t>means</w:t>
+      </w:r>
+      <w:r>
+        <w:rPr>
+          <w:rFonts w:ascii="Times New Roman" w:hAnsi="Times New Roman" w:cs="Times New Roman"/>
+        </w:rPr>
+        <w:t xml:space="preserve"> became more symmetrical the decline in </w:t>
+      </w:r>
+      <w:r>
+        <w:rPr>
+          <w:rFonts w:ascii="Times New Roman" w:hAnsi="Times New Roman" w:cs="Times New Roman"/>
+        </w:rPr>
+        <w:t>QSS</w:t>
+      </w:r>
+      <w:r>
+        <w:rPr>
+          <w:rFonts w:ascii="Times New Roman" w:hAnsi="Times New Roman" w:cs="Times New Roman"/>
+        </w:rPr>
+        <w:t xml:space="preserve"> was slightly larger at three</w:t>
+      </w:r>
+      <w:r>
+        <w:rPr>
+          <w:rFonts w:ascii="Times New Roman" w:hAnsi="Times New Roman" w:cs="Times New Roman"/>
+        </w:rPr>
+        <w:t xml:space="preserve"> (66.5%)</w:t>
+      </w:r>
+      <w:r>
+        <w:rPr>
+          <w:rFonts w:ascii="Times New Roman" w:hAnsi="Times New Roman" w:cs="Times New Roman"/>
+        </w:rPr>
+        <w:t xml:space="preserve"> and four</w:t>
+      </w:r>
+      <w:r>
+        <w:rPr>
+          <w:rFonts w:ascii="Times New Roman" w:hAnsi="Times New Roman" w:cs="Times New Roman"/>
+        </w:rPr>
+        <w:t xml:space="preserve"> (37.6%)</w:t>
+      </w:r>
+      <w:r>
+        <w:rPr>
+          <w:rFonts w:ascii="Times New Roman" w:hAnsi="Times New Roman" w:cs="Times New Roman"/>
+        </w:rPr>
+        <w:t xml:space="preserve"> levels, but slightly smaller at five</w:t>
+      </w:r>
+      <w:r>
+        <w:rPr>
+          <w:rFonts w:ascii="Times New Roman" w:hAnsi="Times New Roman" w:cs="Times New Roman"/>
+        </w:rPr>
+        <w:t xml:space="preserve"> (17.5%)</w:t>
+      </w:r>
+      <w:r>
+        <w:rPr>
+          <w:rFonts w:ascii="Times New Roman" w:hAnsi="Times New Roman" w:cs="Times New Roman"/>
+        </w:rPr>
+        <w:t xml:space="preserve"> and six levels</w:t>
+      </w:r>
+      <w:r>
+        <w:rPr>
+          <w:rFonts w:ascii="Times New Roman" w:hAnsi="Times New Roman" w:cs="Times New Roman"/>
+        </w:rPr>
+        <w:t xml:space="preserve"> (6.7%)</w:t>
+      </w:r>
+      <w:r>
+        <w:rPr>
+          <w:rFonts w:ascii="Times New Roman" w:hAnsi="Times New Roman" w:cs="Times New Roman"/>
+        </w:rPr>
+        <w:t xml:space="preserve">. No more than </w:t>
+      </w:r>
+      <w:r>
+        <w:rPr>
+          <w:rFonts w:ascii="Times New Roman" w:hAnsi="Times New Roman" w:cs="Times New Roman"/>
+        </w:rPr>
+        <w:t>7%</w:t>
+      </w:r>
+      <w:r>
+        <w:rPr>
+          <w:rFonts w:ascii="Times New Roman" w:hAnsi="Times New Roman" w:cs="Times New Roman"/>
+        </w:rPr>
+        <w:t xml:space="preserve"> of webs with six</w:t>
       </w:r>
       <w:r>
         <w:rPr>
@@ -7121,695 +7782,27 @@
         <w:rPr>
           <w:rFonts w:ascii="Times New Roman" w:hAnsi="Times New Roman" w:cs="Times New Roman"/>
         </w:rPr>
-        <w:t>Density</w:t>
-      </w:r>
-      <w:r>
-        <w:rPr>
-          <w:rFonts w:ascii="Times New Roman" w:hAnsi="Times New Roman" w:cs="Times New Roman"/>
-        </w:rPr>
-        <w:t>-</w:t>
-      </w:r>
-      <w:r>
-        <w:rPr>
-          <w:rFonts w:ascii="Times New Roman" w:hAnsi="Times New Roman" w:cs="Times New Roman"/>
-        </w:rPr>
-        <w:t>dependence (values along the diagonal)</w:t>
-      </w:r>
-      <w:r>
-        <w:rPr>
-          <w:rFonts w:ascii="Times New Roman" w:hAnsi="Times New Roman" w:cs="Times New Roman"/>
-        </w:rPr>
-        <w:t xml:space="preserve"> was </w:t>
-      </w:r>
-      <w:r>
-        <w:rPr>
-          <w:rFonts w:ascii="Times New Roman" w:hAnsi="Times New Roman" w:cs="Times New Roman"/>
-        </w:rPr>
-        <w:t>maintained</w:t>
-      </w:r>
-      <w:r>
-        <w:rPr>
-          <w:rFonts w:ascii="Times New Roman" w:hAnsi="Times New Roman" w:cs="Times New Roman"/>
-        </w:rPr>
-        <w:t xml:space="preserve"> at -1 for all species</w:t>
-      </w:r>
-      <w:r>
-        <w:rPr>
-          <w:rFonts w:ascii="Times New Roman" w:hAnsi="Times New Roman" w:cs="Times New Roman"/>
-        </w:rPr>
-        <w:t xml:space="preserve"> and simulations</w:t>
-      </w:r>
-      <w:r>
-        <w:rPr>
-          <w:rFonts w:ascii="Times New Roman" w:hAnsi="Times New Roman" w:cs="Times New Roman"/>
-        </w:rPr>
-        <w:t xml:space="preserve">. </w:t>
-      </w:r>
-    </w:p>
-    <w:p>
-      <w:pPr>
-        <w:spacing w:line="480" w:lineRule="auto"/>
+        <w:t>levels were stable regardless of the degree of symmetry</w:t>
+      </w:r>
+      <w:r>
+        <w:rPr>
+          <w:rFonts w:ascii="Times New Roman" w:hAnsi="Times New Roman" w:cs="Times New Roman"/>
+        </w:rPr>
+        <w:t xml:space="preserve"> (</w:t>
+      </w:r>
+      <w:r>
         <w:rPr>
           <w:rFonts w:ascii="Times New Roman" w:hAnsi="Times New Roman" w:cs="Times New Roman"/>
           <w:b/>
         </w:rPr>
-      </w:pPr>
+        <w:t xml:space="preserve">Figure </w:t>
+      </w:r>
       <w:r>
         <w:rPr>
           <w:rFonts w:ascii="Times New Roman" w:hAnsi="Times New Roman" w:cs="Times New Roman"/>
           <w:b/>
         </w:rPr>
-        <w:t>Results</w:t>
-      </w:r>
-    </w:p>
-    <w:p>
-      <w:pPr>
-        <w:spacing w:line="480" w:lineRule="auto"/>
-        <w:rPr>
-          <w:rFonts w:ascii="Times New Roman" w:hAnsi="Times New Roman" w:cs="Times New Roman"/>
-        </w:rPr>
-      </w:pPr>
-      <w:r>
-        <w:rPr>
-          <w:rFonts w:ascii="Times New Roman" w:hAnsi="Times New Roman" w:cs="Times New Roman"/>
-          <w:b/>
-        </w:rPr>
-        <w:tab/>
-      </w:r>
-      <w:r>
-        <w:rPr>
-          <w:rFonts w:ascii="Times New Roman" w:hAnsi="Times New Roman" w:cs="Times New Roman"/>
-        </w:rPr>
-        <w:t>As</w:t>
-      </w:r>
-      <w:r>
-        <w:rPr>
-          <w:rFonts w:ascii="Times New Roman" w:hAnsi="Times New Roman" w:cs="Times New Roman"/>
-        </w:rPr>
-        <w:t xml:space="preserve"> the number of trophic levels in</w:t>
-      </w:r>
-      <w:r>
-        <w:rPr>
-          <w:rFonts w:ascii="Times New Roman" w:hAnsi="Times New Roman" w:cs="Times New Roman"/>
-        </w:rPr>
-        <w:t xml:space="preserve"> the chain increased</w:t>
-      </w:r>
-      <w:r>
-        <w:rPr>
-          <w:rFonts w:ascii="Times New Roman" w:hAnsi="Times New Roman" w:cs="Times New Roman"/>
-        </w:rPr>
-        <w:t>, the probability of the chain be</w:t>
-      </w:r>
-      <w:r>
-        <w:rPr>
-          <w:rFonts w:ascii="Times New Roman" w:hAnsi="Times New Roman" w:cs="Times New Roman"/>
-        </w:rPr>
-        <w:t>ing stable (QSS) decreased</w:t>
-      </w:r>
-      <w:r>
-        <w:rPr>
-          <w:rFonts w:ascii="Times New Roman" w:hAnsi="Times New Roman" w:cs="Times New Roman"/>
-        </w:rPr>
-        <w:t xml:space="preserve"> (</w:t>
-      </w:r>
-      <w:r>
-        <w:rPr>
-          <w:rFonts w:ascii="Times New Roman" w:hAnsi="Times New Roman" w:cs="Times New Roman"/>
-          <w:b/>
-        </w:rPr>
-        <w:t>Figure 3</w:t>
-      </w:r>
-      <w:r>
-        <w:rPr>
-          <w:rFonts w:ascii="Times New Roman" w:hAnsi="Times New Roman" w:cs="Times New Roman"/>
-          <w:b/>
-        </w:rPr>
-        <w:t>)</w:t>
-      </w:r>
-      <w:r>
-        <w:rPr>
-          <w:rFonts w:ascii="Times New Roman" w:hAnsi="Times New Roman" w:cs="Times New Roman"/>
-        </w:rPr>
-        <w:t>. The two</w:t>
-      </w:r>
-      <w:r>
-        <w:rPr>
-          <w:rFonts w:ascii="Times New Roman" w:hAnsi="Times New Roman" w:cs="Times New Roman"/>
-        </w:rPr>
-        <w:t>-</w:t>
-      </w:r>
-      <w:r>
-        <w:rPr>
-          <w:rFonts w:ascii="Times New Roman" w:hAnsi="Times New Roman" w:cs="Times New Roman"/>
-        </w:rPr>
-        <w:t xml:space="preserve">species case is </w:t>
-      </w:r>
-      <w:r>
-        <w:rPr>
-          <w:rFonts w:ascii="Times New Roman" w:hAnsi="Times New Roman" w:cs="Times New Roman"/>
-        </w:rPr>
-        <w:t>a</w:t>
-      </w:r>
-      <w:r>
-        <w:rPr>
-          <w:rFonts w:ascii="Times New Roman" w:hAnsi="Times New Roman" w:cs="Times New Roman"/>
-        </w:rPr>
-        <w:t xml:space="preserve"> qualitatively stable food chain given our </w:t>
-      </w:r>
-      <w:r>
-        <w:rPr>
-          <w:rFonts w:ascii="Times New Roman" w:hAnsi="Times New Roman" w:cs="Times New Roman"/>
-        </w:rPr>
-        <w:t>assumptions; it is a pure chain that is always stable</w:t>
-      </w:r>
-      <w:r>
-        <w:rPr>
-          <w:rFonts w:ascii="Times New Roman" w:hAnsi="Times New Roman" w:cs="Times New Roman"/>
-        </w:rPr>
-        <w:t xml:space="preserve">. The largest </w:t>
-      </w:r>
-      <w:r>
-        <w:rPr>
-          <w:rFonts w:ascii="Times New Roman" w:hAnsi="Times New Roman" w:cs="Times New Roman"/>
-        </w:rPr>
-        <w:t>decrease in QSS occurred</w:t>
-      </w:r>
-      <w:r>
-        <w:rPr>
-          <w:rFonts w:ascii="Times New Roman" w:hAnsi="Times New Roman" w:cs="Times New Roman"/>
-        </w:rPr>
-        <w:t xml:space="preserve"> between three</w:t>
-      </w:r>
-      <w:r>
-        <w:rPr>
-          <w:rFonts w:ascii="Times New Roman" w:hAnsi="Times New Roman" w:cs="Times New Roman"/>
-        </w:rPr>
-        <w:t xml:space="preserve"> (85.4%)</w:t>
-      </w:r>
-      <w:r>
-        <w:rPr>
-          <w:rFonts w:ascii="Times New Roman" w:hAnsi="Times New Roman" w:cs="Times New Roman"/>
-        </w:rPr>
-        <w:t xml:space="preserve"> and four</w:t>
-      </w:r>
-      <w:r>
-        <w:rPr>
-          <w:rFonts w:ascii="Times New Roman" w:hAnsi="Times New Roman" w:cs="Times New Roman"/>
-        </w:rPr>
-        <w:t xml:space="preserve"> levels </w:t>
-      </w:r>
-      <w:r>
-        <w:rPr>
-          <w:rFonts w:ascii="Times New Roman" w:hAnsi="Times New Roman" w:cs="Times New Roman"/>
-        </w:rPr>
-        <w:t>(41.7%)</w:t>
-      </w:r>
-      <w:r>
-        <w:rPr>
-          <w:rFonts w:ascii="Times New Roman" w:hAnsi="Times New Roman" w:cs="Times New Roman"/>
-        </w:rPr>
-        <w:t xml:space="preserve">, dropping by </w:t>
-      </w:r>
-      <w:r>
-        <w:rPr>
-          <w:rFonts w:ascii="Times New Roman" w:hAnsi="Times New Roman" w:cs="Times New Roman"/>
-        </w:rPr>
-        <w:t>44</w:t>
-      </w:r>
-      <w:r>
-        <w:rPr>
-          <w:rFonts w:ascii="Times New Roman" w:hAnsi="Times New Roman" w:cs="Times New Roman"/>
-        </w:rPr>
-        <w:t>%</w:t>
-      </w:r>
-      <w:r>
-        <w:rPr>
-          <w:rFonts w:ascii="Times New Roman" w:hAnsi="Times New Roman" w:cs="Times New Roman"/>
-        </w:rPr>
-        <w:t xml:space="preserve">. Adding an additional </w:t>
-      </w:r>
-      <w:r>
-        <w:rPr>
-          <w:rFonts w:ascii="Times New Roman" w:hAnsi="Times New Roman" w:cs="Times New Roman"/>
-        </w:rPr>
-        <w:t>level, to five species dropped</w:t>
-      </w:r>
-      <w:r>
-        <w:rPr>
-          <w:rFonts w:ascii="Times New Roman" w:hAnsi="Times New Roman" w:cs="Times New Roman"/>
-        </w:rPr>
-        <w:t xml:space="preserve"> the probab</w:t>
-      </w:r>
-      <w:r>
-        <w:rPr>
-          <w:rFonts w:ascii="Times New Roman" w:hAnsi="Times New Roman" w:cs="Times New Roman"/>
-        </w:rPr>
-        <w:t>ility of a chain being stable</w:t>
-      </w:r>
-      <w:r>
-        <w:rPr>
-          <w:rFonts w:ascii="Times New Roman" w:hAnsi="Times New Roman" w:cs="Times New Roman"/>
-        </w:rPr>
-        <w:t xml:space="preserve"> by</w:t>
-      </w:r>
-      <w:r>
-        <w:rPr>
-          <w:rFonts w:ascii="Times New Roman" w:hAnsi="Times New Roman" w:cs="Times New Roman"/>
-        </w:rPr>
-        <w:t xml:space="preserve"> 32%</w:t>
-      </w:r>
-      <w:r>
-        <w:rPr>
-          <w:rFonts w:ascii="Times New Roman" w:hAnsi="Times New Roman" w:cs="Times New Roman"/>
-        </w:rPr>
-        <w:t>,</w:t>
-      </w:r>
-      <w:r>
-        <w:rPr>
-          <w:rFonts w:ascii="Times New Roman" w:hAnsi="Times New Roman" w:cs="Times New Roman"/>
-        </w:rPr>
-        <w:t xml:space="preserve"> to less than 10%. The chance that</w:t>
-      </w:r>
-      <w:r>
-        <w:rPr>
-          <w:rFonts w:ascii="Times New Roman" w:hAnsi="Times New Roman" w:cs="Times New Roman"/>
-        </w:rPr>
-        <w:t xml:space="preserve"> a chain of six</w:t>
-      </w:r>
-      <w:r>
-        <w:rPr>
-          <w:rFonts w:ascii="Times New Roman" w:hAnsi="Times New Roman" w:cs="Times New Roman"/>
-        </w:rPr>
-        <w:t xml:space="preserve"> </w:t>
-      </w:r>
-      <w:r>
-        <w:rPr>
-          <w:rFonts w:ascii="Times New Roman" w:hAnsi="Times New Roman" w:cs="Times New Roman"/>
-        </w:rPr>
-        <w:t xml:space="preserve">species </w:t>
-      </w:r>
-      <w:r>
-        <w:rPr>
-          <w:rFonts w:ascii="Times New Roman" w:hAnsi="Times New Roman" w:cs="Times New Roman"/>
-        </w:rPr>
-        <w:t>would be stable wa</w:t>
-      </w:r>
-      <w:r>
-        <w:rPr>
-          <w:rFonts w:ascii="Times New Roman" w:hAnsi="Times New Roman" w:cs="Times New Roman"/>
-        </w:rPr>
-        <w:t xml:space="preserve">s only approximately 1%. </w:t>
-      </w:r>
-    </w:p>
-    <w:p>
-      <w:pPr>
-        <w:spacing w:line="480" w:lineRule="auto"/>
-        <w:rPr>
-          <w:rFonts w:ascii="Times New Roman" w:hAnsi="Times New Roman" w:cs="Times New Roman"/>
-          <w:i/>
-        </w:rPr>
-      </w:pPr>
-      <w:r>
-        <w:rPr>
-          <w:rFonts w:ascii="Times New Roman" w:hAnsi="Times New Roman" w:cs="Times New Roman"/>
-          <w:i/>
-        </w:rPr>
-        <w:t>Sensitivity Analysis</w:t>
-      </w:r>
-    </w:p>
-    <w:p>
-      <w:pPr>
-        <w:spacing w:line="480" w:lineRule="auto"/>
-        <w:rPr>
-          <w:rFonts w:ascii="Times New Roman" w:hAnsi="Times New Roman" w:cs="Times New Roman"/>
-        </w:rPr>
-      </w:pPr>
-      <w:r>
-        <w:rPr>
-          <w:rFonts w:ascii="Times New Roman" w:hAnsi="Times New Roman" w:cs="Times New Roman"/>
-          <w:i/>
-        </w:rPr>
-        <w:tab/>
-      </w:r>
-      <w:r>
-        <w:rPr>
-          <w:rFonts w:ascii="Times New Roman" w:hAnsi="Times New Roman" w:cs="Times New Roman"/>
-        </w:rPr>
-        <w:t>As the number of trophic levels increased</w:t>
-      </w:r>
-      <w:r>
-        <w:rPr>
-          <w:rFonts w:ascii="Times New Roman" w:hAnsi="Times New Roman" w:cs="Times New Roman"/>
-        </w:rPr>
-        <w:t>,</w:t>
-      </w:r>
-      <w:r>
-        <w:rPr>
-          <w:rFonts w:ascii="Times New Roman" w:hAnsi="Times New Roman" w:cs="Times New Roman"/>
-        </w:rPr>
-        <w:t xml:space="preserve"> QSS decreased </w:t>
-      </w:r>
-      <w:r>
-        <w:rPr>
-          <w:rFonts w:ascii="Times New Roman" w:hAnsi="Times New Roman" w:cs="Times New Roman"/>
-        </w:rPr>
-        <w:t xml:space="preserve">for all </w:t>
-      </w:r>
-      <w:r>
-        <w:rPr>
-          <w:rFonts w:ascii="Times New Roman" w:hAnsi="Times New Roman" w:cs="Times New Roman"/>
-        </w:rPr>
-        <w:t xml:space="preserve">webs with greater than four </w:t>
-      </w:r>
-      <w:r>
-        <w:rPr>
-          <w:rFonts w:ascii="Times New Roman" w:hAnsi="Times New Roman" w:cs="Times New Roman"/>
-        </w:rPr>
-        <w:t>levels</w:t>
-      </w:r>
-      <w:r>
-        <w:rPr>
-          <w:rFonts w:ascii="Times New Roman" w:hAnsi="Times New Roman" w:cs="Times New Roman"/>
-        </w:rPr>
-        <w:t xml:space="preserve"> regardless of our choice of distributions of values for the impact of the predator on the prey</w:t>
-      </w:r>
-      <w:r>
-        <w:rPr>
-          <w:rFonts w:ascii="Times New Roman" w:hAnsi="Times New Roman" w:cs="Times New Roman"/>
-        </w:rPr>
-        <w:t>.</w:t>
-      </w:r>
-      <w:r>
-        <w:rPr>
-          <w:rFonts w:ascii="Times New Roman" w:hAnsi="Times New Roman" w:cs="Times New Roman"/>
-        </w:rPr>
-        <w:t xml:space="preserve"> The more asymmetrical the distributions were</w:t>
-      </w:r>
-      <w:r>
-        <w:rPr>
-          <w:rFonts w:ascii="Times New Roman" w:hAnsi="Times New Roman" w:cs="Times New Roman"/>
-        </w:rPr>
-        <w:t xml:space="preserve"> on average</w:t>
-      </w:r>
-      <w:r>
-        <w:rPr>
-          <w:rFonts w:ascii="Times New Roman" w:hAnsi="Times New Roman" w:cs="Times New Roman"/>
-        </w:rPr>
-        <w:t>, the more likely webs with more</w:t>
-      </w:r>
-      <w:r>
-        <w:rPr>
-          <w:rFonts w:ascii="Times New Roman" w:hAnsi="Times New Roman" w:cs="Times New Roman"/>
-        </w:rPr>
-        <w:t xml:space="preserve"> trophic</w:t>
-      </w:r>
-      <w:r>
-        <w:rPr>
-          <w:rFonts w:ascii="Times New Roman" w:hAnsi="Times New Roman" w:cs="Times New Roman"/>
-        </w:rPr>
-        <w:t xml:space="preserve"> levels were going to be stable. When the</w:t>
-      </w:r>
-      <w:r>
-        <w:rPr>
-          <w:rFonts w:ascii="Times New Roman" w:hAnsi="Times New Roman" w:cs="Times New Roman"/>
-        </w:rPr>
-        <w:t xml:space="preserve"> means of the</w:t>
-      </w:r>
-      <w:r>
-        <w:rPr>
-          <w:rFonts w:ascii="Times New Roman" w:hAnsi="Times New Roman" w:cs="Times New Roman"/>
-        </w:rPr>
-        <w:t xml:space="preserve"> distributions were </w:t>
-      </w:r>
-      <w:r>
-        <w:rPr>
-          <w:rFonts w:ascii="Times New Roman" w:hAnsi="Times New Roman" w:cs="Times New Roman"/>
-        </w:rPr>
-        <w:t>two</w:t>
-      </w:r>
-      <w:r>
-        <w:rPr>
-          <w:rFonts w:ascii="Times New Roman" w:hAnsi="Times New Roman" w:cs="Times New Roman"/>
-        </w:rPr>
-        <w:t xml:space="preserve"> </w:t>
-      </w:r>
-      <w:r>
-        <w:rPr>
-          <w:rFonts w:ascii="Times New Roman" w:hAnsi="Times New Roman" w:cs="Times New Roman"/>
-        </w:rPr>
-        <w:t xml:space="preserve">orders of magnitude apart, webs with up to </w:t>
-      </w:r>
-      <w:r>
-        <w:rPr>
-          <w:rFonts w:ascii="Times New Roman" w:hAnsi="Times New Roman" w:cs="Times New Roman"/>
-        </w:rPr>
-        <w:t>three</w:t>
-      </w:r>
-      <w:r>
-        <w:rPr>
-          <w:rFonts w:ascii="Times New Roman" w:hAnsi="Times New Roman" w:cs="Times New Roman"/>
-        </w:rPr>
-        <w:t xml:space="preserve"> levels were all stable</w:t>
-      </w:r>
-      <w:r>
-        <w:rPr>
-          <w:rFonts w:ascii="Times New Roman" w:hAnsi="Times New Roman" w:cs="Times New Roman"/>
-        </w:rPr>
-        <w:t xml:space="preserve"> (</w:t>
-      </w:r>
-      <w:r>
-        <w:rPr>
-          <w:rFonts w:ascii="Times New Roman" w:hAnsi="Times New Roman" w:cs="Times New Roman"/>
-          <w:b/>
-        </w:rPr>
-        <w:t xml:space="preserve">Figure </w:t>
-      </w:r>
-      <w:r>
-        <w:rPr>
-          <w:rFonts w:ascii="Times New Roman" w:hAnsi="Times New Roman" w:cs="Times New Roman"/>
-          <w:b/>
-        </w:rPr>
-        <w:t>3</w:t>
-      </w:r>
-      <w:r>
-        <w:rPr>
-          <w:rFonts w:ascii="Times New Roman" w:hAnsi="Times New Roman" w:cs="Times New Roman"/>
-        </w:rPr>
-        <w:t>)</w:t>
-      </w:r>
-      <w:r>
-        <w:rPr>
-          <w:rFonts w:ascii="Times New Roman" w:hAnsi="Times New Roman" w:cs="Times New Roman"/>
-        </w:rPr>
-        <w:t xml:space="preserve">. With a difference between </w:t>
-      </w:r>
-      <w:r>
-        <w:rPr>
-          <w:rFonts w:ascii="Times New Roman" w:hAnsi="Times New Roman" w:cs="Times New Roman"/>
-        </w:rPr>
-        <w:t>means</w:t>
-      </w:r>
-      <w:r>
-        <w:rPr>
-          <w:rFonts w:ascii="Times New Roman" w:hAnsi="Times New Roman" w:cs="Times New Roman"/>
-        </w:rPr>
-        <w:t xml:space="preserve"> </w:t>
-      </w:r>
-      <w:r>
-        <w:rPr>
-          <w:rFonts w:ascii="Times New Roman" w:hAnsi="Times New Roman" w:cs="Times New Roman"/>
-        </w:rPr>
-        <w:t>three</w:t>
-      </w:r>
-      <w:r>
-        <w:rPr>
-          <w:rFonts w:ascii="Times New Roman" w:hAnsi="Times New Roman" w:cs="Times New Roman"/>
-        </w:rPr>
-        <w:t xml:space="preserve"> orders of magnitude</w:t>
-      </w:r>
-      <w:r>
-        <w:rPr>
-          <w:rFonts w:ascii="Times New Roman" w:hAnsi="Times New Roman" w:cs="Times New Roman"/>
-        </w:rPr>
-        <w:t>,</w:t>
-      </w:r>
-      <w:r>
-        <w:rPr>
-          <w:rFonts w:ascii="Times New Roman" w:hAnsi="Times New Roman" w:cs="Times New Roman"/>
-        </w:rPr>
-        <w:t xml:space="preserve"> 99</w:t>
-      </w:r>
-      <w:r>
-        <w:rPr>
-          <w:rFonts w:ascii="Times New Roman" w:hAnsi="Times New Roman" w:cs="Times New Roman"/>
-        </w:rPr>
-        <w:t xml:space="preserve">% of webs with up to </w:t>
-      </w:r>
-      <w:r>
-        <w:rPr>
-          <w:rFonts w:ascii="Times New Roman" w:hAnsi="Times New Roman" w:cs="Times New Roman"/>
-        </w:rPr>
-        <w:t>four</w:t>
-      </w:r>
-      <w:r>
-        <w:rPr>
-          <w:rFonts w:ascii="Times New Roman" w:hAnsi="Times New Roman" w:cs="Times New Roman"/>
-        </w:rPr>
-        <w:t xml:space="preserve"> levels were stable</w:t>
-      </w:r>
-      <w:r>
-        <w:rPr>
-          <w:rFonts w:ascii="Times New Roman" w:hAnsi="Times New Roman" w:cs="Times New Roman"/>
-        </w:rPr>
-        <w:t xml:space="preserve"> (</w:t>
-      </w:r>
-      <w:r>
-        <w:rPr>
-          <w:rFonts w:ascii="Times New Roman" w:hAnsi="Times New Roman" w:cs="Times New Roman"/>
-          <w:b/>
-        </w:rPr>
-        <w:t xml:space="preserve">Figure </w:t>
-      </w:r>
-      <w:r>
-        <w:rPr>
-          <w:rFonts w:ascii="Times New Roman" w:hAnsi="Times New Roman" w:cs="Times New Roman"/>
-          <w:b/>
-        </w:rPr>
-        <w:t>3</w:t>
-      </w:r>
-      <w:r>
-        <w:rPr>
-          <w:rFonts w:ascii="Times New Roman" w:hAnsi="Times New Roman" w:cs="Times New Roman"/>
-        </w:rPr>
-        <w:t>)</w:t>
-      </w:r>
-      <w:r>
-        <w:rPr>
-          <w:rFonts w:ascii="Times New Roman" w:hAnsi="Times New Roman" w:cs="Times New Roman"/>
-        </w:rPr>
-        <w:t xml:space="preserve">. </w:t>
-      </w:r>
-      <w:r>
-        <w:rPr>
-          <w:rFonts w:ascii="Times New Roman" w:hAnsi="Times New Roman" w:cs="Times New Roman"/>
-        </w:rPr>
-        <w:t xml:space="preserve">When the </w:t>
-      </w:r>
-      <w:r>
-        <w:rPr>
-          <w:rFonts w:ascii="Times New Roman" w:hAnsi="Times New Roman" w:cs="Times New Roman"/>
-        </w:rPr>
-        <w:t>means</w:t>
-      </w:r>
-      <w:r>
-        <w:rPr>
-          <w:rFonts w:ascii="Times New Roman" w:hAnsi="Times New Roman" w:cs="Times New Roman"/>
-        </w:rPr>
-        <w:t xml:space="preserve"> became more symmetrical the decline in </w:t>
-      </w:r>
-      <w:r>
-        <w:rPr>
-          <w:rFonts w:ascii="Times New Roman" w:hAnsi="Times New Roman" w:cs="Times New Roman"/>
-        </w:rPr>
-        <w:t>QSS</w:t>
-      </w:r>
-      <w:r>
-        <w:rPr>
-          <w:rFonts w:ascii="Times New Roman" w:hAnsi="Times New Roman" w:cs="Times New Roman"/>
-        </w:rPr>
-        <w:t xml:space="preserve"> was slightly larger at three</w:t>
-      </w:r>
-      <w:r>
-        <w:rPr>
-          <w:rFonts w:ascii="Times New Roman" w:hAnsi="Times New Roman" w:cs="Times New Roman"/>
-        </w:rPr>
-        <w:t xml:space="preserve"> (66.5%)</w:t>
-      </w:r>
-      <w:r>
-        <w:rPr>
-          <w:rFonts w:ascii="Times New Roman" w:hAnsi="Times New Roman" w:cs="Times New Roman"/>
-        </w:rPr>
-        <w:t xml:space="preserve"> and four</w:t>
-      </w:r>
-      <w:r>
-        <w:rPr>
-          <w:rFonts w:ascii="Times New Roman" w:hAnsi="Times New Roman" w:cs="Times New Roman"/>
-        </w:rPr>
-        <w:t xml:space="preserve"> (37.6%)</w:t>
-      </w:r>
-      <w:r>
-        <w:rPr>
-          <w:rFonts w:ascii="Times New Roman" w:hAnsi="Times New Roman" w:cs="Times New Roman"/>
-        </w:rPr>
-        <w:t xml:space="preserve"> levels, but slightly smaller at five</w:t>
-      </w:r>
-      <w:r>
-        <w:rPr>
-          <w:rFonts w:ascii="Times New Roman" w:hAnsi="Times New Roman" w:cs="Times New Roman"/>
-        </w:rPr>
-        <w:t xml:space="preserve"> (17.5%)</w:t>
-      </w:r>
-      <w:r>
-        <w:rPr>
-          <w:rFonts w:ascii="Times New Roman" w:hAnsi="Times New Roman" w:cs="Times New Roman"/>
-        </w:rPr>
-        <w:t xml:space="preserve"> and six levels</w:t>
-      </w:r>
-      <w:r>
-        <w:rPr>
-          <w:rFonts w:ascii="Times New Roman" w:hAnsi="Times New Roman" w:cs="Times New Roman"/>
-        </w:rPr>
-        <w:t xml:space="preserve"> (6.7%)</w:t>
-      </w:r>
-      <w:r>
-        <w:rPr>
-          <w:rFonts w:ascii="Times New Roman" w:hAnsi="Times New Roman" w:cs="Times New Roman"/>
-        </w:rPr>
-        <w:t xml:space="preserve">. No more than </w:t>
-      </w:r>
-      <w:r>
-        <w:rPr>
-          <w:rFonts w:ascii="Times New Roman" w:hAnsi="Times New Roman" w:cs="Times New Roman"/>
-        </w:rPr>
-        <w:t>7%</w:t>
-      </w:r>
-      <w:r>
-        <w:rPr>
-          <w:rFonts w:ascii="Times New Roman" w:hAnsi="Times New Roman" w:cs="Times New Roman"/>
-        </w:rPr>
-        <w:t xml:space="preserve"> of webs with six</w:t>
-      </w:r>
-      <w:r>
-        <w:rPr>
-          <w:rFonts w:ascii="Times New Roman" w:hAnsi="Times New Roman" w:cs="Times New Roman"/>
-        </w:rPr>
-        <w:t xml:space="preserve"> </w:t>
-      </w:r>
-      <w:r>
-        <w:rPr>
-          <w:rFonts w:ascii="Times New Roman" w:hAnsi="Times New Roman" w:cs="Times New Roman"/>
-        </w:rPr>
-        <w:t>levels were stable regardless of the degree of symmetry</w:t>
-      </w:r>
-      <w:r>
-        <w:rPr>
-          <w:rFonts w:ascii="Times New Roman" w:hAnsi="Times New Roman" w:cs="Times New Roman"/>
-        </w:rPr>
-        <w:t xml:space="preserve"> (</w:t>
-      </w:r>
-      <w:r>
-        <w:rPr>
-          <w:rFonts w:ascii="Times New Roman" w:hAnsi="Times New Roman" w:cs="Times New Roman"/>
-          <w:b/>
-        </w:rPr>
-        <w:t xml:space="preserve">Figure </w:t>
-      </w:r>
-      <w:r>
-        <w:rPr>
-          <w:rFonts w:ascii="Times New Roman" w:hAnsi="Times New Roman" w:cs="Times New Roman"/>
-          <w:b/>
-        </w:rPr>
-        <w:t>3</w:t>
+        <w:t>1b</w:t>
       </w:r>
       <w:r>
         <w:rPr>
@@ -9147,6 +9140,13 @@
       <w:r>
         <w:rPr>
           <w:rFonts w:ascii="Times New Roman" w:hAnsi="Times New Roman" w:cs="Times New Roman"/>
+          <w:b/>
+        </w:rPr>
+        <w:t>a</w:t>
+      </w:r>
+      <w:r>
+        <w:rPr>
+          <w:rFonts w:ascii="Times New Roman" w:hAnsi="Times New Roman" w:cs="Times New Roman"/>
         </w:rPr>
         <w:t>)</w:t>
       </w:r>
@@ -11420,48 +11420,418 @@
         </w:rPr>
         <w:t xml:space="preserve">Figure 1: </w:t>
       </w:r>
+      <w:r>
+        <w:rPr>
+          <w:rFonts w:ascii="Times New Roman" w:hAnsi="Times New Roman" w:cs="Times New Roman"/>
+          <w:i/>
+        </w:rPr>
+        <w:t>(a)</w:t>
+      </w:r>
+      <w:r>
+        <w:rPr>
+          <w:rFonts w:ascii="Times New Roman" w:hAnsi="Times New Roman" w:cs="Times New Roman"/>
+        </w:rPr>
+        <w:t xml:space="preserve"> </w:t>
+      </w:r>
+      <w:r>
+        <w:rPr>
+          <w:rFonts w:ascii="Times New Roman" w:hAnsi="Times New Roman" w:cs="Times New Roman"/>
+        </w:rPr>
+        <w:t>Trophic</w:t>
+      </w:r>
+      <w:r>
+        <w:rPr>
+          <w:rFonts w:ascii="Times New Roman" w:hAnsi="Times New Roman" w:cs="Times New Roman"/>
+        </w:rPr>
+        <w:t xml:space="preserve"> position</w:t>
+      </w:r>
+      <w:r>
+        <w:rPr>
+          <w:rFonts w:ascii="Times New Roman" w:hAnsi="Times New Roman" w:cs="Times New Roman"/>
+        </w:rPr>
+        <w:t>, measured as</w:t>
+      </w:r>
+      <w:r>
+        <w:rPr>
+          <w:rFonts w:ascii="Times New Roman" w:hAnsi="Times New Roman" w:cs="Times New Roman"/>
+        </w:rPr>
+        <w:t xml:space="preserve"> one plus the</w:t>
+      </w:r>
+      <w:r>
+        <w:rPr>
+          <w:rFonts w:ascii="Times New Roman" w:hAnsi="Times New Roman" w:cs="Times New Roman"/>
+        </w:rPr>
+        <w:t xml:space="preserve"> average</w:t>
+      </w:r>
+      <w:r>
+        <w:rPr>
+          <w:rFonts w:ascii="Times New Roman" w:hAnsi="Times New Roman" w:cs="Times New Roman"/>
+        </w:rPr>
+        <w:t xml:space="preserve"> trophic position of a species’ prey, for</w:t>
+      </w:r>
+      <w:r>
+        <w:rPr>
+          <w:rFonts w:ascii="Times New Roman" w:hAnsi="Times New Roman" w:cs="Times New Roman"/>
+        </w:rPr>
+        <w:t xml:space="preserve"> 3305 species in</w:t>
+      </w:r>
+      <w:r>
+        <w:rPr>
+          <w:rFonts w:ascii="Times New Roman" w:hAnsi="Times New Roman" w:cs="Times New Roman"/>
+        </w:rPr>
+        <w:t xml:space="preserve"> fifty food webs. </w:t>
+      </w:r>
+      <w:r>
+        <w:rPr>
+          <w:rFonts w:ascii="Times New Roman" w:hAnsi="Times New Roman" w:cs="Times New Roman"/>
+          <w:i/>
+        </w:rPr>
+        <w:t>(b)</w:t>
+      </w:r>
+      <w:r>
+        <w:rPr>
+          <w:rFonts w:ascii="Times New Roman" w:hAnsi="Times New Roman" w:cs="Times New Roman"/>
+        </w:rPr>
+        <w:t xml:space="preserve"> </w:t>
+      </w:r>
+      <w:r>
+        <w:rPr>
+          <w:rFonts w:ascii="Times New Roman" w:hAnsi="Times New Roman" w:cs="Times New Roman"/>
+        </w:rPr>
+        <w:t>Quasi</w:t>
+      </w:r>
+      <w:r>
+        <w:rPr>
+          <w:rFonts w:ascii="Times New Roman" w:hAnsi="Times New Roman" w:cs="Times New Roman"/>
+        </w:rPr>
+        <w:t xml:space="preserve"> sign-stability </w:t>
+      </w:r>
+      <w:r>
+        <w:rPr>
+          <w:rFonts w:ascii="Times New Roman" w:hAnsi="Times New Roman" w:cs="Times New Roman"/>
+        </w:rPr>
+        <w:t xml:space="preserve">of food webs with </w:t>
+      </w:r>
+      <w:r>
+        <w:rPr>
+          <w:rFonts w:ascii="Times New Roman" w:hAnsi="Times New Roman" w:cs="Times New Roman"/>
+        </w:rPr>
+        <w:t xml:space="preserve">two to six species with universal omnivory. </w:t>
+      </w:r>
+      <w:r>
+        <w:rPr>
+          <w:rFonts w:ascii="Times New Roman" w:hAnsi="Times New Roman" w:cs="Times New Roman"/>
+        </w:rPr>
+        <w:t>Dotted lines</w:t>
+      </w:r>
+      <w:r>
+        <w:rPr>
+          <w:rFonts w:ascii="Times New Roman" w:hAnsi="Times New Roman" w:cs="Times New Roman"/>
+        </w:rPr>
+        <w:t xml:space="preserve"> in </w:t>
+      </w:r>
+      <w:r>
+        <w:rPr>
+          <w:rFonts w:ascii="Times New Roman" w:hAnsi="Times New Roman" w:cs="Times New Roman"/>
+          <w:i/>
+        </w:rPr>
+        <w:t>(b)</w:t>
+      </w:r>
+      <w:r>
+        <w:rPr>
+          <w:rFonts w:ascii="Times New Roman" w:hAnsi="Times New Roman" w:cs="Times New Roman"/>
+        </w:rPr>
+        <w:t xml:space="preserve"> show the sensitivity of results to our choice of distributions of the impact of the predator on the prey. </w:t>
+      </w:r>
+    </w:p>
+    <w:p>
+      <w:pPr>
+        <w:spacing w:line="480" w:lineRule="auto"/>
+        <w:rPr>
+          <w:rFonts w:ascii="Times New Roman" w:hAnsi="Times New Roman" w:cs="Times New Roman"/>
+          <w:b/>
+        </w:rPr>
+      </w:pPr>
+    </w:p>
+    <w:p>
+      <w:pPr>
+        <w:spacing w:line="480" w:lineRule="auto"/>
+        <w:rPr>
+          <w:rFonts w:ascii="Times New Roman" w:hAnsi="Times New Roman" w:cs="Times New Roman"/>
+          <w:b/>
+        </w:rPr>
+      </w:pPr>
       <w:bookmarkStart w:id="0" w:name="_GoBack"/>
       <w:r>
         <w:rPr>
           <w:rFonts w:ascii="Times New Roman" w:hAnsi="Times New Roman" w:cs="Times New Roman"/>
-        </w:rPr>
-        <w:t xml:space="preserve">Blah </w:t>
-      </w:r>
-      <w:proofErr w:type="spellStart"/>
-      <w:r>
-        <w:rPr>
-          <w:rFonts w:ascii="Times New Roman" w:hAnsi="Times New Roman" w:cs="Times New Roman"/>
-        </w:rPr>
-        <w:t>blah</w:t>
-      </w:r>
-      <w:bookmarkEnd w:id="0"/>
-      <w:proofErr w:type="spellEnd"/>
-    </w:p>
+          <w:b/>
+        </w:rPr>
+        <w:t>Figures</w:t>
+      </w:r>
+    </w:p>
+    <w:bookmarkEnd w:id="0"/>
     <w:p>
       <w:pPr>
         <w:spacing w:line="480" w:lineRule="auto"/>
         <w:rPr>
           <w:rFonts w:ascii="Times New Roman" w:hAnsi="Times New Roman" w:cs="Times New Roman"/>
-          <w:b/>
-        </w:rPr>
-      </w:pPr>
-    </w:p>
-    <w:p>
-      <w:pPr>
-        <w:spacing w:line="480" w:lineRule="auto"/>
-        <w:rPr>
-          <w:rFonts w:ascii="Times New Roman" w:hAnsi="Times New Roman" w:cs="Times New Roman"/>
-          <w:b/>
-        </w:rPr>
-      </w:pPr>
-    </w:p>
-    <w:p>
-      <w:pPr>
-        <w:spacing w:line="480" w:lineRule="auto"/>
-        <w:rPr>
-          <w:rFonts w:ascii="Times New Roman" w:hAnsi="Times New Roman" w:cs="Times New Roman"/>
-        </w:rPr>
-      </w:pPr>
+        </w:rPr>
+      </w:pPr>
+      <w:r>
+        <w:rPr>
+          <w:rFonts w:ascii="Times New Roman" w:hAnsi="Times New Roman" w:cs="Times New Roman"/>
+        </w:rPr>
+        <mc:AlternateContent>
+          <mc:Choice Requires="wpg">
+            <w:drawing>
+              <wp:inline distT="0" distB="0" distL="0" distR="0" wp14:anchorId="2E19FF77" wp14:editId="6AB46C01">
+                <wp:extent cx="5943600" cy="2755045"/>
+                <wp:effectExtent l="0" t="0" r="0" b="0"/>
+                <wp:docPr id="11" name="Group 10"/>
+                <wp:cNvGraphicFramePr/>
+                <a:graphic xmlns:a="http://schemas.openxmlformats.org/drawingml/2006/main">
+                  <a:graphicData uri="http://schemas.microsoft.com/office/word/2010/wordprocessingGroup">
+                    <wpg:wgp>
+                      <wpg:cNvGrpSpPr/>
+                      <wpg:grpSpPr>
+                        <a:xfrm>
+                          <a:off x="0" y="0"/>
+                          <a:ext cx="5943600" cy="2755045"/>
+                          <a:chOff x="0" y="0"/>
+                          <a:chExt cx="9144000" cy="4572000"/>
+                        </a:xfrm>
+                      </wpg:grpSpPr>
+                      <pic:pic xmlns:pic="http://schemas.openxmlformats.org/drawingml/2006/picture">
+                        <pic:nvPicPr>
+                          <pic:cNvPr id="2" name="Picture 2" descr="qss_plot.png"/>
+                          <pic:cNvPicPr>
+                            <a:picLocks noChangeAspect="1"/>
+                          </pic:cNvPicPr>
+                        </pic:nvPicPr>
+                        <pic:blipFill>
+                          <a:blip r:embed="rId13">
+                            <a:extLst>
+                              <a:ext uri="{28A0092B-C50C-407E-A947-70E740481C1C}">
+                                <a14:useLocalDpi xmlns:a14="http://schemas.microsoft.com/office/drawing/2010/main" val="0"/>
+                              </a:ext>
+                            </a:extLst>
+                          </a:blip>
+                          <a:stretch>
+                            <a:fillRect/>
+                          </a:stretch>
+                        </pic:blipFill>
+                        <pic:spPr>
+                          <a:xfrm>
+                            <a:off x="4572000" y="0"/>
+                            <a:ext cx="4572000" cy="4572000"/>
+                          </a:xfrm>
+                          <a:prstGeom prst="rect">
+                            <a:avLst/>
+                          </a:prstGeom>
+                        </pic:spPr>
+                      </pic:pic>
+                      <pic:pic xmlns:pic="http://schemas.openxmlformats.org/drawingml/2006/picture">
+                        <pic:nvPicPr>
+                          <pic:cNvPr id="3" name="Picture 3" descr="tc_plot.png"/>
+                          <pic:cNvPicPr>
+                            <a:picLocks noChangeAspect="1"/>
+                          </pic:cNvPicPr>
+                        </pic:nvPicPr>
+                        <pic:blipFill>
+                          <a:blip r:embed="rId14">
+                            <a:extLst>
+                              <a:ext uri="{28A0092B-C50C-407E-A947-70E740481C1C}">
+                                <a14:useLocalDpi xmlns:a14="http://schemas.microsoft.com/office/drawing/2010/main" val="0"/>
+                              </a:ext>
+                            </a:extLst>
+                          </a:blip>
+                          <a:stretch>
+                            <a:fillRect/>
+                          </a:stretch>
+                        </pic:blipFill>
+                        <pic:spPr>
+                          <a:xfrm>
+                            <a:off x="0" y="0"/>
+                            <a:ext cx="4572000" cy="4572000"/>
+                          </a:xfrm>
+                          <a:prstGeom prst="rect">
+                            <a:avLst/>
+                          </a:prstGeom>
+                        </pic:spPr>
+                      </pic:pic>
+                      <wps:wsp>
+                        <wps:cNvPr id="4" name="Text Box 4"/>
+                        <wps:cNvSpPr txBox="1"/>
+                        <wps:spPr>
+                          <a:xfrm>
+                            <a:off x="4044462" y="70530"/>
+                            <a:ext cx="470428" cy="645969"/>
+                          </a:xfrm>
+                          <a:prstGeom prst="rect">
+                            <a:avLst/>
+                          </a:prstGeom>
+                          <a:noFill/>
+                        </wps:spPr>
+                        <wps:txbx>
+                          <w:txbxContent>
+                            <w:p>
+                              <w:pPr>
+                                <w:pStyle w:val="NormalWeb"/>
+                                <w:spacing w:before="0" w:beforeAutospacing="0" w:after="0" w:afterAutospacing="0"/>
+                              </w:pPr>
+                              <w:proofErr w:type="gramStart"/>
+                              <w:r>
+                                <w:rPr>
+                                  <w:rFonts w:asciiTheme="minorHAnsi" w:hAnsi="Cambria" w:cstheme="minorBidi"/>
+                                  <w:color w:val="000000" w:themeColor="text1"/>
+                                  <w:kern w:val="24"/>
+                                  <w:sz w:val="40"/>
+                                  <w:szCs w:val="40"/>
+                                </w:rPr>
+                                <w:t>a</w:t>
+                              </w:r>
+                              <w:proofErr w:type="gramEnd"/>
+                            </w:p>
+                          </w:txbxContent>
+                        </wps:txbx>
+                        <wps:bodyPr wrap="square" rtlCol="0">
+                          <a:spAutoFit/>
+                        </wps:bodyPr>
+                      </wps:wsp>
+                      <wps:wsp>
+                        <wps:cNvPr id="5" name="Text Box 5"/>
+                        <wps:cNvSpPr txBox="1"/>
+                        <wps:spPr>
+                          <a:xfrm>
+                            <a:off x="7737231" y="62278"/>
+                            <a:ext cx="493283" cy="645969"/>
+                          </a:xfrm>
+                          <a:prstGeom prst="rect">
+                            <a:avLst/>
+                          </a:prstGeom>
+                          <a:noFill/>
+                        </wps:spPr>
+                        <wps:txbx>
+                          <w:txbxContent>
+                            <w:p>
+                              <w:pPr>
+                                <w:pStyle w:val="NormalWeb"/>
+                                <w:spacing w:before="0" w:beforeAutospacing="0" w:after="0" w:afterAutospacing="0"/>
+                              </w:pPr>
+                              <w:proofErr w:type="gramStart"/>
+                              <w:r>
+                                <w:rPr>
+                                  <w:rFonts w:asciiTheme="minorHAnsi" w:hAnsi="Cambria" w:cstheme="minorBidi"/>
+                                  <w:color w:val="000000" w:themeColor="text1"/>
+                                  <w:kern w:val="24"/>
+                                  <w:sz w:val="40"/>
+                                  <w:szCs w:val="40"/>
+                                </w:rPr>
+                                <w:t>b</w:t>
+                              </w:r>
+                              <w:proofErr w:type="gramEnd"/>
+                            </w:p>
+                          </w:txbxContent>
+                        </wps:txbx>
+                        <wps:bodyPr wrap="square" rtlCol="0">
+                          <a:spAutoFit/>
+                        </wps:bodyPr>
+                      </wps:wsp>
+                    </wpg:wgp>
+                  </a:graphicData>
+                </a:graphic>
+              </wp:inline>
+            </w:drawing>
+          </mc:Choice>
+          <mc:Fallback>
+            <w:pict>
+              <v:group id="Group 10" o:spid="_x0000_s1026" style="width:468pt;height:216.95pt;mso-position-horizontal-relative:char;mso-position-vertical-relative:line" coordsize="9144000,4572000" o:gfxdata="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">
+                <v:shapetype id="_x0000_t75" coordsize="21600,21600" o:spt="75" o:preferrelative="t" path="m@4@5l@4@11@9@11@9@5xe" filled="f" stroked="f">
+                  <v:stroke joinstyle="miter"/>
+                  <v:formulas>
+                    <v:f eqn="if lineDrawn pixelLineWidth 0"/>
+                    <v:f eqn="sum @0 1 0"/>
+                    <v:f eqn="sum 0 0 @1"/>
+                    <v:f eqn="prod @2 1 2"/>
+                    <v:f eqn="prod @3 21600 pixelWidth"/>
+                    <v:f eqn="prod @3 21600 pixelHeight"/>
+                    <v:f eqn="sum @0 0 1"/>
+                    <v:f eqn="prod @6 1 2"/>
+                    <v:f eqn="prod @7 21600 pixelWidth"/>
+                    <v:f eqn="sum @8 21600 0"/>
+                    <v:f eqn="prod @7 21600 pixelHeight"/>
+                    <v:f eqn="sum @10 21600 0"/>
+                  </v:formulas>
+                  <v:path o:extrusionok="f" gradientshapeok="t" o:connecttype="rect"/>
+                  <o:lock v:ext="edit" aspectratio="t"/>
+                </v:shapetype>
+                <v:shape id="Picture 2" o:spid="_x0000_s1027" type="#_x0000_t75" alt="qss_plot.png" style="position:absolute;left:4572000;width:4572000;height:4572000;visibility:visible;mso-wrap-style:square" o:gfxdata="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">
+                  <v:imagedata r:id="rId15" o:title="qss_plot.png"/>
+                  <v:path arrowok="t"/>
+                </v:shape>
+                <v:shape id="Picture 3" o:spid="_x0000_s1028" type="#_x0000_t75" alt="tc_plot.png" style="position:absolute;width:4572000;height:4572000;visibility:visible;mso-wrap-style:square" o:gfxdata="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">
+                  <v:imagedata r:id="rId16" o:title="tc_plot.png"/>
+                  <v:path arrowok="t"/>
+                </v:shape>
+                <v:shapetype id="_x0000_t202" coordsize="21600,21600" o:spt="202" path="m0,0l0,21600,21600,21600,21600,0xe">
+                  <v:stroke joinstyle="miter"/>
+                  <v:path gradientshapeok="t" o:connecttype="rect"/>
+                </v:shapetype>
+                <v:shape id="Text Box 4" o:spid="_x0000_s1029" type="#_x0000_t202" style="position:absolute;left:4044462;top:70530;width:470428;height:645969;visibility:visible;mso-wrap-style:square;v-text-anchor:top" o:gfxdata="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" filled="f" stroked="f">
+                  <v:textbox style="mso-fit-shape-to-text:t">
+                    <w:txbxContent>
+                      <w:p>
+                        <w:pPr>
+                          <w:pStyle w:val="NormalWeb"/>
+                          <w:spacing w:before="0" w:beforeAutospacing="0" w:after="0" w:afterAutospacing="0"/>
+                        </w:pPr>
+                        <w:proofErr w:type="gramStart"/>
+                        <w:r>
+                          <w:rPr>
+                            <w:rFonts w:asciiTheme="minorHAnsi" w:hAnsi="Cambria" w:cstheme="minorBidi"/>
+                            <w:color w:val="000000" w:themeColor="text1"/>
+                            <w:kern w:val="24"/>
+                            <w:sz w:val="40"/>
+                            <w:szCs w:val="40"/>
+                          </w:rPr>
+                          <w:t>a</w:t>
+                        </w:r>
+                        <w:proofErr w:type="gramEnd"/>
+                      </w:p>
+                    </w:txbxContent>
+                  </v:textbox>
+                </v:shape>
+                <v:shape id="Text Box 5" o:spid="_x0000_s1030" type="#_x0000_t202" style="position:absolute;left:7737231;top:62278;width:493283;height:645969;visibility:visible;mso-wrap-style:square;v-text-anchor:top" o:gfxdata="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" filled="f" stroked="f">
+                  <v:textbox style="mso-fit-shape-to-text:t">
+                    <w:txbxContent>
+                      <w:p>
+                        <w:pPr>
+                          <w:pStyle w:val="NormalWeb"/>
+                          <w:spacing w:before="0" w:beforeAutospacing="0" w:after="0" w:afterAutospacing="0"/>
+                        </w:pPr>
+                        <w:proofErr w:type="gramStart"/>
+                        <w:r>
+                          <w:rPr>
+                            <w:rFonts w:asciiTheme="minorHAnsi" w:hAnsi="Cambria" w:cstheme="minorBidi"/>
+                            <w:color w:val="000000" w:themeColor="text1"/>
+                            <w:kern w:val="24"/>
+                            <w:sz w:val="40"/>
+                            <w:szCs w:val="40"/>
+                          </w:rPr>
+                          <w:t>b</w:t>
+                        </w:r>
+                        <w:proofErr w:type="gramEnd"/>
+                      </w:p>
+                    </w:txbxContent>
+                  </v:textbox>
+                </v:shape>
+                <w10:anchorlock/>
+              </v:group>
+            </w:pict>
+          </mc:Fallback>
+        </mc:AlternateContent>
+      </w:r>
     </w:p>
     <w:sectPr>
       <w:pgSz w:w="12240" w:h="15840"/>
@@ -11564,7 +11934,7 @@
         <w:rStyle w:val="PageNumber"/>
         <w:noProof/>
       </w:rPr>
-      <w:t>14</w:t>
+      <w:t>1</w:t>
     </w:r>
     <w:r>
       <w:rPr>
@@ -11950,7 +12320,6 @@
   <w:style w:type="character" w:default="1" w:styleId="DefaultParagraphFont">
     <w:name w:val="Default Paragraph Font"/>
     <w:uiPriority w:val="1"/>
-    <w:semiHidden/>
     <w:unhideWhenUsed/>
   </w:style>
   <w:style w:type="table" w:default="1" w:styleId="TableNormal">
@@ -12175,6 +12544,22 @@
       <w:u w:val="single"/>
     </w:rPr>
   </w:style>
+  <w:style w:type="paragraph" w:styleId="NormalWeb">
+    <w:name w:val="Normal (Web)"/>
+    <w:basedOn w:val="Normal"/>
+    <w:uiPriority w:val="99"/>
+    <w:semiHidden/>
+    <w:unhideWhenUsed/>
+    <w:rsid w:val="000B7E1F"/>
+    <w:pPr>
+      <w:spacing w:before="100" w:beforeAutospacing="1" w:after="100" w:afterAutospacing="1"/>
+    </w:pPr>
+    <w:rPr>
+      <w:rFonts w:ascii="Times" w:hAnsi="Times" w:cs="Times New Roman"/>
+      <w:sz w:val="20"/>
+      <w:szCs w:val="20"/>
+    </w:rPr>
+  </w:style>
 </w:styles>
 </file>
 
@@ -12337,7 +12722,6 @@
   <w:style w:type="character" w:default="1" w:styleId="DefaultParagraphFont">
     <w:name w:val="Default Paragraph Font"/>
     <w:uiPriority w:val="1"/>
-    <w:semiHidden/>
     <w:unhideWhenUsed/>
   </w:style>
   <w:style w:type="table" w:default="1" w:styleId="TableNormal">
@@ -12560,6 +12944,22 @@
     <w:rPr>
       <w:color w:val="0000FF" w:themeColor="hyperlink"/>
       <w:u w:val="single"/>
+    </w:rPr>
+  </w:style>
+  <w:style w:type="paragraph" w:styleId="NormalWeb">
+    <w:name w:val="Normal (Web)"/>
+    <w:basedOn w:val="Normal"/>
+    <w:uiPriority w:val="99"/>
+    <w:semiHidden/>
+    <w:unhideWhenUsed/>
+    <w:rsid w:val="000B7E1F"/>
+    <w:pPr>
+      <w:spacing w:before="100" w:beforeAutospacing="1" w:after="100" w:afterAutospacing="1"/>
+    </w:pPr>
+    <w:rPr>
+      <w:rFonts w:ascii="Times" w:hAnsi="Times" w:cs="Times New Roman"/>
+      <w:sz w:val="20"/>
+      <w:szCs w:val="20"/>
     </w:rPr>
   </w:style>
 </w:styles>
@@ -12890,7 +13290,7 @@
 </file>
 
 <file path=customXml/itemProps1.xml><?xml version="1.0" encoding="utf-8"?>
-<ds:datastoreItem xmlns:ds="http://schemas.openxmlformats.org/officeDocument/2006/customXml" ds:itemID="{73F134D2-1946-EF42-AC34-B5A616A6299C}">
+<ds:datastoreItem xmlns:ds="http://schemas.openxmlformats.org/officeDocument/2006/customXml" ds:itemID="{CE067FF9-929D-014E-8FCA-135BA5B7BE83}">
   <ds:schemaRefs>
     <ds:schemaRef ds:uri="http://schemas.openxmlformats.org/officeDocument/2006/bibliography"/>
   </ds:schemaRefs>

</xml_diff>

<commit_message>
updates just prior to submission
</commit_message>
<xml_diff>
--- a/draft_foodchainMS.docx
+++ b/draft_foodchainMS.docx
@@ -543,7 +543,7 @@
         <w:rPr>
           <w:rFonts w:ascii="Times New Roman" w:hAnsi="Times New Roman" w:cs="Times New Roman"/>
         </w:rPr>
-        <w:t>3397</w:t>
+        <w:t>3408</w:t>
       </w:r>
     </w:p>
     <w:p>
@@ -592,6 +592,14 @@
         </w:rPr>
         <w:t>7</w:t>
       </w:r>
+      <w:r>
+        <w:rPr>
+          <w:rFonts w:ascii="Times New Roman" w:hAnsi="Times New Roman" w:cs="Times New Roman"/>
+        </w:rPr>
+        <w:t xml:space="preserve"> general, 33 data sources (listed in Supplemental)</w:t>
+      </w:r>
+      <w:bookmarkStart w:id="0" w:name="_GoBack"/>
+      <w:bookmarkEnd w:id="0"/>
     </w:p>
     <w:p>
       <w:pPr>
@@ -828,7 +836,6 @@
           <w:type w:val="continuous"/>
           <w:pgSz w:w="12240" w:h="15840"/>
           <w:pgMar w:top="1440" w:right="1440" w:bottom="1440" w:left="1440" w:header="720" w:footer="720" w:gutter="0"/>
-          <w:lnNumType w:countBy="1" w:restart="continuous"/>
           <w:pgNumType w:start="1"/>
           <w:cols w:space="720"/>
           <w:titlePg/>
@@ -2873,7 +2880,25 @@
         <w:rPr>
           <w:rFonts w:ascii="Times New Roman" w:hAnsi="Times New Roman" w:cs="Times New Roman"/>
         </w:rPr>
-        <w:t xml:space="preserve">. The question then becomes, why are food chains so long? </w:t>
+        <w:t xml:space="preserve">. The question then becomes, why </w:t>
+      </w:r>
+      <w:r>
+        <w:rPr>
+          <w:rFonts w:ascii="Times New Roman" w:hAnsi="Times New Roman" w:cs="Times New Roman"/>
+        </w:rPr>
+        <w:t>would organisms evolve to feed higher in the food chain</w:t>
+      </w:r>
+      <w:r>
+        <w:rPr>
+          <w:rFonts w:ascii="Times New Roman" w:hAnsi="Times New Roman" w:cs="Times New Roman"/>
+        </w:rPr>
+        <w:t>, where there is less available energy</w:t>
+      </w:r>
+      <w:r>
+        <w:rPr>
+          <w:rFonts w:ascii="Times New Roman" w:hAnsi="Times New Roman" w:cs="Times New Roman"/>
+        </w:rPr>
+        <w:t xml:space="preserve">? </w:t>
       </w:r>
       <w:r>
         <w:rPr>
@@ -7391,7 +7416,19 @@
         <w:rPr>
           <w:rFonts w:ascii="Times New Roman" w:hAnsi="Times New Roman" w:cs="Times New Roman"/>
         </w:rPr>
-        <w:t xml:space="preserve"> (85.4%)</w:t>
+        <w:t xml:space="preserve"> (85.</w:t>
+      </w:r>
+      <w:r>
+        <w:rPr>
+          <w:rFonts w:ascii="Times New Roman" w:hAnsi="Times New Roman" w:cs="Times New Roman"/>
+        </w:rPr>
+        <w:t>7</w:t>
+      </w:r>
+      <w:r>
+        <w:rPr>
+          <w:rFonts w:ascii="Times New Roman" w:hAnsi="Times New Roman" w:cs="Times New Roman"/>
+        </w:rPr>
+        <w:t>%)</w:t>
       </w:r>
       <w:r>
         <w:rPr>
@@ -7409,7 +7446,13 @@
         <w:rPr>
           <w:rFonts w:ascii="Times New Roman" w:hAnsi="Times New Roman" w:cs="Times New Roman"/>
         </w:rPr>
-        <w:t>(41.7%)</w:t>
+        <w:t>(41.4</w:t>
+      </w:r>
+      <w:r>
+        <w:rPr>
+          <w:rFonts w:ascii="Times New Roman" w:hAnsi="Times New Roman" w:cs="Times New Roman"/>
+        </w:rPr>
+        <w:t>%)</w:t>
       </w:r>
       <w:r>
         <w:rPr>
@@ -7439,7 +7482,13 @@
         <w:rPr>
           <w:rFonts w:ascii="Times New Roman" w:hAnsi="Times New Roman" w:cs="Times New Roman"/>
         </w:rPr>
-        <w:t>level, to five species dropped</w:t>
+        <w:t xml:space="preserve">level, to five species </w:t>
+      </w:r>
+      <w:r>
+        <w:rPr>
+          <w:rFonts w:ascii="Times New Roman" w:hAnsi="Times New Roman" w:cs="Times New Roman"/>
+        </w:rPr>
+        <w:t>reduced</w:t>
       </w:r>
       <w:r>
         <w:rPr>
@@ -7463,7 +7512,13 @@
         <w:rPr>
           <w:rFonts w:ascii="Times New Roman" w:hAnsi="Times New Roman" w:cs="Times New Roman"/>
         </w:rPr>
-        <w:t xml:space="preserve"> 32%</w:t>
+        <w:t xml:space="preserve"> 31</w:t>
+      </w:r>
+      <w:r>
+        <w:rPr>
+          <w:rFonts w:ascii="Times New Roman" w:hAnsi="Times New Roman" w:cs="Times New Roman"/>
+        </w:rPr>
+        <w:t>%</w:t>
       </w:r>
       <w:r>
         <w:rPr>
@@ -7475,7 +7530,19 @@
         <w:rPr>
           <w:rFonts w:ascii="Times New Roman" w:hAnsi="Times New Roman" w:cs="Times New Roman"/>
         </w:rPr>
-        <w:t xml:space="preserve"> to less than 10%. The chance that</w:t>
+        <w:t xml:space="preserve"> to </w:t>
+      </w:r>
+      <w:r>
+        <w:rPr>
+          <w:rFonts w:ascii="Times New Roman" w:hAnsi="Times New Roman" w:cs="Times New Roman"/>
+        </w:rPr>
+        <w:t xml:space="preserve">nearly </w:t>
+      </w:r>
+      <w:r>
+        <w:rPr>
+          <w:rFonts w:ascii="Times New Roman" w:hAnsi="Times New Roman" w:cs="Times New Roman"/>
+        </w:rPr>
+        <w:t>10%. The chance that</w:t>
       </w:r>
       <w:r>
         <w:rPr>
@@ -7823,7 +7890,13 @@
         <w:rPr>
           <w:rFonts w:ascii="Times New Roman" w:hAnsi="Times New Roman" w:cs="Times New Roman"/>
         </w:rPr>
-        <w:t xml:space="preserve"> (37.6%)</w:t>
+        <w:t xml:space="preserve"> (37.4</w:t>
+      </w:r>
+      <w:r>
+        <w:rPr>
+          <w:rFonts w:ascii="Times New Roman" w:hAnsi="Times New Roman" w:cs="Times New Roman"/>
+        </w:rPr>
+        <w:t>%)</w:t>
       </w:r>
       <w:r>
         <w:rPr>
@@ -7835,7 +7908,13 @@
         <w:rPr>
           <w:rFonts w:ascii="Times New Roman" w:hAnsi="Times New Roman" w:cs="Times New Roman"/>
         </w:rPr>
-        <w:t xml:space="preserve"> (17.5%)</w:t>
+        <w:t xml:space="preserve"> (17.9</w:t>
+      </w:r>
+      <w:r>
+        <w:rPr>
+          <w:rFonts w:ascii="Times New Roman" w:hAnsi="Times New Roman" w:cs="Times New Roman"/>
+        </w:rPr>
+        <w:t>%)</w:t>
       </w:r>
       <w:r>
         <w:rPr>
@@ -7847,7 +7926,13 @@
         <w:rPr>
           <w:rFonts w:ascii="Times New Roman" w:hAnsi="Times New Roman" w:cs="Times New Roman"/>
         </w:rPr>
-        <w:t xml:space="preserve"> (6.7%)</w:t>
+        <w:t xml:space="preserve"> (6.4</w:t>
+      </w:r>
+      <w:r>
+        <w:rPr>
+          <w:rFonts w:ascii="Times New Roman" w:hAnsi="Times New Roman" w:cs="Times New Roman"/>
+        </w:rPr>
+        <w:t>%)</w:t>
       </w:r>
       <w:r>
         <w:rPr>
@@ -11492,8 +11577,6 @@
           <w:rFonts w:ascii="Times New Roman" w:hAnsi="Times New Roman" w:cs="Times New Roman"/>
         </w:rPr>
       </w:pPr>
-      <w:bookmarkStart w:id="0" w:name="_GoBack"/>
-      <w:bookmarkEnd w:id="0"/>
       <w:r>
         <w:rPr>
           <w:rFonts w:ascii="Times New Roman" w:hAnsi="Times New Roman" w:cs="Times New Roman"/>
@@ -11662,279 +11745,8 @@
         <w:spacing w:line="480" w:lineRule="auto"/>
         <w:rPr>
           <w:rFonts w:ascii="Times New Roman" w:hAnsi="Times New Roman" w:cs="Times New Roman"/>
-          <w:b/>
-        </w:rPr>
-      </w:pPr>
-      <w:r>
-        <w:rPr>
-          <w:rFonts w:ascii="Times New Roman" w:hAnsi="Times New Roman" w:cs="Times New Roman"/>
-          <w:b/>
-        </w:rPr>
-        <w:t>Figures</w:t>
-      </w:r>
-    </w:p>
-    <w:p>
-      <w:pPr>
-        <w:spacing w:line="480" w:lineRule="auto"/>
-        <w:rPr>
-          <w:rFonts w:ascii="Times New Roman" w:hAnsi="Times New Roman" w:cs="Times New Roman"/>
-        </w:rPr>
-      </w:pPr>
-      <w:r>
-        <w:rPr>
-          <w:rFonts w:ascii="Times New Roman" w:hAnsi="Times New Roman" w:cs="Times New Roman"/>
-          <w:noProof/>
-        </w:rPr>
-        <mc:AlternateContent>
-          <mc:Choice Requires="wpg">
-            <w:drawing>
-              <wp:inline distT="0" distB="0" distL="0" distR="0" wp14:anchorId="2E19FF77" wp14:editId="6AB46C01">
-                <wp:extent cx="5943600" cy="2755045"/>
-                <wp:effectExtent l="0" t="0" r="0" b="0"/>
-                <wp:docPr id="11" name="Group 10"/>
-                <wp:cNvGraphicFramePr/>
-                <a:graphic xmlns:a="http://schemas.openxmlformats.org/drawingml/2006/main">
-                  <a:graphicData uri="http://schemas.microsoft.com/office/word/2010/wordprocessingGroup">
-                    <wpg:wgp>
-                      <wpg:cNvGrpSpPr/>
-                      <wpg:grpSpPr>
-                        <a:xfrm>
-                          <a:off x="0" y="0"/>
-                          <a:ext cx="5943600" cy="2755045"/>
-                          <a:chOff x="0" y="0"/>
-                          <a:chExt cx="9144000" cy="4572000"/>
-                        </a:xfrm>
-                      </wpg:grpSpPr>
-                      <pic:pic xmlns:pic="http://schemas.openxmlformats.org/drawingml/2006/picture">
-                        <pic:nvPicPr>
-                          <pic:cNvPr id="2" name="Picture 2" descr="qss_plot.png"/>
-                          <pic:cNvPicPr>
-                            <a:picLocks noChangeAspect="1"/>
-                          </pic:cNvPicPr>
-                        </pic:nvPicPr>
-                        <pic:blipFill>
-                          <a:blip r:embed="rId13">
-                            <a:extLst>
-                              <a:ext uri="{28A0092B-C50C-407E-A947-70E740481C1C}">
-                                <a14:useLocalDpi xmlns:a14="http://schemas.microsoft.com/office/drawing/2010/main" val="0"/>
-                              </a:ext>
-                            </a:extLst>
-                          </a:blip>
-                          <a:stretch>
-                            <a:fillRect/>
-                          </a:stretch>
-                        </pic:blipFill>
-                        <pic:spPr>
-                          <a:xfrm>
-                            <a:off x="4572000" y="0"/>
-                            <a:ext cx="4572000" cy="4572000"/>
-                          </a:xfrm>
-                          <a:prstGeom prst="rect">
-                            <a:avLst/>
-                          </a:prstGeom>
-                        </pic:spPr>
-                      </pic:pic>
-                      <pic:pic xmlns:pic="http://schemas.openxmlformats.org/drawingml/2006/picture">
-                        <pic:nvPicPr>
-                          <pic:cNvPr id="3" name="Picture 3" descr="tc_plot.png"/>
-                          <pic:cNvPicPr>
-                            <a:picLocks noChangeAspect="1"/>
-                          </pic:cNvPicPr>
-                        </pic:nvPicPr>
-                        <pic:blipFill>
-                          <a:blip r:embed="rId14">
-                            <a:extLst>
-                              <a:ext uri="{28A0092B-C50C-407E-A947-70E740481C1C}">
-                                <a14:useLocalDpi xmlns:a14="http://schemas.microsoft.com/office/drawing/2010/main" val="0"/>
-                              </a:ext>
-                            </a:extLst>
-                          </a:blip>
-                          <a:stretch>
-                            <a:fillRect/>
-                          </a:stretch>
-                        </pic:blipFill>
-                        <pic:spPr>
-                          <a:xfrm>
-                            <a:off x="0" y="0"/>
-                            <a:ext cx="4572000" cy="4572000"/>
-                          </a:xfrm>
-                          <a:prstGeom prst="rect">
-                            <a:avLst/>
-                          </a:prstGeom>
-                        </pic:spPr>
-                      </pic:pic>
-                      <wps:wsp>
-                        <wps:cNvPr id="4" name="Text Box 4"/>
-                        <wps:cNvSpPr txBox="1"/>
-                        <wps:spPr>
-                          <a:xfrm>
-                            <a:off x="4044462" y="70530"/>
-                            <a:ext cx="470428" cy="645969"/>
-                          </a:xfrm>
-                          <a:prstGeom prst="rect">
-                            <a:avLst/>
-                          </a:prstGeom>
-                          <a:noFill/>
-                        </wps:spPr>
-                        <wps:txbx>
-                          <w:txbxContent>
-                            <w:p>
-                              <w:pPr>
-                                <w:pStyle w:val="NormalWeb"/>
-                                <w:spacing w:before="0" w:beforeAutospacing="0" w:after="0" w:afterAutospacing="0"/>
-                              </w:pPr>
-                              <w:proofErr w:type="gramStart"/>
-                              <w:r>
-                                <w:rPr>
-                                  <w:rFonts w:asciiTheme="minorHAnsi" w:hAnsi="Cambria" w:cstheme="minorBidi"/>
-                                  <w:color w:val="000000" w:themeColor="text1"/>
-                                  <w:kern w:val="24"/>
-                                  <w:sz w:val="40"/>
-                                  <w:szCs w:val="40"/>
-                                </w:rPr>
-                                <w:t>a</w:t>
-                              </w:r>
-                              <w:proofErr w:type="gramEnd"/>
-                            </w:p>
-                          </w:txbxContent>
-                        </wps:txbx>
-                        <wps:bodyPr wrap="square" rtlCol="0">
-                          <a:spAutoFit/>
-                        </wps:bodyPr>
-                      </wps:wsp>
-                      <wps:wsp>
-                        <wps:cNvPr id="5" name="Text Box 5"/>
-                        <wps:cNvSpPr txBox="1"/>
-                        <wps:spPr>
-                          <a:xfrm>
-                            <a:off x="7737231" y="62278"/>
-                            <a:ext cx="493283" cy="645969"/>
-                          </a:xfrm>
-                          <a:prstGeom prst="rect">
-                            <a:avLst/>
-                          </a:prstGeom>
-                          <a:noFill/>
-                        </wps:spPr>
-                        <wps:txbx>
-                          <w:txbxContent>
-                            <w:p>
-                              <w:pPr>
-                                <w:pStyle w:val="NormalWeb"/>
-                                <w:spacing w:before="0" w:beforeAutospacing="0" w:after="0" w:afterAutospacing="0"/>
-                              </w:pPr>
-                              <w:proofErr w:type="gramStart"/>
-                              <w:r>
-                                <w:rPr>
-                                  <w:rFonts w:asciiTheme="minorHAnsi" w:hAnsi="Cambria" w:cstheme="minorBidi"/>
-                                  <w:color w:val="000000" w:themeColor="text1"/>
-                                  <w:kern w:val="24"/>
-                                  <w:sz w:val="40"/>
-                                  <w:szCs w:val="40"/>
-                                </w:rPr>
-                                <w:t>b</w:t>
-                              </w:r>
-                              <w:proofErr w:type="gramEnd"/>
-                            </w:p>
-                          </w:txbxContent>
-                        </wps:txbx>
-                        <wps:bodyPr wrap="square" rtlCol="0">
-                          <a:spAutoFit/>
-                        </wps:bodyPr>
-                      </wps:wsp>
-                    </wpg:wgp>
-                  </a:graphicData>
-                </a:graphic>
-              </wp:inline>
-            </w:drawing>
-          </mc:Choice>
-          <mc:Fallback>
-            <w:pict>
-              <v:group id="Group 10" o:spid="_x0000_s1026" style="width:468pt;height:216.95pt;mso-position-horizontal-relative:char;mso-position-vertical-relative:line" coordsize="9144000,4572000" o:gfxdata="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">
-                <v:shapetype id="_x0000_t75" coordsize="21600,21600" o:spt="75" o:preferrelative="t" path="m@4@5l@4@11@9@11@9@5xe" filled="f" stroked="f">
-                  <v:stroke joinstyle="miter"/>
-                  <v:formulas>
-                    <v:f eqn="if lineDrawn pixelLineWidth 0"/>
-                    <v:f eqn="sum @0 1 0"/>
-                    <v:f eqn="sum 0 0 @1"/>
-                    <v:f eqn="prod @2 1 2"/>
-                    <v:f eqn="prod @3 21600 pixelWidth"/>
-                    <v:f eqn="prod @3 21600 pixelHeight"/>
-                    <v:f eqn="sum @0 0 1"/>
-                    <v:f eqn="prod @6 1 2"/>
-                    <v:f eqn="prod @7 21600 pixelWidth"/>
-                    <v:f eqn="sum @8 21600 0"/>
-                    <v:f eqn="prod @7 21600 pixelHeight"/>
-                    <v:f eqn="sum @10 21600 0"/>
-                  </v:formulas>
-                  <v:path o:extrusionok="f" gradientshapeok="t" o:connecttype="rect"/>
-                  <o:lock v:ext="edit" aspectratio="t"/>
-                </v:shapetype>
-                <v:shape id="Picture 2" o:spid="_x0000_s1027" type="#_x0000_t75" alt="qss_plot.png" style="position:absolute;left:4572000;width:4572000;height:4572000;visibility:visible;mso-wrap-style:square" o:gfxdata="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">
-                  <v:imagedata r:id="rId15" o:title="qss_plot.png"/>
-                  <v:path arrowok="t"/>
-                </v:shape>
-                <v:shape id="Picture 3" o:spid="_x0000_s1028" type="#_x0000_t75" alt="tc_plot.png" style="position:absolute;width:4572000;height:4572000;visibility:visible;mso-wrap-style:square" o:gfxdata="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">
-                  <v:imagedata r:id="rId16" o:title="tc_plot.png"/>
-                  <v:path arrowok="t"/>
-                </v:shape>
-                <v:shapetype id="_x0000_t202" coordsize="21600,21600" o:spt="202" path="m0,0l0,21600,21600,21600,21600,0xe">
-                  <v:stroke joinstyle="miter"/>
-                  <v:path gradientshapeok="t" o:connecttype="rect"/>
-                </v:shapetype>
-                <v:shape id="Text Box 4" o:spid="_x0000_s1029" type="#_x0000_t202" style="position:absolute;left:4044462;top:70530;width:470428;height:645969;visibility:visible;mso-wrap-style:square;v-text-anchor:top" o:gfxdata="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" filled="f" stroked="f">
-                  <v:textbox style="mso-fit-shape-to-text:t">
-                    <w:txbxContent>
-                      <w:p>
-                        <w:pPr>
-                          <w:pStyle w:val="NormalWeb"/>
-                          <w:spacing w:before="0" w:beforeAutospacing="0" w:after="0" w:afterAutospacing="0"/>
-                        </w:pPr>
-                        <w:proofErr w:type="gramStart"/>
-                        <w:r>
-                          <w:rPr>
-                            <w:rFonts w:asciiTheme="minorHAnsi" w:hAnsi="Cambria" w:cstheme="minorBidi"/>
-                            <w:color w:val="000000" w:themeColor="text1"/>
-                            <w:kern w:val="24"/>
-                            <w:sz w:val="40"/>
-                            <w:szCs w:val="40"/>
-                          </w:rPr>
-                          <w:t>a</w:t>
-                        </w:r>
-                        <w:proofErr w:type="gramEnd"/>
-                      </w:p>
-                    </w:txbxContent>
-                  </v:textbox>
-                </v:shape>
-                <v:shape id="Text Box 5" o:spid="_x0000_s1030" type="#_x0000_t202" style="position:absolute;left:7737231;top:62278;width:493283;height:645969;visibility:visible;mso-wrap-style:square;v-text-anchor:top" o:gfxdata="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" filled="f" stroked="f">
-                  <v:textbox style="mso-fit-shape-to-text:t">
-                    <w:txbxContent>
-                      <w:p>
-                        <w:pPr>
-                          <w:pStyle w:val="NormalWeb"/>
-                          <w:spacing w:before="0" w:beforeAutospacing="0" w:after="0" w:afterAutospacing="0"/>
-                        </w:pPr>
-                        <w:proofErr w:type="gramStart"/>
-                        <w:r>
-                          <w:rPr>
-                            <w:rFonts w:asciiTheme="minorHAnsi" w:hAnsi="Cambria" w:cstheme="minorBidi"/>
-                            <w:color w:val="000000" w:themeColor="text1"/>
-                            <w:kern w:val="24"/>
-                            <w:sz w:val="40"/>
-                            <w:szCs w:val="40"/>
-                          </w:rPr>
-                          <w:t>b</w:t>
-                        </w:r>
-                        <w:proofErr w:type="gramEnd"/>
-                      </w:p>
-                    </w:txbxContent>
-                  </v:textbox>
-                </v:shape>
-                <w10:anchorlock/>
-              </v:group>
-            </w:pict>
-          </mc:Fallback>
-        </mc:AlternateContent>
-      </w:r>
+        </w:rPr>
+      </w:pPr>
     </w:p>
     <w:sectPr>
       <w:pgSz w:w="12240" w:h="15840"/>
@@ -12006,46 +11818,6 @@
 
 <file path=word/footer2.xml><?xml version="1.0" encoding="utf-8"?>
 <w:ftr xmlns:wpc="http://schemas.microsoft.com/office/word/2010/wordprocessingCanvas" xmlns:mo="http://schemas.microsoft.com/office/mac/office/2008/main" xmlns:mc="http://schemas.openxmlformats.org/markup-compatibility/2006" xmlns:mv="urn:schemas-microsoft-com:mac:vml" xmlns:o="urn:schemas-microsoft-com:office:office" xmlns:r="http://schemas.openxmlformats.org/officeDocument/2006/relationships" xmlns:m="http://schemas.openxmlformats.org/officeDocument/2006/math" xmlns:v="urn:schemas-microsoft-com:vml" xmlns:wp14="http://schemas.microsoft.com/office/word/2010/wordprocessingDrawing" xmlns:wp="http://schemas.openxmlformats.org/drawingml/2006/wordprocessingDrawing" xmlns:w10="urn:schemas-microsoft-com:office:word" xmlns:w="http://schemas.openxmlformats.org/wordprocessingml/2006/main" xmlns:w14="http://schemas.microsoft.com/office/word/2010/wordml" xmlns:wpg="http://schemas.microsoft.com/office/word/2010/wordprocessingGroup" xmlns:wpi="http://schemas.microsoft.com/office/word/2010/wordprocessingInk" xmlns:wne="http://schemas.microsoft.com/office/word/2006/wordml" xmlns:wps="http://schemas.microsoft.com/office/word/2010/wordprocessingShape" mc:Ignorable="w14 wp14">
-  <w:p>
-    <w:pPr>
-      <w:pStyle w:val="Footer"/>
-      <w:framePr w:wrap="around" w:vAnchor="text" w:hAnchor="margin" w:xAlign="right" w:y="1"/>
-      <w:rPr>
-        <w:rStyle w:val="PageNumber"/>
-      </w:rPr>
-    </w:pPr>
-    <w:r>
-      <w:rPr>
-        <w:rStyle w:val="PageNumber"/>
-      </w:rPr>
-      <w:fldChar w:fldCharType="begin"/>
-    </w:r>
-    <w:r>
-      <w:rPr>
-        <w:rStyle w:val="PageNumber"/>
-      </w:rPr>
-      <w:instrText xml:space="preserve">PAGE  </w:instrText>
-    </w:r>
-    <w:r>
-      <w:rPr>
-        <w:rStyle w:val="PageNumber"/>
-      </w:rPr>
-      <w:fldChar w:fldCharType="separate"/>
-    </w:r>
-    <w:r>
-      <w:rPr>
-        <w:rStyle w:val="PageNumber"/>
-        <w:noProof/>
-      </w:rPr>
-      <w:t>2</w:t>
-    </w:r>
-    <w:r>
-      <w:rPr>
-        <w:rStyle w:val="PageNumber"/>
-      </w:rPr>
-      <w:fldChar w:fldCharType="end"/>
-    </w:r>
-  </w:p>
   <w:p>
     <w:pPr>
       <w:pStyle w:val="Footer"/>
@@ -13395,7 +13167,7 @@
 </file>
 
 <file path=customXml/itemProps1.xml><?xml version="1.0" encoding="utf-8"?>
-<ds:datastoreItem xmlns:ds="http://schemas.openxmlformats.org/officeDocument/2006/customXml" ds:itemID="{CB71B4A6-304F-FE4D-BDD5-7DE650612592}">
+<ds:datastoreItem xmlns:ds="http://schemas.openxmlformats.org/officeDocument/2006/customXml" ds:itemID="{944D9774-A0D9-6B47-9B6C-114CD97B5A7A}">
   <ds:schemaRefs>
     <ds:schemaRef ds:uri="http://schemas.openxmlformats.org/officeDocument/2006/bibliography"/>
   </ds:schemaRefs>

</xml_diff>

<commit_message>
create new png plots for whole web sim
</commit_message>
<xml_diff>
--- a/draft_foodchainMS.docx
+++ b/draft_foodchainMS.docx
@@ -122,16 +122,7 @@
           <w:sz w:val="28"/>
           <w:szCs w:val="28"/>
         </w:rPr>
-        <w:t>Letter</w:t>
-      </w:r>
-      <w:r>
-        <w:rPr>
-          <w:rFonts w:ascii="Times New Roman" w:hAnsi="Times New Roman" w:cs="Times New Roman"/>
-          <w:b/>
-          <w:sz w:val="28"/>
-          <w:szCs w:val="28"/>
-        </w:rPr>
-        <w:t xml:space="preserve"> to Ecology Letters</w:t>
+        <w:t>For submission to Ecology Reports section</w:t>
       </w:r>
     </w:p>
     <w:p>
@@ -218,14 +209,12 @@
           <w:rFonts w:ascii="Times New Roman" w:hAnsi="Times New Roman" w:cs="Times New Roman"/>
         </w:rPr>
       </w:pPr>
-      <w:proofErr w:type="gramStart"/>
       <w:r>
         <w:rPr>
           <w:rFonts w:ascii="Times New Roman" w:hAnsi="Times New Roman" w:cs="Times New Roman"/>
         </w:rPr>
         <w:t>and</w:t>
       </w:r>
-      <w:proofErr w:type="gramEnd"/>
     </w:p>
     <w:p>
       <w:pPr>
@@ -254,16 +243,8 @@
         <w:rPr>
           <w:rFonts w:ascii="Times New Roman" w:hAnsi="Times New Roman" w:cs="Times New Roman"/>
         </w:rPr>
-        <w:t xml:space="preserve">Lev R. </w:t>
-      </w:r>
-      <w:proofErr w:type="spellStart"/>
-      <w:r>
-        <w:rPr>
-          <w:rFonts w:ascii="Times New Roman" w:hAnsi="Times New Roman" w:cs="Times New Roman"/>
-        </w:rPr>
-        <w:t>Ginzburg</w:t>
-      </w:r>
-      <w:proofErr w:type="spellEnd"/>
+        <w:t>Lev R. Ginzburg</w:t>
+      </w:r>
       <w:r>
         <w:rPr>
           <w:rFonts w:ascii="Times New Roman" w:hAnsi="Times New Roman" w:cs="Times New Roman"/>
@@ -463,21 +444,7 @@
         <w:rPr>
           <w:rFonts w:ascii="Times New Roman" w:hAnsi="Times New Roman" w:cs="Times New Roman"/>
         </w:rPr>
-        <w:t xml:space="preserve">trophic levels, food webs, food chains, </w:t>
-      </w:r>
-      <w:proofErr w:type="gramStart"/>
-      <w:r>
-        <w:rPr>
-          <w:rFonts w:ascii="Times New Roman" w:hAnsi="Times New Roman" w:cs="Times New Roman"/>
-        </w:rPr>
-        <w:t>quasi</w:t>
-      </w:r>
-      <w:proofErr w:type="gramEnd"/>
-      <w:r>
-        <w:rPr>
-          <w:rFonts w:ascii="Times New Roman" w:hAnsi="Times New Roman" w:cs="Times New Roman"/>
-        </w:rPr>
-        <w:t xml:space="preserve"> sign-stability</w:t>
+        <w:t>trophic levels, food webs, food chains, quasi sign-stability</w:t>
       </w:r>
     </w:p>
     <w:p>
@@ -598,8 +565,6 @@
         </w:rPr>
         <w:t xml:space="preserve"> general, 33 data sources (listed in Supplemental)</w:t>
       </w:r>
-      <w:bookmarkStart w:id="0" w:name="_GoBack"/>
-      <w:bookmarkEnd w:id="0"/>
     </w:p>
     <w:p>
       <w:pPr>
@@ -1487,95 +1452,81 @@
         <w:rPr>
           <w:rFonts w:ascii="Times New Roman" w:hAnsi="Times New Roman" w:cs="Times New Roman"/>
         </w:rPr>
+        <w:t xml:space="preserve"> Ulanowicz et al. </w:t>
+      </w:r>
+      <w:r>
+        <w:rPr>
+          <w:rFonts w:ascii="Times New Roman" w:hAnsi="Times New Roman" w:cs="Times New Roman"/>
+        </w:rPr>
+        <w:fldChar w:fldCharType="begin" w:fldLock="1"/>
+      </w:r>
+      <w:r>
+        <w:rPr>
+          <w:rFonts w:ascii="Times New Roman" w:hAnsi="Times New Roman" w:cs="Times New Roman"/>
+        </w:rPr>
+        <w:instrText>ADDIN CSL_CITATION { "citationItems" : [ { "id" : "ITEM-1", "itemData" : { "DOI" : "10.1111/ele.12216", "ISSN" : "1461023X", "author" : [ { "dropping-particle" : "", "family" : "Ulanowicz", "given" : "Robert E.", "non-dropping-particle" : "", "parse-names" : false, "suffix" : "" }, { "dropping-particle" : "", "family" : "Holt", "given" : "Robert D.", "non-dropping-particle" : "", "parse-names" : false, "suffix" : "" }, { "dropping-particle" : "", "family" : "Barfield", "given" : "Michael", "non-dropping-particle" : "", "parse-names" : false, "suffix" : "" } ], "container-title" : "Ecology Letters", "editor" : [ { "dropping-particle" : "", "family" : "Gross", "given" : "Kevin", "non-dropping-particle" : "", "parse-names" : false, "suffix" : "" } ], "id" : "ITEM-1", "issue" : "2", "issued" : { "date-parts" : [ [ "2013", "11", "5" ] ] }, "page" : "127-136", "title" : "Limits on ecosystem trophic complexity: insights from ecological network analysis", "type" : "article-journal", "volume" : "17" }, "suppress-author" : 1, "uris" : [ "http://www.mendeley.com/documents/?uuid=f6bf064f-b473-4f73-8a11-e4aa15eb52e5" ] } ], "mendeley" : { "previouslyFormattedCitation" : "(2013)" }, "properties" : { "noteIndex" : 0 }, "schema" : "https://github.com/citation-style-language/schema/raw/master/csl-citation.json" }</w:instrText>
+      </w:r>
+      <w:r>
+        <w:rPr>
+          <w:rFonts w:ascii="Times New Roman" w:hAnsi="Times New Roman" w:cs="Times New Roman"/>
+        </w:rPr>
+        <w:fldChar w:fldCharType="separate"/>
+      </w:r>
+      <w:r>
+        <w:rPr>
+          <w:rFonts w:ascii="Times New Roman" w:hAnsi="Times New Roman" w:cs="Times New Roman"/>
+          <w:noProof/>
+        </w:rPr>
+        <w:t>(2013)</w:t>
+      </w:r>
+      <w:r>
+        <w:rPr>
+          <w:rFonts w:ascii="Times New Roman" w:hAnsi="Times New Roman" w:cs="Times New Roman"/>
+        </w:rPr>
+        <w:fldChar w:fldCharType="end"/>
+      </w:r>
+      <w:r>
+        <w:rPr>
+          <w:rFonts w:ascii="Times New Roman" w:hAnsi="Times New Roman" w:cs="Times New Roman"/>
+        </w:rPr>
+        <w:t xml:space="preserve"> demonstrated that </w:t>
+      </w:r>
+      <w:r>
+        <w:rPr>
+          <w:rFonts w:ascii="Times New Roman" w:hAnsi="Times New Roman" w:cs="Times New Roman"/>
+        </w:rPr>
+        <w:t>by</w:t>
+      </w:r>
+      <w:r>
+        <w:rPr>
+          <w:rFonts w:ascii="Times New Roman" w:hAnsi="Times New Roman" w:cs="Times New Roman"/>
+        </w:rPr>
+        <w:t xml:space="preserve"> accounting for the amount of </w:t>
+      </w:r>
+      <w:r>
+        <w:rPr>
+          <w:rFonts w:ascii="Times New Roman" w:hAnsi="Times New Roman" w:cs="Times New Roman"/>
+        </w:rPr>
+        <w:t>biomass flowing along the links</w:t>
+      </w:r>
+      <w:r>
+        <w:rPr>
+          <w:rFonts w:ascii="Times New Roman" w:hAnsi="Times New Roman" w:cs="Times New Roman"/>
+        </w:rPr>
+        <w:t xml:space="preserve"> (links with more biomass flow are weighted more heavily)</w:t>
+      </w:r>
+      <w:r>
+        <w:rPr>
+          <w:rFonts w:ascii="Times New Roman" w:hAnsi="Times New Roman" w:cs="Times New Roman"/>
+        </w:rPr>
+        <w:t xml:space="preserve"> the</w:t>
+      </w:r>
+      <w:r>
+        <w:rPr>
+          <w:rFonts w:ascii="Times New Roman" w:hAnsi="Times New Roman" w:cs="Times New Roman"/>
+        </w:rPr>
         <w:t xml:space="preserve"> </w:t>
       </w:r>
-      <w:proofErr w:type="spellStart"/>
-      <w:r>
-        <w:rPr>
-          <w:rFonts w:ascii="Times New Roman" w:hAnsi="Times New Roman" w:cs="Times New Roman"/>
-        </w:rPr>
-        <w:t>Ulanowicz</w:t>
-      </w:r>
-      <w:proofErr w:type="spellEnd"/>
-      <w:r>
-        <w:rPr>
-          <w:rFonts w:ascii="Times New Roman" w:hAnsi="Times New Roman" w:cs="Times New Roman"/>
-        </w:rPr>
-        <w:t xml:space="preserve"> et al. </w:t>
-      </w:r>
-      <w:r>
-        <w:rPr>
-          <w:rFonts w:ascii="Times New Roman" w:hAnsi="Times New Roman" w:cs="Times New Roman"/>
-        </w:rPr>
-        <w:fldChar w:fldCharType="begin" w:fldLock="1"/>
-      </w:r>
-      <w:r>
-        <w:rPr>
-          <w:rFonts w:ascii="Times New Roman" w:hAnsi="Times New Roman" w:cs="Times New Roman"/>
-        </w:rPr>
-        <w:instrText>ADDIN CSL_CITATION { "citationItems" : [ { "id" : "ITEM-1", "itemData" : { "DOI" : "10.1111/ele.12216", "ISSN" : "1461023X", "author" : [ { "dropping-particle" : "", "family" : "Ulanowicz", "given" : "Robert E.", "non-dropping-particle" : "", "parse-names" : false, "suffix" : "" }, { "dropping-particle" : "", "family" : "Holt", "given" : "Robert D.", "non-dropping-particle" : "", "parse-names" : false, "suffix" : "" }, { "dropping-particle" : "", "family" : "Barfield", "given" : "Michael", "non-dropping-particle" : "", "parse-names" : false, "suffix" : "" } ], "container-title" : "Ecology Letters", "editor" : [ { "dropping-particle" : "", "family" : "Gross", "given" : "Kevin", "non-dropping-particle" : "", "parse-names" : false, "suffix" : "" } ], "id" : "ITEM-1", "issue" : "2", "issued" : { "date-parts" : [ [ "2013", "11", "5" ] ] }, "page" : "127-136", "title" : "Limits on ecosystem trophic complexity: insights from ecological network analysis", "type" : "article-journal", "volume" : "17" }, "suppress-author" : 1, "uris" : [ "http://www.mendeley.com/documents/?uuid=f6bf064f-b473-4f73-8a11-e4aa15eb52e5" ] } ], "mendeley" : { "previouslyFormattedCitation" : "(2013)" }, "properties" : { "noteIndex" : 0 }, "schema" : "https://github.com/citation-style-language/schema/raw/master/csl-citation.json" }</w:instrText>
-      </w:r>
-      <w:r>
-        <w:rPr>
-          <w:rFonts w:ascii="Times New Roman" w:hAnsi="Times New Roman" w:cs="Times New Roman"/>
-        </w:rPr>
-        <w:fldChar w:fldCharType="separate"/>
-      </w:r>
-      <w:r>
-        <w:rPr>
-          <w:rFonts w:ascii="Times New Roman" w:hAnsi="Times New Roman" w:cs="Times New Roman"/>
-          <w:noProof/>
-        </w:rPr>
-        <w:t>(2013)</w:t>
-      </w:r>
-      <w:r>
-        <w:rPr>
-          <w:rFonts w:ascii="Times New Roman" w:hAnsi="Times New Roman" w:cs="Times New Roman"/>
-        </w:rPr>
-        <w:fldChar w:fldCharType="end"/>
-      </w:r>
-      <w:r>
-        <w:rPr>
-          <w:rFonts w:ascii="Times New Roman" w:hAnsi="Times New Roman" w:cs="Times New Roman"/>
-        </w:rPr>
-        <w:t xml:space="preserve"> demonstrated that </w:t>
-      </w:r>
-      <w:r>
-        <w:rPr>
-          <w:rFonts w:ascii="Times New Roman" w:hAnsi="Times New Roman" w:cs="Times New Roman"/>
-        </w:rPr>
-        <w:t>by</w:t>
-      </w:r>
-      <w:r>
-        <w:rPr>
-          <w:rFonts w:ascii="Times New Roman" w:hAnsi="Times New Roman" w:cs="Times New Roman"/>
-        </w:rPr>
-        <w:t xml:space="preserve"> accounting for the amount of </w:t>
-      </w:r>
-      <w:r>
-        <w:rPr>
-          <w:rFonts w:ascii="Times New Roman" w:hAnsi="Times New Roman" w:cs="Times New Roman"/>
-        </w:rPr>
-        <w:t>biomass flowing along the links</w:t>
-      </w:r>
-      <w:r>
-        <w:rPr>
-          <w:rFonts w:ascii="Times New Roman" w:hAnsi="Times New Roman" w:cs="Times New Roman"/>
-        </w:rPr>
-        <w:t xml:space="preserve"> (links with more biomass flow are weighted more heavily)</w:t>
-      </w:r>
-      <w:r>
-        <w:rPr>
-          <w:rFonts w:ascii="Times New Roman" w:hAnsi="Times New Roman" w:cs="Times New Roman"/>
-        </w:rPr>
-        <w:t xml:space="preserve"> the</w:t>
-      </w:r>
-      <w:r>
-        <w:rPr>
-          <w:rFonts w:ascii="Times New Roman" w:hAnsi="Times New Roman" w:cs="Times New Roman"/>
-        </w:rPr>
-        <w:t xml:space="preserve"> </w:t>
-      </w:r>
       <w:r>
         <w:rPr>
           <w:rFonts w:ascii="Times New Roman" w:hAnsi="Times New Roman" w:cs="Times New Roman"/>
@@ -1612,19 +1563,11 @@
         </w:rPr>
         <w:t xml:space="preserve">. </w:t>
       </w:r>
-      <w:proofErr w:type="spellStart"/>
-      <w:r>
-        <w:rPr>
-          <w:rFonts w:ascii="Times New Roman" w:hAnsi="Times New Roman" w:cs="Times New Roman"/>
-        </w:rPr>
-        <w:t>Ulanowicz</w:t>
-      </w:r>
-      <w:proofErr w:type="spellEnd"/>
-      <w:r>
-        <w:rPr>
-          <w:rFonts w:ascii="Times New Roman" w:hAnsi="Times New Roman" w:cs="Times New Roman"/>
-        </w:rPr>
-        <w:t xml:space="preserve"> et al. </w:t>
+      <w:r>
+        <w:rPr>
+          <w:rFonts w:ascii="Times New Roman" w:hAnsi="Times New Roman" w:cs="Times New Roman"/>
+        </w:rPr>
+        <w:t xml:space="preserve">Ulanowicz et al. </w:t>
       </w:r>
       <w:r>
         <w:rPr>
@@ -1937,21 +1880,7 @@
         <w:rPr>
           <w:rFonts w:ascii="Times New Roman" w:hAnsi="Times New Roman" w:cs="Times New Roman"/>
         </w:rPr>
-        <w:t xml:space="preserve"> “Scientists are perennially aware that it is best not to trust theory until it is confirmed by evidence. It is equally true, as </w:t>
-      </w:r>
-      <w:proofErr w:type="spellStart"/>
-      <w:r>
-        <w:rPr>
-          <w:rFonts w:ascii="Times New Roman" w:hAnsi="Times New Roman" w:cs="Times New Roman"/>
-        </w:rPr>
-        <w:t>Eddington</w:t>
-      </w:r>
-      <w:proofErr w:type="spellEnd"/>
-      <w:r>
-        <w:rPr>
-          <w:rFonts w:ascii="Times New Roman" w:hAnsi="Times New Roman" w:cs="Times New Roman"/>
-        </w:rPr>
-        <w:t xml:space="preserve"> pointed out, that it is best not to put too much faith in facts until they have been confirmed by theory.” </w:t>
+        <w:t xml:space="preserve"> “Scientists are perennially aware that it is best not to trust theory until it is confirmed by evidence. It is equally true, as Eddington pointed out, that it is best not to put too much faith in facts until they have been confirmed by theory.” </w:t>
       </w:r>
       <w:r>
         <w:rPr>
@@ -3057,19 +2986,11 @@
         </w:rPr>
         <w:t xml:space="preserve">. </w:t>
       </w:r>
-      <w:proofErr w:type="spellStart"/>
-      <w:r>
-        <w:rPr>
-          <w:rFonts w:ascii="Times New Roman" w:hAnsi="Times New Roman" w:cs="Times New Roman"/>
-        </w:rPr>
-        <w:t>Pimm</w:t>
-      </w:r>
-      <w:proofErr w:type="spellEnd"/>
-      <w:r>
-        <w:rPr>
-          <w:rFonts w:ascii="Times New Roman" w:hAnsi="Times New Roman" w:cs="Times New Roman"/>
-        </w:rPr>
-        <w:t xml:space="preserve"> and Lawton </w:t>
+      <w:r>
+        <w:rPr>
+          <w:rFonts w:ascii="Times New Roman" w:hAnsi="Times New Roman" w:cs="Times New Roman"/>
+        </w:rPr>
+        <w:t xml:space="preserve">Pimm and Lawton </w:t>
       </w:r>
       <w:r>
         <w:rPr>
@@ -3277,21 +3198,7 @@
         <w:rPr>
           <w:rFonts w:ascii="Times New Roman" w:hAnsi="Times New Roman" w:cs="Times New Roman"/>
         </w:rPr>
-        <w:t xml:space="preserve"> of </w:t>
-      </w:r>
-      <w:proofErr w:type="spellStart"/>
-      <w:r>
-        <w:rPr>
-          <w:rFonts w:ascii="Times New Roman" w:hAnsi="Times New Roman" w:cs="Times New Roman"/>
-        </w:rPr>
-        <w:t>Pimm</w:t>
-      </w:r>
-      <w:proofErr w:type="spellEnd"/>
-      <w:r>
-        <w:rPr>
-          <w:rFonts w:ascii="Times New Roman" w:hAnsi="Times New Roman" w:cs="Times New Roman"/>
-        </w:rPr>
-        <w:t xml:space="preserve"> and Lawton </w:t>
+        <w:t xml:space="preserve"> of Pimm and Lawton </w:t>
       </w:r>
       <w:r>
         <w:rPr>
@@ -3798,7 +3705,6 @@
         </w:rPr>
         <w:t xml:space="preserve"> whose elements </w:t>
       </w:r>
-      <w:proofErr w:type="spellStart"/>
       <w:r>
         <w:rPr>
           <w:rFonts w:ascii="Times New Roman" w:hAnsi="Times New Roman" w:cs="Times New Roman"/>
@@ -3814,7 +3720,6 @@
         </w:rPr>
         <w:t>ij</w:t>
       </w:r>
-      <w:proofErr w:type="spellEnd"/>
       <w:r>
         <w:rPr>
           <w:rFonts w:ascii="Times New Roman" w:hAnsi="Times New Roman" w:cs="Times New Roman"/>
@@ -3852,7 +3757,6 @@
         </w:rPr>
         <w:t xml:space="preserve"> the </w:t>
       </w:r>
-      <w:proofErr w:type="spellStart"/>
       <w:r>
         <w:rPr>
           <w:rFonts w:ascii="Times New Roman" w:hAnsi="Times New Roman" w:cs="Times New Roman"/>
@@ -3868,7 +3772,6 @@
         </w:rPr>
         <w:t>th</w:t>
       </w:r>
-      <w:proofErr w:type="spellEnd"/>
       <w:r>
         <w:rPr>
           <w:rFonts w:ascii="Times New Roman" w:hAnsi="Times New Roman" w:cs="Times New Roman"/>
@@ -4380,35 +4283,7 @@
         <w:rPr>
           <w:rFonts w:ascii="Times New Roman" w:hAnsi="Times New Roman" w:cs="Times New Roman"/>
         </w:rPr>
-        <w:t xml:space="preserve">, following the very productive idea of </w:t>
-      </w:r>
-      <w:proofErr w:type="spellStart"/>
-      <w:r>
-        <w:rPr>
-          <w:rFonts w:ascii="Times New Roman" w:hAnsi="Times New Roman" w:cs="Times New Roman"/>
-        </w:rPr>
-        <w:t>Allesina</w:t>
-      </w:r>
-      <w:proofErr w:type="spellEnd"/>
-      <w:r>
-        <w:rPr>
-          <w:rFonts w:ascii="Times New Roman" w:hAnsi="Times New Roman" w:cs="Times New Roman"/>
-        </w:rPr>
-        <w:t xml:space="preserve"> and </w:t>
-      </w:r>
-      <w:proofErr w:type="spellStart"/>
-      <w:r>
-        <w:rPr>
-          <w:rFonts w:ascii="Times New Roman" w:hAnsi="Times New Roman" w:cs="Times New Roman"/>
-        </w:rPr>
-        <w:t>Pascual</w:t>
-      </w:r>
-      <w:proofErr w:type="spellEnd"/>
-      <w:r>
-        <w:rPr>
-          <w:rFonts w:ascii="Times New Roman" w:hAnsi="Times New Roman" w:cs="Times New Roman"/>
-        </w:rPr>
-        <w:t xml:space="preserve"> </w:t>
+        <w:t xml:space="preserve">, following the very productive idea of Allesina and Pascual </w:t>
       </w:r>
       <w:r>
         <w:rPr>
@@ -4513,7 +4388,6 @@
         </w:rPr>
         <w:t xml:space="preserve"> (</w:t>
       </w:r>
-      <w:proofErr w:type="spellStart"/>
       <w:r>
         <w:rPr>
           <w:rFonts w:ascii="Times New Roman" w:hAnsi="Times New Roman" w:cs="Times New Roman"/>
@@ -4529,7 +4403,6 @@
         </w:rPr>
         <w:t>ij</w:t>
       </w:r>
-      <w:proofErr w:type="spellEnd"/>
       <w:r>
         <w:rPr>
           <w:rFonts w:ascii="Times New Roman" w:hAnsi="Times New Roman" w:cs="Times New Roman"/>
@@ -4599,7 +4472,6 @@
         </w:rPr>
         <w:t xml:space="preserve"> QSS) should be able to remain stable given small changes in the values of the </w:t>
       </w:r>
-      <w:proofErr w:type="spellStart"/>
       <w:r>
         <w:rPr>
           <w:rFonts w:ascii="Times New Roman" w:hAnsi="Times New Roman" w:cs="Times New Roman"/>
@@ -4615,7 +4487,6 @@
         </w:rPr>
         <w:t>ij</w:t>
       </w:r>
-      <w:proofErr w:type="spellEnd"/>
       <w:r>
         <w:rPr>
           <w:rFonts w:ascii="Times New Roman" w:hAnsi="Times New Roman" w:cs="Times New Roman"/>
@@ -4709,7 +4580,6 @@
         </w:rPr>
         <w:t xml:space="preserve">changes in the magnitudes of the </w:t>
       </w:r>
-      <w:proofErr w:type="spellStart"/>
       <w:r>
         <w:rPr>
           <w:rFonts w:ascii="Times New Roman" w:hAnsi="Times New Roman" w:cs="Times New Roman"/>
@@ -4723,16 +4593,7 @@
           <w:i/>
           <w:vertAlign w:val="subscript"/>
         </w:rPr>
-        <w:t>ij</w:t>
-      </w:r>
-      <w:proofErr w:type="spellEnd"/>
-      <w:r>
-        <w:rPr>
-          <w:rFonts w:ascii="Times New Roman" w:hAnsi="Times New Roman" w:cs="Times New Roman"/>
-          <w:i/>
-          <w:vertAlign w:val="subscript"/>
-        </w:rPr>
-        <w:t xml:space="preserve"> </w:t>
+        <w:t xml:space="preserve">ij </w:t>
       </w:r>
       <w:r>
         <w:rPr>
@@ -4901,21 +4762,7 @@
         <w:rPr>
           <w:rFonts w:ascii="Times New Roman" w:hAnsi="Times New Roman" w:cs="Times New Roman"/>
         </w:rPr>
-        <w:t xml:space="preserve">Omnivory, feeding on more than one trophic level, was found by </w:t>
-      </w:r>
-      <w:proofErr w:type="spellStart"/>
-      <w:r>
-        <w:rPr>
-          <w:rFonts w:ascii="Times New Roman" w:hAnsi="Times New Roman" w:cs="Times New Roman"/>
-        </w:rPr>
-        <w:t>Pimm</w:t>
-      </w:r>
-      <w:proofErr w:type="spellEnd"/>
-      <w:r>
-        <w:rPr>
-          <w:rFonts w:ascii="Times New Roman" w:hAnsi="Times New Roman" w:cs="Times New Roman"/>
-        </w:rPr>
-        <w:t xml:space="preserve"> and Lawton </w:t>
+        <w:t xml:space="preserve">Omnivory, feeding on more than one trophic level, was found by Pimm and Lawton </w:t>
       </w:r>
       <w:r>
         <w:rPr>
@@ -5453,21 +5300,7 @@
         <w:rPr>
           <w:rFonts w:ascii="Times New Roman" w:hAnsi="Times New Roman" w:cs="Times New Roman"/>
         </w:rPr>
-        <w:t xml:space="preserve">Universal omnivory may seem absurd, there is never a situation where a lynx eats both a hare and grass, but we argue that it is a better representation of a simplified reality than linear chains. In empirical food webs predators consume multiple </w:t>
-      </w:r>
-      <w:proofErr w:type="gramStart"/>
-      <w:r>
-        <w:rPr>
-          <w:rFonts w:ascii="Times New Roman" w:hAnsi="Times New Roman" w:cs="Times New Roman"/>
-        </w:rPr>
-        <w:t>prey</w:t>
-      </w:r>
-      <w:proofErr w:type="gramEnd"/>
-      <w:r>
-        <w:rPr>
-          <w:rFonts w:ascii="Times New Roman" w:hAnsi="Times New Roman" w:cs="Times New Roman"/>
-        </w:rPr>
-        <w:t xml:space="preserve"> and multiple predators consume prey and our universal omnivory hypothesis reflects that fact. </w:t>
+        <w:t xml:space="preserve">Universal omnivory may seem absurd, there is never a situation where a lynx eats both a hare and grass, but we argue that it is a better representation of a simplified reality than linear chains. In empirical food webs predators consume multiple prey and multiple predators consume prey and our universal omnivory hypothesis reflects that fact. </w:t>
       </w:r>
       <w:r>
         <w:rPr>
@@ -6554,87 +6387,69 @@
         </w:rPr>
         <w:t xml:space="preserve"> (</w:t>
       </w:r>
-      <w:proofErr w:type="gramStart"/>
       <w:r>
         <w:rPr>
           <w:rFonts w:ascii="Times New Roman" w:hAnsi="Times New Roman" w:cs="Times New Roman"/>
           <w:i/>
         </w:rPr>
-        <w:t>U(</w:t>
-      </w:r>
-      <w:proofErr w:type="gramEnd"/>
+        <w:t>U(0,</w:t>
+      </w:r>
       <w:r>
         <w:rPr>
           <w:rFonts w:ascii="Times New Roman" w:hAnsi="Times New Roman" w:cs="Times New Roman"/>
           <w:i/>
         </w:rPr>
-        <w:t>0,</w:t>
+        <w:t xml:space="preserve"> </w:t>
       </w:r>
       <w:r>
         <w:rPr>
           <w:rFonts w:ascii="Times New Roman" w:hAnsi="Times New Roman" w:cs="Times New Roman"/>
           <w:i/>
         </w:rPr>
-        <w:t xml:space="preserve"> </w:t>
+        <w:t>10)</w:t>
+      </w:r>
+      <w:r>
+        <w:rPr>
+          <w:rFonts w:ascii="Times New Roman" w:hAnsi="Times New Roman" w:cs="Times New Roman"/>
+        </w:rPr>
+        <w:t>)</w:t>
+      </w:r>
+      <w:r>
+        <w:rPr>
+          <w:rFonts w:ascii="Times New Roman" w:hAnsi="Times New Roman" w:cs="Times New Roman"/>
+        </w:rPr>
+        <w:t xml:space="preserve"> for the impact of the prey population on the predator population</w:t>
+      </w:r>
+      <w:r>
+        <w:rPr>
+          <w:rFonts w:ascii="Times New Roman" w:hAnsi="Times New Roman" w:cs="Times New Roman"/>
+        </w:rPr>
+        <w:t xml:space="preserve">. Each (-) was replaced with a random value </w:t>
+      </w:r>
+      <w:r>
+        <w:rPr>
+          <w:rFonts w:ascii="Times New Roman" w:hAnsi="Times New Roman" w:cs="Times New Roman"/>
+        </w:rPr>
+        <w:t xml:space="preserve">sampled </w:t>
+      </w:r>
+      <w:r>
+        <w:rPr>
+          <w:rFonts w:ascii="Times New Roman" w:hAnsi="Times New Roman" w:cs="Times New Roman"/>
+        </w:rPr>
+        <w:t>from a uniform distribution between -1 and 0</w:t>
+      </w:r>
+      <w:r>
+        <w:rPr>
+          <w:rFonts w:ascii="Times New Roman" w:hAnsi="Times New Roman" w:cs="Times New Roman"/>
+        </w:rPr>
+        <w:t xml:space="preserve"> (</w:t>
       </w:r>
       <w:r>
         <w:rPr>
           <w:rFonts w:ascii="Times New Roman" w:hAnsi="Times New Roman" w:cs="Times New Roman"/>
           <w:i/>
         </w:rPr>
-        <w:t>10)</w:t>
-      </w:r>
-      <w:r>
-        <w:rPr>
-          <w:rFonts w:ascii="Times New Roman" w:hAnsi="Times New Roman" w:cs="Times New Roman"/>
-        </w:rPr>
-        <w:t>)</w:t>
-      </w:r>
-      <w:r>
-        <w:rPr>
-          <w:rFonts w:ascii="Times New Roman" w:hAnsi="Times New Roman" w:cs="Times New Roman"/>
-        </w:rPr>
-        <w:t xml:space="preserve"> for the impact of the prey population on the predator population</w:t>
-      </w:r>
-      <w:r>
-        <w:rPr>
-          <w:rFonts w:ascii="Times New Roman" w:hAnsi="Times New Roman" w:cs="Times New Roman"/>
-        </w:rPr>
-        <w:t xml:space="preserve">. Each (-) was replaced with a random value </w:t>
-      </w:r>
-      <w:r>
-        <w:rPr>
-          <w:rFonts w:ascii="Times New Roman" w:hAnsi="Times New Roman" w:cs="Times New Roman"/>
-        </w:rPr>
-        <w:t xml:space="preserve">sampled </w:t>
-      </w:r>
-      <w:r>
-        <w:rPr>
-          <w:rFonts w:ascii="Times New Roman" w:hAnsi="Times New Roman" w:cs="Times New Roman"/>
-        </w:rPr>
-        <w:t>from a uniform distribution between -1 and 0</w:t>
-      </w:r>
-      <w:r>
-        <w:rPr>
-          <w:rFonts w:ascii="Times New Roman" w:hAnsi="Times New Roman" w:cs="Times New Roman"/>
-        </w:rPr>
-        <w:t xml:space="preserve"> (</w:t>
-      </w:r>
-      <w:proofErr w:type="gramStart"/>
-      <w:r>
-        <w:rPr>
-          <w:rFonts w:ascii="Times New Roman" w:hAnsi="Times New Roman" w:cs="Times New Roman"/>
-          <w:i/>
-        </w:rPr>
-        <w:t>U(</w:t>
-      </w:r>
-      <w:proofErr w:type="gramEnd"/>
-      <w:r>
-        <w:rPr>
-          <w:rFonts w:ascii="Times New Roman" w:hAnsi="Times New Roman" w:cs="Times New Roman"/>
-          <w:i/>
-        </w:rPr>
-        <w:t>-1, 0)</w:t>
+        <w:t>U(-1, 0)</w:t>
       </w:r>
       <w:r>
         <w:rPr>
@@ -7027,6 +6842,178 @@
     </w:p>
     <w:p>
       <w:pPr>
+        <w:widowControl w:val="0"/>
+        <w:autoSpaceDE w:val="0"/>
+        <w:autoSpaceDN w:val="0"/>
+        <w:adjustRightInd w:val="0"/>
+        <w:spacing w:after="260" w:line="480" w:lineRule="auto"/>
+        <w:contextualSpacing/>
+        <w:rPr>
+          <w:rFonts w:ascii="Times New Roman" w:hAnsi="Times New Roman" w:cs="Times New Roman"/>
+        </w:rPr>
+      </w:pPr>
+      <w:r>
+        <w:rPr>
+          <w:rFonts w:ascii="Times New Roman" w:hAnsi="Times New Roman" w:cs="Times New Roman"/>
+        </w:rPr>
+        <w:tab/>
+      </w:r>
+      <w:r>
+        <w:rPr>
+          <w:rFonts w:ascii="Times New Roman" w:hAnsi="Times New Roman" w:cs="Times New Roman"/>
+        </w:rPr>
+        <w:t xml:space="preserve">We wanted to explore further the role of food chain length in determining quasi sign stability with varying levels of omnivory, and with varying degrees of asymmetry in interaction strength. To accomplish this, we created ten species food webs with 5 different levels </w:t>
+      </w:r>
+      <w:r>
+        <w:rPr>
+          <w:rFonts w:ascii="Times New Roman" w:hAnsi="Times New Roman" w:cs="Times New Roman"/>
+        </w:rPr>
+        <w:t>of total number of interactions (connectance)</w:t>
+      </w:r>
+      <w:bookmarkStart w:id="0" w:name="_GoBack"/>
+      <w:bookmarkEnd w:id="0"/>
+      <w:r>
+        <w:rPr>
+          <w:rFonts w:ascii="Times New Roman" w:hAnsi="Times New Roman" w:cs="Times New Roman"/>
+        </w:rPr>
+        <w:t xml:space="preserve"> and 9 different levels of asymmetry in the interactions (</w:t>
+      </w:r>
+      <w:r>
+        <w:rPr>
+          <w:rFonts w:ascii="Times New Roman" w:hAnsi="Times New Roman" w:cs="Times New Roman"/>
+          <w:bCs/>
+        </w:rPr>
+        <w:t>Table 1</w:t>
+      </w:r>
+      <w:r>
+        <w:rPr>
+          <w:rFonts w:ascii="Times New Roman" w:hAnsi="Times New Roman" w:cs="Times New Roman"/>
+        </w:rPr>
+        <w:t xml:space="preserve">). For each combination of </w:t>
+      </w:r>
+      <w:r>
+        <w:rPr>
+          <w:rFonts w:ascii="Times New Roman" w:hAnsi="Times New Roman" w:cs="Times New Roman"/>
+          <w:iCs/>
+        </w:rPr>
+        <w:t>connectance</w:t>
+      </w:r>
+      <w:r>
+        <w:rPr>
+          <w:rFonts w:ascii="Times New Roman" w:hAnsi="Times New Roman" w:cs="Times New Roman"/>
+        </w:rPr>
+        <w:t xml:space="preserve"> and asymmetry we simulated 900 random food web conf</w:t>
+      </w:r>
+      <w:r>
+        <w:rPr>
+          <w:rFonts w:ascii="Times New Roman" w:hAnsi="Times New Roman" w:cs="Times New Roman"/>
+        </w:rPr>
+        <w:t>igurations, giving a total of 40,5</w:t>
+      </w:r>
+      <w:r>
+        <w:rPr>
+          <w:rFonts w:ascii="Times New Roman" w:hAnsi="Times New Roman" w:cs="Times New Roman"/>
+        </w:rPr>
+        <w:t>00 food webs analyzed. The mean, median, and maximum trophic position was determined for each configuration.</w:t>
+      </w:r>
+    </w:p>
+    <w:p>
+      <w:pPr>
+        <w:widowControl w:val="0"/>
+        <w:autoSpaceDE w:val="0"/>
+        <w:autoSpaceDN w:val="0"/>
+        <w:adjustRightInd w:val="0"/>
+        <w:spacing w:after="260" w:line="480" w:lineRule="auto"/>
+        <w:ind w:firstLine="720"/>
+        <w:contextualSpacing/>
+        <w:rPr>
+          <w:rFonts w:ascii="Times New Roman" w:hAnsi="Times New Roman" w:cs="Times New Roman"/>
+        </w:rPr>
+      </w:pPr>
+      <w:r>
+        <w:rPr>
+          <w:rFonts w:ascii="Times New Roman" w:hAnsi="Times New Roman" w:cs="Times New Roman"/>
+        </w:rPr>
+        <w:t xml:space="preserve">Food web configurations were made by first generating a 10 by 10 species matrix of 0s. The matrix was then started with a chain of 2 to 10 species (100 for each chain length between 2 and 10 for a total of 900) by placing a 1 to represent an interaction. The total number of interactions in the web was </w:t>
+      </w:r>
+      <w:r>
+        <w:rPr>
+          <w:rFonts w:ascii="Times New Roman" w:hAnsi="Times New Roman" w:cs="Times New Roman"/>
+        </w:rPr>
+        <w:t xml:space="preserve">set at </w:t>
+      </w:r>
+      <w:r>
+        <w:rPr>
+          <w:rFonts w:ascii="Times New Roman" w:hAnsi="Times New Roman" w:cs="Times New Roman"/>
+        </w:rPr>
+        <w:t>12, 16, 20, 24, or 28. The remaining interactions were randomly assigned in the matrix. Webs were constrained so that all species were either consumed by another, or consumed another species.</w:t>
+      </w:r>
+      <w:r>
+        <w:rPr>
+          <w:rFonts w:ascii="Times New Roman" w:hAnsi="Times New Roman" w:cs="Times New Roman"/>
+        </w:rPr>
+        <w:t xml:space="preserve"> </w:t>
+      </w:r>
+    </w:p>
+    <w:p>
+      <w:pPr>
+        <w:widowControl w:val="0"/>
+        <w:autoSpaceDE w:val="0"/>
+        <w:autoSpaceDN w:val="0"/>
+        <w:adjustRightInd w:val="0"/>
+        <w:spacing w:after="260" w:line="480" w:lineRule="auto"/>
+        <w:ind w:firstLine="720"/>
+        <w:contextualSpacing/>
+        <w:rPr>
+          <w:rFonts w:ascii="Times New Roman" w:hAnsi="Times New Roman" w:cs="Times New Roman"/>
+        </w:rPr>
+      </w:pPr>
+      <w:r>
+        <w:rPr>
+          <w:rFonts w:ascii="Times New Roman" w:hAnsi="Times New Roman" w:cs="Times New Roman"/>
+        </w:rPr>
+        <w:t>We sampled 1000 random draws from the underlying distribution (characterized by the asymmetry) for each food web. All distributions used in these simulations were random uniformly distributed. One of three distributions for impact of the predator on the prey was used, with the largest possible impact being</w:t>
+      </w:r>
+      <w:r>
+        <w:rPr>
+          <w:rFonts w:ascii="Times New Roman" w:hAnsi="Times New Roman" w:cs="Times New Roman"/>
+        </w:rPr>
+        <w:t>:</w:t>
+      </w:r>
+      <w:r>
+        <w:rPr>
+          <w:rFonts w:ascii="Times New Roman" w:hAnsi="Times New Roman" w:cs="Times New Roman"/>
+        </w:rPr>
+        <w:t xml:space="preserve"> -1, -5, or -10. Likewise the largest possible impact of the prey on the predator was</w:t>
+      </w:r>
+      <w:r>
+        <w:rPr>
+          <w:rFonts w:ascii="Times New Roman" w:hAnsi="Times New Roman" w:cs="Times New Roman"/>
+        </w:rPr>
+        <w:t>:</w:t>
+      </w:r>
+      <w:r>
+        <w:rPr>
+          <w:rFonts w:ascii="Times New Roman" w:hAnsi="Times New Roman" w:cs="Times New Roman"/>
+        </w:rPr>
+        <w:t xml:space="preserve"> 10, 5, or 1 (</w:t>
+      </w:r>
+      <w:r>
+        <w:rPr>
+          <w:rFonts w:ascii="Times New Roman" w:hAnsi="Times New Roman" w:cs="Times New Roman"/>
+          <w:bCs/>
+        </w:rPr>
+        <w:t>Table 1</w:t>
+      </w:r>
+      <w:r>
+        <w:rPr>
+          <w:rFonts w:ascii="Times New Roman" w:hAnsi="Times New Roman" w:cs="Times New Roman"/>
+        </w:rPr>
+        <w:t>). A negative value was placed on the diagonal for all species and was always drawn from a random uniform distribution between -1 and 0. The real part of the largest eigenvalue was then calculated for each randomly parameterized web. QSS was calculated as the proportion of randomly parameterized matrices with a negative real part of the largest eigenvalue.</w:t>
+      </w:r>
+    </w:p>
+    <w:p>
+      <w:pPr>
         <w:spacing w:line="480" w:lineRule="auto"/>
         <w:rPr>
           <w:rFonts w:ascii="Times New Roman" w:hAnsi="Times New Roman" w:cs="Times New Roman"/>
@@ -7036,6 +7023,29 @@
       <w:r>
         <w:rPr>
           <w:rFonts w:ascii="Times New Roman" w:hAnsi="Times New Roman" w:cs="Times New Roman"/>
+          <w:b/>
+        </w:rPr>
+        <w:t>Res</w:t>
+      </w:r>
+      <w:r>
+        <w:rPr>
+          <w:rFonts w:ascii="Times New Roman" w:hAnsi="Times New Roman" w:cs="Times New Roman"/>
+          <w:b/>
+        </w:rPr>
+        <w:t>ults</w:t>
+      </w:r>
+    </w:p>
+    <w:p>
+      <w:pPr>
+        <w:spacing w:line="480" w:lineRule="auto"/>
+        <w:rPr>
+          <w:rFonts w:ascii="Times New Roman" w:hAnsi="Times New Roman" w:cs="Times New Roman"/>
+        </w:rPr>
+      </w:pPr>
+      <w:r>
+        <w:rPr>
+          <w:rFonts w:ascii="Times New Roman" w:hAnsi="Times New Roman" w:cs="Times New Roman"/>
+          <w:b/>
         </w:rPr>
         <w:tab/>
       </w:r>
@@ -7043,73 +7053,243 @@
         <w:rPr>
           <w:rFonts w:ascii="Times New Roman" w:hAnsi="Times New Roman" w:cs="Times New Roman"/>
         </w:rPr>
-        <w:t>T</w:t>
-      </w:r>
-      <w:r>
-        <w:rPr>
-          <w:rFonts w:ascii="Times New Roman" w:hAnsi="Times New Roman" w:cs="Times New Roman"/>
-        </w:rPr>
-        <w:t>o determine whether the observed reduction in stability was an artifact of our choice of the distributions from which we sampled, we conducted a sensitivity analysis. We kept the impact of the prey on the predator constant, sampled from a random uniform distribution between 0 and 10</w:t>
-      </w:r>
-      <w:r>
-        <w:rPr>
-          <w:rFonts w:ascii="Times New Roman" w:hAnsi="Times New Roman" w:cs="Times New Roman"/>
-        </w:rPr>
-        <w:t xml:space="preserve"> (as above)</w:t>
-      </w:r>
-      <w:r>
-        <w:rPr>
-          <w:rFonts w:ascii="Times New Roman" w:hAnsi="Times New Roman" w:cs="Times New Roman"/>
-        </w:rPr>
-        <w:t>. The range for the impact of the predator on the prey was varied</w:t>
-      </w:r>
-      <w:r>
-        <w:rPr>
-          <w:rFonts w:ascii="Times New Roman" w:hAnsi="Times New Roman" w:cs="Times New Roman"/>
-        </w:rPr>
-        <w:t xml:space="preserve"> such that</w:t>
-      </w:r>
-      <w:r>
-        <w:rPr>
-          <w:rFonts w:ascii="Times New Roman" w:hAnsi="Times New Roman" w:cs="Times New Roman"/>
-        </w:rPr>
-        <w:t xml:space="preserve"> on average it </w:t>
-      </w:r>
-      <w:r>
-        <w:rPr>
-          <w:rFonts w:ascii="Times New Roman" w:hAnsi="Times New Roman" w:cs="Times New Roman"/>
-        </w:rPr>
-        <w:t xml:space="preserve">was </w:t>
-      </w:r>
-      <w:r>
-        <w:rPr>
-          <w:rFonts w:ascii="Times New Roman" w:hAnsi="Times New Roman" w:cs="Times New Roman"/>
-        </w:rPr>
-        <w:t>two</w:t>
-      </w:r>
-      <w:r>
-        <w:rPr>
-          <w:rFonts w:ascii="Times New Roman" w:hAnsi="Times New Roman" w:cs="Times New Roman"/>
-        </w:rPr>
-        <w:t xml:space="preserve"> and </w:t>
-      </w:r>
-      <w:r>
-        <w:rPr>
-          <w:rFonts w:ascii="Times New Roman" w:hAnsi="Times New Roman" w:cs="Times New Roman"/>
-        </w:rPr>
-        <w:t>three</w:t>
-      </w:r>
-      <w:r>
-        <w:rPr>
-          <w:rFonts w:ascii="Times New Roman" w:hAnsi="Times New Roman" w:cs="Times New Roman"/>
-        </w:rPr>
-        <w:t xml:space="preserve"> orders of magnitude smaller than the impact of the prey on the predator (</w:t>
-      </w:r>
-      <w:r>
-        <w:rPr>
-          <w:rFonts w:ascii="Times New Roman" w:hAnsi="Times New Roman" w:cs="Times New Roman"/>
-        </w:rPr>
-        <w:t>drawn from</w:t>
+        <w:t>As</w:t>
+      </w:r>
+      <w:r>
+        <w:rPr>
+          <w:rFonts w:ascii="Times New Roman" w:hAnsi="Times New Roman" w:cs="Times New Roman"/>
+        </w:rPr>
+        <w:t xml:space="preserve"> the number of trophic levels in</w:t>
+      </w:r>
+      <w:r>
+        <w:rPr>
+          <w:rFonts w:ascii="Times New Roman" w:hAnsi="Times New Roman" w:cs="Times New Roman"/>
+        </w:rPr>
+        <w:t xml:space="preserve"> the chain increased</w:t>
+      </w:r>
+      <w:r>
+        <w:rPr>
+          <w:rFonts w:ascii="Times New Roman" w:hAnsi="Times New Roman" w:cs="Times New Roman"/>
+        </w:rPr>
+        <w:t>, the probability of the chain be</w:t>
+      </w:r>
+      <w:r>
+        <w:rPr>
+          <w:rFonts w:ascii="Times New Roman" w:hAnsi="Times New Roman" w:cs="Times New Roman"/>
+        </w:rPr>
+        <w:t>ing stable (QSS) decreased</w:t>
+      </w:r>
+      <w:r>
+        <w:rPr>
+          <w:rFonts w:ascii="Times New Roman" w:hAnsi="Times New Roman" w:cs="Times New Roman"/>
+        </w:rPr>
+        <w:t xml:space="preserve"> (</w:t>
+      </w:r>
+      <w:r>
+        <w:rPr>
+          <w:rFonts w:ascii="Times New Roman" w:hAnsi="Times New Roman" w:cs="Times New Roman"/>
+          <w:b/>
+        </w:rPr>
+        <w:t>Figure 1b</w:t>
+      </w:r>
+      <w:r>
+        <w:rPr>
+          <w:rFonts w:ascii="Times New Roman" w:hAnsi="Times New Roman" w:cs="Times New Roman"/>
+          <w:b/>
+        </w:rPr>
+        <w:t>)</w:t>
+      </w:r>
+      <w:r>
+        <w:rPr>
+          <w:rFonts w:ascii="Times New Roman" w:hAnsi="Times New Roman" w:cs="Times New Roman"/>
+        </w:rPr>
+        <w:t>. The two</w:t>
+      </w:r>
+      <w:r>
+        <w:rPr>
+          <w:rFonts w:ascii="Times New Roman" w:hAnsi="Times New Roman" w:cs="Times New Roman"/>
+        </w:rPr>
+        <w:t>-</w:t>
+      </w:r>
+      <w:r>
+        <w:rPr>
+          <w:rFonts w:ascii="Times New Roman" w:hAnsi="Times New Roman" w:cs="Times New Roman"/>
+        </w:rPr>
+        <w:t xml:space="preserve">species case is </w:t>
+      </w:r>
+      <w:r>
+        <w:rPr>
+          <w:rFonts w:ascii="Times New Roman" w:hAnsi="Times New Roman" w:cs="Times New Roman"/>
+        </w:rPr>
+        <w:t>a</w:t>
+      </w:r>
+      <w:r>
+        <w:rPr>
+          <w:rFonts w:ascii="Times New Roman" w:hAnsi="Times New Roman" w:cs="Times New Roman"/>
+        </w:rPr>
+        <w:t xml:space="preserve"> qualitatively stable food chain given our </w:t>
+      </w:r>
+      <w:r>
+        <w:rPr>
+          <w:rFonts w:ascii="Times New Roman" w:hAnsi="Times New Roman" w:cs="Times New Roman"/>
+        </w:rPr>
+        <w:t>assumptions; it is a pure chain that is always stable</w:t>
+      </w:r>
+      <w:r>
+        <w:rPr>
+          <w:rFonts w:ascii="Times New Roman" w:hAnsi="Times New Roman" w:cs="Times New Roman"/>
+        </w:rPr>
+        <w:t xml:space="preserve">. The largest </w:t>
+      </w:r>
+      <w:r>
+        <w:rPr>
+          <w:rFonts w:ascii="Times New Roman" w:hAnsi="Times New Roman" w:cs="Times New Roman"/>
+        </w:rPr>
+        <w:t>decrease in QSS occurred</w:t>
+      </w:r>
+      <w:r>
+        <w:rPr>
+          <w:rFonts w:ascii="Times New Roman" w:hAnsi="Times New Roman" w:cs="Times New Roman"/>
+        </w:rPr>
+        <w:t xml:space="preserve"> between three</w:t>
+      </w:r>
+      <w:r>
+        <w:rPr>
+          <w:rFonts w:ascii="Times New Roman" w:hAnsi="Times New Roman" w:cs="Times New Roman"/>
+        </w:rPr>
+        <w:t xml:space="preserve"> (85.</w:t>
+      </w:r>
+      <w:r>
+        <w:rPr>
+          <w:rFonts w:ascii="Times New Roman" w:hAnsi="Times New Roman" w:cs="Times New Roman"/>
+        </w:rPr>
+        <w:t>7</w:t>
+      </w:r>
+      <w:r>
+        <w:rPr>
+          <w:rFonts w:ascii="Times New Roman" w:hAnsi="Times New Roman" w:cs="Times New Roman"/>
+        </w:rPr>
+        <w:t>%)</w:t>
+      </w:r>
+      <w:r>
+        <w:rPr>
+          <w:rFonts w:ascii="Times New Roman" w:hAnsi="Times New Roman" w:cs="Times New Roman"/>
+        </w:rPr>
+        <w:t xml:space="preserve"> and four</w:t>
+      </w:r>
+      <w:r>
+        <w:rPr>
+          <w:rFonts w:ascii="Times New Roman" w:hAnsi="Times New Roman" w:cs="Times New Roman"/>
+        </w:rPr>
+        <w:t xml:space="preserve"> levels </w:t>
+      </w:r>
+      <w:r>
+        <w:rPr>
+          <w:rFonts w:ascii="Times New Roman" w:hAnsi="Times New Roman" w:cs="Times New Roman"/>
+        </w:rPr>
+        <w:t>(41.4</w:t>
+      </w:r>
+      <w:r>
+        <w:rPr>
+          <w:rFonts w:ascii="Times New Roman" w:hAnsi="Times New Roman" w:cs="Times New Roman"/>
+        </w:rPr>
+        <w:t>%)</w:t>
+      </w:r>
+      <w:r>
+        <w:rPr>
+          <w:rFonts w:ascii="Times New Roman" w:hAnsi="Times New Roman" w:cs="Times New Roman"/>
+        </w:rPr>
+        <w:t xml:space="preserve">, dropping by </w:t>
+      </w:r>
+      <w:r>
+        <w:rPr>
+          <w:rFonts w:ascii="Times New Roman" w:hAnsi="Times New Roman" w:cs="Times New Roman"/>
+        </w:rPr>
+        <w:t>44</w:t>
+      </w:r>
+      <w:r>
+        <w:rPr>
+          <w:rFonts w:ascii="Times New Roman" w:hAnsi="Times New Roman" w:cs="Times New Roman"/>
+        </w:rPr>
+        <w:t>%</w:t>
+      </w:r>
+      <w:r>
+        <w:rPr>
+          <w:rFonts w:ascii="Times New Roman" w:hAnsi="Times New Roman" w:cs="Times New Roman"/>
+        </w:rPr>
+        <w:t xml:space="preserve">. Adding an additional </w:t>
+      </w:r>
+      <w:r>
+        <w:rPr>
+          <w:rFonts w:ascii="Times New Roman" w:hAnsi="Times New Roman" w:cs="Times New Roman"/>
+        </w:rPr>
+        <w:t xml:space="preserve">level, to five species </w:t>
+      </w:r>
+      <w:r>
+        <w:rPr>
+          <w:rFonts w:ascii="Times New Roman" w:hAnsi="Times New Roman" w:cs="Times New Roman"/>
+        </w:rPr>
+        <w:t>reduced</w:t>
+      </w:r>
+      <w:r>
+        <w:rPr>
+          <w:rFonts w:ascii="Times New Roman" w:hAnsi="Times New Roman" w:cs="Times New Roman"/>
+        </w:rPr>
+        <w:t xml:space="preserve"> the probab</w:t>
+      </w:r>
+      <w:r>
+        <w:rPr>
+          <w:rFonts w:ascii="Times New Roman" w:hAnsi="Times New Roman" w:cs="Times New Roman"/>
+        </w:rPr>
+        <w:t>ility of a chain being stable</w:t>
+      </w:r>
+      <w:r>
+        <w:rPr>
+          <w:rFonts w:ascii="Times New Roman" w:hAnsi="Times New Roman" w:cs="Times New Roman"/>
+        </w:rPr>
+        <w:t xml:space="preserve"> by</w:t>
+      </w:r>
+      <w:r>
+        <w:rPr>
+          <w:rFonts w:ascii="Times New Roman" w:hAnsi="Times New Roman" w:cs="Times New Roman"/>
+        </w:rPr>
+        <w:t xml:space="preserve"> 31</w:t>
+      </w:r>
+      <w:r>
+        <w:rPr>
+          <w:rFonts w:ascii="Times New Roman" w:hAnsi="Times New Roman" w:cs="Times New Roman"/>
+        </w:rPr>
+        <w:t>%</w:t>
+      </w:r>
+      <w:r>
+        <w:rPr>
+          <w:rFonts w:ascii="Times New Roman" w:hAnsi="Times New Roman" w:cs="Times New Roman"/>
+        </w:rPr>
+        <w:t>,</w:t>
+      </w:r>
+      <w:r>
+        <w:rPr>
+          <w:rFonts w:ascii="Times New Roman" w:hAnsi="Times New Roman" w:cs="Times New Roman"/>
+        </w:rPr>
+        <w:t xml:space="preserve"> to </w:t>
+      </w:r>
+      <w:r>
+        <w:rPr>
+          <w:rFonts w:ascii="Times New Roman" w:hAnsi="Times New Roman" w:cs="Times New Roman"/>
+        </w:rPr>
+        <w:t xml:space="preserve">nearly </w:t>
+      </w:r>
+      <w:r>
+        <w:rPr>
+          <w:rFonts w:ascii="Times New Roman" w:hAnsi="Times New Roman" w:cs="Times New Roman"/>
+        </w:rPr>
+        <w:t>10%. The chance that</w:t>
+      </w:r>
+      <w:r>
+        <w:rPr>
+          <w:rFonts w:ascii="Times New Roman" w:hAnsi="Times New Roman" w:cs="Times New Roman"/>
+        </w:rPr>
+        <w:t xml:space="preserve"> a chain of six</w:t>
       </w:r>
       <w:r>
         <w:rPr>
@@ -7117,104 +7297,78 @@
         </w:rPr>
         <w:t xml:space="preserve"> </w:t>
       </w:r>
-      <w:proofErr w:type="gramStart"/>
-      <w:r>
+      <w:r>
+        <w:rPr>
+          <w:rFonts w:ascii="Times New Roman" w:hAnsi="Times New Roman" w:cs="Times New Roman"/>
+        </w:rPr>
+        <w:t xml:space="preserve">species </w:t>
+      </w:r>
+      <w:r>
+        <w:rPr>
+          <w:rFonts w:ascii="Times New Roman" w:hAnsi="Times New Roman" w:cs="Times New Roman"/>
+        </w:rPr>
+        <w:t>would be stable wa</w:t>
+      </w:r>
+      <w:r>
+        <w:rPr>
+          <w:rFonts w:ascii="Times New Roman" w:hAnsi="Times New Roman" w:cs="Times New Roman"/>
+        </w:rPr>
+        <w:t xml:space="preserve">s only approximately 1%. </w:t>
+      </w:r>
+    </w:p>
+    <w:p>
+      <w:pPr>
+        <w:spacing w:line="480" w:lineRule="auto"/>
         <w:rPr>
           <w:rFonts w:ascii="Times New Roman" w:hAnsi="Times New Roman" w:cs="Times New Roman"/>
           <w:i/>
         </w:rPr>
-        <w:t>U(</w:t>
-      </w:r>
-      <w:proofErr w:type="gramEnd"/>
+      </w:pPr>
       <w:r>
         <w:rPr>
           <w:rFonts w:ascii="Times New Roman" w:hAnsi="Times New Roman" w:cs="Times New Roman"/>
           <w:i/>
         </w:rPr>
-        <w:t>-0.1,0)</w:t>
-      </w:r>
-      <w:r>
-        <w:rPr>
-          <w:rFonts w:ascii="Times New Roman" w:hAnsi="Times New Roman" w:cs="Times New Roman"/>
-        </w:rPr>
-        <w:t xml:space="preserve"> and </w:t>
-      </w:r>
+        <w:t>Sensitivity Analysis</w:t>
+      </w:r>
+    </w:p>
+    <w:p>
+      <w:pPr>
+        <w:spacing w:line="480" w:lineRule="auto"/>
+        <w:rPr>
+          <w:rFonts w:ascii="Times New Roman" w:hAnsi="Times New Roman" w:cs="Times New Roman"/>
+        </w:rPr>
+      </w:pPr>
       <w:r>
         <w:rPr>
           <w:rFonts w:ascii="Times New Roman" w:hAnsi="Times New Roman" w:cs="Times New Roman"/>
           <w:i/>
         </w:rPr>
-        <w:t>U(-0.01,0)</w:t>
-      </w:r>
-      <w:r>
-        <w:rPr>
-          <w:rFonts w:ascii="Times New Roman" w:hAnsi="Times New Roman" w:cs="Times New Roman"/>
-        </w:rPr>
-        <w:t xml:space="preserve"> respectively)</w:t>
-      </w:r>
-      <w:r>
-        <w:rPr>
-          <w:rFonts w:ascii="Times New Roman" w:hAnsi="Times New Roman" w:cs="Times New Roman"/>
-        </w:rPr>
-        <w:t>.</w:t>
-      </w:r>
-      <w:r>
-        <w:rPr>
-          <w:rFonts w:ascii="Times New Roman" w:hAnsi="Times New Roman" w:cs="Times New Roman"/>
-        </w:rPr>
-        <w:t xml:space="preserve"> In the opposite direction we altered the impact of the predator on the prey to be drawn uniformly random between </w:t>
-      </w:r>
-      <w:r>
-        <w:rPr>
-          <w:rFonts w:ascii="Times New Roman" w:hAnsi="Times New Roman" w:cs="Times New Roman"/>
-        </w:rPr>
-        <w:t>-5</w:t>
-      </w:r>
-      <w:r>
-        <w:rPr>
-          <w:rFonts w:ascii="Times New Roman" w:hAnsi="Times New Roman" w:cs="Times New Roman"/>
-        </w:rPr>
-        <w:t xml:space="preserve"> and </w:t>
-      </w:r>
-      <w:r>
-        <w:rPr>
-          <w:rFonts w:ascii="Times New Roman" w:hAnsi="Times New Roman" w:cs="Times New Roman"/>
-        </w:rPr>
-        <w:t>0</w:t>
-      </w:r>
-      <w:r>
-        <w:rPr>
-          <w:rFonts w:ascii="Times New Roman" w:hAnsi="Times New Roman" w:cs="Times New Roman"/>
-        </w:rPr>
-        <w:t xml:space="preserve"> (</w:t>
-      </w:r>
-      <w:proofErr w:type="gramStart"/>
-      <w:r>
-        <w:rPr>
-          <w:rFonts w:ascii="Times New Roman" w:hAnsi="Times New Roman" w:cs="Times New Roman"/>
-          <w:i/>
-        </w:rPr>
-        <w:t>U(</w:t>
-      </w:r>
-      <w:proofErr w:type="gramEnd"/>
-      <w:r>
-        <w:rPr>
-          <w:rFonts w:ascii="Times New Roman" w:hAnsi="Times New Roman" w:cs="Times New Roman"/>
-          <w:i/>
-        </w:rPr>
-        <w:t>-5, 0)</w:t>
-      </w:r>
-      <w:r>
-        <w:rPr>
-          <w:rFonts w:ascii="Times New Roman" w:hAnsi="Times New Roman" w:cs="Times New Roman"/>
-        </w:rPr>
-        <w:t>)</w:t>
-      </w:r>
-      <w:r>
-        <w:rPr>
-          <w:rFonts w:ascii="Times New Roman" w:hAnsi="Times New Roman" w:cs="Times New Roman"/>
-        </w:rPr>
-        <w:t>.</w:t>
+        <w:tab/>
+      </w:r>
+      <w:r>
+        <w:rPr>
+          <w:rFonts w:ascii="Times New Roman" w:hAnsi="Times New Roman" w:cs="Times New Roman"/>
+        </w:rPr>
+        <w:t>Our results, summarized in Figure 2</w:t>
+      </w:r>
+      <w:r>
+        <w:rPr>
+          <w:rFonts w:ascii="Times New Roman" w:hAnsi="Times New Roman" w:cs="Times New Roman"/>
+        </w:rPr>
+        <w:t xml:space="preserve"> show how asymmetry in interaction strength, and number of interactions impact the relationship of QSS and food chain length. </w:t>
+      </w:r>
+      <w:r>
+        <w:rPr>
+          <w:rFonts w:ascii="Times New Roman" w:hAnsi="Times New Roman" w:cs="Times New Roman"/>
+        </w:rPr>
+        <w:t>A</w:t>
+      </w:r>
+      <w:r>
+        <w:rPr>
+          <w:rFonts w:ascii="Times New Roman" w:hAnsi="Times New Roman" w:cs="Times New Roman"/>
+        </w:rPr>
+        <w:t xml:space="preserve">s long as there is some degree of asymmetry in the interactions (panels W, X, Y, Z), whether it leans toward the impact of the prey on the predator or vice versa, longer chains are less likely to be stable at equilibrium (lower QSS). </w:t>
       </w:r>
       <w:r>
         <w:rPr>
@@ -7226,49 +7380,7 @@
         <w:rPr>
           <w:rFonts w:ascii="Times New Roman" w:hAnsi="Times New Roman" w:cs="Times New Roman"/>
         </w:rPr>
-        <w:t>Density</w:t>
-      </w:r>
-      <w:r>
-        <w:rPr>
-          <w:rFonts w:ascii="Times New Roman" w:hAnsi="Times New Roman" w:cs="Times New Roman"/>
-        </w:rPr>
-        <w:t>-</w:t>
-      </w:r>
-      <w:r>
-        <w:rPr>
-          <w:rFonts w:ascii="Times New Roman" w:hAnsi="Times New Roman" w:cs="Times New Roman"/>
-        </w:rPr>
-        <w:t>dependence (values along the diagonal)</w:t>
-      </w:r>
-      <w:r>
-        <w:rPr>
-          <w:rFonts w:ascii="Times New Roman" w:hAnsi="Times New Roman" w:cs="Times New Roman"/>
-        </w:rPr>
-        <w:t xml:space="preserve"> was </w:t>
-      </w:r>
-      <w:r>
-        <w:rPr>
-          <w:rFonts w:ascii="Times New Roman" w:hAnsi="Times New Roman" w:cs="Times New Roman"/>
-        </w:rPr>
-        <w:t>maintained</w:t>
-      </w:r>
-      <w:r>
-        <w:rPr>
-          <w:rFonts w:ascii="Times New Roman" w:hAnsi="Times New Roman" w:cs="Times New Roman"/>
-        </w:rPr>
-        <w:t xml:space="preserve"> at -1 for all species</w:t>
-      </w:r>
-      <w:r>
-        <w:rPr>
-          <w:rFonts w:ascii="Times New Roman" w:hAnsi="Times New Roman" w:cs="Times New Roman"/>
-        </w:rPr>
-        <w:t xml:space="preserve"> and simulations</w:t>
-      </w:r>
-      <w:r>
-        <w:rPr>
-          <w:rFonts w:ascii="Times New Roman" w:hAnsi="Times New Roman" w:cs="Times New Roman"/>
-        </w:rPr>
-        <w:t>.</w:t>
+        <w:t xml:space="preserve">When the relative impacts are drawn from symmetrical distributions the negative relationship of QSS and trophic level disappeared, becoming approximately 0. When the distributions are symmetrical and equal in magnitude to the strength of density dependence (on average), however, an increase in maximum trophic level apparently increases quasi sign stability. </w:t>
       </w:r>
     </w:p>
     <w:p>
@@ -7282,719 +7394,9 @@
       <w:r>
         <w:rPr>
           <w:rFonts w:ascii="Times New Roman" w:hAnsi="Times New Roman" w:cs="Times New Roman"/>
-          <w:b/>
-        </w:rPr>
-        <w:t>Res</w:t>
-      </w:r>
-      <w:r>
-        <w:rPr>
-          <w:rFonts w:ascii="Times New Roman" w:hAnsi="Times New Roman" w:cs="Times New Roman"/>
-          <w:b/>
-        </w:rPr>
-        <w:t>ults</w:t>
-      </w:r>
-    </w:p>
-    <w:p>
-      <w:pPr>
-        <w:spacing w:line="480" w:lineRule="auto"/>
-        <w:rPr>
-          <w:rFonts w:ascii="Times New Roman" w:hAnsi="Times New Roman" w:cs="Times New Roman"/>
-        </w:rPr>
-      </w:pPr>
-      <w:r>
-        <w:rPr>
-          <w:rFonts w:ascii="Times New Roman" w:hAnsi="Times New Roman" w:cs="Times New Roman"/>
-          <w:b/>
         </w:rPr>
         <w:tab/>
-      </w:r>
-      <w:r>
-        <w:rPr>
-          <w:rFonts w:ascii="Times New Roman" w:hAnsi="Times New Roman" w:cs="Times New Roman"/>
-        </w:rPr>
-        <w:t>As</w:t>
-      </w:r>
-      <w:r>
-        <w:rPr>
-          <w:rFonts w:ascii="Times New Roman" w:hAnsi="Times New Roman" w:cs="Times New Roman"/>
-        </w:rPr>
-        <w:t xml:space="preserve"> the number of trophic levels in</w:t>
-      </w:r>
-      <w:r>
-        <w:rPr>
-          <w:rFonts w:ascii="Times New Roman" w:hAnsi="Times New Roman" w:cs="Times New Roman"/>
-        </w:rPr>
-        <w:t xml:space="preserve"> the chain increased</w:t>
-      </w:r>
-      <w:r>
-        <w:rPr>
-          <w:rFonts w:ascii="Times New Roman" w:hAnsi="Times New Roman" w:cs="Times New Roman"/>
-        </w:rPr>
-        <w:t>, the probability of the chain be</w:t>
-      </w:r>
-      <w:r>
-        <w:rPr>
-          <w:rFonts w:ascii="Times New Roman" w:hAnsi="Times New Roman" w:cs="Times New Roman"/>
-        </w:rPr>
-        <w:t>ing stable (QSS) decreased</w:t>
-      </w:r>
-      <w:r>
-        <w:rPr>
-          <w:rFonts w:ascii="Times New Roman" w:hAnsi="Times New Roman" w:cs="Times New Roman"/>
-        </w:rPr>
-        <w:t xml:space="preserve"> (</w:t>
-      </w:r>
-      <w:r>
-        <w:rPr>
-          <w:rFonts w:ascii="Times New Roman" w:hAnsi="Times New Roman" w:cs="Times New Roman"/>
-          <w:b/>
-        </w:rPr>
-        <w:t>Figure 1b</w:t>
-      </w:r>
-      <w:r>
-        <w:rPr>
-          <w:rFonts w:ascii="Times New Roman" w:hAnsi="Times New Roman" w:cs="Times New Roman"/>
-          <w:b/>
-        </w:rPr>
-        <w:t>)</w:t>
-      </w:r>
-      <w:r>
-        <w:rPr>
-          <w:rFonts w:ascii="Times New Roman" w:hAnsi="Times New Roman" w:cs="Times New Roman"/>
-        </w:rPr>
-        <w:t>. The two</w:t>
-      </w:r>
-      <w:r>
-        <w:rPr>
-          <w:rFonts w:ascii="Times New Roman" w:hAnsi="Times New Roman" w:cs="Times New Roman"/>
-        </w:rPr>
-        <w:t>-</w:t>
-      </w:r>
-      <w:r>
-        <w:rPr>
-          <w:rFonts w:ascii="Times New Roman" w:hAnsi="Times New Roman" w:cs="Times New Roman"/>
-        </w:rPr>
-        <w:t xml:space="preserve">species case is </w:t>
-      </w:r>
-      <w:r>
-        <w:rPr>
-          <w:rFonts w:ascii="Times New Roman" w:hAnsi="Times New Roman" w:cs="Times New Roman"/>
-        </w:rPr>
-        <w:t>a</w:t>
-      </w:r>
-      <w:r>
-        <w:rPr>
-          <w:rFonts w:ascii="Times New Roman" w:hAnsi="Times New Roman" w:cs="Times New Roman"/>
-        </w:rPr>
-        <w:t xml:space="preserve"> qualitatively stable food chain given our </w:t>
-      </w:r>
-      <w:r>
-        <w:rPr>
-          <w:rFonts w:ascii="Times New Roman" w:hAnsi="Times New Roman" w:cs="Times New Roman"/>
-        </w:rPr>
-        <w:t>assumptions; it is a pure chain that is always stable</w:t>
-      </w:r>
-      <w:r>
-        <w:rPr>
-          <w:rFonts w:ascii="Times New Roman" w:hAnsi="Times New Roman" w:cs="Times New Roman"/>
-        </w:rPr>
-        <w:t xml:space="preserve">. The largest </w:t>
-      </w:r>
-      <w:r>
-        <w:rPr>
-          <w:rFonts w:ascii="Times New Roman" w:hAnsi="Times New Roman" w:cs="Times New Roman"/>
-        </w:rPr>
-        <w:t>decrease in QSS occurred</w:t>
-      </w:r>
-      <w:r>
-        <w:rPr>
-          <w:rFonts w:ascii="Times New Roman" w:hAnsi="Times New Roman" w:cs="Times New Roman"/>
-        </w:rPr>
-        <w:t xml:space="preserve"> between three</w:t>
-      </w:r>
-      <w:r>
-        <w:rPr>
-          <w:rFonts w:ascii="Times New Roman" w:hAnsi="Times New Roman" w:cs="Times New Roman"/>
-        </w:rPr>
-        <w:t xml:space="preserve"> (85.</w:t>
-      </w:r>
-      <w:r>
-        <w:rPr>
-          <w:rFonts w:ascii="Times New Roman" w:hAnsi="Times New Roman" w:cs="Times New Roman"/>
-        </w:rPr>
-        <w:t>7</w:t>
-      </w:r>
-      <w:r>
-        <w:rPr>
-          <w:rFonts w:ascii="Times New Roman" w:hAnsi="Times New Roman" w:cs="Times New Roman"/>
-        </w:rPr>
-        <w:t>%)</w:t>
-      </w:r>
-      <w:r>
-        <w:rPr>
-          <w:rFonts w:ascii="Times New Roman" w:hAnsi="Times New Roman" w:cs="Times New Roman"/>
-        </w:rPr>
-        <w:t xml:space="preserve"> and four</w:t>
-      </w:r>
-      <w:r>
-        <w:rPr>
-          <w:rFonts w:ascii="Times New Roman" w:hAnsi="Times New Roman" w:cs="Times New Roman"/>
-        </w:rPr>
-        <w:t xml:space="preserve"> levels </w:t>
-      </w:r>
-      <w:r>
-        <w:rPr>
-          <w:rFonts w:ascii="Times New Roman" w:hAnsi="Times New Roman" w:cs="Times New Roman"/>
-        </w:rPr>
-        <w:t>(41.4</w:t>
-      </w:r>
-      <w:r>
-        <w:rPr>
-          <w:rFonts w:ascii="Times New Roman" w:hAnsi="Times New Roman" w:cs="Times New Roman"/>
-        </w:rPr>
-        <w:t>%)</w:t>
-      </w:r>
-      <w:r>
-        <w:rPr>
-          <w:rFonts w:ascii="Times New Roman" w:hAnsi="Times New Roman" w:cs="Times New Roman"/>
-        </w:rPr>
-        <w:t xml:space="preserve">, dropping by </w:t>
-      </w:r>
-      <w:r>
-        <w:rPr>
-          <w:rFonts w:ascii="Times New Roman" w:hAnsi="Times New Roman" w:cs="Times New Roman"/>
-        </w:rPr>
-        <w:t>44</w:t>
-      </w:r>
-      <w:r>
-        <w:rPr>
-          <w:rFonts w:ascii="Times New Roman" w:hAnsi="Times New Roman" w:cs="Times New Roman"/>
-        </w:rPr>
-        <w:t>%</w:t>
-      </w:r>
-      <w:r>
-        <w:rPr>
-          <w:rFonts w:ascii="Times New Roman" w:hAnsi="Times New Roman" w:cs="Times New Roman"/>
-        </w:rPr>
-        <w:t xml:space="preserve">. Adding an additional </w:t>
-      </w:r>
-      <w:r>
-        <w:rPr>
-          <w:rFonts w:ascii="Times New Roman" w:hAnsi="Times New Roman" w:cs="Times New Roman"/>
-        </w:rPr>
-        <w:t xml:space="preserve">level, to five species </w:t>
-      </w:r>
-      <w:r>
-        <w:rPr>
-          <w:rFonts w:ascii="Times New Roman" w:hAnsi="Times New Roman" w:cs="Times New Roman"/>
-        </w:rPr>
-        <w:t>reduced</w:t>
-      </w:r>
-      <w:r>
-        <w:rPr>
-          <w:rFonts w:ascii="Times New Roman" w:hAnsi="Times New Roman" w:cs="Times New Roman"/>
-        </w:rPr>
-        <w:t xml:space="preserve"> the probab</w:t>
-      </w:r>
-      <w:r>
-        <w:rPr>
-          <w:rFonts w:ascii="Times New Roman" w:hAnsi="Times New Roman" w:cs="Times New Roman"/>
-        </w:rPr>
-        <w:t>ility of a chain being stable</w:t>
-      </w:r>
-      <w:r>
-        <w:rPr>
-          <w:rFonts w:ascii="Times New Roman" w:hAnsi="Times New Roman" w:cs="Times New Roman"/>
-        </w:rPr>
-        <w:t xml:space="preserve"> by</w:t>
-      </w:r>
-      <w:r>
-        <w:rPr>
-          <w:rFonts w:ascii="Times New Roman" w:hAnsi="Times New Roman" w:cs="Times New Roman"/>
-        </w:rPr>
-        <w:t xml:space="preserve"> 31</w:t>
-      </w:r>
-      <w:r>
-        <w:rPr>
-          <w:rFonts w:ascii="Times New Roman" w:hAnsi="Times New Roman" w:cs="Times New Roman"/>
-        </w:rPr>
-        <w:t>%</w:t>
-      </w:r>
-      <w:r>
-        <w:rPr>
-          <w:rFonts w:ascii="Times New Roman" w:hAnsi="Times New Roman" w:cs="Times New Roman"/>
-        </w:rPr>
-        <w:t>,</w:t>
-      </w:r>
-      <w:r>
-        <w:rPr>
-          <w:rFonts w:ascii="Times New Roman" w:hAnsi="Times New Roman" w:cs="Times New Roman"/>
-        </w:rPr>
-        <w:t xml:space="preserve"> to </w:t>
-      </w:r>
-      <w:r>
-        <w:rPr>
-          <w:rFonts w:ascii="Times New Roman" w:hAnsi="Times New Roman" w:cs="Times New Roman"/>
-        </w:rPr>
-        <w:t xml:space="preserve">nearly </w:t>
-      </w:r>
-      <w:r>
-        <w:rPr>
-          <w:rFonts w:ascii="Times New Roman" w:hAnsi="Times New Roman" w:cs="Times New Roman"/>
-        </w:rPr>
-        <w:t>10%. The chance that</w:t>
-      </w:r>
-      <w:r>
-        <w:rPr>
-          <w:rFonts w:ascii="Times New Roman" w:hAnsi="Times New Roman" w:cs="Times New Roman"/>
-        </w:rPr>
-        <w:t xml:space="preserve"> a chain of six</w:t>
-      </w:r>
-      <w:r>
-        <w:rPr>
-          <w:rFonts w:ascii="Times New Roman" w:hAnsi="Times New Roman" w:cs="Times New Roman"/>
-        </w:rPr>
-        <w:t xml:space="preserve"> </w:t>
-      </w:r>
-      <w:r>
-        <w:rPr>
-          <w:rFonts w:ascii="Times New Roman" w:hAnsi="Times New Roman" w:cs="Times New Roman"/>
-        </w:rPr>
-        <w:t xml:space="preserve">species </w:t>
-      </w:r>
-      <w:r>
-        <w:rPr>
-          <w:rFonts w:ascii="Times New Roman" w:hAnsi="Times New Roman" w:cs="Times New Roman"/>
-        </w:rPr>
-        <w:t>would be stable wa</w:t>
-      </w:r>
-      <w:r>
-        <w:rPr>
-          <w:rFonts w:ascii="Times New Roman" w:hAnsi="Times New Roman" w:cs="Times New Roman"/>
-        </w:rPr>
-        <w:t xml:space="preserve">s only approximately 1%. </w:t>
-      </w:r>
-    </w:p>
-    <w:p>
-      <w:pPr>
-        <w:spacing w:line="480" w:lineRule="auto"/>
-        <w:rPr>
-          <w:rFonts w:ascii="Times New Roman" w:hAnsi="Times New Roman" w:cs="Times New Roman"/>
-          <w:i/>
-        </w:rPr>
-      </w:pPr>
-      <w:r>
-        <w:rPr>
-          <w:rFonts w:ascii="Times New Roman" w:hAnsi="Times New Roman" w:cs="Times New Roman"/>
-          <w:i/>
-        </w:rPr>
-        <w:t>Sensitivity Analysis</w:t>
-      </w:r>
-    </w:p>
-    <w:p>
-      <w:pPr>
-        <w:spacing w:line="480" w:lineRule="auto"/>
-        <w:rPr>
-          <w:rFonts w:ascii="Times New Roman" w:hAnsi="Times New Roman" w:cs="Times New Roman"/>
-          <w:b/>
-        </w:rPr>
-      </w:pPr>
-      <w:r>
-        <w:rPr>
-          <w:rFonts w:ascii="Times New Roman" w:hAnsi="Times New Roman" w:cs="Times New Roman"/>
-          <w:i/>
-        </w:rPr>
-        <w:tab/>
-      </w:r>
-      <w:r>
-        <w:rPr>
-          <w:rFonts w:ascii="Times New Roman" w:hAnsi="Times New Roman" w:cs="Times New Roman"/>
-        </w:rPr>
-        <w:t>As the number of trophic levels increased</w:t>
-      </w:r>
-      <w:r>
-        <w:rPr>
-          <w:rFonts w:ascii="Times New Roman" w:hAnsi="Times New Roman" w:cs="Times New Roman"/>
-        </w:rPr>
-        <w:t>,</w:t>
-      </w:r>
-      <w:r>
-        <w:rPr>
-          <w:rFonts w:ascii="Times New Roman" w:hAnsi="Times New Roman" w:cs="Times New Roman"/>
-        </w:rPr>
-        <w:t xml:space="preserve"> QSS decreased </w:t>
-      </w:r>
-      <w:r>
-        <w:rPr>
-          <w:rFonts w:ascii="Times New Roman" w:hAnsi="Times New Roman" w:cs="Times New Roman"/>
-        </w:rPr>
-        <w:t xml:space="preserve">for all </w:t>
-      </w:r>
-      <w:r>
-        <w:rPr>
-          <w:rFonts w:ascii="Times New Roman" w:hAnsi="Times New Roman" w:cs="Times New Roman"/>
-        </w:rPr>
-        <w:t xml:space="preserve">webs with greater than four </w:t>
-      </w:r>
-      <w:r>
-        <w:rPr>
-          <w:rFonts w:ascii="Times New Roman" w:hAnsi="Times New Roman" w:cs="Times New Roman"/>
-        </w:rPr>
-        <w:t>levels</w:t>
-      </w:r>
-      <w:r>
-        <w:rPr>
-          <w:rFonts w:ascii="Times New Roman" w:hAnsi="Times New Roman" w:cs="Times New Roman"/>
-        </w:rPr>
-        <w:t xml:space="preserve"> regardless of our choice of distributions of values for the impact of the predator on the prey</w:t>
-      </w:r>
-      <w:r>
-        <w:rPr>
-          <w:rFonts w:ascii="Times New Roman" w:hAnsi="Times New Roman" w:cs="Times New Roman"/>
-        </w:rPr>
-        <w:t>.</w:t>
-      </w:r>
-      <w:r>
-        <w:rPr>
-          <w:rFonts w:ascii="Times New Roman" w:hAnsi="Times New Roman" w:cs="Times New Roman"/>
-        </w:rPr>
-        <w:t xml:space="preserve"> The more asymmetrical the distributions were</w:t>
-      </w:r>
-      <w:r>
-        <w:rPr>
-          <w:rFonts w:ascii="Times New Roman" w:hAnsi="Times New Roman" w:cs="Times New Roman"/>
-        </w:rPr>
-        <w:t xml:space="preserve"> on average</w:t>
-      </w:r>
-      <w:r>
-        <w:rPr>
-          <w:rFonts w:ascii="Times New Roman" w:hAnsi="Times New Roman" w:cs="Times New Roman"/>
-        </w:rPr>
-        <w:t>, the more likely webs with more</w:t>
-      </w:r>
-      <w:r>
-        <w:rPr>
-          <w:rFonts w:ascii="Times New Roman" w:hAnsi="Times New Roman" w:cs="Times New Roman"/>
-        </w:rPr>
-        <w:t xml:space="preserve"> trophic</w:t>
-      </w:r>
-      <w:r>
-        <w:rPr>
-          <w:rFonts w:ascii="Times New Roman" w:hAnsi="Times New Roman" w:cs="Times New Roman"/>
-        </w:rPr>
-        <w:t xml:space="preserve"> levels were going to be stable. When the</w:t>
-      </w:r>
-      <w:r>
-        <w:rPr>
-          <w:rFonts w:ascii="Times New Roman" w:hAnsi="Times New Roman" w:cs="Times New Roman"/>
-        </w:rPr>
-        <w:t xml:space="preserve"> means of the</w:t>
-      </w:r>
-      <w:r>
-        <w:rPr>
-          <w:rFonts w:ascii="Times New Roman" w:hAnsi="Times New Roman" w:cs="Times New Roman"/>
-        </w:rPr>
-        <w:t xml:space="preserve"> distributions were </w:t>
-      </w:r>
-      <w:r>
-        <w:rPr>
-          <w:rFonts w:ascii="Times New Roman" w:hAnsi="Times New Roman" w:cs="Times New Roman"/>
-        </w:rPr>
-        <w:t>two</w:t>
-      </w:r>
-      <w:r>
-        <w:rPr>
-          <w:rFonts w:ascii="Times New Roman" w:hAnsi="Times New Roman" w:cs="Times New Roman"/>
-        </w:rPr>
-        <w:t xml:space="preserve"> </w:t>
-      </w:r>
-      <w:r>
-        <w:rPr>
-          <w:rFonts w:ascii="Times New Roman" w:hAnsi="Times New Roman" w:cs="Times New Roman"/>
-        </w:rPr>
-        <w:t xml:space="preserve">orders of magnitude apart, webs with up to </w:t>
-      </w:r>
-      <w:r>
-        <w:rPr>
-          <w:rFonts w:ascii="Times New Roman" w:hAnsi="Times New Roman" w:cs="Times New Roman"/>
-        </w:rPr>
-        <w:t>three</w:t>
-      </w:r>
-      <w:r>
-        <w:rPr>
-          <w:rFonts w:ascii="Times New Roman" w:hAnsi="Times New Roman" w:cs="Times New Roman"/>
-        </w:rPr>
-        <w:t xml:space="preserve"> levels were all stable</w:t>
-      </w:r>
-      <w:r>
-        <w:rPr>
-          <w:rFonts w:ascii="Times New Roman" w:hAnsi="Times New Roman" w:cs="Times New Roman"/>
-        </w:rPr>
-        <w:t xml:space="preserve"> (</w:t>
-      </w:r>
-      <w:r>
-        <w:rPr>
-          <w:rFonts w:ascii="Times New Roman" w:hAnsi="Times New Roman" w:cs="Times New Roman"/>
-          <w:b/>
-        </w:rPr>
-        <w:t xml:space="preserve">Figure </w:t>
-      </w:r>
-      <w:r>
-        <w:rPr>
-          <w:rFonts w:ascii="Times New Roman" w:hAnsi="Times New Roman" w:cs="Times New Roman"/>
-          <w:b/>
-        </w:rPr>
-        <w:t>1b</w:t>
-      </w:r>
-      <w:r>
-        <w:rPr>
-          <w:rFonts w:ascii="Times New Roman" w:hAnsi="Times New Roman" w:cs="Times New Roman"/>
-        </w:rPr>
-        <w:t>)</w:t>
-      </w:r>
-      <w:r>
-        <w:rPr>
-          <w:rFonts w:ascii="Times New Roman" w:hAnsi="Times New Roman" w:cs="Times New Roman"/>
-        </w:rPr>
-        <w:t xml:space="preserve">. With a difference between </w:t>
-      </w:r>
-      <w:r>
-        <w:rPr>
-          <w:rFonts w:ascii="Times New Roman" w:hAnsi="Times New Roman" w:cs="Times New Roman"/>
-        </w:rPr>
-        <w:t>means</w:t>
-      </w:r>
-      <w:r>
-        <w:rPr>
-          <w:rFonts w:ascii="Times New Roman" w:hAnsi="Times New Roman" w:cs="Times New Roman"/>
-        </w:rPr>
-        <w:t xml:space="preserve"> </w:t>
-      </w:r>
-      <w:r>
-        <w:rPr>
-          <w:rFonts w:ascii="Times New Roman" w:hAnsi="Times New Roman" w:cs="Times New Roman"/>
-        </w:rPr>
-        <w:t>three</w:t>
-      </w:r>
-      <w:r>
-        <w:rPr>
-          <w:rFonts w:ascii="Times New Roman" w:hAnsi="Times New Roman" w:cs="Times New Roman"/>
-        </w:rPr>
-        <w:t xml:space="preserve"> orders of magnitude</w:t>
-      </w:r>
-      <w:r>
-        <w:rPr>
-          <w:rFonts w:ascii="Times New Roman" w:hAnsi="Times New Roman" w:cs="Times New Roman"/>
-        </w:rPr>
-        <w:t>,</w:t>
-      </w:r>
-      <w:r>
-        <w:rPr>
-          <w:rFonts w:ascii="Times New Roman" w:hAnsi="Times New Roman" w:cs="Times New Roman"/>
-        </w:rPr>
-        <w:t xml:space="preserve"> 99</w:t>
-      </w:r>
-      <w:r>
-        <w:rPr>
-          <w:rFonts w:ascii="Times New Roman" w:hAnsi="Times New Roman" w:cs="Times New Roman"/>
-        </w:rPr>
-        <w:t xml:space="preserve">% of webs with up to </w:t>
-      </w:r>
-      <w:r>
-        <w:rPr>
-          <w:rFonts w:ascii="Times New Roman" w:hAnsi="Times New Roman" w:cs="Times New Roman"/>
-        </w:rPr>
-        <w:t>four</w:t>
-      </w:r>
-      <w:r>
-        <w:rPr>
-          <w:rFonts w:ascii="Times New Roman" w:hAnsi="Times New Roman" w:cs="Times New Roman"/>
-        </w:rPr>
-        <w:t xml:space="preserve"> levels were stable</w:t>
-      </w:r>
-      <w:r>
-        <w:rPr>
-          <w:rFonts w:ascii="Times New Roman" w:hAnsi="Times New Roman" w:cs="Times New Roman"/>
-        </w:rPr>
-        <w:t xml:space="preserve"> (</w:t>
-      </w:r>
-      <w:r>
-        <w:rPr>
-          <w:rFonts w:ascii="Times New Roman" w:hAnsi="Times New Roman" w:cs="Times New Roman"/>
-          <w:b/>
-        </w:rPr>
-        <w:t xml:space="preserve">Figure </w:t>
-      </w:r>
-      <w:r>
-        <w:rPr>
-          <w:rFonts w:ascii="Times New Roman" w:hAnsi="Times New Roman" w:cs="Times New Roman"/>
-          <w:b/>
-        </w:rPr>
-        <w:t>1b</w:t>
-      </w:r>
-      <w:r>
-        <w:rPr>
-          <w:rFonts w:ascii="Times New Roman" w:hAnsi="Times New Roman" w:cs="Times New Roman"/>
-        </w:rPr>
-        <w:t>)</w:t>
-      </w:r>
-      <w:r>
-        <w:rPr>
-          <w:rFonts w:ascii="Times New Roman" w:hAnsi="Times New Roman" w:cs="Times New Roman"/>
-        </w:rPr>
-        <w:t xml:space="preserve">. </w:t>
-      </w:r>
-      <w:r>
-        <w:rPr>
-          <w:rFonts w:ascii="Times New Roman" w:hAnsi="Times New Roman" w:cs="Times New Roman"/>
-        </w:rPr>
-        <w:t xml:space="preserve">When the </w:t>
-      </w:r>
-      <w:r>
-        <w:rPr>
-          <w:rFonts w:ascii="Times New Roman" w:hAnsi="Times New Roman" w:cs="Times New Roman"/>
-        </w:rPr>
-        <w:t>means</w:t>
-      </w:r>
-      <w:r>
-        <w:rPr>
-          <w:rFonts w:ascii="Times New Roman" w:hAnsi="Times New Roman" w:cs="Times New Roman"/>
-        </w:rPr>
-        <w:t xml:space="preserve"> became more symmetrical the decline in </w:t>
-      </w:r>
-      <w:r>
-        <w:rPr>
-          <w:rFonts w:ascii="Times New Roman" w:hAnsi="Times New Roman" w:cs="Times New Roman"/>
-        </w:rPr>
-        <w:t>QSS</w:t>
-      </w:r>
-      <w:r>
-        <w:rPr>
-          <w:rFonts w:ascii="Times New Roman" w:hAnsi="Times New Roman" w:cs="Times New Roman"/>
-        </w:rPr>
-        <w:t xml:space="preserve"> was larger at three</w:t>
-      </w:r>
-      <w:r>
-        <w:rPr>
-          <w:rFonts w:ascii="Times New Roman" w:hAnsi="Times New Roman" w:cs="Times New Roman"/>
-        </w:rPr>
-        <w:t xml:space="preserve"> (66.5%)</w:t>
-      </w:r>
-      <w:r>
-        <w:rPr>
-          <w:rFonts w:ascii="Times New Roman" w:hAnsi="Times New Roman" w:cs="Times New Roman"/>
-        </w:rPr>
-        <w:t xml:space="preserve"> and four</w:t>
-      </w:r>
-      <w:r>
-        <w:rPr>
-          <w:rFonts w:ascii="Times New Roman" w:hAnsi="Times New Roman" w:cs="Times New Roman"/>
-        </w:rPr>
-        <w:t xml:space="preserve"> (37.4</w:t>
-      </w:r>
-      <w:r>
-        <w:rPr>
-          <w:rFonts w:ascii="Times New Roman" w:hAnsi="Times New Roman" w:cs="Times New Roman"/>
-        </w:rPr>
-        <w:t>%)</w:t>
-      </w:r>
-      <w:r>
-        <w:rPr>
-          <w:rFonts w:ascii="Times New Roman" w:hAnsi="Times New Roman" w:cs="Times New Roman"/>
-        </w:rPr>
-        <w:t xml:space="preserve"> levels, but slightly smaller at five</w:t>
-      </w:r>
-      <w:r>
-        <w:rPr>
-          <w:rFonts w:ascii="Times New Roman" w:hAnsi="Times New Roman" w:cs="Times New Roman"/>
-        </w:rPr>
-        <w:t xml:space="preserve"> (17.9</w:t>
-      </w:r>
-      <w:r>
-        <w:rPr>
-          <w:rFonts w:ascii="Times New Roman" w:hAnsi="Times New Roman" w:cs="Times New Roman"/>
-        </w:rPr>
-        <w:t>%)</w:t>
-      </w:r>
-      <w:r>
-        <w:rPr>
-          <w:rFonts w:ascii="Times New Roman" w:hAnsi="Times New Roman" w:cs="Times New Roman"/>
-        </w:rPr>
-        <w:t xml:space="preserve"> and six levels</w:t>
-      </w:r>
-      <w:r>
-        <w:rPr>
-          <w:rFonts w:ascii="Times New Roman" w:hAnsi="Times New Roman" w:cs="Times New Roman"/>
-        </w:rPr>
-        <w:t xml:space="preserve"> (6.4</w:t>
-      </w:r>
-      <w:r>
-        <w:rPr>
-          <w:rFonts w:ascii="Times New Roman" w:hAnsi="Times New Roman" w:cs="Times New Roman"/>
-        </w:rPr>
-        <w:t>%)</w:t>
-      </w:r>
-      <w:r>
-        <w:rPr>
-          <w:rFonts w:ascii="Times New Roman" w:hAnsi="Times New Roman" w:cs="Times New Roman"/>
-        </w:rPr>
-        <w:t xml:space="preserve">. No more than </w:t>
-      </w:r>
-      <w:r>
-        <w:rPr>
-          <w:rFonts w:ascii="Times New Roman" w:hAnsi="Times New Roman" w:cs="Times New Roman"/>
-        </w:rPr>
-        <w:t>7%</w:t>
-      </w:r>
-      <w:r>
-        <w:rPr>
-          <w:rFonts w:ascii="Times New Roman" w:hAnsi="Times New Roman" w:cs="Times New Roman"/>
-        </w:rPr>
-        <w:t xml:space="preserve"> of webs with six</w:t>
-      </w:r>
-      <w:r>
-        <w:rPr>
-          <w:rFonts w:ascii="Times New Roman" w:hAnsi="Times New Roman" w:cs="Times New Roman"/>
-        </w:rPr>
-        <w:t xml:space="preserve"> </w:t>
-      </w:r>
-      <w:r>
-        <w:rPr>
-          <w:rFonts w:ascii="Times New Roman" w:hAnsi="Times New Roman" w:cs="Times New Roman"/>
-        </w:rPr>
-        <w:t>levels were stable regardless of the degree of symmetry</w:t>
-      </w:r>
-      <w:r>
-        <w:rPr>
-          <w:rFonts w:ascii="Times New Roman" w:hAnsi="Times New Roman" w:cs="Times New Roman"/>
-        </w:rPr>
-        <w:t xml:space="preserve"> (</w:t>
-      </w:r>
-      <w:r>
-        <w:rPr>
-          <w:rFonts w:ascii="Times New Roman" w:hAnsi="Times New Roman" w:cs="Times New Roman"/>
-          <w:b/>
-        </w:rPr>
-        <w:t xml:space="preserve">Figure </w:t>
-      </w:r>
-      <w:r>
-        <w:rPr>
-          <w:rFonts w:ascii="Times New Roman" w:hAnsi="Times New Roman" w:cs="Times New Roman"/>
-          <w:b/>
-        </w:rPr>
-        <w:t>1b</w:t>
-      </w:r>
-      <w:r>
-        <w:rPr>
-          <w:rFonts w:ascii="Times New Roman" w:hAnsi="Times New Roman" w:cs="Times New Roman"/>
-        </w:rPr>
-        <w:t>)</w:t>
-      </w:r>
-      <w:r>
-        <w:rPr>
-          <w:rFonts w:ascii="Times New Roman" w:hAnsi="Times New Roman" w:cs="Times New Roman"/>
-        </w:rPr>
-        <w:t xml:space="preserve">. </w:t>
+        <w:t xml:space="preserve">Increasing the total number of interactions (connectance) always decreased stability with respect to any given maximum trophic position. </w:t>
       </w:r>
     </w:p>
     <w:p>
@@ -9293,13 +8695,6 @@
       <w:r>
         <w:rPr>
           <w:rFonts w:ascii="Times New Roman" w:hAnsi="Times New Roman" w:cs="Times New Roman"/>
-          <w:b/>
-        </w:rPr>
-        <w:t>a</w:t>
-      </w:r>
-      <w:r>
-        <w:rPr>
-          <w:rFonts w:ascii="Times New Roman" w:hAnsi="Times New Roman" w:cs="Times New Roman"/>
         </w:rPr>
         <w:t>)</w:t>
       </w:r>
@@ -9708,30 +9103,8 @@
         <w:rPr>
           <w:rFonts w:ascii="Times New Roman" w:hAnsi="Times New Roman" w:cs="Times New Roman"/>
         </w:rPr>
-        <w:t xml:space="preserve">We would like to thank J. </w:t>
-      </w:r>
-      <w:proofErr w:type="spellStart"/>
-      <w:r>
-        <w:rPr>
-          <w:rFonts w:ascii="Times New Roman" w:hAnsi="Times New Roman" w:cs="Times New Roman"/>
-        </w:rPr>
-        <w:t>Damuth</w:t>
-      </w:r>
-      <w:proofErr w:type="spellEnd"/>
-      <w:r>
-        <w:rPr>
-          <w:rFonts w:ascii="Times New Roman" w:hAnsi="Times New Roman" w:cs="Times New Roman"/>
-        </w:rPr>
-        <w:t xml:space="preserve">, M. McCann, E. </w:t>
-      </w:r>
-      <w:proofErr w:type="spellStart"/>
-      <w:r>
-        <w:rPr>
-          <w:rFonts w:ascii="Times New Roman" w:hAnsi="Times New Roman" w:cs="Times New Roman"/>
-        </w:rPr>
-        <w:t>Rollinson</w:t>
-      </w:r>
-      <w:proofErr w:type="spellEnd"/>
+        <w:t>We would like to thank J. Damuth, M. McCann, E. Rollinson</w:t>
+      </w:r>
       <w:r>
         <w:rPr>
           <w:rFonts w:ascii="Times New Roman" w:hAnsi="Times New Roman" w:cs="Times New Roman"/>
@@ -13167,7 +12540,7 @@
 </file>
 
 <file path=customXml/itemProps1.xml><?xml version="1.0" encoding="utf-8"?>
-<ds:datastoreItem xmlns:ds="http://schemas.openxmlformats.org/officeDocument/2006/customXml" ds:itemID="{944D9774-A0D9-6B47-9B6C-114CD97B5A7A}">
+<ds:datastoreItem xmlns:ds="http://schemas.openxmlformats.org/officeDocument/2006/customXml" ds:itemID="{BF9F1BDC-0158-3147-A02F-DBB01ED1624D}">
   <ds:schemaRefs>
     <ds:schemaRef ds:uri="http://schemas.openxmlformats.org/officeDocument/2006/bibliography"/>
   </ds:schemaRefs>

</xml_diff>

<commit_message>
added some files, minor changes to ms
</commit_message>
<xml_diff>
--- a/draft_foodchainMS.docx
+++ b/draft_foodchainMS.docx
@@ -1,6 +1,6 @@
 
 <file path=word/document.xml><?xml version="1.0" encoding="utf-8"?>
-<w:document xmlns:wpc="http://schemas.microsoft.com/office/word/2010/wordprocessingCanvas" xmlns:mo="http://schemas.microsoft.com/office/mac/office/2008/main" xmlns:mc="http://schemas.openxmlformats.org/markup-compatibility/2006" xmlns:mv="urn:schemas-microsoft-com:mac:vml" xmlns:o="urn:schemas-microsoft-com:office:office" xmlns:r="http://schemas.openxmlformats.org/officeDocument/2006/relationships" xmlns:m="http://schemas.openxmlformats.org/officeDocument/2006/math" xmlns:v="urn:schemas-microsoft-com:vml" xmlns:wp14="http://schemas.microsoft.com/office/word/2010/wordprocessingDrawing" xmlns:wp="http://schemas.openxmlformats.org/drawingml/2006/wordprocessingDrawing" xmlns:w10="urn:schemas-microsoft-com:office:word" xmlns:w="http://schemas.openxmlformats.org/wordprocessingml/2006/main" xmlns:w14="http://schemas.microsoft.com/office/word/2010/wordml" xmlns:wpg="http://schemas.microsoft.com/office/word/2010/wordprocessingGroup" xmlns:wpi="http://schemas.microsoft.com/office/word/2010/wordprocessingInk" xmlns:wne="http://schemas.microsoft.com/office/word/2006/wordml" xmlns:wps="http://schemas.microsoft.com/office/word/2010/wordprocessingShape" mc:Ignorable="w14 wp14">
+<w:document xmlns:wpc="http://schemas.microsoft.com/office/word/2010/wordprocessingCanvas" xmlns:mc="http://schemas.openxmlformats.org/markup-compatibility/2006" xmlns:o="urn:schemas-microsoft-com:office:office" xmlns:r="http://schemas.openxmlformats.org/officeDocument/2006/relationships" xmlns:m="http://schemas.openxmlformats.org/officeDocument/2006/math" xmlns:v="urn:schemas-microsoft-com:vml" xmlns:wp14="http://schemas.microsoft.com/office/word/2010/wordprocessingDrawing" xmlns:wp="http://schemas.openxmlformats.org/drawingml/2006/wordprocessingDrawing" xmlns:w10="urn:schemas-microsoft-com:office:word" xmlns:w="http://schemas.openxmlformats.org/wordprocessingml/2006/main" xmlns:w14="http://schemas.microsoft.com/office/word/2010/wordml" xmlns:w15="http://schemas.microsoft.com/office/word/2012/wordml" xmlns:wpg="http://schemas.microsoft.com/office/word/2010/wordprocessingGroup" xmlns:wpi="http://schemas.microsoft.com/office/word/2010/wordprocessingInk" xmlns:wne="http://schemas.microsoft.com/office/word/2006/wordml" xmlns:wps="http://schemas.microsoft.com/office/word/2010/wordprocessingShape" mc:Ignorable="w14 w15 wp14">
   <w:body>
     <w:p>
       <w:pPr>
@@ -122,33 +122,50 @@
           <w:sz w:val="28"/>
           <w:szCs w:val="28"/>
         </w:rPr>
-        <w:t>For submission to Ecology Reports section</w:t>
-      </w:r>
-    </w:p>
-    <w:p>
-      <w:pPr>
-        <w:jc w:val="center"/>
+        <w:t xml:space="preserve">For submission to </w:t>
+      </w:r>
+      <w:r>
         <w:rPr>
           <w:rFonts w:ascii="Times New Roman" w:hAnsi="Times New Roman" w:cs="Times New Roman"/>
           <w:b/>
           <w:sz w:val="28"/>
           <w:szCs w:val="28"/>
         </w:rPr>
-      </w:pPr>
+        <w:t>Food Webs</w:t>
+      </w:r>
     </w:p>
     <w:p>
       <w:pPr>
         <w:jc w:val="center"/>
         <w:rPr>
           <w:rFonts w:ascii="Times New Roman" w:hAnsi="Times New Roman" w:cs="Times New Roman"/>
-        </w:rPr>
-      </w:pPr>
-      <w:r>
-        <w:rPr>
-          <w:rFonts w:ascii="Times New Roman" w:hAnsi="Times New Roman" w:cs="Times New Roman"/>
-        </w:rPr>
-        <w:t>Jonathan J. Borrelli</w:t>
-      </w:r>
+          <w:b/>
+          <w:sz w:val="28"/>
+          <w:szCs w:val="28"/>
+        </w:rPr>
+      </w:pPr>
+    </w:p>
+    <w:p>
+      <w:pPr>
+        <w:jc w:val="center"/>
+        <w:rPr>
+          <w:rFonts w:ascii="Times New Roman" w:hAnsi="Times New Roman" w:cs="Times New Roman"/>
+        </w:rPr>
+      </w:pPr>
+      <w:r>
+        <w:rPr>
+          <w:rFonts w:ascii="Times New Roman" w:hAnsi="Times New Roman" w:cs="Times New Roman"/>
+        </w:rPr>
+        <w:t xml:space="preserve">Jonathan J. </w:t>
+      </w:r>
+      <w:proofErr w:type="spellStart"/>
+      <w:r>
+        <w:rPr>
+          <w:rFonts w:ascii="Times New Roman" w:hAnsi="Times New Roman" w:cs="Times New Roman"/>
+        </w:rPr>
+        <w:t>Borrelli</w:t>
+      </w:r>
+      <w:proofErr w:type="spellEnd"/>
       <w:r>
         <w:rPr>
           <w:rFonts w:ascii="Times New Roman" w:hAnsi="Times New Roman" w:cs="Times New Roman"/>
@@ -182,7 +199,7 @@
           <w:b/>
         </w:rPr>
       </w:pPr>
-      <w:hyperlink r:id="rId9" w:history="1">
+      <w:hyperlink r:id="rId8" w:history="1">
         <w:r>
           <w:rPr>
             <w:rStyle w:val="Hyperlink"/>
@@ -209,12 +226,14 @@
           <w:rFonts w:ascii="Times New Roman" w:hAnsi="Times New Roman" w:cs="Times New Roman"/>
         </w:rPr>
       </w:pPr>
+      <w:proofErr w:type="gramStart"/>
       <w:r>
         <w:rPr>
           <w:rFonts w:ascii="Times New Roman" w:hAnsi="Times New Roman" w:cs="Times New Roman"/>
         </w:rPr>
         <w:t>and</w:t>
       </w:r>
+      <w:proofErr w:type="gramEnd"/>
     </w:p>
     <w:p>
       <w:pPr>
@@ -243,8 +262,16 @@
         <w:rPr>
           <w:rFonts w:ascii="Times New Roman" w:hAnsi="Times New Roman" w:cs="Times New Roman"/>
         </w:rPr>
-        <w:t>Lev R. Ginzburg</w:t>
-      </w:r>
+        <w:t xml:space="preserve">Lev R. </w:t>
+      </w:r>
+      <w:proofErr w:type="spellStart"/>
+      <w:r>
+        <w:rPr>
+          <w:rFonts w:ascii="Times New Roman" w:hAnsi="Times New Roman" w:cs="Times New Roman"/>
+        </w:rPr>
+        <w:t>Ginzburg</w:t>
+      </w:r>
+      <w:proofErr w:type="spellEnd"/>
       <w:r>
         <w:rPr>
           <w:rFonts w:ascii="Times New Roman" w:hAnsi="Times New Roman" w:cs="Times New Roman"/>
@@ -278,7 +305,7 @@
           <w:b/>
         </w:rPr>
       </w:pPr>
-      <w:hyperlink r:id="rId10" w:history="1">
+      <w:hyperlink r:id="rId9" w:history="1">
         <w:r>
           <w:rPr>
             <w:rStyle w:val="Hyperlink"/>
@@ -709,8 +736,16 @@
         <w:rPr>
           <w:rFonts w:ascii="Times New Roman" w:hAnsi="Times New Roman" w:cs="Times New Roman"/>
         </w:rPr>
-        <w:t>Jonathan Borrelli</w:t>
-      </w:r>
+        <w:t xml:space="preserve">Jonathan </w:t>
+      </w:r>
+      <w:proofErr w:type="spellStart"/>
+      <w:r>
+        <w:rPr>
+          <w:rFonts w:ascii="Times New Roman" w:hAnsi="Times New Roman" w:cs="Times New Roman"/>
+        </w:rPr>
+        <w:t>Borrelli</w:t>
+      </w:r>
+      <w:proofErr w:type="spellEnd"/>
     </w:p>
     <w:p>
       <w:pPr>
@@ -796,8 +831,8 @@
           <w:rFonts w:ascii="Times New Roman" w:hAnsi="Times New Roman" w:cs="Times New Roman"/>
         </w:rPr>
         <w:sectPr>
-          <w:footerReference w:type="even" r:id="rId11"/>
-          <w:footerReference w:type="default" r:id="rId12"/>
+          <w:footerReference w:type="even" r:id="rId10"/>
+          <w:footerReference w:type="default" r:id="rId11"/>
           <w:type w:val="continuous"/>
           <w:pgSz w:w="12240" w:h="15840"/>
           <w:pgMar w:top="1440" w:right="1440" w:bottom="1440" w:left="1440" w:header="720" w:footer="720" w:gutter="0"/>
@@ -938,37 +973,83 @@
         <w:rPr>
           <w:rFonts w:ascii="Times New Roman" w:hAnsi="Times New Roman" w:cs="Times New Roman"/>
         </w:rPr>
-        <w:t>The</w:t>
-      </w:r>
-      <w:r>
-        <w:rPr>
-          <w:rFonts w:ascii="Times New Roman" w:hAnsi="Times New Roman" w:cs="Times New Roman"/>
-        </w:rPr>
-        <w:t xml:space="preserve"> shift </w:t>
-      </w:r>
-      <w:r>
-        <w:rPr>
-          <w:rFonts w:ascii="Times New Roman" w:hAnsi="Times New Roman" w:cs="Times New Roman"/>
-        </w:rPr>
-        <w:t>from linear</w:t>
-      </w:r>
-      <w:r>
-        <w:rPr>
-          <w:rFonts w:ascii="Times New Roman" w:hAnsi="Times New Roman" w:cs="Times New Roman"/>
-        </w:rPr>
-        <w:t xml:space="preserve"> chains </w:t>
-      </w:r>
-      <w:r>
-        <w:rPr>
-          <w:rFonts w:ascii="Times New Roman" w:hAnsi="Times New Roman" w:cs="Times New Roman"/>
-        </w:rPr>
-        <w:t>to webs was accomplished by making</w:t>
-      </w:r>
-      <w:r>
-        <w:rPr>
-          <w:rFonts w:ascii="Times New Roman" w:hAnsi="Times New Roman" w:cs="Times New Roman"/>
-        </w:rPr>
-        <w:t xml:space="preserve"> each trophic level consume all levels below its own.</w:t>
+        <w:t xml:space="preserve">A toy example introduces the idea of “universal </w:t>
+      </w:r>
+      <w:proofErr w:type="spellStart"/>
+      <w:r>
+        <w:rPr>
+          <w:rFonts w:ascii="Times New Roman" w:hAnsi="Times New Roman" w:cs="Times New Roman"/>
+        </w:rPr>
+        <w:t>omnivory</w:t>
+      </w:r>
+      <w:proofErr w:type="spellEnd"/>
+      <w:r>
+        <w:rPr>
+          <w:rFonts w:ascii="Times New Roman" w:hAnsi="Times New Roman" w:cs="Times New Roman"/>
+        </w:rPr>
+        <w:t xml:space="preserve">” where each trophic level consumes from all those below itself. </w:t>
+      </w:r>
+      <w:r>
+        <w:rPr>
+          <w:rFonts w:ascii="Times New Roman" w:hAnsi="Times New Roman" w:cs="Times New Roman"/>
+        </w:rPr>
+        <w:t xml:space="preserve">The </w:t>
+      </w:r>
+      <w:r>
+        <w:rPr>
+          <w:rFonts w:ascii="Times New Roman" w:hAnsi="Times New Roman" w:cs="Times New Roman"/>
+        </w:rPr>
+        <w:t>probability</w:t>
+      </w:r>
+      <w:r>
+        <w:rPr>
+          <w:rFonts w:ascii="Times New Roman" w:hAnsi="Times New Roman" w:cs="Times New Roman"/>
+        </w:rPr>
+        <w:t xml:space="preserve"> of </w:t>
+      </w:r>
+      <w:r>
+        <w:rPr>
+          <w:rFonts w:ascii="Times New Roman" w:hAnsi="Times New Roman" w:cs="Times New Roman"/>
+        </w:rPr>
+        <w:t xml:space="preserve">stability for </w:t>
+      </w:r>
+      <w:r>
+        <w:rPr>
+          <w:rFonts w:ascii="Times New Roman" w:hAnsi="Times New Roman" w:cs="Times New Roman"/>
+        </w:rPr>
+        <w:t xml:space="preserve">such </w:t>
+      </w:r>
+      <w:r>
+        <w:rPr>
+          <w:rFonts w:ascii="Times New Roman" w:hAnsi="Times New Roman" w:cs="Times New Roman"/>
+        </w:rPr>
+        <w:t xml:space="preserve">“universal </w:t>
+      </w:r>
+      <w:proofErr w:type="spellStart"/>
+      <w:r>
+        <w:rPr>
+          <w:rFonts w:ascii="Times New Roman" w:hAnsi="Times New Roman" w:cs="Times New Roman"/>
+        </w:rPr>
+        <w:t>omnivory</w:t>
+      </w:r>
+      <w:proofErr w:type="spellEnd"/>
+      <w:r>
+        <w:rPr>
+          <w:rFonts w:ascii="Times New Roman" w:hAnsi="Times New Roman" w:cs="Times New Roman"/>
+        </w:rPr>
+        <w:t xml:space="preserve">” </w:t>
+      </w:r>
+      <w:r>
+        <w:rPr>
+          <w:rFonts w:ascii="Times New Roman" w:hAnsi="Times New Roman" w:cs="Times New Roman"/>
+        </w:rPr>
+        <w:t>chain</w:t>
+      </w:r>
+      <w:r>
+        <w:rPr>
+          <w:rFonts w:ascii="Times New Roman" w:hAnsi="Times New Roman" w:cs="Times New Roman"/>
+        </w:rPr>
+        <w:t>s</w:t>
       </w:r>
       <w:r>
         <w:rPr>
@@ -980,49 +1061,37 @@
         <w:rPr>
           <w:rFonts w:ascii="Times New Roman" w:hAnsi="Times New Roman" w:cs="Times New Roman"/>
         </w:rPr>
-        <w:t xml:space="preserve">The </w:t>
-      </w:r>
-      <w:r>
-        <w:rPr>
-          <w:rFonts w:ascii="Times New Roman" w:hAnsi="Times New Roman" w:cs="Times New Roman"/>
-        </w:rPr>
-        <w:t>probability</w:t>
-      </w:r>
-      <w:r>
-        <w:rPr>
-          <w:rFonts w:ascii="Times New Roman" w:hAnsi="Times New Roman" w:cs="Times New Roman"/>
-        </w:rPr>
-        <w:t xml:space="preserve"> of </w:t>
-      </w:r>
-      <w:r>
-        <w:rPr>
-          <w:rFonts w:ascii="Times New Roman" w:hAnsi="Times New Roman" w:cs="Times New Roman"/>
-        </w:rPr>
-        <w:t xml:space="preserve">stability for </w:t>
-      </w:r>
-      <w:r>
-        <w:rPr>
-          <w:rFonts w:ascii="Times New Roman" w:hAnsi="Times New Roman" w:cs="Times New Roman"/>
-        </w:rPr>
-        <w:t xml:space="preserve">such </w:t>
-      </w:r>
-      <w:r>
-        <w:rPr>
-          <w:rFonts w:ascii="Times New Roman" w:hAnsi="Times New Roman" w:cs="Times New Roman"/>
-        </w:rPr>
-        <w:t xml:space="preserve">“universal omnivory” </w:t>
-      </w:r>
-      <w:r>
-        <w:rPr>
-          <w:rFonts w:ascii="Times New Roman" w:hAnsi="Times New Roman" w:cs="Times New Roman"/>
-        </w:rPr>
-        <w:t>chain</w:t>
-      </w:r>
-      <w:r>
-        <w:rPr>
-          <w:rFonts w:ascii="Times New Roman" w:hAnsi="Times New Roman" w:cs="Times New Roman"/>
-        </w:rPr>
-        <w:t>s</w:t>
+        <w:t>declined</w:t>
+      </w:r>
+      <w:r>
+        <w:rPr>
+          <w:rFonts w:ascii="Times New Roman" w:hAnsi="Times New Roman" w:cs="Times New Roman"/>
+        </w:rPr>
+        <w:t xml:space="preserve"> strongly with </w:t>
+      </w:r>
+      <w:r>
+        <w:rPr>
+          <w:rFonts w:ascii="Times New Roman" w:hAnsi="Times New Roman" w:cs="Times New Roman"/>
+        </w:rPr>
+        <w:t xml:space="preserve">chain </w:t>
+      </w:r>
+      <w:r>
+        <w:rPr>
+          <w:rFonts w:ascii="Times New Roman" w:hAnsi="Times New Roman" w:cs="Times New Roman"/>
+        </w:rPr>
+        <w:t>le</w:t>
+      </w:r>
+      <w:r>
+        <w:rPr>
+          <w:rFonts w:ascii="Times New Roman" w:hAnsi="Times New Roman" w:cs="Times New Roman"/>
+        </w:rPr>
+        <w:t xml:space="preserve">ngth, and was </w:t>
+      </w:r>
+      <w:r>
+        <w:rPr>
+          <w:rFonts w:ascii="Times New Roman" w:hAnsi="Times New Roman" w:cs="Times New Roman"/>
+        </w:rPr>
+        <w:t>as low as 1% with six level chains</w:t>
       </w:r>
       <w:r>
         <w:rPr>
@@ -1034,37 +1103,19 @@
         <w:rPr>
           <w:rFonts w:ascii="Times New Roman" w:hAnsi="Times New Roman" w:cs="Times New Roman"/>
         </w:rPr>
-        <w:t>declined</w:t>
-      </w:r>
-      <w:r>
-        <w:rPr>
-          <w:rFonts w:ascii="Times New Roman" w:hAnsi="Times New Roman" w:cs="Times New Roman"/>
-        </w:rPr>
-        <w:t xml:space="preserve"> strongly with </w:t>
-      </w:r>
-      <w:r>
-        <w:rPr>
-          <w:rFonts w:ascii="Times New Roman" w:hAnsi="Times New Roman" w:cs="Times New Roman"/>
-        </w:rPr>
-        <w:t xml:space="preserve">chain </w:t>
-      </w:r>
-      <w:r>
-        <w:rPr>
-          <w:rFonts w:ascii="Times New Roman" w:hAnsi="Times New Roman" w:cs="Times New Roman"/>
-        </w:rPr>
-        <w:t>le</w:t>
-      </w:r>
-      <w:r>
-        <w:rPr>
-          <w:rFonts w:ascii="Times New Roman" w:hAnsi="Times New Roman" w:cs="Times New Roman"/>
-        </w:rPr>
-        <w:t xml:space="preserve">ngth, and was </w:t>
-      </w:r>
-      <w:r>
-        <w:rPr>
-          <w:rFonts w:ascii="Times New Roman" w:hAnsi="Times New Roman" w:cs="Times New Roman"/>
-        </w:rPr>
-        <w:t>as low as 1% with six level chains</w:t>
+        <w:t xml:space="preserve">but </w:t>
+      </w:r>
+      <w:r>
+        <w:rPr>
+          <w:rFonts w:ascii="Times New Roman" w:hAnsi="Times New Roman" w:cs="Times New Roman"/>
+        </w:rPr>
+        <w:t>highest for two and three level chains</w:t>
+      </w:r>
+      <w:r>
+        <w:rPr>
+          <w:rFonts w:ascii="Times New Roman" w:hAnsi="Times New Roman" w:cs="Times New Roman"/>
+        </w:rPr>
+        <w:t>.</w:t>
       </w:r>
       <w:r>
         <w:rPr>
@@ -1076,25 +1127,41 @@
         <w:rPr>
           <w:rFonts w:ascii="Times New Roman" w:hAnsi="Times New Roman" w:cs="Times New Roman"/>
         </w:rPr>
-        <w:t xml:space="preserve">but </w:t>
-      </w:r>
-      <w:r>
-        <w:rPr>
-          <w:rFonts w:ascii="Times New Roman" w:hAnsi="Times New Roman" w:cs="Times New Roman"/>
-        </w:rPr>
-        <w:t>highest for two and three level chains</w:t>
-      </w:r>
-      <w:r>
-        <w:rPr>
-          <w:rFonts w:ascii="Times New Roman" w:hAnsi="Times New Roman" w:cs="Times New Roman"/>
-        </w:rPr>
-        <w:t>.</w:t>
-      </w:r>
-      <w:r>
-        <w:rPr>
-          <w:rFonts w:ascii="Times New Roman" w:hAnsi="Times New Roman" w:cs="Times New Roman"/>
-        </w:rPr>
-        <w:t xml:space="preserve"> Th</w:t>
+        <w:t xml:space="preserve">We further explored the influence of chain length on food web stability by testing randomly assembled webs with varying levels of </w:t>
+      </w:r>
+      <w:proofErr w:type="spellStart"/>
+      <w:r>
+        <w:rPr>
+          <w:rFonts w:ascii="Times New Roman" w:hAnsi="Times New Roman" w:cs="Times New Roman"/>
+        </w:rPr>
+        <w:t>omnivory</w:t>
+      </w:r>
+      <w:proofErr w:type="spellEnd"/>
+      <w:r>
+        <w:rPr>
+          <w:rFonts w:ascii="Times New Roman" w:hAnsi="Times New Roman" w:cs="Times New Roman"/>
+        </w:rPr>
+        <w:t xml:space="preserve">, and altering the relative impacts of predators on prey, and vice-versa. Food webs characterized by moderate degrees of </w:t>
+      </w:r>
+      <w:proofErr w:type="spellStart"/>
+      <w:r>
+        <w:rPr>
+          <w:rFonts w:ascii="Times New Roman" w:hAnsi="Times New Roman" w:cs="Times New Roman"/>
+        </w:rPr>
+        <w:t>omnivory</w:t>
+      </w:r>
+      <w:proofErr w:type="spellEnd"/>
+      <w:r>
+        <w:rPr>
+          <w:rFonts w:ascii="Times New Roman" w:hAnsi="Times New Roman" w:cs="Times New Roman"/>
+        </w:rPr>
+        <w:t xml:space="preserve">, asymmetrical interactions, and relatively weak density dependence showed a pattern of reduced stability with longer trophic chains. </w:t>
+      </w:r>
+      <w:r>
+        <w:rPr>
+          <w:rFonts w:ascii="Times New Roman" w:hAnsi="Times New Roman" w:cs="Times New Roman"/>
+        </w:rPr>
+        <w:t>Th</w:t>
       </w:r>
       <w:r>
         <w:rPr>
@@ -1196,6 +1263,7 @@
           <w:rFonts w:ascii="Times New Roman" w:hAnsi="Times New Roman" w:cs="Times New Roman"/>
           <w:b/>
         </w:rPr>
+        <w:lastRenderedPageBreak/>
         <w:t>Introduction</w:t>
       </w:r>
     </w:p>
@@ -1452,7 +1520,21 @@
         <w:rPr>
           <w:rFonts w:ascii="Times New Roman" w:hAnsi="Times New Roman" w:cs="Times New Roman"/>
         </w:rPr>
-        <w:t xml:space="preserve"> Ulanowicz et al. </w:t>
+        <w:t xml:space="preserve"> </w:t>
+      </w:r>
+      <w:proofErr w:type="spellStart"/>
+      <w:r>
+        <w:rPr>
+          <w:rFonts w:ascii="Times New Roman" w:hAnsi="Times New Roman" w:cs="Times New Roman"/>
+        </w:rPr>
+        <w:t>Ulanowicz</w:t>
+      </w:r>
+      <w:proofErr w:type="spellEnd"/>
+      <w:r>
+        <w:rPr>
+          <w:rFonts w:ascii="Times New Roman" w:hAnsi="Times New Roman" w:cs="Times New Roman"/>
+        </w:rPr>
+        <w:t xml:space="preserve"> et al. </w:t>
       </w:r>
       <w:r>
         <w:rPr>
@@ -1563,11 +1645,19 @@
         </w:rPr>
         <w:t xml:space="preserve">. </w:t>
       </w:r>
-      <w:r>
-        <w:rPr>
-          <w:rFonts w:ascii="Times New Roman" w:hAnsi="Times New Roman" w:cs="Times New Roman"/>
-        </w:rPr>
-        <w:t xml:space="preserve">Ulanowicz et al. </w:t>
+      <w:proofErr w:type="spellStart"/>
+      <w:r>
+        <w:rPr>
+          <w:rFonts w:ascii="Times New Roman" w:hAnsi="Times New Roman" w:cs="Times New Roman"/>
+        </w:rPr>
+        <w:t>Ulanowicz</w:t>
+      </w:r>
+      <w:proofErr w:type="spellEnd"/>
+      <w:r>
+        <w:rPr>
+          <w:rFonts w:ascii="Times New Roman" w:hAnsi="Times New Roman" w:cs="Times New Roman"/>
+        </w:rPr>
+        <w:t xml:space="preserve"> et al. </w:t>
       </w:r>
       <w:r>
         <w:rPr>
@@ -1880,7 +1970,28 @@
         <w:rPr>
           <w:rFonts w:ascii="Times New Roman" w:hAnsi="Times New Roman" w:cs="Times New Roman"/>
         </w:rPr>
-        <w:t xml:space="preserve"> “Scientists are perennially aware that it is best not to trust theory until it is confirmed by evidence. It is equally true, as Eddington pointed out, that it is best not to put too much faith in facts until they have been confirmed by theory.” </w:t>
+        <w:t xml:space="preserve"> “Scientists are perennially aware that it is best not to trust theory until it is confirmed by evidence. It is equally true, as </w:t>
+      </w:r>
+      <w:proofErr w:type="spellStart"/>
+      <w:r>
+        <w:rPr>
+          <w:rFonts w:ascii="Times New Roman" w:hAnsi="Times New Roman" w:cs="Times New Roman"/>
+        </w:rPr>
+        <w:t>Eddington</w:t>
+      </w:r>
+      <w:proofErr w:type="spellEnd"/>
+      <w:r>
+        <w:rPr>
+          <w:rFonts w:ascii="Times New Roman" w:hAnsi="Times New Roman" w:cs="Times New Roman"/>
+        </w:rPr>
+        <w:t xml:space="preserve"> pointed out, that it is best not to put too much faith in </w:t>
+      </w:r>
+      <w:r>
+        <w:rPr>
+          <w:rFonts w:ascii="Times New Roman" w:hAnsi="Times New Roman" w:cs="Times New Roman"/>
+        </w:rPr>
+        <w:lastRenderedPageBreak/>
+        <w:t xml:space="preserve">facts until they have been confirmed by theory.” </w:t>
       </w:r>
       <w:r>
         <w:rPr>
@@ -2857,18 +2968,25 @@
         <w:rPr>
           <w:rFonts w:ascii="Times New Roman" w:hAnsi="Times New Roman" w:cs="Times New Roman"/>
         </w:rPr>
-        <w:t xml:space="preserve"> dietary/nutritional restrictions</w:t>
-      </w:r>
-      <w:r>
-        <w:rPr>
-          <w:rFonts w:ascii="Times New Roman" w:hAnsi="Times New Roman" w:cs="Times New Roman"/>
-        </w:rPr>
         <w:t xml:space="preserve"> </w:t>
       </w:r>
       <w:r>
         <w:rPr>
           <w:rFonts w:ascii="Times New Roman" w:hAnsi="Times New Roman" w:cs="Times New Roman"/>
         </w:rPr>
+        <w:lastRenderedPageBreak/>
+        <w:t>dietary/nutritional restrictions</w:t>
+      </w:r>
+      <w:r>
+        <w:rPr>
+          <w:rFonts w:ascii="Times New Roman" w:hAnsi="Times New Roman" w:cs="Times New Roman"/>
+        </w:rPr>
+        <w:t xml:space="preserve"> </w:t>
+      </w:r>
+      <w:r>
+        <w:rPr>
+          <w:rFonts w:ascii="Times New Roman" w:hAnsi="Times New Roman" w:cs="Times New Roman"/>
+        </w:rPr>
         <w:fldChar w:fldCharType="begin" w:fldLock="1"/>
       </w:r>
       <w:r>
@@ -2945,7 +3063,21 @@
         <w:rPr>
           <w:rFonts w:ascii="Times New Roman" w:hAnsi="Times New Roman" w:cs="Times New Roman"/>
         </w:rPr>
-        <w:t>in the spirit of our “universal omnivory” hypothesis (see below).</w:t>
+        <w:t xml:space="preserve">in the spirit of our “universal </w:t>
+      </w:r>
+      <w:proofErr w:type="spellStart"/>
+      <w:r>
+        <w:rPr>
+          <w:rFonts w:ascii="Times New Roman" w:hAnsi="Times New Roman" w:cs="Times New Roman"/>
+        </w:rPr>
+        <w:t>omnivory</w:t>
+      </w:r>
+      <w:proofErr w:type="spellEnd"/>
+      <w:r>
+        <w:rPr>
+          <w:rFonts w:ascii="Times New Roman" w:hAnsi="Times New Roman" w:cs="Times New Roman"/>
+        </w:rPr>
+        <w:t>” hypothesis (see below).</w:t>
       </w:r>
     </w:p>
     <w:p>
@@ -2986,11 +3118,19 @@
         </w:rPr>
         <w:t xml:space="preserve">. </w:t>
       </w:r>
-      <w:r>
-        <w:rPr>
-          <w:rFonts w:ascii="Times New Roman" w:hAnsi="Times New Roman" w:cs="Times New Roman"/>
-        </w:rPr>
-        <w:t xml:space="preserve">Pimm and Lawton </w:t>
+      <w:proofErr w:type="spellStart"/>
+      <w:r>
+        <w:rPr>
+          <w:rFonts w:ascii="Times New Roman" w:hAnsi="Times New Roman" w:cs="Times New Roman"/>
+        </w:rPr>
+        <w:t>Pimm</w:t>
+      </w:r>
+      <w:proofErr w:type="spellEnd"/>
+      <w:r>
+        <w:rPr>
+          <w:rFonts w:ascii="Times New Roman" w:hAnsi="Times New Roman" w:cs="Times New Roman"/>
+        </w:rPr>
+        <w:t xml:space="preserve"> and Lawton </w:t>
       </w:r>
       <w:r>
         <w:rPr>
@@ -3069,13 +3209,27 @@
         <w:rPr>
           <w:rFonts w:ascii="Times New Roman" w:hAnsi="Times New Roman" w:cs="Times New Roman"/>
         </w:rPr>
-        <w:t>supported by evidence from proti</w:t>
-      </w:r>
-      <w:r>
-        <w:rPr>
-          <w:rFonts w:ascii="Times New Roman" w:hAnsi="Times New Roman" w:cs="Times New Roman"/>
-        </w:rPr>
-        <w:t>st microcosm studies</w:t>
+        <w:t xml:space="preserve">supported by evidence from </w:t>
+      </w:r>
+      <w:proofErr w:type="spellStart"/>
+      <w:r>
+        <w:rPr>
+          <w:rFonts w:ascii="Times New Roman" w:hAnsi="Times New Roman" w:cs="Times New Roman"/>
+        </w:rPr>
+        <w:t>proti</w:t>
+      </w:r>
+      <w:r>
+        <w:rPr>
+          <w:rFonts w:ascii="Times New Roman" w:hAnsi="Times New Roman" w:cs="Times New Roman"/>
+        </w:rPr>
+        <w:t>st</w:t>
+      </w:r>
+      <w:proofErr w:type="spellEnd"/>
+      <w:r>
+        <w:rPr>
+          <w:rFonts w:ascii="Times New Roman" w:hAnsi="Times New Roman" w:cs="Times New Roman"/>
+        </w:rPr>
+        <w:t xml:space="preserve"> microcosm studies</w:t>
       </w:r>
       <w:r>
         <w:rPr>
@@ -3198,7 +3352,21 @@
         <w:rPr>
           <w:rFonts w:ascii="Times New Roman" w:hAnsi="Times New Roman" w:cs="Times New Roman"/>
         </w:rPr>
-        <w:t xml:space="preserve"> of Pimm and Lawton </w:t>
+        <w:t xml:space="preserve"> of </w:t>
+      </w:r>
+      <w:proofErr w:type="spellStart"/>
+      <w:r>
+        <w:rPr>
+          <w:rFonts w:ascii="Times New Roman" w:hAnsi="Times New Roman" w:cs="Times New Roman"/>
+        </w:rPr>
+        <w:t>Pimm</w:t>
+      </w:r>
+      <w:proofErr w:type="spellEnd"/>
+      <w:r>
+        <w:rPr>
+          <w:rFonts w:ascii="Times New Roman" w:hAnsi="Times New Roman" w:cs="Times New Roman"/>
+        </w:rPr>
+        <w:t xml:space="preserve"> and Lawton </w:t>
       </w:r>
       <w:r>
         <w:rPr>
@@ -3448,7 +3616,19 @@
         <w:rPr>
           <w:rFonts w:ascii="Times New Roman" w:hAnsi="Times New Roman" w:cs="Times New Roman"/>
         </w:rPr>
-        <w:t xml:space="preserve"> argue that </w:t>
+        <w:t xml:space="preserve"> argue that</w:t>
+      </w:r>
+      <w:r>
+        <w:rPr>
+          <w:rFonts w:ascii="Times New Roman" w:hAnsi="Times New Roman" w:cs="Times New Roman"/>
+        </w:rPr>
+        <w:t xml:space="preserve"> dynamic constraints, in the form of</w:t>
+      </w:r>
+      <w:r>
+        <w:rPr>
+          <w:rFonts w:ascii="Times New Roman" w:hAnsi="Times New Roman" w:cs="Times New Roman"/>
+        </w:rPr>
+        <w:t xml:space="preserve"> </w:t>
       </w:r>
       <w:r>
         <w:rPr>
@@ -3472,25 +3652,25 @@
         <w:rPr>
           <w:rFonts w:ascii="Times New Roman" w:hAnsi="Times New Roman" w:cs="Times New Roman"/>
         </w:rPr>
+        <w:t>,</w:t>
+      </w:r>
+      <w:r>
+        <w:rPr>
+          <w:rFonts w:ascii="Times New Roman" w:hAnsi="Times New Roman" w:cs="Times New Roman"/>
+        </w:rPr>
         <w:t xml:space="preserve"> </w:t>
       </w:r>
       <w:r>
         <w:rPr>
           <w:rFonts w:ascii="Times New Roman" w:hAnsi="Times New Roman" w:cs="Times New Roman"/>
         </w:rPr>
-        <w:t>provide</w:t>
-      </w:r>
-      <w:r>
-        <w:rPr>
-          <w:rFonts w:ascii="Times New Roman" w:hAnsi="Times New Roman" w:cs="Times New Roman"/>
-        </w:rPr>
-        <w:t>s</w:t>
-      </w:r>
-      <w:r>
-        <w:rPr>
-          <w:rFonts w:ascii="Times New Roman" w:hAnsi="Times New Roman" w:cs="Times New Roman"/>
-        </w:rPr>
-        <w:t xml:space="preserve"> a </w:t>
+        <w:t xml:space="preserve">do </w:t>
+      </w:r>
+      <w:r>
+        <w:rPr>
+          <w:rFonts w:ascii="Times New Roman" w:hAnsi="Times New Roman" w:cs="Times New Roman"/>
+        </w:rPr>
+        <w:t xml:space="preserve">provide a </w:t>
       </w:r>
       <w:r>
         <w:rPr>
@@ -3691,7 +3871,21 @@
         <w:rPr>
           <w:rFonts w:ascii="Times New Roman" w:hAnsi="Times New Roman" w:cs="Times New Roman"/>
         </w:rPr>
-        <w:t xml:space="preserve"> the eigenvalues of the Jacobian matrix</w:t>
+        <w:t xml:space="preserve"> the eigenvalues of the </w:t>
+      </w:r>
+      <w:proofErr w:type="spellStart"/>
+      <w:r>
+        <w:rPr>
+          <w:rFonts w:ascii="Times New Roman" w:hAnsi="Times New Roman" w:cs="Times New Roman"/>
+        </w:rPr>
+        <w:t>Jacobian</w:t>
+      </w:r>
+      <w:proofErr w:type="spellEnd"/>
+      <w:r>
+        <w:rPr>
+          <w:rFonts w:ascii="Times New Roman" w:hAnsi="Times New Roman" w:cs="Times New Roman"/>
+        </w:rPr>
+        <w:t xml:space="preserve"> matrix</w:t>
       </w:r>
       <w:r>
         <w:rPr>
@@ -3705,6 +3899,7 @@
         </w:rPr>
         <w:t xml:space="preserve"> whose elements </w:t>
       </w:r>
+      <w:proofErr w:type="spellStart"/>
       <w:r>
         <w:rPr>
           <w:rFonts w:ascii="Times New Roman" w:hAnsi="Times New Roman" w:cs="Times New Roman"/>
@@ -3720,6 +3915,7 @@
         </w:rPr>
         <w:t>ij</w:t>
       </w:r>
+      <w:proofErr w:type="spellEnd"/>
       <w:r>
         <w:rPr>
           <w:rFonts w:ascii="Times New Roman" w:hAnsi="Times New Roman" w:cs="Times New Roman"/>
@@ -3757,6 +3953,7 @@
         </w:rPr>
         <w:t xml:space="preserve"> the </w:t>
       </w:r>
+      <w:proofErr w:type="spellStart"/>
       <w:r>
         <w:rPr>
           <w:rFonts w:ascii="Times New Roman" w:hAnsi="Times New Roman" w:cs="Times New Roman"/>
@@ -3772,6 +3969,7 @@
         </w:rPr>
         <w:t>th</w:t>
       </w:r>
+      <w:proofErr w:type="spellEnd"/>
       <w:r>
         <w:rPr>
           <w:rFonts w:ascii="Times New Roman" w:hAnsi="Times New Roman" w:cs="Times New Roman"/>
@@ -3857,7 +4055,14 @@
         <w:rPr>
           <w:rFonts w:ascii="Times New Roman" w:hAnsi="Times New Roman" w:cs="Times New Roman"/>
         </w:rPr>
-        <w:t xml:space="preserve">n order to determine eigenvalues the matrix must first be </w:t>
+        <w:t xml:space="preserve">n </w:t>
+      </w:r>
+      <w:r>
+        <w:rPr>
+          <w:rFonts w:ascii="Times New Roman" w:hAnsi="Times New Roman" w:cs="Times New Roman"/>
+        </w:rPr>
+        <w:lastRenderedPageBreak/>
+        <w:t xml:space="preserve">order to determine eigenvalues the matrix must first be </w:t>
       </w:r>
       <w:r>
         <w:rPr>
@@ -3926,7 +4131,21 @@
         <w:rPr>
           <w:rFonts w:ascii="Times New Roman" w:hAnsi="Times New Roman" w:cs="Times New Roman"/>
         </w:rPr>
-        <w:t xml:space="preserve">Stability may also be determined based on the particular pattern of signs of the elements of the Jacobian matrix. </w:t>
+        <w:t xml:space="preserve">Stability may also be determined based on the particular pattern of signs of the elements of the </w:t>
+      </w:r>
+      <w:proofErr w:type="spellStart"/>
+      <w:r>
+        <w:rPr>
+          <w:rFonts w:ascii="Times New Roman" w:hAnsi="Times New Roman" w:cs="Times New Roman"/>
+        </w:rPr>
+        <w:t>Jacobian</w:t>
+      </w:r>
+      <w:proofErr w:type="spellEnd"/>
+      <w:r>
+        <w:rPr>
+          <w:rFonts w:ascii="Times New Roman" w:hAnsi="Times New Roman" w:cs="Times New Roman"/>
+        </w:rPr>
+        <w:t xml:space="preserve"> matrix. </w:t>
       </w:r>
       <w:r>
         <w:rPr>
@@ -3956,7 +4175,21 @@
         <w:rPr>
           <w:rFonts w:ascii="Times New Roman" w:hAnsi="Times New Roman" w:cs="Times New Roman"/>
         </w:rPr>
-        <w:t xml:space="preserve"> (where A only eats B, B</w:t>
+        <w:t xml:space="preserve"> (where </w:t>
+      </w:r>
+      <w:proofErr w:type="gramStart"/>
+      <w:r>
+        <w:rPr>
+          <w:rFonts w:ascii="Times New Roman" w:hAnsi="Times New Roman" w:cs="Times New Roman"/>
+        </w:rPr>
+        <w:t>A</w:t>
+      </w:r>
+      <w:proofErr w:type="gramEnd"/>
+      <w:r>
+        <w:rPr>
+          <w:rFonts w:ascii="Times New Roman" w:hAnsi="Times New Roman" w:cs="Times New Roman"/>
+        </w:rPr>
+        <w:t xml:space="preserve"> only eats B, B</w:t>
       </w:r>
       <w:r>
         <w:rPr>
@@ -4283,7 +4516,35 @@
         <w:rPr>
           <w:rFonts w:ascii="Times New Roman" w:hAnsi="Times New Roman" w:cs="Times New Roman"/>
         </w:rPr>
-        <w:t xml:space="preserve">, following the very productive idea of Allesina and Pascual </w:t>
+        <w:t xml:space="preserve">, following the very productive idea of </w:t>
+      </w:r>
+      <w:proofErr w:type="spellStart"/>
+      <w:r>
+        <w:rPr>
+          <w:rFonts w:ascii="Times New Roman" w:hAnsi="Times New Roman" w:cs="Times New Roman"/>
+        </w:rPr>
+        <w:t>Allesina</w:t>
+      </w:r>
+      <w:proofErr w:type="spellEnd"/>
+      <w:r>
+        <w:rPr>
+          <w:rFonts w:ascii="Times New Roman" w:hAnsi="Times New Roman" w:cs="Times New Roman"/>
+        </w:rPr>
+        <w:t xml:space="preserve"> and </w:t>
+      </w:r>
+      <w:proofErr w:type="spellStart"/>
+      <w:r>
+        <w:rPr>
+          <w:rFonts w:ascii="Times New Roman" w:hAnsi="Times New Roman" w:cs="Times New Roman"/>
+        </w:rPr>
+        <w:t>Pascual</w:t>
+      </w:r>
+      <w:proofErr w:type="spellEnd"/>
+      <w:r>
+        <w:rPr>
+          <w:rFonts w:ascii="Times New Roman" w:hAnsi="Times New Roman" w:cs="Times New Roman"/>
+        </w:rPr>
+        <w:t xml:space="preserve"> </w:t>
       </w:r>
       <w:r>
         <w:rPr>
@@ -4388,6 +4649,7 @@
         </w:rPr>
         <w:t xml:space="preserve"> (</w:t>
       </w:r>
+      <w:proofErr w:type="spellStart"/>
       <w:r>
         <w:rPr>
           <w:rFonts w:ascii="Times New Roman" w:hAnsi="Times New Roman" w:cs="Times New Roman"/>
@@ -4403,6 +4665,7 @@
         </w:rPr>
         <w:t>ij</w:t>
       </w:r>
+      <w:proofErr w:type="spellEnd"/>
       <w:r>
         <w:rPr>
           <w:rFonts w:ascii="Times New Roman" w:hAnsi="Times New Roman" w:cs="Times New Roman"/>
@@ -4472,6 +4735,7 @@
         </w:rPr>
         <w:t xml:space="preserve"> QSS) should be able to remain stable given small changes in the values of the </w:t>
       </w:r>
+      <w:proofErr w:type="spellStart"/>
       <w:r>
         <w:rPr>
           <w:rFonts w:ascii="Times New Roman" w:hAnsi="Times New Roman" w:cs="Times New Roman"/>
@@ -4487,6 +4751,7 @@
         </w:rPr>
         <w:t>ij</w:t>
       </w:r>
+      <w:proofErr w:type="spellEnd"/>
       <w:r>
         <w:rPr>
           <w:rFonts w:ascii="Times New Roman" w:hAnsi="Times New Roman" w:cs="Times New Roman"/>
@@ -4580,6 +4845,7 @@
         </w:rPr>
         <w:t xml:space="preserve">changes in the magnitudes of the </w:t>
       </w:r>
+      <w:proofErr w:type="spellStart"/>
       <w:r>
         <w:rPr>
           <w:rFonts w:ascii="Times New Roman" w:hAnsi="Times New Roman" w:cs="Times New Roman"/>
@@ -4593,7 +4859,16 @@
           <w:i/>
           <w:vertAlign w:val="subscript"/>
         </w:rPr>
-        <w:t xml:space="preserve">ij </w:t>
+        <w:t>ij</w:t>
+      </w:r>
+      <w:proofErr w:type="spellEnd"/>
+      <w:r>
+        <w:rPr>
+          <w:rFonts w:ascii="Times New Roman" w:hAnsi="Times New Roman" w:cs="Times New Roman"/>
+          <w:i/>
+          <w:vertAlign w:val="subscript"/>
+        </w:rPr>
+        <w:t xml:space="preserve"> </w:t>
       </w:r>
       <w:r>
         <w:rPr>
@@ -4635,13 +4910,20 @@
         <w:rPr>
           <w:rFonts w:ascii="Times New Roman" w:hAnsi="Times New Roman" w:cs="Times New Roman"/>
         </w:rPr>
-        <w:t>We e</w:t>
-      </w:r>
-      <w:r>
-        <w:rPr>
-          <w:rFonts w:ascii="Times New Roman" w:hAnsi="Times New Roman" w:cs="Times New Roman"/>
-        </w:rPr>
-        <w:t xml:space="preserve">xpect that food chains that have greater </w:t>
+        <w:t>F</w:t>
+      </w:r>
+      <w:r>
+        <w:rPr>
+          <w:rFonts w:ascii="Times New Roman" w:hAnsi="Times New Roman" w:cs="Times New Roman"/>
+        </w:rPr>
+        <w:t xml:space="preserve">ood chains that have </w:t>
+      </w:r>
+      <w:r>
+        <w:rPr>
+          <w:rFonts w:ascii="Times New Roman" w:hAnsi="Times New Roman" w:cs="Times New Roman"/>
+        </w:rPr>
+        <w:lastRenderedPageBreak/>
+        <w:t xml:space="preserve">greater </w:t>
       </w:r>
       <w:r>
         <w:rPr>
@@ -4732,22 +5014,6 @@
           <w:rFonts w:ascii="Times New Roman" w:hAnsi="Times New Roman" w:cs="Times New Roman"/>
         </w:rPr>
         <w:t xml:space="preserve"> with fewer trophic levels.</w:t>
-      </w:r>
-    </w:p>
-    <w:p>
-      <w:pPr>
-        <w:spacing w:line="480" w:lineRule="auto"/>
-        <w:rPr>
-          <w:rFonts w:ascii="Times New Roman" w:hAnsi="Times New Roman" w:cs="Times New Roman"/>
-          <w:b/>
-        </w:rPr>
-      </w:pPr>
-      <w:r>
-        <w:rPr>
-          <w:rFonts w:ascii="Times New Roman" w:hAnsi="Times New Roman" w:cs="Times New Roman"/>
-          <w:b/>
-        </w:rPr>
-        <w:t>Universal Omnivory</w:t>
       </w:r>
     </w:p>
     <w:p>
@@ -4758,11 +5024,33 @@
           <w:rFonts w:ascii="Times New Roman" w:hAnsi="Times New Roman" w:cs="Times New Roman"/>
         </w:rPr>
       </w:pPr>
-      <w:r>
-        <w:rPr>
-          <w:rFonts w:ascii="Times New Roman" w:hAnsi="Times New Roman" w:cs="Times New Roman"/>
-        </w:rPr>
-        <w:t xml:space="preserve">Omnivory, feeding on more than one trophic level, was found by Pimm and Lawton </w:t>
+      <w:proofErr w:type="spellStart"/>
+      <w:r>
+        <w:rPr>
+          <w:rFonts w:ascii="Times New Roman" w:hAnsi="Times New Roman" w:cs="Times New Roman"/>
+        </w:rPr>
+        <w:t>Omnivory</w:t>
+      </w:r>
+      <w:proofErr w:type="spellEnd"/>
+      <w:r>
+        <w:rPr>
+          <w:rFonts w:ascii="Times New Roman" w:hAnsi="Times New Roman" w:cs="Times New Roman"/>
+        </w:rPr>
+        <w:t xml:space="preserve">, feeding on more than one trophic level, was found by </w:t>
+      </w:r>
+      <w:proofErr w:type="spellStart"/>
+      <w:r>
+        <w:rPr>
+          <w:rFonts w:ascii="Times New Roman" w:hAnsi="Times New Roman" w:cs="Times New Roman"/>
+        </w:rPr>
+        <w:t>Pimm</w:t>
+      </w:r>
+      <w:proofErr w:type="spellEnd"/>
+      <w:r>
+        <w:rPr>
+          <w:rFonts w:ascii="Times New Roman" w:hAnsi="Times New Roman" w:cs="Times New Roman"/>
+        </w:rPr>
+        <w:t xml:space="preserve"> and Lawton </w:t>
       </w:r>
       <w:r>
         <w:rPr>
@@ -4841,13 +5129,41 @@
         <w:rPr>
           <w:rFonts w:ascii="Times New Roman" w:hAnsi="Times New Roman" w:cs="Times New Roman"/>
         </w:rPr>
-        <w:t xml:space="preserve"> suggested that omnivory should be uncommon because </w:t>
-      </w:r>
-      <w:r>
-        <w:rPr>
-          <w:rFonts w:ascii="Times New Roman" w:hAnsi="Times New Roman" w:cs="Times New Roman"/>
-        </w:rPr>
-        <w:t>chains that included omnivory were frequently unstable</w:t>
+        <w:t xml:space="preserve"> suggested that </w:t>
+      </w:r>
+      <w:proofErr w:type="spellStart"/>
+      <w:r>
+        <w:rPr>
+          <w:rFonts w:ascii="Times New Roman" w:hAnsi="Times New Roman" w:cs="Times New Roman"/>
+        </w:rPr>
+        <w:t>omnivory</w:t>
+      </w:r>
+      <w:proofErr w:type="spellEnd"/>
+      <w:r>
+        <w:rPr>
+          <w:rFonts w:ascii="Times New Roman" w:hAnsi="Times New Roman" w:cs="Times New Roman"/>
+        </w:rPr>
+        <w:t xml:space="preserve"> should be uncommon because </w:t>
+      </w:r>
+      <w:r>
+        <w:rPr>
+          <w:rFonts w:ascii="Times New Roman" w:hAnsi="Times New Roman" w:cs="Times New Roman"/>
+        </w:rPr>
+        <w:t xml:space="preserve">chains that included </w:t>
+      </w:r>
+      <w:proofErr w:type="spellStart"/>
+      <w:r>
+        <w:rPr>
+          <w:rFonts w:ascii="Times New Roman" w:hAnsi="Times New Roman" w:cs="Times New Roman"/>
+        </w:rPr>
+        <w:t>omnivory</w:t>
+      </w:r>
+      <w:proofErr w:type="spellEnd"/>
+      <w:r>
+        <w:rPr>
+          <w:rFonts w:ascii="Times New Roman" w:hAnsi="Times New Roman" w:cs="Times New Roman"/>
+        </w:rPr>
+        <w:t xml:space="preserve"> were frequently unstable</w:t>
       </w:r>
       <w:r>
         <w:rPr>
@@ -4914,7 +5230,21 @@
         <w:rPr>
           <w:rFonts w:ascii="Times New Roman" w:hAnsi="Times New Roman" w:cs="Times New Roman"/>
         </w:rPr>
-        <w:t xml:space="preserve"> that omnivory is common among species that occupy a trophic position higher than that of herbivores, with relatively few species occupying an integer trophic position </w:t>
+        <w:t xml:space="preserve"> that </w:t>
+      </w:r>
+      <w:proofErr w:type="spellStart"/>
+      <w:r>
+        <w:rPr>
+          <w:rFonts w:ascii="Times New Roman" w:hAnsi="Times New Roman" w:cs="Times New Roman"/>
+        </w:rPr>
+        <w:t>omnivory</w:t>
+      </w:r>
+      <w:proofErr w:type="spellEnd"/>
+      <w:r>
+        <w:rPr>
+          <w:rFonts w:ascii="Times New Roman" w:hAnsi="Times New Roman" w:cs="Times New Roman"/>
+        </w:rPr>
+        <w:t xml:space="preserve"> is common among species that occupy a trophic position higher than that of herbivores, with relatively few species occupying an integer trophic position </w:t>
       </w:r>
       <w:r>
         <w:rPr>
@@ -5052,13 +5382,241 @@
         <w:rPr>
           <w:rFonts w:ascii="Times New Roman" w:hAnsi="Times New Roman" w:cs="Times New Roman"/>
         </w:rPr>
-        <w:t xml:space="preserve">Our suggestion of “universal omnivory” recognizes that omnivorous interactions are prevalent in nature, and that food chains are less linear and more reticulate. </w:t>
-      </w:r>
-      <w:r>
-        <w:rPr>
-          <w:rFonts w:ascii="Times New Roman" w:hAnsi="Times New Roman" w:cs="Times New Roman"/>
-        </w:rPr>
-        <w:t>Here we</w:t>
+        <w:t>Below we articulate a toy example utilizing the idea</w:t>
+      </w:r>
+      <w:r>
+        <w:rPr>
+          <w:rFonts w:ascii="Times New Roman" w:hAnsi="Times New Roman" w:cs="Times New Roman"/>
+        </w:rPr>
+        <w:t xml:space="preserve"> of “universal </w:t>
+      </w:r>
+      <w:proofErr w:type="spellStart"/>
+      <w:r>
+        <w:rPr>
+          <w:rFonts w:ascii="Times New Roman" w:hAnsi="Times New Roman" w:cs="Times New Roman"/>
+        </w:rPr>
+        <w:t>omnivory</w:t>
+      </w:r>
+      <w:proofErr w:type="spellEnd"/>
+      <w:r>
+        <w:rPr>
+          <w:rFonts w:ascii="Times New Roman" w:hAnsi="Times New Roman" w:cs="Times New Roman"/>
+        </w:rPr>
+        <w:t>,” recognizing</w:t>
+      </w:r>
+      <w:r>
+        <w:rPr>
+          <w:rFonts w:ascii="Times New Roman" w:hAnsi="Times New Roman" w:cs="Times New Roman"/>
+        </w:rPr>
+        <w:t xml:space="preserve"> that omnivorous interactions are prevalent in nature, and that food chains are less linear and more reticulate. </w:t>
+      </w:r>
+      <w:del w:id="0" w:author="borrejj@gmail.com" w:date="2014-06-06T14:20:00Z">
+        <w:r>
+          <w:rPr>
+            <w:rFonts w:ascii="Times New Roman" w:hAnsi="Times New Roman" w:cs="Times New Roman"/>
+          </w:rPr>
+          <w:delText>In this example a species with a given trophic level</w:delText>
+        </w:r>
+        <w:r>
+          <w:rPr>
+            <w:rFonts w:ascii="Times New Roman" w:hAnsi="Times New Roman" w:cs="Times New Roman"/>
+          </w:rPr>
+          <w:delText xml:space="preserve"> consume</w:delText>
+        </w:r>
+        <w:r>
+          <w:rPr>
+            <w:rFonts w:ascii="Times New Roman" w:hAnsi="Times New Roman" w:cs="Times New Roman"/>
+          </w:rPr>
+          <w:delText>s</w:delText>
+        </w:r>
+        <w:r>
+          <w:rPr>
+            <w:rFonts w:ascii="Times New Roman" w:hAnsi="Times New Roman" w:cs="Times New Roman"/>
+          </w:rPr>
+          <w:delText xml:space="preserve"> from all trophic levels below it.</w:delText>
+        </w:r>
+        <w:r>
+          <w:rPr>
+            <w:rFonts w:ascii="Times New Roman" w:hAnsi="Times New Roman" w:cs="Times New Roman"/>
+          </w:rPr>
+          <w:delText xml:space="preserve"> </w:delText>
+        </w:r>
+        <w:r>
+          <w:rPr>
+            <w:rFonts w:ascii="Times New Roman" w:hAnsi="Times New Roman" w:cs="Times New Roman"/>
+          </w:rPr>
+          <w:delText>We</w:delText>
+        </w:r>
+        <w:r>
+          <w:rPr>
+            <w:rFonts w:ascii="Times New Roman" w:hAnsi="Times New Roman" w:cs="Times New Roman"/>
+          </w:rPr>
+          <w:delText xml:space="preserve"> analyze</w:delText>
+        </w:r>
+        <w:r>
+          <w:rPr>
+            <w:rFonts w:ascii="Times New Roman" w:hAnsi="Times New Roman" w:cs="Times New Roman"/>
+          </w:rPr>
+          <w:delText>d</w:delText>
+        </w:r>
+        <w:r>
+          <w:rPr>
+            <w:rFonts w:ascii="Times New Roman" w:hAnsi="Times New Roman" w:cs="Times New Roman"/>
+          </w:rPr>
+          <w:delText xml:space="preserve"> food </w:delText>
+        </w:r>
+        <w:r>
+          <w:rPr>
+            <w:rFonts w:ascii="Times New Roman" w:hAnsi="Times New Roman" w:cs="Times New Roman"/>
+          </w:rPr>
+          <w:delText>webs</w:delText>
+        </w:r>
+        <w:r>
+          <w:rPr>
+            <w:rFonts w:ascii="Times New Roman" w:hAnsi="Times New Roman" w:cs="Times New Roman"/>
+          </w:rPr>
+          <w:delText xml:space="preserve"> </w:delText>
+        </w:r>
+        <w:r>
+          <w:rPr>
+            <w:rFonts w:ascii="Times New Roman" w:hAnsi="Times New Roman" w:cs="Times New Roman"/>
+          </w:rPr>
+          <w:delText>with</w:delText>
+        </w:r>
+        <w:r>
+          <w:rPr>
+            <w:rFonts w:ascii="Times New Roman" w:hAnsi="Times New Roman" w:cs="Times New Roman"/>
+          </w:rPr>
+          <w:delText xml:space="preserve"> </w:delText>
+        </w:r>
+        <w:r>
+          <w:rPr>
+            <w:rFonts w:ascii="Times New Roman" w:hAnsi="Times New Roman" w:cs="Times New Roman"/>
+          </w:rPr>
+          <w:delText xml:space="preserve">two </w:delText>
+        </w:r>
+        <w:r>
+          <w:rPr>
+            <w:rFonts w:ascii="Times New Roman" w:hAnsi="Times New Roman" w:cs="Times New Roman"/>
+          </w:rPr>
+          <w:delText xml:space="preserve">to </w:delText>
+        </w:r>
+        <w:r>
+          <w:rPr>
+            <w:rFonts w:ascii="Times New Roman" w:hAnsi="Times New Roman" w:cs="Times New Roman"/>
+          </w:rPr>
+          <w:delText xml:space="preserve">six </w:delText>
+        </w:r>
+        <w:r>
+          <w:rPr>
+            <w:rFonts w:ascii="Times New Roman" w:hAnsi="Times New Roman" w:cs="Times New Roman"/>
+          </w:rPr>
+          <w:delText xml:space="preserve">nodes, each occupying a unique </w:delText>
+        </w:r>
+        <w:r>
+          <w:rPr>
+            <w:rFonts w:ascii="Times New Roman" w:hAnsi="Times New Roman" w:cs="Times New Roman"/>
+          </w:rPr>
+          <w:delText>trophic level</w:delText>
+        </w:r>
+        <w:r>
+          <w:rPr>
+            <w:rFonts w:ascii="Times New Roman" w:hAnsi="Times New Roman" w:cs="Times New Roman"/>
+          </w:rPr>
+          <w:delText xml:space="preserve"> </w:delText>
+        </w:r>
+        <w:r>
+          <w:rPr>
+            <w:rFonts w:ascii="Times New Roman" w:hAnsi="Times New Roman" w:cs="Times New Roman"/>
+          </w:rPr>
+          <w:delText>(</w:delText>
+        </w:r>
+        <w:r>
+          <w:rPr>
+            <w:rFonts w:ascii="Times New Roman" w:hAnsi="Times New Roman" w:cs="Times New Roman"/>
+          </w:rPr>
+          <w:delText>measured as the longest trophic chain</w:delText>
+        </w:r>
+        <w:r>
+          <w:rPr>
+            <w:rFonts w:ascii="Times New Roman" w:hAnsi="Times New Roman" w:cs="Times New Roman"/>
+          </w:rPr>
+          <w:delText>;</w:delText>
+        </w:r>
+        <w:r>
+          <w:rPr>
+            <w:rFonts w:ascii="Times New Roman" w:hAnsi="Times New Roman" w:cs="Times New Roman"/>
+          </w:rPr>
+          <w:delText xml:space="preserve"> </w:delText>
+        </w:r>
+        <w:r>
+          <w:rPr>
+            <w:rFonts w:ascii="Times New Roman" w:hAnsi="Times New Roman" w:cs="Times New Roman"/>
+            <w:b/>
+          </w:rPr>
+          <w:delText xml:space="preserve">Figure </w:delText>
+        </w:r>
+        <w:r>
+          <w:rPr>
+            <w:rFonts w:ascii="Times New Roman" w:hAnsi="Times New Roman" w:cs="Times New Roman"/>
+            <w:b/>
+          </w:rPr>
+          <w:delText>S2</w:delText>
+        </w:r>
+        <w:r>
+          <w:rPr>
+            <w:rFonts w:ascii="Times New Roman" w:hAnsi="Times New Roman" w:cs="Times New Roman"/>
+          </w:rPr>
+          <w:delText>)</w:delText>
+        </w:r>
+        <w:r>
+          <w:rPr>
+            <w:rFonts w:ascii="Times New Roman" w:hAnsi="Times New Roman" w:cs="Times New Roman"/>
+          </w:rPr>
+          <w:delText>.</w:delText>
+        </w:r>
+        <w:r>
+          <w:rPr>
+            <w:rFonts w:ascii="Times New Roman" w:hAnsi="Times New Roman" w:cs="Times New Roman"/>
+          </w:rPr>
+          <w:delText xml:space="preserve"> </w:delText>
+        </w:r>
+      </w:del>
+      <w:r>
+        <w:rPr>
+          <w:rFonts w:ascii="Times New Roman" w:hAnsi="Times New Roman" w:cs="Times New Roman"/>
+        </w:rPr>
+        <w:t>Each</w:t>
+      </w:r>
+      <w:r>
+        <w:rPr>
+          <w:rFonts w:ascii="Times New Roman" w:hAnsi="Times New Roman" w:cs="Times New Roman"/>
+        </w:rPr>
+        <w:t xml:space="preserve"> species consumes from all levels below its own, rather than only the level directly below itself</w:t>
+      </w:r>
+      <w:r>
+        <w:rPr>
+          <w:rFonts w:ascii="Times New Roman" w:hAnsi="Times New Roman" w:cs="Times New Roman"/>
+        </w:rPr>
+        <w:t xml:space="preserve"> leading</w:t>
+      </w:r>
+      <w:r>
+        <w:rPr>
+          <w:rFonts w:ascii="Times New Roman" w:hAnsi="Times New Roman" w:cs="Times New Roman"/>
+        </w:rPr>
+        <w:t xml:space="preserve"> to</w:t>
+      </w:r>
+      <w:r>
+        <w:rPr>
+          <w:rFonts w:ascii="Times New Roman" w:hAnsi="Times New Roman" w:cs="Times New Roman"/>
+        </w:rPr>
+        <w:t xml:space="preserve"> more reticulate and less linear food chains</w:t>
+      </w:r>
+      <w:r>
+        <w:rPr>
+          <w:rFonts w:ascii="Times New Roman" w:hAnsi="Times New Roman" w:cs="Times New Roman"/>
+        </w:rPr>
+        <w:t>.</w:t>
       </w:r>
       <w:r>
         <w:rPr>
@@ -5070,243 +5628,55 @@
         <w:rPr>
           <w:rFonts w:ascii="Times New Roman" w:hAnsi="Times New Roman" w:cs="Times New Roman"/>
         </w:rPr>
-        <w:t xml:space="preserve">focus on cases of </w:t>
-      </w:r>
-      <w:r>
-        <w:rPr>
-          <w:rFonts w:ascii="Times New Roman" w:hAnsi="Times New Roman" w:cs="Times New Roman"/>
-        </w:rPr>
-        <w:t>universal omnivory,</w:t>
-      </w:r>
-      <w:r>
-        <w:rPr>
-          <w:rFonts w:ascii="Times New Roman" w:hAnsi="Times New Roman" w:cs="Times New Roman"/>
-        </w:rPr>
-        <w:t xml:space="preserve"> </w:t>
-      </w:r>
-      <w:r>
-        <w:rPr>
-          <w:rFonts w:ascii="Times New Roman" w:hAnsi="Times New Roman" w:cs="Times New Roman"/>
-        </w:rPr>
-        <w:t>where</w:t>
-      </w:r>
-      <w:r>
-        <w:rPr>
-          <w:rFonts w:ascii="Times New Roman" w:hAnsi="Times New Roman" w:cs="Times New Roman"/>
-        </w:rPr>
-        <w:t xml:space="preserve"> each species consume</w:t>
-      </w:r>
-      <w:r>
-        <w:rPr>
-          <w:rFonts w:ascii="Times New Roman" w:hAnsi="Times New Roman" w:cs="Times New Roman"/>
-        </w:rPr>
-        <w:t>s</w:t>
-      </w:r>
-      <w:r>
-        <w:rPr>
-          <w:rFonts w:ascii="Times New Roman" w:hAnsi="Times New Roman" w:cs="Times New Roman"/>
-        </w:rPr>
-        <w:t xml:space="preserve"> species from all trophic levels below it.</w:t>
-      </w:r>
-      <w:r>
-        <w:rPr>
-          <w:rFonts w:ascii="Times New Roman" w:hAnsi="Times New Roman" w:cs="Times New Roman"/>
-        </w:rPr>
-        <w:t xml:space="preserve"> </w:t>
-      </w:r>
-      <w:r>
-        <w:rPr>
-          <w:rFonts w:ascii="Times New Roman" w:hAnsi="Times New Roman" w:cs="Times New Roman"/>
-        </w:rPr>
-        <w:t>We</w:t>
-      </w:r>
-      <w:r>
-        <w:rPr>
-          <w:rFonts w:ascii="Times New Roman" w:hAnsi="Times New Roman" w:cs="Times New Roman"/>
-        </w:rPr>
-        <w:t xml:space="preserve"> analyze</w:t>
-      </w:r>
-      <w:r>
-        <w:rPr>
-          <w:rFonts w:ascii="Times New Roman" w:hAnsi="Times New Roman" w:cs="Times New Roman"/>
-        </w:rPr>
-        <w:t>d</w:t>
-      </w:r>
-      <w:r>
-        <w:rPr>
-          <w:rFonts w:ascii="Times New Roman" w:hAnsi="Times New Roman" w:cs="Times New Roman"/>
-        </w:rPr>
-        <w:t xml:space="preserve"> food </w:t>
-      </w:r>
-      <w:r>
-        <w:rPr>
-          <w:rFonts w:ascii="Times New Roman" w:hAnsi="Times New Roman" w:cs="Times New Roman"/>
-        </w:rPr>
-        <w:t>webs</w:t>
-      </w:r>
-      <w:r>
-        <w:rPr>
-          <w:rFonts w:ascii="Times New Roman" w:hAnsi="Times New Roman" w:cs="Times New Roman"/>
-        </w:rPr>
-        <w:t xml:space="preserve"> </w:t>
-      </w:r>
-      <w:r>
-        <w:rPr>
-          <w:rFonts w:ascii="Times New Roman" w:hAnsi="Times New Roman" w:cs="Times New Roman"/>
-        </w:rPr>
-        <w:t>with</w:t>
-      </w:r>
-      <w:r>
-        <w:rPr>
-          <w:rFonts w:ascii="Times New Roman" w:hAnsi="Times New Roman" w:cs="Times New Roman"/>
-        </w:rPr>
-        <w:t xml:space="preserve"> </w:t>
-      </w:r>
-      <w:r>
-        <w:rPr>
-          <w:rFonts w:ascii="Times New Roman" w:hAnsi="Times New Roman" w:cs="Times New Roman"/>
-        </w:rPr>
-        <w:t xml:space="preserve">two </w:t>
-      </w:r>
-      <w:r>
-        <w:rPr>
-          <w:rFonts w:ascii="Times New Roman" w:hAnsi="Times New Roman" w:cs="Times New Roman"/>
-        </w:rPr>
-        <w:t xml:space="preserve">to </w:t>
-      </w:r>
-      <w:r>
-        <w:rPr>
-          <w:rFonts w:ascii="Times New Roman" w:hAnsi="Times New Roman" w:cs="Times New Roman"/>
-        </w:rPr>
-        <w:t xml:space="preserve">six </w:t>
-      </w:r>
-      <w:r>
-        <w:rPr>
-          <w:rFonts w:ascii="Times New Roman" w:hAnsi="Times New Roman" w:cs="Times New Roman"/>
-        </w:rPr>
-        <w:t xml:space="preserve">nodes, each occupying a unique </w:t>
-      </w:r>
-      <w:r>
-        <w:rPr>
-          <w:rFonts w:ascii="Times New Roman" w:hAnsi="Times New Roman" w:cs="Times New Roman"/>
-        </w:rPr>
-        <w:t>trophic level</w:t>
-      </w:r>
-      <w:r>
-        <w:rPr>
-          <w:rFonts w:ascii="Times New Roman" w:hAnsi="Times New Roman" w:cs="Times New Roman"/>
-        </w:rPr>
-        <w:t xml:space="preserve"> </w:t>
-      </w:r>
-      <w:r>
-        <w:rPr>
-          <w:rFonts w:ascii="Times New Roman" w:hAnsi="Times New Roman" w:cs="Times New Roman"/>
-        </w:rPr>
-        <w:t>(</w:t>
-      </w:r>
-      <w:r>
-        <w:rPr>
-          <w:rFonts w:ascii="Times New Roman" w:hAnsi="Times New Roman" w:cs="Times New Roman"/>
-        </w:rPr>
-        <w:t>measured as the longest trophic chain</w:t>
-      </w:r>
-      <w:r>
-        <w:rPr>
-          <w:rFonts w:ascii="Times New Roman" w:hAnsi="Times New Roman" w:cs="Times New Roman"/>
-        </w:rPr>
-        <w:t>;</w:t>
-      </w:r>
-      <w:r>
-        <w:rPr>
-          <w:rFonts w:ascii="Times New Roman" w:hAnsi="Times New Roman" w:cs="Times New Roman"/>
-        </w:rPr>
-        <w:t xml:space="preserve"> </w:t>
-      </w:r>
-      <w:r>
-        <w:rPr>
-          <w:rFonts w:ascii="Times New Roman" w:hAnsi="Times New Roman" w:cs="Times New Roman"/>
-          <w:b/>
-        </w:rPr>
-        <w:t xml:space="preserve">Figure </w:t>
-      </w:r>
-      <w:r>
-        <w:rPr>
-          <w:rFonts w:ascii="Times New Roman" w:hAnsi="Times New Roman" w:cs="Times New Roman"/>
-          <w:b/>
-        </w:rPr>
-        <w:t>S2</w:t>
-      </w:r>
-      <w:r>
-        <w:rPr>
-          <w:rFonts w:ascii="Times New Roman" w:hAnsi="Times New Roman" w:cs="Times New Roman"/>
-        </w:rPr>
-        <w:t>)</w:t>
-      </w:r>
-      <w:r>
-        <w:rPr>
-          <w:rFonts w:ascii="Times New Roman" w:hAnsi="Times New Roman" w:cs="Times New Roman"/>
-        </w:rPr>
-        <w:t>.</w:t>
-      </w:r>
-      <w:r>
-        <w:rPr>
-          <w:rFonts w:ascii="Times New Roman" w:hAnsi="Times New Roman" w:cs="Times New Roman"/>
-        </w:rPr>
-        <w:t xml:space="preserve"> </w:t>
-      </w:r>
-      <w:r>
-        <w:rPr>
-          <w:rFonts w:ascii="Times New Roman" w:hAnsi="Times New Roman" w:cs="Times New Roman"/>
-        </w:rPr>
-        <w:t>Each</w:t>
-      </w:r>
-      <w:r>
-        <w:rPr>
-          <w:rFonts w:ascii="Times New Roman" w:hAnsi="Times New Roman" w:cs="Times New Roman"/>
-        </w:rPr>
-        <w:t xml:space="preserve"> species consumes from all levels below its own, rather than only the level directly below itself</w:t>
-      </w:r>
-      <w:r>
-        <w:rPr>
-          <w:rFonts w:ascii="Times New Roman" w:hAnsi="Times New Roman" w:cs="Times New Roman"/>
-        </w:rPr>
-        <w:t xml:space="preserve"> leading</w:t>
-      </w:r>
-      <w:r>
-        <w:rPr>
-          <w:rFonts w:ascii="Times New Roman" w:hAnsi="Times New Roman" w:cs="Times New Roman"/>
-        </w:rPr>
-        <w:t xml:space="preserve"> to</w:t>
-      </w:r>
-      <w:r>
-        <w:rPr>
-          <w:rFonts w:ascii="Times New Roman" w:hAnsi="Times New Roman" w:cs="Times New Roman"/>
-        </w:rPr>
-        <w:t xml:space="preserve"> more reticulate and less linear food chains</w:t>
-      </w:r>
-      <w:r>
-        <w:rPr>
-          <w:rFonts w:ascii="Times New Roman" w:hAnsi="Times New Roman" w:cs="Times New Roman"/>
-        </w:rPr>
-        <w:t>.</w:t>
-      </w:r>
-      <w:r>
-        <w:rPr>
-          <w:rFonts w:ascii="Times New Roman" w:hAnsi="Times New Roman" w:cs="Times New Roman"/>
-        </w:rPr>
-        <w:t xml:space="preserve"> </w:t>
-      </w:r>
-      <w:r>
-        <w:rPr>
-          <w:rFonts w:ascii="Times New Roman" w:hAnsi="Times New Roman" w:cs="Times New Roman"/>
-        </w:rPr>
-        <w:t xml:space="preserve">Universal omnivory may seem absurd, there is never a situation where a lynx eats both a hare and grass, but we argue that it is a better representation of a simplified reality than linear chains. In empirical food webs predators consume multiple prey and multiple predators consume prey and our universal omnivory hypothesis reflects that fact. </w:t>
-      </w:r>
-      <w:r>
-        <w:rPr>
-          <w:rFonts w:ascii="Times New Roman" w:hAnsi="Times New Roman" w:cs="Times New Roman"/>
-        </w:rPr>
-        <w:t xml:space="preserve">While this does represent the extreme case of the prevalence of omnivory we propose that it presents a realistic </w:t>
+        <w:t xml:space="preserve">Universal </w:t>
+      </w:r>
+      <w:proofErr w:type="spellStart"/>
+      <w:r>
+        <w:rPr>
+          <w:rFonts w:ascii="Times New Roman" w:hAnsi="Times New Roman" w:cs="Times New Roman"/>
+        </w:rPr>
+        <w:t>omnivory</w:t>
+      </w:r>
+      <w:proofErr w:type="spellEnd"/>
+      <w:r>
+        <w:rPr>
+          <w:rFonts w:ascii="Times New Roman" w:hAnsi="Times New Roman" w:cs="Times New Roman"/>
+        </w:rPr>
+        <w:t xml:space="preserve"> may seem absurd, there is never a situation where a lynx eats both a hare and grass, but we argue that it is a better representation of a simplified reality than linear chains. In empirical food webs predators consume multiple prey and multiple predators consume prey and our universal </w:t>
+      </w:r>
+      <w:proofErr w:type="spellStart"/>
+      <w:r>
+        <w:rPr>
+          <w:rFonts w:ascii="Times New Roman" w:hAnsi="Times New Roman" w:cs="Times New Roman"/>
+        </w:rPr>
+        <w:t>omnivory</w:t>
+      </w:r>
+      <w:proofErr w:type="spellEnd"/>
+      <w:r>
+        <w:rPr>
+          <w:rFonts w:ascii="Times New Roman" w:hAnsi="Times New Roman" w:cs="Times New Roman"/>
+        </w:rPr>
+        <w:t xml:space="preserve"> hypothesis reflects that fact. </w:t>
+      </w:r>
+      <w:r>
+        <w:rPr>
+          <w:rFonts w:ascii="Times New Roman" w:hAnsi="Times New Roman" w:cs="Times New Roman"/>
+        </w:rPr>
+        <w:t xml:space="preserve">While this does represent the extreme case of the prevalence of </w:t>
+      </w:r>
+      <w:proofErr w:type="spellStart"/>
+      <w:r>
+        <w:rPr>
+          <w:rFonts w:ascii="Times New Roman" w:hAnsi="Times New Roman" w:cs="Times New Roman"/>
+        </w:rPr>
+        <w:t>omnivory</w:t>
+      </w:r>
+      <w:proofErr w:type="spellEnd"/>
+      <w:r>
+        <w:rPr>
+          <w:rFonts w:ascii="Times New Roman" w:hAnsi="Times New Roman" w:cs="Times New Roman"/>
+        </w:rPr>
+        <w:t xml:space="preserve"> we propose that it presents a realistic </w:t>
       </w:r>
       <w:r>
         <w:rPr>
@@ -5344,6 +5714,75 @@
         </w:rPr>
         <w:t xml:space="preserve">. </w:t>
       </w:r>
+      <w:ins w:id="1" w:author="borrejj@gmail.com" w:date="2014-06-06T14:20:00Z">
+        <w:r>
+          <w:rPr>
+            <w:rFonts w:ascii="Times New Roman" w:hAnsi="Times New Roman" w:cs="Times New Roman"/>
+          </w:rPr>
+          <w:t xml:space="preserve">We explore the dynamic constraints of longer food </w:t>
+        </w:r>
+        <w:r>
+          <w:rPr>
+            <w:rFonts w:ascii="Times New Roman" w:hAnsi="Times New Roman" w:cs="Times New Roman"/>
+          </w:rPr>
+          <w:lastRenderedPageBreak/>
+          <w:t>chains in greater depth, following our toy example. In this sensitivity analysis we explore how dynamic constra</w:t>
+        </w:r>
+      </w:ins>
+      <w:ins w:id="2" w:author="borrejj@gmail.com" w:date="2014-06-06T14:21:00Z">
+        <w:r>
+          <w:rPr>
+            <w:rFonts w:ascii="Times New Roman" w:hAnsi="Times New Roman" w:cs="Times New Roman"/>
+          </w:rPr>
+          <w:t>i</w:t>
+        </w:r>
+      </w:ins>
+      <w:ins w:id="3" w:author="borrejj@gmail.com" w:date="2014-06-06T14:20:00Z">
+        <w:r>
+          <w:rPr>
+            <w:rFonts w:ascii="Times New Roman" w:hAnsi="Times New Roman" w:cs="Times New Roman"/>
+          </w:rPr>
+          <w:t xml:space="preserve">nts change based on </w:t>
+        </w:r>
+      </w:ins>
+      <w:ins w:id="4" w:author="borrejj@gmail.com" w:date="2014-06-06T14:21:00Z">
+        <w:r>
+          <w:rPr>
+            <w:rFonts w:ascii="Times New Roman" w:hAnsi="Times New Roman" w:cs="Times New Roman"/>
+          </w:rPr>
+          <w:t xml:space="preserve">our assumptions about </w:t>
+        </w:r>
+        <w:proofErr w:type="spellStart"/>
+        <w:r>
+          <w:rPr>
+            <w:rFonts w:ascii="Times New Roman" w:hAnsi="Times New Roman" w:cs="Times New Roman"/>
+          </w:rPr>
+          <w:t>omnivory</w:t>
+        </w:r>
+        <w:proofErr w:type="spellEnd"/>
+        <w:r>
+          <w:rPr>
+            <w:rFonts w:ascii="Times New Roman" w:hAnsi="Times New Roman" w:cs="Times New Roman"/>
+          </w:rPr>
+          <w:t>, the relative impact of predators on their prey, the impact of prey on predator populations</w:t>
+        </w:r>
+      </w:ins>
+      <w:ins w:id="5" w:author="borrejj@gmail.com" w:date="2014-06-06T14:22:00Z">
+        <w:r>
+          <w:rPr>
+            <w:rFonts w:ascii="Times New Roman" w:hAnsi="Times New Roman" w:cs="Times New Roman"/>
+          </w:rPr>
+          <w:t>, and the role that density dependence may play</w:t>
+        </w:r>
+      </w:ins>
+      <w:ins w:id="6" w:author="borrejj@gmail.com" w:date="2014-06-06T14:21:00Z">
+        <w:r>
+          <w:rPr>
+            <w:rFonts w:ascii="Times New Roman" w:hAnsi="Times New Roman" w:cs="Times New Roman"/>
+          </w:rPr>
+          <w:t xml:space="preserve">. </w:t>
+        </w:r>
+      </w:ins>
     </w:p>
     <w:p>
       <w:pPr>
@@ -5861,7 +6300,21 @@
         <w:rPr>
           <w:rFonts w:ascii="Times New Roman" w:hAnsi="Times New Roman" w:cs="Times New Roman"/>
         </w:rPr>
-        <w:t xml:space="preserve"> to the way in which Lotka-Volterra equations represent a linear approximation of Hollings’ nonlinear model. </w:t>
+        <w:t xml:space="preserve"> to the way in which </w:t>
+      </w:r>
+      <w:proofErr w:type="spellStart"/>
+      <w:r>
+        <w:rPr>
+          <w:rFonts w:ascii="Times New Roman" w:hAnsi="Times New Roman" w:cs="Times New Roman"/>
+        </w:rPr>
+        <w:t>Lotka-Volterra</w:t>
+      </w:r>
+      <w:proofErr w:type="spellEnd"/>
+      <w:r>
+        <w:rPr>
+          <w:rFonts w:ascii="Times New Roman" w:hAnsi="Times New Roman" w:cs="Times New Roman"/>
+        </w:rPr>
+        <w:t xml:space="preserve"> equations represent a linear approximation of Hollings’ nonlinear model. </w:t>
       </w:r>
     </w:p>
     <w:p>
@@ -6002,7 +6455,14 @@
         <w:rPr>
           <w:rFonts w:ascii="Times New Roman" w:hAnsi="Times New Roman" w:cs="Times New Roman"/>
         </w:rPr>
-        <w:t xml:space="preserve">With the assumption of a predator-dependent functional response that lies </w:t>
+        <w:t>With the assumption of a predator-</w:t>
+      </w:r>
+      <w:r>
+        <w:rPr>
+          <w:rFonts w:ascii="Times New Roman" w:hAnsi="Times New Roman" w:cs="Times New Roman"/>
+        </w:rPr>
+        <w:lastRenderedPageBreak/>
+        <w:t xml:space="preserve">dependent functional response that lies </w:t>
       </w:r>
       <w:r>
         <w:rPr>
@@ -6070,23 +6530,53 @@
         </w:rPr>
         <w:t xml:space="preserve">. </w:t>
       </w:r>
-      <w:r>
-        <w:rPr>
-          <w:rFonts w:ascii="Times New Roman" w:hAnsi="Times New Roman" w:cs="Times New Roman"/>
-        </w:rPr>
-        <w:t>I</w:t>
-      </w:r>
-      <w:r>
-        <w:rPr>
-          <w:rFonts w:ascii="Times New Roman" w:hAnsi="Times New Roman" w:cs="Times New Roman"/>
-        </w:rPr>
-        <w:t>nstead of 0</w:t>
-      </w:r>
-      <w:r>
-        <w:rPr>
-          <w:rFonts w:ascii="Times New Roman" w:hAnsi="Times New Roman" w:cs="Times New Roman"/>
-        </w:rPr>
-        <w:t xml:space="preserve">s for the impact of predators on their prey </w:t>
+      <w:del w:id="7" w:author="borrejj@gmail.com" w:date="2014-06-06T14:24:00Z">
+        <w:r>
+          <w:rPr>
+            <w:rFonts w:ascii="Times New Roman" w:hAnsi="Times New Roman" w:cs="Times New Roman"/>
+          </w:rPr>
+          <w:delText>I</w:delText>
+        </w:r>
+        <w:r>
+          <w:rPr>
+            <w:rFonts w:ascii="Times New Roman" w:hAnsi="Times New Roman" w:cs="Times New Roman"/>
+          </w:rPr>
+          <w:delText>nstead of 0</w:delText>
+        </w:r>
+        <w:r>
+          <w:rPr>
+            <w:rFonts w:ascii="Times New Roman" w:hAnsi="Times New Roman" w:cs="Times New Roman"/>
+          </w:rPr>
+          <w:delText>s for the</w:delText>
+        </w:r>
+      </w:del>
+      <w:ins w:id="8" w:author="borrejj@gmail.com" w:date="2014-06-06T14:24:00Z">
+        <w:r>
+          <w:rPr>
+            <w:rFonts w:ascii="Times New Roman" w:hAnsi="Times New Roman" w:cs="Times New Roman"/>
+          </w:rPr>
+          <w:t>Rather than assuming that predators have no</w:t>
+        </w:r>
+      </w:ins>
+      <w:r>
+        <w:rPr>
+          <w:rFonts w:ascii="Times New Roman" w:hAnsi="Times New Roman" w:cs="Times New Roman"/>
+        </w:rPr>
+        <w:t xml:space="preserve"> impact </w:t>
+      </w:r>
+      <w:del w:id="9" w:author="borrejj@gmail.com" w:date="2014-06-06T14:24:00Z">
+        <w:r>
+          <w:rPr>
+            <w:rFonts w:ascii="Times New Roman" w:hAnsi="Times New Roman" w:cs="Times New Roman"/>
+          </w:rPr>
+          <w:delText xml:space="preserve">of predators </w:delText>
+        </w:r>
+      </w:del>
+      <w:r>
+        <w:rPr>
+          <w:rFonts w:ascii="Times New Roman" w:hAnsi="Times New Roman" w:cs="Times New Roman"/>
+        </w:rPr>
+        <w:t xml:space="preserve">on their prey </w:t>
       </w:r>
       <w:r>
         <w:rPr>
@@ -6291,12 +6781,14 @@
         </w:rPr>
         <w:t xml:space="preserve">universal </w:t>
       </w:r>
+      <w:proofErr w:type="spellStart"/>
       <w:r>
         <w:rPr>
           <w:rFonts w:ascii="Times New Roman" w:hAnsi="Times New Roman" w:cs="Times New Roman"/>
         </w:rPr>
         <w:t>omnivory</w:t>
       </w:r>
+      <w:proofErr w:type="spellEnd"/>
       <w:r>
         <w:rPr>
           <w:rFonts w:ascii="Times New Roman" w:hAnsi="Times New Roman" w:cs="Times New Roman"/>
@@ -6387,18 +6879,27 @@
         </w:rPr>
         <w:t xml:space="preserve"> (</w:t>
       </w:r>
+      <w:proofErr w:type="gramStart"/>
       <w:r>
         <w:rPr>
           <w:rFonts w:ascii="Times New Roman" w:hAnsi="Times New Roman" w:cs="Times New Roman"/>
           <w:i/>
         </w:rPr>
-        <w:t>U(0,</w:t>
-      </w:r>
+        <w:t>U(</w:t>
+      </w:r>
+      <w:proofErr w:type="gramEnd"/>
       <w:r>
         <w:rPr>
           <w:rFonts w:ascii="Times New Roman" w:hAnsi="Times New Roman" w:cs="Times New Roman"/>
           <w:i/>
         </w:rPr>
+        <w:t>0,</w:t>
+      </w:r>
+      <w:r>
+        <w:rPr>
+          <w:rFonts w:ascii="Times New Roman" w:hAnsi="Times New Roman" w:cs="Times New Roman"/>
+          <w:i/>
+        </w:rPr>
         <w:t xml:space="preserve"> </w:t>
       </w:r>
       <w:r>
@@ -6444,12 +6945,21 @@
         </w:rPr>
         <w:t xml:space="preserve"> (</w:t>
       </w:r>
+      <w:proofErr w:type="gramStart"/>
       <w:r>
         <w:rPr>
           <w:rFonts w:ascii="Times New Roman" w:hAnsi="Times New Roman" w:cs="Times New Roman"/>
           <w:i/>
         </w:rPr>
-        <w:t>U(-1, 0)</w:t>
+        <w:t>U(</w:t>
+      </w:r>
+      <w:proofErr w:type="gramEnd"/>
+      <w:r>
+        <w:rPr>
+          <w:rFonts w:ascii="Times New Roman" w:hAnsi="Times New Roman" w:cs="Times New Roman"/>
+          <w:i/>
+        </w:rPr>
+        <w:t>-1, 0)</w:t>
       </w:r>
       <w:r>
         <w:rPr>
@@ -6521,7 +7031,15 @@
         <w:rPr>
           <w:rFonts w:ascii="Times New Roman" w:hAnsi="Times New Roman" w:cs="Times New Roman"/>
         </w:rPr>
-        <w:t xml:space="preserve">n in the other direction and </w:t>
+        <w:t xml:space="preserve">n in the other </w:t>
+      </w:r>
+      <w:bookmarkStart w:id="10" w:name="_GoBack"/>
+      <w:bookmarkEnd w:id="10"/>
+      <w:r>
+        <w:rPr>
+          <w:rFonts w:ascii="Times New Roman" w:hAnsi="Times New Roman" w:cs="Times New Roman"/>
+        </w:rPr>
+        <w:t xml:space="preserve">direction and </w:t>
       </w:r>
       <w:r>
         <w:rPr>
@@ -6837,6 +7355,7 @@
           <w:rFonts w:ascii="Times New Roman" w:hAnsi="Times New Roman" w:cs="Times New Roman"/>
           <w:i/>
         </w:rPr>
+        <w:lastRenderedPageBreak/>
         <w:t>Sensitivity Analysis</w:t>
       </w:r>
     </w:p>
@@ -6862,16 +7381,42 @@
         <w:rPr>
           <w:rFonts w:ascii="Times New Roman" w:hAnsi="Times New Roman" w:cs="Times New Roman"/>
         </w:rPr>
-        <w:t xml:space="preserve">We wanted to explore further the role of food chain length in determining quasi sign stability with varying levels of omnivory, and with varying degrees of asymmetry in interaction strength. To accomplish this, we created ten species food webs with 5 different levels </w:t>
-      </w:r>
-      <w:r>
-        <w:rPr>
-          <w:rFonts w:ascii="Times New Roman" w:hAnsi="Times New Roman" w:cs="Times New Roman"/>
-        </w:rPr>
-        <w:t>of total number of interactions (connectance)</w:t>
-      </w:r>
-      <w:bookmarkStart w:id="0" w:name="_GoBack"/>
-      <w:bookmarkEnd w:id="0"/>
+        <w:t xml:space="preserve">We wanted to explore further the role of food chain length in determining quasi sign stability with varying levels of </w:t>
+      </w:r>
+      <w:proofErr w:type="spellStart"/>
+      <w:r>
+        <w:rPr>
+          <w:rFonts w:ascii="Times New Roman" w:hAnsi="Times New Roman" w:cs="Times New Roman"/>
+        </w:rPr>
+        <w:t>omnivory</w:t>
+      </w:r>
+      <w:proofErr w:type="spellEnd"/>
+      <w:r>
+        <w:rPr>
+          <w:rFonts w:ascii="Times New Roman" w:hAnsi="Times New Roman" w:cs="Times New Roman"/>
+        </w:rPr>
+        <w:t xml:space="preserve">, and with varying degrees of asymmetry in interaction strength. To accomplish this, we created ten species food webs with 5 different levels </w:t>
+      </w:r>
+      <w:r>
+        <w:rPr>
+          <w:rFonts w:ascii="Times New Roman" w:hAnsi="Times New Roman" w:cs="Times New Roman"/>
+        </w:rPr>
+        <w:t>of total number of interactions (</w:t>
+      </w:r>
+      <w:proofErr w:type="spellStart"/>
+      <w:r>
+        <w:rPr>
+          <w:rFonts w:ascii="Times New Roman" w:hAnsi="Times New Roman" w:cs="Times New Roman"/>
+        </w:rPr>
+        <w:t>connectance</w:t>
+      </w:r>
+      <w:proofErr w:type="spellEnd"/>
+      <w:r>
+        <w:rPr>
+          <w:rFonts w:ascii="Times New Roman" w:hAnsi="Times New Roman" w:cs="Times New Roman"/>
+        </w:rPr>
+        <w:t>)</w:t>
+      </w:r>
       <w:r>
         <w:rPr>
           <w:rFonts w:ascii="Times New Roman" w:hAnsi="Times New Roman" w:cs="Times New Roman"/>
@@ -6891,6 +7436,7 @@
         </w:rPr>
         <w:t xml:space="preserve">). For each combination of </w:t>
       </w:r>
+      <w:proofErr w:type="spellStart"/>
       <w:r>
         <w:rPr>
           <w:rFonts w:ascii="Times New Roman" w:hAnsi="Times New Roman" w:cs="Times New Roman"/>
@@ -6898,6 +7444,7 @@
         </w:rPr>
         <w:t>connectance</w:t>
       </w:r>
+      <w:proofErr w:type="spellEnd"/>
       <w:r>
         <w:rPr>
           <w:rFonts w:ascii="Times New Roman" w:hAnsi="Times New Roman" w:cs="Times New Roman"/>
@@ -6914,7 +7461,35 @@
         <w:rPr>
           <w:rFonts w:ascii="Times New Roman" w:hAnsi="Times New Roman" w:cs="Times New Roman"/>
         </w:rPr>
-        <w:t>00 food webs analyzed. The mean, median, and maximum trophic position was determined for each configuration.</w:t>
+        <w:t xml:space="preserve">00 food webs analyzed. The mean, median, and maximum trophic position </w:t>
+      </w:r>
+      <w:del w:id="11" w:author="borrejj@gmail.com" w:date="2014-06-06T14:27:00Z">
+        <w:r>
+          <w:rPr>
+            <w:rFonts w:ascii="Times New Roman" w:hAnsi="Times New Roman" w:cs="Times New Roman"/>
+          </w:rPr>
+          <w:delText xml:space="preserve">was </w:delText>
+        </w:r>
+      </w:del>
+      <w:ins w:id="12" w:author="borrejj@gmail.com" w:date="2014-06-06T14:27:00Z">
+        <w:r>
+          <w:rPr>
+            <w:rFonts w:ascii="Times New Roman" w:hAnsi="Times New Roman" w:cs="Times New Roman"/>
+          </w:rPr>
+          <w:t>were</w:t>
+        </w:r>
+        <w:r>
+          <w:rPr>
+            <w:rFonts w:ascii="Times New Roman" w:hAnsi="Times New Roman" w:cs="Times New Roman"/>
+          </w:rPr>
+          <w:t xml:space="preserve"> </w:t>
+        </w:r>
+      </w:ins>
+      <w:r>
+        <w:rPr>
+          <w:rFonts w:ascii="Times New Roman" w:hAnsi="Times New Roman" w:cs="Times New Roman"/>
+        </w:rPr>
+        <w:t>determined for each configuration.</w:t>
       </w:r>
     </w:p>
     <w:p>
@@ -7025,6 +7600,7 @@
           <w:rFonts w:ascii="Times New Roman" w:hAnsi="Times New Roman" w:cs="Times New Roman"/>
           <w:b/>
         </w:rPr>
+        <w:lastRenderedPageBreak/>
         <w:t>Res</w:t>
       </w:r>
       <w:r>
@@ -7396,7 +7972,21 @@
           <w:rFonts w:ascii="Times New Roman" w:hAnsi="Times New Roman" w:cs="Times New Roman"/>
         </w:rPr>
         <w:tab/>
-        <w:t xml:space="preserve">Increasing the total number of interactions (connectance) always decreased stability with respect to any given maximum trophic position. </w:t>
+        <w:t>Increasing the total number of interactions (</w:t>
+      </w:r>
+      <w:proofErr w:type="spellStart"/>
+      <w:r>
+        <w:rPr>
+          <w:rFonts w:ascii="Times New Roman" w:hAnsi="Times New Roman" w:cs="Times New Roman"/>
+        </w:rPr>
+        <w:t>connectance</w:t>
+      </w:r>
+      <w:proofErr w:type="spellEnd"/>
+      <w:r>
+        <w:rPr>
+          <w:rFonts w:ascii="Times New Roman" w:hAnsi="Times New Roman" w:cs="Times New Roman"/>
+        </w:rPr>
+        <w:t xml:space="preserve">) always decreased stability with respect to any given maximum trophic position. </w:t>
       </w:r>
     </w:p>
     <w:p>
@@ -7494,6 +8084,7 @@
         <w:rPr>
           <w:rFonts w:ascii="Times New Roman" w:hAnsi="Times New Roman" w:cs="Times New Roman"/>
         </w:rPr>
+        <w:lastRenderedPageBreak/>
         <w:t>larger</w:t>
       </w:r>
       <w:r>
@@ -7506,7 +8097,21 @@
         <w:rPr>
           <w:rFonts w:ascii="Times New Roman" w:hAnsi="Times New Roman" w:cs="Times New Roman"/>
         </w:rPr>
-        <w:t xml:space="preserve"> (magnitudes of the elements of the Jacobian matrix)</w:t>
+        <w:t xml:space="preserve"> (magnitudes of the elements of the </w:t>
+      </w:r>
+      <w:proofErr w:type="spellStart"/>
+      <w:r>
+        <w:rPr>
+          <w:rFonts w:ascii="Times New Roman" w:hAnsi="Times New Roman" w:cs="Times New Roman"/>
+        </w:rPr>
+        <w:t>Jacobian</w:t>
+      </w:r>
+      <w:proofErr w:type="spellEnd"/>
+      <w:r>
+        <w:rPr>
+          <w:rFonts w:ascii="Times New Roman" w:hAnsi="Times New Roman" w:cs="Times New Roman"/>
+        </w:rPr>
+        <w:t xml:space="preserve"> matrix)</w:t>
       </w:r>
       <w:r>
         <w:rPr>
@@ -7554,8 +8159,16 @@
         <w:rPr>
           <w:rFonts w:ascii="Times New Roman" w:hAnsi="Times New Roman" w:cs="Times New Roman"/>
         </w:rPr>
-        <w:t xml:space="preserve"> due to environmental and demographic stochasticity</w:t>
-      </w:r>
+        <w:t xml:space="preserve"> due to environmental and demographic </w:t>
+      </w:r>
+      <w:proofErr w:type="spellStart"/>
+      <w:r>
+        <w:rPr>
+          <w:rFonts w:ascii="Times New Roman" w:hAnsi="Times New Roman" w:cs="Times New Roman"/>
+        </w:rPr>
+        <w:t>stochasticity</w:t>
+      </w:r>
+      <w:proofErr w:type="spellEnd"/>
       <w:r>
         <w:rPr>
           <w:rFonts w:ascii="Times New Roman" w:hAnsi="Times New Roman" w:cs="Times New Roman"/>
@@ -7683,8 +8296,16 @@
         <w:rPr>
           <w:rFonts w:ascii="Times New Roman" w:hAnsi="Times New Roman" w:cs="Times New Roman"/>
         </w:rPr>
-        <w:t xml:space="preserve"> by omnivory</w:t>
-      </w:r>
+        <w:t xml:space="preserve"> by </w:t>
+      </w:r>
+      <w:proofErr w:type="spellStart"/>
+      <w:r>
+        <w:rPr>
+          <w:rFonts w:ascii="Times New Roman" w:hAnsi="Times New Roman" w:cs="Times New Roman"/>
+        </w:rPr>
+        <w:t>omnivory</w:t>
+      </w:r>
+      <w:proofErr w:type="spellEnd"/>
       <w:r>
         <w:rPr>
           <w:rFonts w:ascii="Times New Roman" w:hAnsi="Times New Roman" w:cs="Times New Roman"/>
@@ -8086,7 +8707,21 @@
         <w:rPr>
           <w:rFonts w:ascii="Times New Roman" w:hAnsi="Times New Roman" w:cs="Times New Roman"/>
         </w:rPr>
-        <w:t xml:space="preserve"> impact of omnivory on the stability of food chains </w:t>
+        <w:t xml:space="preserve"> impact of </w:t>
+      </w:r>
+      <w:proofErr w:type="spellStart"/>
+      <w:r>
+        <w:rPr>
+          <w:rFonts w:ascii="Times New Roman" w:hAnsi="Times New Roman" w:cs="Times New Roman"/>
+        </w:rPr>
+        <w:t>omnivory</w:t>
+      </w:r>
+      <w:proofErr w:type="spellEnd"/>
+      <w:r>
+        <w:rPr>
+          <w:rFonts w:ascii="Times New Roman" w:hAnsi="Times New Roman" w:cs="Times New Roman"/>
+        </w:rPr>
+        <w:t xml:space="preserve"> on the stability of food chains </w:t>
       </w:r>
       <w:r>
         <w:rPr>
@@ -8126,7 +8761,15 @@
           <w:rFonts w:ascii="Times New Roman" w:hAnsi="Times New Roman" w:cs="Times New Roman"/>
           <w:noProof/>
         </w:rPr>
-        <w:t xml:space="preserve"> 2011)</w:t>
+        <w:t xml:space="preserve"> </w:t>
+      </w:r>
+      <w:r>
+        <w:rPr>
+          <w:rFonts w:ascii="Times New Roman" w:hAnsi="Times New Roman" w:cs="Times New Roman"/>
+          <w:noProof/>
+        </w:rPr>
+        <w:lastRenderedPageBreak/>
+        <w:t>2011)</w:t>
       </w:r>
       <w:r>
         <w:rPr>
@@ -8150,7 +8793,21 @@
         <w:rPr>
           <w:rFonts w:ascii="Times New Roman" w:hAnsi="Times New Roman" w:cs="Times New Roman"/>
         </w:rPr>
-        <w:t>whether or not omnivory should be observed in nature due its destabilizing impact on food chain dynamics</w:t>
+        <w:t xml:space="preserve">whether or not </w:t>
+      </w:r>
+      <w:proofErr w:type="spellStart"/>
+      <w:r>
+        <w:rPr>
+          <w:rFonts w:ascii="Times New Roman" w:hAnsi="Times New Roman" w:cs="Times New Roman"/>
+        </w:rPr>
+        <w:t>omnivory</w:t>
+      </w:r>
+      <w:proofErr w:type="spellEnd"/>
+      <w:r>
+        <w:rPr>
+          <w:rFonts w:ascii="Times New Roman" w:hAnsi="Times New Roman" w:cs="Times New Roman"/>
+        </w:rPr>
+        <w:t xml:space="preserve"> should be observed in nature due its destabilizing impact on food chain dynamics</w:t>
       </w:r>
       <w:r>
         <w:rPr>
@@ -8168,7 +8825,21 @@
         <w:rPr>
           <w:rFonts w:ascii="Times New Roman" w:hAnsi="Times New Roman" w:cs="Times New Roman"/>
         </w:rPr>
-        <w:t>assume omnivory is prevalent</w:t>
+        <w:t xml:space="preserve">assume </w:t>
+      </w:r>
+      <w:proofErr w:type="spellStart"/>
+      <w:r>
+        <w:rPr>
+          <w:rFonts w:ascii="Times New Roman" w:hAnsi="Times New Roman" w:cs="Times New Roman"/>
+        </w:rPr>
+        <w:t>omnivory</w:t>
+      </w:r>
+      <w:proofErr w:type="spellEnd"/>
+      <w:r>
+        <w:rPr>
+          <w:rFonts w:ascii="Times New Roman" w:hAnsi="Times New Roman" w:cs="Times New Roman"/>
+        </w:rPr>
+        <w:t xml:space="preserve"> is prevalent</w:t>
       </w:r>
       <w:r>
         <w:rPr>
@@ -8262,7 +8933,21 @@
         <w:rPr>
           <w:rFonts w:ascii="Times New Roman" w:hAnsi="Times New Roman" w:cs="Times New Roman"/>
         </w:rPr>
-        <w:t xml:space="preserve">While omnivory may not be as ubiquitous as we have assumed </w:t>
+        <w:t xml:space="preserve">While </w:t>
+      </w:r>
+      <w:proofErr w:type="spellStart"/>
+      <w:r>
+        <w:rPr>
+          <w:rFonts w:ascii="Times New Roman" w:hAnsi="Times New Roman" w:cs="Times New Roman"/>
+        </w:rPr>
+        <w:t>omnivory</w:t>
+      </w:r>
+      <w:proofErr w:type="spellEnd"/>
+      <w:r>
+        <w:rPr>
+          <w:rFonts w:ascii="Times New Roman" w:hAnsi="Times New Roman" w:cs="Times New Roman"/>
+        </w:rPr>
+        <w:t xml:space="preserve"> may not be as ubiquitous as we have assumed </w:t>
       </w:r>
       <w:r>
         <w:rPr>
@@ -8317,7 +9002,21 @@
         <w:rPr>
           <w:rFonts w:ascii="Times New Roman" w:hAnsi="Times New Roman" w:cs="Times New Roman"/>
         </w:rPr>
-        <w:t xml:space="preserve"> that chains with universal omnivory </w:t>
+        <w:t xml:space="preserve"> that chains with universal </w:t>
+      </w:r>
+      <w:proofErr w:type="spellStart"/>
+      <w:r>
+        <w:rPr>
+          <w:rFonts w:ascii="Times New Roman" w:hAnsi="Times New Roman" w:cs="Times New Roman"/>
+        </w:rPr>
+        <w:t>omnivory</w:t>
+      </w:r>
+      <w:proofErr w:type="spellEnd"/>
+      <w:r>
+        <w:rPr>
+          <w:rFonts w:ascii="Times New Roman" w:hAnsi="Times New Roman" w:cs="Times New Roman"/>
+        </w:rPr>
+        <w:t xml:space="preserve"> </w:t>
       </w:r>
       <w:r>
         <w:rPr>
@@ -8856,7 +9555,15 @@
           <w:rFonts w:ascii="Times New Roman" w:hAnsi="Times New Roman" w:cs="Times New Roman"/>
           <w:noProof/>
         </w:rPr>
-        <w:t>(Ginzburg &amp; Akçakaya 1992)</w:t>
+        <w:t xml:space="preserve">(Ginzburg &amp; </w:t>
+      </w:r>
+      <w:r>
+        <w:rPr>
+          <w:rFonts w:ascii="Times New Roman" w:hAnsi="Times New Roman" w:cs="Times New Roman"/>
+          <w:noProof/>
+        </w:rPr>
+        <w:lastRenderedPageBreak/>
+        <w:t>Akçakaya 1992)</w:t>
       </w:r>
       <w:r>
         <w:rPr>
@@ -9103,8 +9810,30 @@
         <w:rPr>
           <w:rFonts w:ascii="Times New Roman" w:hAnsi="Times New Roman" w:cs="Times New Roman"/>
         </w:rPr>
-        <w:t>We would like to thank J. Damuth, M. McCann, E. Rollinson</w:t>
-      </w:r>
+        <w:t xml:space="preserve">We would like to thank J. </w:t>
+      </w:r>
+      <w:proofErr w:type="spellStart"/>
+      <w:r>
+        <w:rPr>
+          <w:rFonts w:ascii="Times New Roman" w:hAnsi="Times New Roman" w:cs="Times New Roman"/>
+        </w:rPr>
+        <w:t>Damuth</w:t>
+      </w:r>
+      <w:proofErr w:type="spellEnd"/>
+      <w:r>
+        <w:rPr>
+          <w:rFonts w:ascii="Times New Roman" w:hAnsi="Times New Roman" w:cs="Times New Roman"/>
+        </w:rPr>
+        <w:t xml:space="preserve">, M. McCann, E. </w:t>
+      </w:r>
+      <w:proofErr w:type="spellStart"/>
+      <w:r>
+        <w:rPr>
+          <w:rFonts w:ascii="Times New Roman" w:hAnsi="Times New Roman" w:cs="Times New Roman"/>
+        </w:rPr>
+        <w:t>Rollinson</w:t>
+      </w:r>
+      <w:proofErr w:type="spellEnd"/>
       <w:r>
         <w:rPr>
           <w:rFonts w:ascii="Times New Roman" w:hAnsi="Times New Roman" w:cs="Times New Roman"/>
@@ -9549,6 +10278,7 @@
           <w:rFonts w:ascii="Times New Roman" w:eastAsia="Times New Roman" w:hAnsi="Times New Roman" w:cs="Times New Roman"/>
           <w:noProof/>
         </w:rPr>
+        <w:lastRenderedPageBreak/>
         <w:t>9.</w:t>
       </w:r>
     </w:p>
@@ -10333,6 +11063,7 @@
           <w:rFonts w:ascii="Times New Roman" w:eastAsia="Times New Roman" w:hAnsi="Times New Roman" w:cs="Times New Roman"/>
           <w:noProof/>
         </w:rPr>
+        <w:lastRenderedPageBreak/>
         <w:t xml:space="preserve">Post, D.M., Pace, M.L. &amp; Hairston, N.G. (2000). Ecosystem size determines food-chain length in lakes. </w:t>
       </w:r>
       <w:r>
@@ -11076,7 +11807,21 @@
         <w:rPr>
           <w:rFonts w:ascii="Times New Roman" w:hAnsi="Times New Roman" w:cs="Times New Roman"/>
         </w:rPr>
-        <w:t xml:space="preserve">two to six species with universal omnivory. </w:t>
+        <w:t xml:space="preserve">two to six species with universal </w:t>
+      </w:r>
+      <w:proofErr w:type="spellStart"/>
+      <w:r>
+        <w:rPr>
+          <w:rFonts w:ascii="Times New Roman" w:hAnsi="Times New Roman" w:cs="Times New Roman"/>
+        </w:rPr>
+        <w:t>omnivory</w:t>
+      </w:r>
+      <w:proofErr w:type="spellEnd"/>
+      <w:r>
+        <w:rPr>
+          <w:rFonts w:ascii="Times New Roman" w:hAnsi="Times New Roman" w:cs="Times New Roman"/>
+        </w:rPr>
+        <w:t xml:space="preserve">. </w:t>
       </w:r>
       <w:r>
         <w:rPr>
@@ -11133,7 +11878,7 @@
 </file>
 
 <file path=word/endnotes.xml><?xml version="1.0" encoding="utf-8"?>
-<w:endnotes xmlns:wpc="http://schemas.microsoft.com/office/word/2010/wordprocessingCanvas" xmlns:mo="http://schemas.microsoft.com/office/mac/office/2008/main" xmlns:mc="http://schemas.openxmlformats.org/markup-compatibility/2006" xmlns:mv="urn:schemas-microsoft-com:mac:vml" xmlns:o="urn:schemas-microsoft-com:office:office" xmlns:r="http://schemas.openxmlformats.org/officeDocument/2006/relationships" xmlns:m="http://schemas.openxmlformats.org/officeDocument/2006/math" xmlns:v="urn:schemas-microsoft-com:vml" xmlns:wp14="http://schemas.microsoft.com/office/word/2010/wordprocessingDrawing" xmlns:wp="http://schemas.openxmlformats.org/drawingml/2006/wordprocessingDrawing" xmlns:w10="urn:schemas-microsoft-com:office:word" xmlns:w="http://schemas.openxmlformats.org/wordprocessingml/2006/main" xmlns:w14="http://schemas.microsoft.com/office/word/2010/wordml" xmlns:wpg="http://schemas.microsoft.com/office/word/2010/wordprocessingGroup" xmlns:wpi="http://schemas.microsoft.com/office/word/2010/wordprocessingInk" xmlns:wne="http://schemas.microsoft.com/office/word/2006/wordml" xmlns:wps="http://schemas.microsoft.com/office/word/2010/wordprocessingShape" mc:Ignorable="w14 wp14">
+<w:endnotes xmlns:wpc="http://schemas.microsoft.com/office/word/2010/wordprocessingCanvas" xmlns:mc="http://schemas.openxmlformats.org/markup-compatibility/2006" xmlns:o="urn:schemas-microsoft-com:office:office" xmlns:r="http://schemas.openxmlformats.org/officeDocument/2006/relationships" xmlns:m="http://schemas.openxmlformats.org/officeDocument/2006/math" xmlns:v="urn:schemas-microsoft-com:vml" xmlns:wp14="http://schemas.microsoft.com/office/word/2010/wordprocessingDrawing" xmlns:wp="http://schemas.openxmlformats.org/drawingml/2006/wordprocessingDrawing" xmlns:w10="urn:schemas-microsoft-com:office:word" xmlns:w="http://schemas.openxmlformats.org/wordprocessingml/2006/main" xmlns:w14="http://schemas.microsoft.com/office/word/2010/wordml" xmlns:w15="http://schemas.microsoft.com/office/word/2012/wordml" xmlns:wpg="http://schemas.microsoft.com/office/word/2010/wordprocessingGroup" xmlns:wpi="http://schemas.microsoft.com/office/word/2010/wordprocessingInk" xmlns:wne="http://schemas.microsoft.com/office/word/2006/wordml" xmlns:wps="http://schemas.microsoft.com/office/word/2010/wordprocessingShape" mc:Ignorable="w14 w15 wp14">
   <w:endnote w:type="separator" w:id="-1">
     <w:p>
       <w:r>
@@ -11152,7 +11897,7 @@
 </file>
 
 <file path=word/footer1.xml><?xml version="1.0" encoding="utf-8"?>
-<w:ftr xmlns:wpc="http://schemas.microsoft.com/office/word/2010/wordprocessingCanvas" xmlns:mo="http://schemas.microsoft.com/office/mac/office/2008/main" xmlns:mc="http://schemas.openxmlformats.org/markup-compatibility/2006" xmlns:mv="urn:schemas-microsoft-com:mac:vml" xmlns:o="urn:schemas-microsoft-com:office:office" xmlns:r="http://schemas.openxmlformats.org/officeDocument/2006/relationships" xmlns:m="http://schemas.openxmlformats.org/officeDocument/2006/math" xmlns:v="urn:schemas-microsoft-com:vml" xmlns:wp14="http://schemas.microsoft.com/office/word/2010/wordprocessingDrawing" xmlns:wp="http://schemas.openxmlformats.org/drawingml/2006/wordprocessingDrawing" xmlns:w10="urn:schemas-microsoft-com:office:word" xmlns:w="http://schemas.openxmlformats.org/wordprocessingml/2006/main" xmlns:w14="http://schemas.microsoft.com/office/word/2010/wordml" xmlns:wpg="http://schemas.microsoft.com/office/word/2010/wordprocessingGroup" xmlns:wpi="http://schemas.microsoft.com/office/word/2010/wordprocessingInk" xmlns:wne="http://schemas.microsoft.com/office/word/2006/wordml" xmlns:wps="http://schemas.microsoft.com/office/word/2010/wordprocessingShape" mc:Ignorable="w14 wp14">
+<w:ftr xmlns:wpc="http://schemas.microsoft.com/office/word/2010/wordprocessingCanvas" xmlns:mc="http://schemas.openxmlformats.org/markup-compatibility/2006" xmlns:o="urn:schemas-microsoft-com:office:office" xmlns:r="http://schemas.openxmlformats.org/officeDocument/2006/relationships" xmlns:m="http://schemas.openxmlformats.org/officeDocument/2006/math" xmlns:v="urn:schemas-microsoft-com:vml" xmlns:wp14="http://schemas.microsoft.com/office/word/2010/wordprocessingDrawing" xmlns:wp="http://schemas.openxmlformats.org/drawingml/2006/wordprocessingDrawing" xmlns:w10="urn:schemas-microsoft-com:office:word" xmlns:w="http://schemas.openxmlformats.org/wordprocessingml/2006/main" xmlns:w14="http://schemas.microsoft.com/office/word/2010/wordml" xmlns:w15="http://schemas.microsoft.com/office/word/2012/wordml" xmlns:wpg="http://schemas.microsoft.com/office/word/2010/wordprocessingGroup" xmlns:wpi="http://schemas.microsoft.com/office/word/2010/wordprocessingInk" xmlns:wne="http://schemas.microsoft.com/office/word/2006/wordml" xmlns:wps="http://schemas.microsoft.com/office/word/2010/wordprocessingShape" mc:Ignorable="w14 w15 wp14">
   <w:p>
     <w:pPr>
       <w:pStyle w:val="Footer"/>
@@ -11190,7 +11935,7 @@
 </file>
 
 <file path=word/footer2.xml><?xml version="1.0" encoding="utf-8"?>
-<w:ftr xmlns:wpc="http://schemas.microsoft.com/office/word/2010/wordprocessingCanvas" xmlns:mo="http://schemas.microsoft.com/office/mac/office/2008/main" xmlns:mc="http://schemas.openxmlformats.org/markup-compatibility/2006" xmlns:mv="urn:schemas-microsoft-com:mac:vml" xmlns:o="urn:schemas-microsoft-com:office:office" xmlns:r="http://schemas.openxmlformats.org/officeDocument/2006/relationships" xmlns:m="http://schemas.openxmlformats.org/officeDocument/2006/math" xmlns:v="urn:schemas-microsoft-com:vml" xmlns:wp14="http://schemas.microsoft.com/office/word/2010/wordprocessingDrawing" xmlns:wp="http://schemas.openxmlformats.org/drawingml/2006/wordprocessingDrawing" xmlns:w10="urn:schemas-microsoft-com:office:word" xmlns:w="http://schemas.openxmlformats.org/wordprocessingml/2006/main" xmlns:w14="http://schemas.microsoft.com/office/word/2010/wordml" xmlns:wpg="http://schemas.microsoft.com/office/word/2010/wordprocessingGroup" xmlns:wpi="http://schemas.microsoft.com/office/word/2010/wordprocessingInk" xmlns:wne="http://schemas.microsoft.com/office/word/2006/wordml" xmlns:wps="http://schemas.microsoft.com/office/word/2010/wordprocessingShape" mc:Ignorable="w14 wp14">
+<w:ftr xmlns:wpc="http://schemas.microsoft.com/office/word/2010/wordprocessingCanvas" xmlns:mc="http://schemas.openxmlformats.org/markup-compatibility/2006" xmlns:o="urn:schemas-microsoft-com:office:office" xmlns:r="http://schemas.openxmlformats.org/officeDocument/2006/relationships" xmlns:m="http://schemas.openxmlformats.org/officeDocument/2006/math" xmlns:v="urn:schemas-microsoft-com:vml" xmlns:wp14="http://schemas.microsoft.com/office/word/2010/wordprocessingDrawing" xmlns:wp="http://schemas.openxmlformats.org/drawingml/2006/wordprocessingDrawing" xmlns:w10="urn:schemas-microsoft-com:office:word" xmlns:w="http://schemas.openxmlformats.org/wordprocessingml/2006/main" xmlns:w14="http://schemas.microsoft.com/office/word/2010/wordml" xmlns:w15="http://schemas.microsoft.com/office/word/2012/wordml" xmlns:wpg="http://schemas.microsoft.com/office/word/2010/wordprocessingGroup" xmlns:wpi="http://schemas.microsoft.com/office/word/2010/wordprocessingInk" xmlns:wne="http://schemas.microsoft.com/office/word/2006/wordml" xmlns:wps="http://schemas.microsoft.com/office/word/2010/wordprocessingShape" mc:Ignorable="w14 w15 wp14">
   <w:p>
     <w:pPr>
       <w:pStyle w:val="Footer"/>
@@ -11201,7 +11946,7 @@
 </file>
 
 <file path=word/footnotes.xml><?xml version="1.0" encoding="utf-8"?>
-<w:footnotes xmlns:wpc="http://schemas.microsoft.com/office/word/2010/wordprocessingCanvas" xmlns:mo="http://schemas.microsoft.com/office/mac/office/2008/main" xmlns:mc="http://schemas.openxmlformats.org/markup-compatibility/2006" xmlns:mv="urn:schemas-microsoft-com:mac:vml" xmlns:o="urn:schemas-microsoft-com:office:office" xmlns:r="http://schemas.openxmlformats.org/officeDocument/2006/relationships" xmlns:m="http://schemas.openxmlformats.org/officeDocument/2006/math" xmlns:v="urn:schemas-microsoft-com:vml" xmlns:wp14="http://schemas.microsoft.com/office/word/2010/wordprocessingDrawing" xmlns:wp="http://schemas.openxmlformats.org/drawingml/2006/wordprocessingDrawing" xmlns:w10="urn:schemas-microsoft-com:office:word" xmlns:w="http://schemas.openxmlformats.org/wordprocessingml/2006/main" xmlns:w14="http://schemas.microsoft.com/office/word/2010/wordml" xmlns:wpg="http://schemas.microsoft.com/office/word/2010/wordprocessingGroup" xmlns:wpi="http://schemas.microsoft.com/office/word/2010/wordprocessingInk" xmlns:wne="http://schemas.microsoft.com/office/word/2006/wordml" xmlns:wps="http://schemas.microsoft.com/office/word/2010/wordprocessingShape" mc:Ignorable="w14 wp14">
+<w:footnotes xmlns:wpc="http://schemas.microsoft.com/office/word/2010/wordprocessingCanvas" xmlns:mc="http://schemas.openxmlformats.org/markup-compatibility/2006" xmlns:o="urn:schemas-microsoft-com:office:office" xmlns:r="http://schemas.openxmlformats.org/officeDocument/2006/relationships" xmlns:m="http://schemas.openxmlformats.org/officeDocument/2006/math" xmlns:v="urn:schemas-microsoft-com:vml" xmlns:wp14="http://schemas.microsoft.com/office/word/2010/wordprocessingDrawing" xmlns:wp="http://schemas.openxmlformats.org/drawingml/2006/wordprocessingDrawing" xmlns:w10="urn:schemas-microsoft-com:office:word" xmlns:w="http://schemas.openxmlformats.org/wordprocessingml/2006/main" xmlns:w14="http://schemas.microsoft.com/office/word/2010/wordml" xmlns:w15="http://schemas.microsoft.com/office/word/2012/wordml" xmlns:wpg="http://schemas.microsoft.com/office/word/2010/wordprocessingGroup" xmlns:wpi="http://schemas.microsoft.com/office/word/2010/wordprocessingInk" xmlns:wne="http://schemas.microsoft.com/office/word/2006/wordml" xmlns:wps="http://schemas.microsoft.com/office/word/2010/wordprocessingShape" mc:Ignorable="w14 w15 wp14">
   <w:footnote w:type="separator" w:id="-1">
     <w:p>
       <w:r>
@@ -11220,7 +11965,7 @@
 </file>
 
 <file path=word/numbering.xml><?xml version="1.0" encoding="utf-8"?>
-<w:numbering xmlns:wpc="http://schemas.microsoft.com/office/word/2010/wordprocessingCanvas" xmlns:mo="http://schemas.microsoft.com/office/mac/office/2008/main" xmlns:mc="http://schemas.openxmlformats.org/markup-compatibility/2006" xmlns:mv="urn:schemas-microsoft-com:mac:vml" xmlns:o="urn:schemas-microsoft-com:office:office" xmlns:r="http://schemas.openxmlformats.org/officeDocument/2006/relationships" xmlns:m="http://schemas.openxmlformats.org/officeDocument/2006/math" xmlns:v="urn:schemas-microsoft-com:vml" xmlns:wp14="http://schemas.microsoft.com/office/word/2010/wordprocessingDrawing" xmlns:wp="http://schemas.openxmlformats.org/drawingml/2006/wordprocessingDrawing" xmlns:w10="urn:schemas-microsoft-com:office:word" xmlns:w="http://schemas.openxmlformats.org/wordprocessingml/2006/main" xmlns:w14="http://schemas.microsoft.com/office/word/2010/wordml" xmlns:wpg="http://schemas.microsoft.com/office/word/2010/wordprocessingGroup" xmlns:wpi="http://schemas.microsoft.com/office/word/2010/wordprocessingInk" xmlns:wne="http://schemas.microsoft.com/office/word/2006/wordml" xmlns:wps="http://schemas.microsoft.com/office/word/2010/wordprocessingShape" mc:Ignorable="w14 wp14">
+<w:numbering xmlns:wpc="http://schemas.microsoft.com/office/word/2010/wordprocessingCanvas" xmlns:mc="http://schemas.openxmlformats.org/markup-compatibility/2006" xmlns:o="urn:schemas-microsoft-com:office:office" xmlns:r="http://schemas.openxmlformats.org/officeDocument/2006/relationships" xmlns:m="http://schemas.openxmlformats.org/officeDocument/2006/math" xmlns:v="urn:schemas-microsoft-com:vml" xmlns:wp14="http://schemas.microsoft.com/office/word/2010/wordprocessingDrawing" xmlns:wp="http://schemas.openxmlformats.org/drawingml/2006/wordprocessingDrawing" xmlns:w10="urn:schemas-microsoft-com:office:word" xmlns:w="http://schemas.openxmlformats.org/wordprocessingml/2006/main" xmlns:w14="http://schemas.microsoft.com/office/word/2010/wordml" xmlns:w15="http://schemas.microsoft.com/office/word/2012/wordml" xmlns:wpg="http://schemas.microsoft.com/office/word/2010/wordprocessingGroup" xmlns:wpi="http://schemas.microsoft.com/office/word/2010/wordprocessingInk" xmlns:wne="http://schemas.microsoft.com/office/word/2006/wordml" xmlns:wps="http://schemas.microsoft.com/office/word/2010/wordprocessingShape" mc:Ignorable="w14 w15 wp14">
   <w:abstractNum w:abstractNumId="0">
     <w:nsid w:val="29BB1844"/>
     <w:multiLevelType w:val="hybridMultilevel"/>
@@ -11409,8 +12154,16 @@
 </w:numbering>
 </file>
 
+<file path=word/people.xml><?xml version="1.0" encoding="utf-8"?>
+<w15:people xmlns:wpc="http://schemas.microsoft.com/office/word/2010/wordprocessingCanvas" xmlns:mc="http://schemas.openxmlformats.org/markup-compatibility/2006" xmlns:o="urn:schemas-microsoft-com:office:office" xmlns:r="http://schemas.openxmlformats.org/officeDocument/2006/relationships" xmlns:m="http://schemas.openxmlformats.org/officeDocument/2006/math" xmlns:v="urn:schemas-microsoft-com:vml" xmlns:wp14="http://schemas.microsoft.com/office/word/2010/wordprocessingDrawing" xmlns:wp="http://schemas.openxmlformats.org/drawingml/2006/wordprocessingDrawing" xmlns:w10="urn:schemas-microsoft-com:office:word" xmlns:w="http://schemas.openxmlformats.org/wordprocessingml/2006/main" xmlns:w14="http://schemas.microsoft.com/office/word/2010/wordml" xmlns:w15="http://schemas.microsoft.com/office/word/2012/wordml" xmlns:wpg="http://schemas.microsoft.com/office/word/2010/wordprocessingGroup" xmlns:wpi="http://schemas.microsoft.com/office/word/2010/wordprocessingInk" xmlns:wne="http://schemas.microsoft.com/office/word/2006/wordml" xmlns:wps="http://schemas.microsoft.com/office/word/2010/wordprocessingShape" mc:Ignorable="w14 w15 wp14">
+  <w15:person w15:author="borrejj@gmail.com">
+    <w15:presenceInfo w15:providerId="Windows Live" w15:userId="0679e87c308a50b7"/>
+  </w15:person>
+</w15:people>
+</file>
+
 <file path=word/styles.xml><?xml version="1.0" encoding="utf-8"?>
-<w:styles xmlns:mc="http://schemas.openxmlformats.org/markup-compatibility/2006" xmlns:r="http://schemas.openxmlformats.org/officeDocument/2006/relationships" xmlns:w="http://schemas.openxmlformats.org/wordprocessingml/2006/main" xmlns:w14="http://schemas.microsoft.com/office/word/2010/wordml" mc:Ignorable="w14">
+<w:styles xmlns:mc="http://schemas.openxmlformats.org/markup-compatibility/2006" xmlns:r="http://schemas.openxmlformats.org/officeDocument/2006/relationships" xmlns:w="http://schemas.openxmlformats.org/wordprocessingml/2006/main" xmlns:w14="http://schemas.microsoft.com/office/word/2010/wordml" xmlns:w15="http://schemas.microsoft.com/office/word/2012/wordml" mc:Ignorable="w14 w15">
   <w:docDefaults>
     <w:rPrDefault>
       <w:rPr>
@@ -11422,547 +12175,369 @@
     </w:rPrDefault>
     <w:pPrDefault/>
   </w:docDefaults>
-  <w:latentStyles w:defLockedState="0" w:defUIPriority="99" w:defSemiHidden="1" w:defUnhideWhenUsed="1" w:defQFormat="0" w:count="276">
-    <w:lsdException w:name="Normal" w:semiHidden="0" w:uiPriority="0" w:unhideWhenUsed="0" w:qFormat="1"/>
-    <w:lsdException w:name="heading 1" w:semiHidden="0" w:uiPriority="9" w:unhideWhenUsed="0" w:qFormat="1"/>
-    <w:lsdException w:name="heading 2" w:uiPriority="9" w:qFormat="1"/>
-    <w:lsdException w:name="heading 3" w:uiPriority="9" w:qFormat="1"/>
-    <w:lsdException w:name="heading 4" w:uiPriority="9" w:qFormat="1"/>
-    <w:lsdException w:name="heading 5" w:uiPriority="9" w:qFormat="1"/>
-    <w:lsdException w:name="heading 6" w:uiPriority="9" w:qFormat="1"/>
-    <w:lsdException w:name="heading 7" w:uiPriority="9" w:qFormat="1"/>
-    <w:lsdException w:name="heading 8" w:uiPriority="9" w:qFormat="1"/>
-    <w:lsdException w:name="heading 9" w:uiPriority="9" w:qFormat="1"/>
-    <w:lsdException w:name="toc 1" w:uiPriority="39"/>
-    <w:lsdException w:name="toc 2" w:uiPriority="39"/>
-    <w:lsdException w:name="toc 3" w:uiPriority="39"/>
-    <w:lsdException w:name="toc 4" w:uiPriority="39"/>
-    <w:lsdException w:name="toc 5" w:uiPriority="39"/>
-    <w:lsdException w:name="toc 6" w:uiPriority="39"/>
-    <w:lsdException w:name="toc 7" w:uiPriority="39"/>
-    <w:lsdException w:name="toc 8" w:uiPriority="39"/>
-    <w:lsdException w:name="toc 9" w:uiPriority="39"/>
-    <w:lsdException w:name="caption" w:uiPriority="35" w:qFormat="1"/>
-    <w:lsdException w:name="Title" w:semiHidden="0" w:uiPriority="10" w:unhideWhenUsed="0" w:qFormat="1"/>
-    <w:lsdException w:name="Default Paragraph Font" w:uiPriority="1"/>
-    <w:lsdException w:name="Subtitle" w:semiHidden="0" w:uiPriority="11" w:unhideWhenUsed="0" w:qFormat="1"/>
-    <w:lsdException w:name="Strong" w:semiHidden="0" w:uiPriority="22" w:unhideWhenUsed="0" w:qFormat="1"/>
-    <w:lsdException w:name="Emphasis" w:semiHidden="0" w:uiPriority="20" w:unhideWhenUsed="0" w:qFormat="1"/>
-    <w:lsdException w:name="Table Grid" w:semiHidden="0" w:uiPriority="59" w:unhideWhenUsed="0"/>
-    <w:lsdException w:name="Placeholder Text" w:unhideWhenUsed="0"/>
-    <w:lsdException w:name="No Spacing" w:semiHidden="0" w:uiPriority="1" w:unhideWhenUsed="0" w:qFormat="1"/>
-    <w:lsdException w:name="Light Shading" w:semiHidden="0" w:uiPriority="60" w:unhideWhenUsed="0"/>
-    <w:lsdException w:name="Light List" w:semiHidden="0" w:uiPriority="61" w:unhideWhenUsed="0"/>
-    <w:lsdException w:name="Light Grid" w:semiHidden="0" w:uiPriority="62" w:unhideWhenUsed="0"/>
-    <w:lsdException w:name="Medium Shading 1" w:semiHidden="0" w:uiPriority="63" w:unhideWhenUsed="0"/>
-    <w:lsdException w:name="Medium Shading 2" w:semiHidden="0" w:uiPriority="64" w:unhideWhenUsed="0"/>
-    <w:lsdException w:name="Medium List 1" w:semiHidden="0" w:uiPriority="65" w:unhideWhenUsed="0"/>
-    <w:lsdException w:name="Medium List 2" w:semiHidden="0" w:uiPriority="66" w:unhideWhenUsed="0"/>
-    <w:lsdException w:name="Medium Grid 1" w:semiHidden="0" w:uiPriority="67" w:unhideWhenUsed="0"/>
-    <w:lsdException w:name="Medium Grid 2" w:semiHidden="0" w:uiPriority="68" w:unhideWhenUsed="0"/>
-    <w:lsdException w:name="Medium Grid 3" w:semiHidden="0" w:uiPriority="69" w:unhideWhenUsed="0"/>
-    <w:lsdException w:name="Dark List" w:semiHidden="0" w:uiPriority="70" w:unhideWhenUsed="0"/>
-    <w:lsdException w:name="Colorful Shading" w:semiHidden="0" w:uiPriority="71" w:unhideWhenUsed="0"/>
-    <w:lsdException w:name="Colorful List" w:semiHidden="0" w:uiPriority="72" w:unhideWhenUsed="0"/>
-    <w:lsdException w:name="Colorful Grid" w:semiHidden="0" w:uiPriority="73" w:unhideWhenUsed="0"/>
-    <w:lsdException w:name="Light Shading Accent 1" w:semiHidden="0" w:uiPriority="60" w:unhideWhenUsed="0"/>
-    <w:lsdException w:name="Light List Accent 1" w:semiHidden="0" w:uiPriority="61" w:unhideWhenUsed="0"/>
-    <w:lsdException w:name="Light Grid Accent 1" w:semiHidden="0" w:uiPriority="62" w:unhideWhenUsed="0"/>
-    <w:lsdException w:name="Medium Shading 1 Accent 1" w:semiHidden="0" w:uiPriority="63" w:unhideWhenUsed="0"/>
-    <w:lsdException w:name="Medium Shading 2 Accent 1" w:semiHidden="0" w:uiPriority="64" w:unhideWhenUsed="0"/>
-    <w:lsdException w:name="Medium List 1 Accent 1" w:semiHidden="0" w:uiPriority="65" w:unhideWhenUsed="0"/>
-    <w:lsdException w:name="Revision" w:unhideWhenUsed="0"/>
-    <w:lsdException w:name="List Paragraph" w:semiHidden="0" w:uiPriority="34" w:unhideWhenUsed="0" w:qFormat="1"/>
-    <w:lsdException w:name="Quote" w:semiHidden="0" w:uiPriority="29" w:unhideWhenUsed="0" w:qFormat="1"/>
-    <w:lsdException w:name="Intense Quote" w:semiHidden="0" w:uiPriority="30" w:unhideWhenUsed="0" w:qFormat="1"/>
-    <w:lsdException w:name="Medium List 2 Accent 1" w:semiHidden="0" w:uiPriority="66" w:unhideWhenUsed="0"/>
-    <w:lsdException w:name="Medium Grid 1 Accent 1" w:semiHidden="0" w:uiPriority="67" w:unhideWhenUsed="0"/>
-    <w:lsdException w:name="Medium Grid 2 Accent 1" w:semiHidden="0" w:uiPriority="68" w:unhideWhenUsed="0"/>
-    <w:lsdException w:name="Medium Grid 3 Accent 1" w:semiHidden="0" w:uiPriority="69" w:unhideWhenUsed="0"/>
-    <w:lsdException w:name="Dark List Accent 1" w:semiHidden="0" w:uiPriority="70" w:unhideWhenUsed="0"/>
-    <w:lsdException w:name="Colorful Shading Accent 1" w:semiHidden="0" w:uiPriority="71" w:unhideWhenUsed="0"/>
-    <w:lsdException w:name="Colorful List Accent 1" w:semiHidden="0" w:uiPriority="72" w:unhideWhenUsed="0"/>
-    <w:lsdException w:name="Colorful Grid Accent 1" w:semiHidden="0" w:uiPriority="73" w:unhideWhenUsed="0"/>
-    <w:lsdException w:name="Light Shading Accent 2" w:semiHidden="0" w:uiPriority="60" w:unhideWhenUsed="0"/>
-    <w:lsdException w:name="Light List Accent 2" w:semiHidden="0" w:uiPriority="61" w:unhideWhenUsed="0"/>
-    <w:lsdException w:name="Light Grid Accent 2" w:semiHidden="0" w:uiPriority="62" w:unhideWhenUsed="0"/>
-    <w:lsdException w:name="Medium Shading 1 Accent 2" w:semiHidden="0" w:uiPriority="63" w:unhideWhenUsed="0"/>
-    <w:lsdException w:name="Medium Shading 2 Accent 2" w:semiHidden="0" w:uiPriority="64" w:unhideWhenUsed="0"/>
-    <w:lsdException w:name="Medium List 1 Accent 2" w:semiHidden="0" w:uiPriority="65" w:unhideWhenUsed="0"/>
-    <w:lsdException w:name="Medium List 2 Accent 2" w:semiHidden="0" w:uiPriority="66" w:unhideWhenUsed="0"/>
-    <w:lsdException w:name="Medium Grid 1 Accent 2" w:semiHidden="0" w:uiPriority="67" w:unhideWhenUsed="0"/>
-    <w:lsdException w:name="Medium Grid 2 Accent 2" w:semiHidden="0" w:uiPriority="68" w:unhideWhenUsed="0"/>
-    <w:lsdException w:name="Medium Grid 3 Accent 2" w:semiHidden="0" w:uiPriority="69" w:unhideWhenUsed="0"/>
-    <w:lsdException w:name="Dark List Accent 2" w:semiHidden="0" w:uiPriority="70" w:unhideWhenUsed="0"/>
-    <w:lsdException w:name="Colorful Shading Accent 2" w:semiHidden="0" w:uiPriority="71" w:unhideWhenUsed="0"/>
-    <w:lsdException w:name="Colorful List Accent 2" w:semiHidden="0" w:uiPriority="72" w:unhideWhenUsed="0"/>
-    <w:lsdException w:name="Colorful Grid Accent 2" w:semiHidden="0" w:uiPriority="73" w:unhideWhenUsed="0"/>
-    <w:lsdException w:name="Light Shading Accent 3" w:semiHidden="0" w:uiPriority="60" w:unhideWhenUsed="0"/>
-    <w:lsdException w:name="Light List Accent 3" w:semiHidden="0" w:uiPriority="61" w:unhideWhenUsed="0"/>
-    <w:lsdException w:name="Light Grid Accent 3" w:semiHidden="0" w:uiPriority="62" w:unhideWhenUsed="0"/>
-    <w:lsdException w:name="Medium Shading 1 Accent 3" w:semiHidden="0" w:uiPriority="63" w:unhideWhenUsed="0"/>
-    <w:lsdException w:name="Medium Shading 2 Accent 3" w:semiHidden="0" w:uiPriority="64" w:unhideWhenUsed="0"/>
-    <w:lsdException w:name="Medium List 1 Accent 3" w:semiHidden="0" w:uiPriority="65" w:unhideWhenUsed="0"/>
-    <w:lsdException w:name="Medium List 2 Accent 3" w:semiHidden="0" w:uiPriority="66" w:unhideWhenUsed="0"/>
-    <w:lsdException w:name="Medium Grid 1 Accent 3" w:semiHidden="0" w:uiPriority="67" w:unhideWhenUsed="0"/>
-    <w:lsdException w:name="Medium Grid 2 Accent 3" w:semiHidden="0" w:uiPriority="68" w:unhideWhenUsed="0"/>
-    <w:lsdException w:name="Medium Grid 3 Accent 3" w:semiHidden="0" w:uiPriority="69" w:unhideWhenUsed="0"/>
-    <w:lsdException w:name="Dark List Accent 3" w:semiHidden="0" w:uiPriority="70" w:unhideWhenUsed="0"/>
-    <w:lsdException w:name="Colorful Shading Accent 3" w:semiHidden="0" w:uiPriority="71" w:unhideWhenUsed="0"/>
-    <w:lsdException w:name="Colorful List Accent 3" w:semiHidden="0" w:uiPriority="72" w:unhideWhenUsed="0"/>
-    <w:lsdException w:name="Colorful Grid Accent 3" w:semiHidden="0" w:uiPriority="73" w:unhideWhenUsed="0"/>
-    <w:lsdException w:name="Light Shading Accent 4" w:semiHidden="0" w:uiPriority="60" w:unhideWhenUsed="0"/>
-    <w:lsdException w:name="Light List Accent 4" w:semiHidden="0" w:uiPriority="61" w:unhideWhenUsed="0"/>
-    <w:lsdException w:name="Light Grid Accent 4" w:semiHidden="0" w:uiPriority="62" w:unhideWhenUsed="0"/>
-    <w:lsdException w:name="Medium Shading 1 Accent 4" w:semiHidden="0" w:uiPriority="63" w:unhideWhenUsed="0"/>
-    <w:lsdException w:name="Medium Shading 2 Accent 4" w:semiHidden="0" w:uiPriority="64" w:unhideWhenUsed="0"/>
-    <w:lsdException w:name="Medium List 1 Accent 4" w:semiHidden="0" w:uiPriority="65" w:unhideWhenUsed="0"/>
-    <w:lsdException w:name="Medium List 2 Accent 4" w:semiHidden="0" w:uiPriority="66" w:unhideWhenUsed="0"/>
-    <w:lsdException w:name="Medium Grid 1 Accent 4" w:semiHidden="0" w:uiPriority="67" w:unhideWhenUsed="0"/>
-    <w:lsdException w:name="Medium Grid 2 Accent 4" w:semiHidden="0" w:uiPriority="68" w:unhideWhenUsed="0"/>
-    <w:lsdException w:name="Medium Grid 3 Accent 4" w:semiHidden="0" w:uiPriority="69" w:unhideWhenUsed="0"/>
-    <w:lsdException w:name="Dark List Accent 4" w:semiHidden="0" w:uiPriority="70" w:unhideWhenUsed="0"/>
-    <w:lsdException w:name="Colorful Shading Accent 4" w:semiHidden="0" w:uiPriority="71" w:unhideWhenUsed="0"/>
-    <w:lsdException w:name="Colorful List Accent 4" w:semiHidden="0" w:uiPriority="72" w:unhideWhenUsed="0"/>
-    <w:lsdException w:name="Colorful Grid Accent 4" w:semiHidden="0" w:uiPriority="73" w:unhideWhenUsed="0"/>
-    <w:lsdException w:name="Light Shading Accent 5" w:semiHidden="0" w:uiPriority="60" w:unhideWhenUsed="0"/>
-    <w:lsdException w:name="Light List Accent 5" w:semiHidden="0" w:uiPriority="61" w:unhideWhenUsed="0"/>
-    <w:lsdException w:name="Light Grid Accent 5" w:semiHidden="0" w:uiPriority="62" w:unhideWhenUsed="0"/>
-    <w:lsdException w:name="Medium Shading 1 Accent 5" w:semiHidden="0" w:uiPriority="63" w:unhideWhenUsed="0"/>
-    <w:lsdException w:name="Medium Shading 2 Accent 5" w:semiHidden="0" w:uiPriority="64" w:unhideWhenUsed="0"/>
-    <w:lsdException w:name="Medium List 1 Accent 5" w:semiHidden="0" w:uiPriority="65" w:unhideWhenUsed="0"/>
-    <w:lsdException w:name="Medium List 2 Accent 5" w:semiHidden="0" w:uiPriority="66" w:unhideWhenUsed="0"/>
-    <w:lsdException w:name="Medium Grid 1 Accent 5" w:semiHidden="0" w:uiPriority="67" w:unhideWhenUsed="0"/>
-    <w:lsdException w:name="Medium Grid 2 Accent 5" w:semiHidden="0" w:uiPriority="68" w:unhideWhenUsed="0"/>
-    <w:lsdException w:name="Medium Grid 3 Accent 5" w:semiHidden="0" w:uiPriority="69" w:unhideWhenUsed="0"/>
-    <w:lsdException w:name="Dark List Accent 5" w:semiHidden="0" w:uiPriority="70" w:unhideWhenUsed="0"/>
-    <w:lsdException w:name="Colorful Shading Accent 5" w:semiHidden="0" w:uiPriority="71" w:unhideWhenUsed="0"/>
-    <w:lsdException w:name="Colorful List Accent 5" w:semiHidden="0" w:uiPriority="72" w:unhideWhenUsed="0"/>
-    <w:lsdException w:name="Colorful Grid Accent 5" w:semiHidden="0" w:uiPriority="73" w:unhideWhenUsed="0"/>
-    <w:lsdException w:name="Light Shading Accent 6" w:semiHidden="0" w:uiPriority="60" w:unhideWhenUsed="0"/>
-    <w:lsdException w:name="Light List Accent 6" w:semiHidden="0" w:uiPriority="61" w:unhideWhenUsed="0"/>
-    <w:lsdException w:name="Light Grid Accent 6" w:semiHidden="0" w:uiPriority="62" w:unhideWhenUsed="0"/>
-    <w:lsdException w:name="Medium Shading 1 Accent 6" w:semiHidden="0" w:uiPriority="63" w:unhideWhenUsed="0"/>
-    <w:lsdException w:name="Medium Shading 2 Accent 6" w:semiHidden="0" w:uiPriority="64" w:unhideWhenUsed="0"/>
-    <w:lsdException w:name="Medium List 1 Accent 6" w:semiHidden="0" w:uiPriority="65" w:unhideWhenUsed="0"/>
-    <w:lsdException w:name="Medium List 2 Accent 6" w:semiHidden="0" w:uiPriority="66" w:unhideWhenUsed="0"/>
-    <w:lsdException w:name="Medium Grid 1 Accent 6" w:semiHidden="0" w:uiPriority="67" w:unhideWhenUsed="0"/>
-    <w:lsdException w:name="Medium Grid 2 Accent 6" w:semiHidden="0" w:uiPriority="68" w:unhideWhenUsed="0"/>
-    <w:lsdException w:name="Medium Grid 3 Accent 6" w:semiHidden="0" w:uiPriority="69" w:unhideWhenUsed="0"/>
-    <w:lsdException w:name="Dark List Accent 6" w:semiHidden="0" w:uiPriority="70" w:unhideWhenUsed="0"/>
-    <w:lsdException w:name="Colorful Shading Accent 6" w:semiHidden="0" w:uiPriority="71" w:unhideWhenUsed="0"/>
-    <w:lsdException w:name="Colorful List Accent 6" w:semiHidden="0" w:uiPriority="72" w:unhideWhenUsed="0"/>
-    <w:lsdException w:name="Colorful Grid Accent 6" w:semiHidden="0" w:uiPriority="73" w:unhideWhenUsed="0"/>
-    <w:lsdException w:name="Subtle Emphasis" w:semiHidden="0" w:uiPriority="19" w:unhideWhenUsed="0" w:qFormat="1"/>
-    <w:lsdException w:name="Intense Emphasis" w:semiHidden="0" w:uiPriority="21" w:unhideWhenUsed="0" w:qFormat="1"/>
-    <w:lsdException w:name="Subtle Reference" w:semiHidden="0" w:uiPriority="31" w:unhideWhenUsed="0" w:qFormat="1"/>
-    <w:lsdException w:name="Intense Reference" w:semiHidden="0" w:uiPriority="32" w:unhideWhenUsed="0" w:qFormat="1"/>
-    <w:lsdException w:name="Book Title" w:semiHidden="0" w:uiPriority="33" w:unhideWhenUsed="0" w:qFormat="1"/>
-    <w:lsdException w:name="Bibliography" w:uiPriority="37"/>
-    <w:lsdException w:name="TOC Heading" w:uiPriority="39" w:qFormat="1"/>
-  </w:latentStyles>
-  <w:style w:type="paragraph" w:default="1" w:styleId="Normal">
-    <w:name w:val="Normal"/>
-    <w:qFormat/>
-  </w:style>
-  <w:style w:type="character" w:default="1" w:styleId="DefaultParagraphFont">
-    <w:name w:val="Default Paragraph Font"/>
-    <w:uiPriority w:val="1"/>
-    <w:semiHidden/>
-    <w:unhideWhenUsed/>
-  </w:style>
-  <w:style w:type="table" w:default="1" w:styleId="TableNormal">
-    <w:name w:val="Normal Table"/>
-    <w:uiPriority w:val="99"/>
-    <w:semiHidden/>
-    <w:unhideWhenUsed/>
-    <w:tblPr>
-      <w:tblInd w:w="0" w:type="dxa"/>
-      <w:tblCellMar>
-        <w:top w:w="0" w:type="dxa"/>
-        <w:left w:w="108" w:type="dxa"/>
-        <w:bottom w:w="0" w:type="dxa"/>
-        <w:right w:w="108" w:type="dxa"/>
-      </w:tblCellMar>
-    </w:tblPr>
-  </w:style>
-  <w:style w:type="numbering" w:default="1" w:styleId="NoList">
-    <w:name w:val="No List"/>
-    <w:uiPriority w:val="99"/>
-    <w:semiHidden/>
-    <w:unhideWhenUsed/>
-  </w:style>
-  <w:style w:type="character" w:styleId="PlaceholderText">
-    <w:name w:val="Placeholder Text"/>
-    <w:basedOn w:val="DefaultParagraphFont"/>
-    <w:uiPriority w:val="99"/>
-    <w:semiHidden/>
-    <w:rsid w:val="00FA0645"/>
-    <w:rPr>
-      <w:color w:val="808080"/>
-    </w:rPr>
-  </w:style>
-  <w:style w:type="paragraph" w:styleId="BalloonText">
-    <w:name w:val="Balloon Text"/>
-    <w:basedOn w:val="Normal"/>
-    <w:link w:val="BalloonTextChar"/>
-    <w:uiPriority w:val="99"/>
-    <w:semiHidden/>
-    <w:unhideWhenUsed/>
-    <w:rsid w:val="00FA0645"/>
-    <w:rPr>
-      <w:rFonts w:ascii="Lucida Grande" w:hAnsi="Lucida Grande"/>
-      <w:sz w:val="18"/>
-      <w:szCs w:val="18"/>
-    </w:rPr>
-  </w:style>
-  <w:style w:type="character" w:customStyle="1" w:styleId="BalloonTextChar">
-    <w:name w:val="Balloon Text Char"/>
-    <w:basedOn w:val="DefaultParagraphFont"/>
-    <w:link w:val="BalloonText"/>
-    <w:uiPriority w:val="99"/>
-    <w:semiHidden/>
-    <w:rsid w:val="00FA0645"/>
-    <w:rPr>
-      <w:rFonts w:ascii="Lucida Grande" w:hAnsi="Lucida Grande"/>
-      <w:sz w:val="18"/>
-      <w:szCs w:val="18"/>
-    </w:rPr>
-  </w:style>
-  <w:style w:type="character" w:styleId="LineNumber">
-    <w:name w:val="line number"/>
-    <w:basedOn w:val="DefaultParagraphFont"/>
-    <w:uiPriority w:val="99"/>
-    <w:semiHidden/>
-    <w:unhideWhenUsed/>
-    <w:rsid w:val="00813C2E"/>
-  </w:style>
-  <w:style w:type="paragraph" w:styleId="ListParagraph">
-    <w:name w:val="List Paragraph"/>
-    <w:basedOn w:val="Normal"/>
-    <w:uiPriority w:val="34"/>
-    <w:qFormat/>
-    <w:rsid w:val="00870C1C"/>
-    <w:pPr>
-      <w:ind w:left="720"/>
-      <w:contextualSpacing/>
-    </w:pPr>
-  </w:style>
-  <w:style w:type="paragraph" w:styleId="Footer">
-    <w:name w:val="footer"/>
-    <w:basedOn w:val="Normal"/>
-    <w:link w:val="FooterChar"/>
-    <w:uiPriority w:val="99"/>
-    <w:unhideWhenUsed/>
-    <w:rsid w:val="00374529"/>
-    <w:pPr>
-      <w:tabs>
-        <w:tab w:val="center" w:pos="4320"/>
-        <w:tab w:val="right" w:pos="8640"/>
-      </w:tabs>
-    </w:pPr>
-  </w:style>
-  <w:style w:type="character" w:customStyle="1" w:styleId="FooterChar">
-    <w:name w:val="Footer Char"/>
-    <w:basedOn w:val="DefaultParagraphFont"/>
-    <w:link w:val="Footer"/>
-    <w:uiPriority w:val="99"/>
-    <w:rsid w:val="00374529"/>
-  </w:style>
-  <w:style w:type="character" w:styleId="PageNumber">
-    <w:name w:val="page number"/>
-    <w:basedOn w:val="DefaultParagraphFont"/>
-    <w:uiPriority w:val="99"/>
-    <w:semiHidden/>
-    <w:unhideWhenUsed/>
-    <w:rsid w:val="00374529"/>
-  </w:style>
-  <w:style w:type="paragraph" w:styleId="Header">
-    <w:name w:val="header"/>
-    <w:basedOn w:val="Normal"/>
-    <w:link w:val="HeaderChar"/>
-    <w:uiPriority w:val="99"/>
-    <w:unhideWhenUsed/>
-    <w:rsid w:val="007B4AB7"/>
-    <w:pPr>
-      <w:tabs>
-        <w:tab w:val="center" w:pos="4320"/>
-        <w:tab w:val="right" w:pos="8640"/>
-      </w:tabs>
-    </w:pPr>
-  </w:style>
-  <w:style w:type="character" w:customStyle="1" w:styleId="HeaderChar">
-    <w:name w:val="Header Char"/>
-    <w:basedOn w:val="DefaultParagraphFont"/>
-    <w:link w:val="Header"/>
-    <w:uiPriority w:val="99"/>
-    <w:rsid w:val="007B4AB7"/>
-  </w:style>
-  <w:style w:type="character" w:styleId="CommentReference">
-    <w:name w:val="annotation reference"/>
-    <w:basedOn w:val="DefaultParagraphFont"/>
-    <w:uiPriority w:val="99"/>
-    <w:semiHidden/>
-    <w:unhideWhenUsed/>
-    <w:rsid w:val="00455FC3"/>
-    <w:rPr>
-      <w:sz w:val="18"/>
-      <w:szCs w:val="18"/>
-    </w:rPr>
-  </w:style>
-  <w:style w:type="paragraph" w:styleId="CommentText">
-    <w:name w:val="annotation text"/>
-    <w:basedOn w:val="Normal"/>
-    <w:link w:val="CommentTextChar"/>
-    <w:uiPriority w:val="99"/>
-    <w:semiHidden/>
-    <w:unhideWhenUsed/>
-    <w:rsid w:val="00455FC3"/>
-  </w:style>
-  <w:style w:type="character" w:customStyle="1" w:styleId="CommentTextChar">
-    <w:name w:val="Comment Text Char"/>
-    <w:basedOn w:val="DefaultParagraphFont"/>
-    <w:link w:val="CommentText"/>
-    <w:uiPriority w:val="99"/>
-    <w:semiHidden/>
-    <w:rsid w:val="00455FC3"/>
-  </w:style>
-  <w:style w:type="paragraph" w:styleId="CommentSubject">
-    <w:name w:val="annotation subject"/>
-    <w:basedOn w:val="CommentText"/>
-    <w:next w:val="CommentText"/>
-    <w:link w:val="CommentSubjectChar"/>
-    <w:uiPriority w:val="99"/>
-    <w:semiHidden/>
-    <w:unhideWhenUsed/>
-    <w:rsid w:val="00455FC3"/>
-    <w:rPr>
-      <w:b/>
-      <w:bCs/>
-      <w:sz w:val="20"/>
-      <w:szCs w:val="20"/>
-    </w:rPr>
-  </w:style>
-  <w:style w:type="character" w:customStyle="1" w:styleId="CommentSubjectChar">
-    <w:name w:val="Comment Subject Char"/>
-    <w:basedOn w:val="CommentTextChar"/>
-    <w:link w:val="CommentSubject"/>
-    <w:uiPriority w:val="99"/>
-    <w:semiHidden/>
-    <w:rsid w:val="00455FC3"/>
-    <w:rPr>
-      <w:b/>
-      <w:bCs/>
-      <w:sz w:val="20"/>
-      <w:szCs w:val="20"/>
-    </w:rPr>
-  </w:style>
-  <w:style w:type="paragraph" w:styleId="FootnoteText">
-    <w:name w:val="footnote text"/>
-    <w:basedOn w:val="Normal"/>
-    <w:link w:val="FootnoteTextChar"/>
-    <w:uiPriority w:val="99"/>
-    <w:unhideWhenUsed/>
-    <w:rsid w:val="000963D5"/>
-  </w:style>
-  <w:style w:type="character" w:customStyle="1" w:styleId="FootnoteTextChar">
-    <w:name w:val="Footnote Text Char"/>
-    <w:basedOn w:val="DefaultParagraphFont"/>
-    <w:link w:val="FootnoteText"/>
-    <w:uiPriority w:val="99"/>
-    <w:rsid w:val="000963D5"/>
-  </w:style>
-  <w:style w:type="character" w:styleId="FootnoteReference">
-    <w:name w:val="footnote reference"/>
-    <w:basedOn w:val="DefaultParagraphFont"/>
-    <w:uiPriority w:val="99"/>
-    <w:unhideWhenUsed/>
-    <w:rsid w:val="000963D5"/>
-    <w:rPr>
-      <w:vertAlign w:val="superscript"/>
-    </w:rPr>
-  </w:style>
-  <w:style w:type="character" w:styleId="Hyperlink">
-    <w:name w:val="Hyperlink"/>
-    <w:basedOn w:val="DefaultParagraphFont"/>
-    <w:uiPriority w:val="99"/>
-    <w:unhideWhenUsed/>
-    <w:rsid w:val="005F75AB"/>
-    <w:rPr>
-      <w:color w:val="0000FF" w:themeColor="hyperlink"/>
-      <w:u w:val="single"/>
-    </w:rPr>
-  </w:style>
-  <w:style w:type="paragraph" w:styleId="NormalWeb">
-    <w:name w:val="Normal (Web)"/>
-    <w:basedOn w:val="Normal"/>
-    <w:uiPriority w:val="99"/>
-    <w:semiHidden/>
-    <w:unhideWhenUsed/>
-    <w:rsid w:val="000B7E1F"/>
-    <w:pPr>
-      <w:spacing w:before="100" w:beforeAutospacing="1" w:after="100" w:afterAutospacing="1"/>
-    </w:pPr>
-    <w:rPr>
-      <w:rFonts w:ascii="Times" w:hAnsi="Times" w:cs="Times New Roman"/>
-      <w:sz w:val="20"/>
-      <w:szCs w:val="20"/>
-    </w:rPr>
-  </w:style>
-</w:styles>
-</file>
-
-<file path=word/stylesWithEffects.xml><?xml version="1.0" encoding="utf-8"?>
-<w:styles xmlns:wpc="http://schemas.microsoft.com/office/word/2010/wordprocessingCanvas" xmlns:mo="http://schemas.microsoft.com/office/mac/office/2008/main" xmlns:mc="http://schemas.openxmlformats.org/markup-compatibility/2006" xmlns:mv="urn:schemas-microsoft-com:mac:vml" xmlns:o="urn:schemas-microsoft-com:office:office" xmlns:r="http://schemas.openxmlformats.org/officeDocument/2006/relationships" xmlns:m="http://schemas.openxmlformats.org/officeDocument/2006/math" xmlns:v="urn:schemas-microsoft-com:vml" xmlns:wp14="http://schemas.microsoft.com/office/word/2010/wordprocessingDrawing" xmlns:wp="http://schemas.openxmlformats.org/drawingml/2006/wordprocessingDrawing" xmlns:w10="urn:schemas-microsoft-com:office:word" xmlns:w="http://schemas.openxmlformats.org/wordprocessingml/2006/main" xmlns:w14="http://schemas.microsoft.com/office/word/2010/wordml" xmlns:wpg="http://schemas.microsoft.com/office/word/2010/wordprocessingGroup" xmlns:wpi="http://schemas.microsoft.com/office/word/2010/wordprocessingInk" xmlns:wne="http://schemas.microsoft.com/office/word/2006/wordml" xmlns:wps="http://schemas.microsoft.com/office/word/2010/wordprocessingShape" mc:Ignorable="w14 wp14">
-  <w:docDefaults>
-    <w:rPrDefault>
-      <w:rPr>
-        <w:rFonts w:asciiTheme="minorHAnsi" w:eastAsiaTheme="minorEastAsia" w:hAnsiTheme="minorHAnsi" w:cstheme="minorBidi"/>
-        <w:sz w:val="24"/>
-        <w:szCs w:val="24"/>
-        <w:lang w:val="en-US" w:eastAsia="en-US" w:bidi="ar-SA"/>
-      </w:rPr>
-    </w:rPrDefault>
-    <w:pPrDefault/>
-  </w:docDefaults>
-  <w:latentStyles w:defLockedState="0" w:defUIPriority="99" w:defSemiHidden="1" w:defUnhideWhenUsed="1" w:defQFormat="0" w:count="276">
-    <w:lsdException w:name="Normal" w:semiHidden="0" w:uiPriority="0" w:unhideWhenUsed="0" w:qFormat="1"/>
-    <w:lsdException w:name="heading 1" w:semiHidden="0" w:uiPriority="9" w:unhideWhenUsed="0" w:qFormat="1"/>
-    <w:lsdException w:name="heading 2" w:uiPriority="9" w:qFormat="1"/>
-    <w:lsdException w:name="heading 3" w:uiPriority="9" w:qFormat="1"/>
-    <w:lsdException w:name="heading 4" w:uiPriority="9" w:qFormat="1"/>
-    <w:lsdException w:name="heading 5" w:uiPriority="9" w:qFormat="1"/>
-    <w:lsdException w:name="heading 6" w:uiPriority="9" w:qFormat="1"/>
-    <w:lsdException w:name="heading 7" w:uiPriority="9" w:qFormat="1"/>
-    <w:lsdException w:name="heading 8" w:uiPriority="9" w:qFormat="1"/>
-    <w:lsdException w:name="heading 9" w:uiPriority="9" w:qFormat="1"/>
-    <w:lsdException w:name="toc 1" w:uiPriority="39"/>
-    <w:lsdException w:name="toc 2" w:uiPriority="39"/>
-    <w:lsdException w:name="toc 3" w:uiPriority="39"/>
-    <w:lsdException w:name="toc 4" w:uiPriority="39"/>
-    <w:lsdException w:name="toc 5" w:uiPriority="39"/>
-    <w:lsdException w:name="toc 6" w:uiPriority="39"/>
-    <w:lsdException w:name="toc 7" w:uiPriority="39"/>
-    <w:lsdException w:name="toc 8" w:uiPriority="39"/>
-    <w:lsdException w:name="toc 9" w:uiPriority="39"/>
-    <w:lsdException w:name="caption" w:uiPriority="35" w:qFormat="1"/>
-    <w:lsdException w:name="Title" w:semiHidden="0" w:uiPriority="10" w:unhideWhenUsed="0" w:qFormat="1"/>
-    <w:lsdException w:name="Default Paragraph Font" w:uiPriority="1"/>
-    <w:lsdException w:name="Subtitle" w:semiHidden="0" w:uiPriority="11" w:unhideWhenUsed="0" w:qFormat="1"/>
-    <w:lsdException w:name="Strong" w:semiHidden="0" w:uiPriority="22" w:unhideWhenUsed="0" w:qFormat="1"/>
-    <w:lsdException w:name="Emphasis" w:semiHidden="0" w:uiPriority="20" w:unhideWhenUsed="0" w:qFormat="1"/>
-    <w:lsdException w:name="Table Grid" w:semiHidden="0" w:uiPriority="59" w:unhideWhenUsed="0"/>
-    <w:lsdException w:name="Placeholder Text" w:unhideWhenUsed="0"/>
-    <w:lsdException w:name="No Spacing" w:semiHidden="0" w:uiPriority="1" w:unhideWhenUsed="0" w:qFormat="1"/>
-    <w:lsdException w:name="Light Shading" w:semiHidden="0" w:uiPriority="60" w:unhideWhenUsed="0"/>
-    <w:lsdException w:name="Light List" w:semiHidden="0" w:uiPriority="61" w:unhideWhenUsed="0"/>
-    <w:lsdException w:name="Light Grid" w:semiHidden="0" w:uiPriority="62" w:unhideWhenUsed="0"/>
-    <w:lsdException w:name="Medium Shading 1" w:semiHidden="0" w:uiPriority="63" w:unhideWhenUsed="0"/>
-    <w:lsdException w:name="Medium Shading 2" w:semiHidden="0" w:uiPriority="64" w:unhideWhenUsed="0"/>
-    <w:lsdException w:name="Medium List 1" w:semiHidden="0" w:uiPriority="65" w:unhideWhenUsed="0"/>
-    <w:lsdException w:name="Medium List 2" w:semiHidden="0" w:uiPriority="66" w:unhideWhenUsed="0"/>
-    <w:lsdException w:name="Medium Grid 1" w:semiHidden="0" w:uiPriority="67" w:unhideWhenUsed="0"/>
-    <w:lsdException w:name="Medium Grid 2" w:semiHidden="0" w:uiPriority="68" w:unhideWhenUsed="0"/>
-    <w:lsdException w:name="Medium Grid 3" w:semiHidden="0" w:uiPriority="69" w:unhideWhenUsed="0"/>
-    <w:lsdException w:name="Dark List" w:semiHidden="0" w:uiPriority="70" w:unhideWhenUsed="0"/>
-    <w:lsdException w:name="Colorful Shading" w:semiHidden="0" w:uiPriority="71" w:unhideWhenUsed="0"/>
-    <w:lsdException w:name="Colorful List" w:semiHidden="0" w:uiPriority="72" w:unhideWhenUsed="0"/>
-    <w:lsdException w:name="Colorful Grid" w:semiHidden="0" w:uiPriority="73" w:unhideWhenUsed="0"/>
-    <w:lsdException w:name="Light Shading Accent 1" w:semiHidden="0" w:uiPriority="60" w:unhideWhenUsed="0"/>
-    <w:lsdException w:name="Light List Accent 1" w:semiHidden="0" w:uiPriority="61" w:unhideWhenUsed="0"/>
-    <w:lsdException w:name="Light Grid Accent 1" w:semiHidden="0" w:uiPriority="62" w:unhideWhenUsed="0"/>
-    <w:lsdException w:name="Medium Shading 1 Accent 1" w:semiHidden="0" w:uiPriority="63" w:unhideWhenUsed="0"/>
-    <w:lsdException w:name="Medium Shading 2 Accent 1" w:semiHidden="0" w:uiPriority="64" w:unhideWhenUsed="0"/>
-    <w:lsdException w:name="Medium List 1 Accent 1" w:semiHidden="0" w:uiPriority="65" w:unhideWhenUsed="0"/>
-    <w:lsdException w:name="Revision" w:unhideWhenUsed="0"/>
-    <w:lsdException w:name="List Paragraph" w:semiHidden="0" w:uiPriority="34" w:unhideWhenUsed="0" w:qFormat="1"/>
-    <w:lsdException w:name="Quote" w:semiHidden="0" w:uiPriority="29" w:unhideWhenUsed="0" w:qFormat="1"/>
-    <w:lsdException w:name="Intense Quote" w:semiHidden="0" w:uiPriority="30" w:unhideWhenUsed="0" w:qFormat="1"/>
-    <w:lsdException w:name="Medium List 2 Accent 1" w:semiHidden="0" w:uiPriority="66" w:unhideWhenUsed="0"/>
-    <w:lsdException w:name="Medium Grid 1 Accent 1" w:semiHidden="0" w:uiPriority="67" w:unhideWhenUsed="0"/>
-    <w:lsdException w:name="Medium Grid 2 Accent 1" w:semiHidden="0" w:uiPriority="68" w:unhideWhenUsed="0"/>
-    <w:lsdException w:name="Medium Grid 3 Accent 1" w:semiHidden="0" w:uiPriority="69" w:unhideWhenUsed="0"/>
-    <w:lsdException w:name="Dark List Accent 1" w:semiHidden="0" w:uiPriority="70" w:unhideWhenUsed="0"/>
-    <w:lsdException w:name="Colorful Shading Accent 1" w:semiHidden="0" w:uiPriority="71" w:unhideWhenUsed="0"/>
-    <w:lsdException w:name="Colorful List Accent 1" w:semiHidden="0" w:uiPriority="72" w:unhideWhenUsed="0"/>
-    <w:lsdException w:name="Colorful Grid Accent 1" w:semiHidden="0" w:uiPriority="73" w:unhideWhenUsed="0"/>
-    <w:lsdException w:name="Light Shading Accent 2" w:semiHidden="0" w:uiPriority="60" w:unhideWhenUsed="0"/>
-    <w:lsdException w:name="Light List Accent 2" w:semiHidden="0" w:uiPriority="61" w:unhideWhenUsed="0"/>
-    <w:lsdException w:name="Light Grid Accent 2" w:semiHidden="0" w:uiPriority="62" w:unhideWhenUsed="0"/>
-    <w:lsdException w:name="Medium Shading 1 Accent 2" w:semiHidden="0" w:uiPriority="63" w:unhideWhenUsed="0"/>
-    <w:lsdException w:name="Medium Shading 2 Accent 2" w:semiHidden="0" w:uiPriority="64" w:unhideWhenUsed="0"/>
-    <w:lsdException w:name="Medium List 1 Accent 2" w:semiHidden="0" w:uiPriority="65" w:unhideWhenUsed="0"/>
-    <w:lsdException w:name="Medium List 2 Accent 2" w:semiHidden="0" w:uiPriority="66" w:unhideWhenUsed="0"/>
-    <w:lsdException w:name="Medium Grid 1 Accent 2" w:semiHidden="0" w:uiPriority="67" w:unhideWhenUsed="0"/>
-    <w:lsdException w:name="Medium Grid 2 Accent 2" w:semiHidden="0" w:uiPriority="68" w:unhideWhenUsed="0"/>
-    <w:lsdException w:name="Medium Grid 3 Accent 2" w:semiHidden="0" w:uiPriority="69" w:unhideWhenUsed="0"/>
-    <w:lsdException w:name="Dark List Accent 2" w:semiHidden="0" w:uiPriority="70" w:unhideWhenUsed="0"/>
-    <w:lsdException w:name="Colorful Shading Accent 2" w:semiHidden="0" w:uiPriority="71" w:unhideWhenUsed="0"/>
-    <w:lsdException w:name="Colorful List Accent 2" w:semiHidden="0" w:uiPriority="72" w:unhideWhenUsed="0"/>
-    <w:lsdException w:name="Colorful Grid Accent 2" w:semiHidden="0" w:uiPriority="73" w:unhideWhenUsed="0"/>
-    <w:lsdException w:name="Light Shading Accent 3" w:semiHidden="0" w:uiPriority="60" w:unhideWhenUsed="0"/>
-    <w:lsdException w:name="Light List Accent 3" w:semiHidden="0" w:uiPriority="61" w:unhideWhenUsed="0"/>
-    <w:lsdException w:name="Light Grid Accent 3" w:semiHidden="0" w:uiPriority="62" w:unhideWhenUsed="0"/>
-    <w:lsdException w:name="Medium Shading 1 Accent 3" w:semiHidden="0" w:uiPriority="63" w:unhideWhenUsed="0"/>
-    <w:lsdException w:name="Medium Shading 2 Accent 3" w:semiHidden="0" w:uiPriority="64" w:unhideWhenUsed="0"/>
-    <w:lsdException w:name="Medium List 1 Accent 3" w:semiHidden="0" w:uiPriority="65" w:unhideWhenUsed="0"/>
-    <w:lsdException w:name="Medium List 2 Accent 3" w:semiHidden="0" w:uiPriority="66" w:unhideWhenUsed="0"/>
-    <w:lsdException w:name="Medium Grid 1 Accent 3" w:semiHidden="0" w:uiPriority="67" w:unhideWhenUsed="0"/>
-    <w:lsdException w:name="Medium Grid 2 Accent 3" w:semiHidden="0" w:uiPriority="68" w:unhideWhenUsed="0"/>
-    <w:lsdException w:name="Medium Grid 3 Accent 3" w:semiHidden="0" w:uiPriority="69" w:unhideWhenUsed="0"/>
-    <w:lsdException w:name="Dark List Accent 3" w:semiHidden="0" w:uiPriority="70" w:unhideWhenUsed="0"/>
-    <w:lsdException w:name="Colorful Shading Accent 3" w:semiHidden="0" w:uiPriority="71" w:unhideWhenUsed="0"/>
-    <w:lsdException w:name="Colorful List Accent 3" w:semiHidden="0" w:uiPriority="72" w:unhideWhenUsed="0"/>
-    <w:lsdException w:name="Colorful Grid Accent 3" w:semiHidden="0" w:uiPriority="73" w:unhideWhenUsed="0"/>
-    <w:lsdException w:name="Light Shading Accent 4" w:semiHidden="0" w:uiPriority="60" w:unhideWhenUsed="0"/>
-    <w:lsdException w:name="Light List Accent 4" w:semiHidden="0" w:uiPriority="61" w:unhideWhenUsed="0"/>
-    <w:lsdException w:name="Light Grid Accent 4" w:semiHidden="0" w:uiPriority="62" w:unhideWhenUsed="0"/>
-    <w:lsdException w:name="Medium Shading 1 Accent 4" w:semiHidden="0" w:uiPriority="63" w:unhideWhenUsed="0"/>
-    <w:lsdException w:name="Medium Shading 2 Accent 4" w:semiHidden="0" w:uiPriority="64" w:unhideWhenUsed="0"/>
-    <w:lsdException w:name="Medium List 1 Accent 4" w:semiHidden="0" w:uiPriority="65" w:unhideWhenUsed="0"/>
-    <w:lsdException w:name="Medium List 2 Accent 4" w:semiHidden="0" w:uiPriority="66" w:unhideWhenUsed="0"/>
-    <w:lsdException w:name="Medium Grid 1 Accent 4" w:semiHidden="0" w:uiPriority="67" w:unhideWhenUsed="0"/>
-    <w:lsdException w:name="Medium Grid 2 Accent 4" w:semiHidden="0" w:uiPriority="68" w:unhideWhenUsed="0"/>
-    <w:lsdException w:name="Medium Grid 3 Accent 4" w:semiHidden="0" w:uiPriority="69" w:unhideWhenUsed="0"/>
-    <w:lsdException w:name="Dark List Accent 4" w:semiHidden="0" w:uiPriority="70" w:unhideWhenUsed="0"/>
-    <w:lsdException w:name="Colorful Shading Accent 4" w:semiHidden="0" w:uiPriority="71" w:unhideWhenUsed="0"/>
-    <w:lsdException w:name="Colorful List Accent 4" w:semiHidden="0" w:uiPriority="72" w:unhideWhenUsed="0"/>
-    <w:lsdException w:name="Colorful Grid Accent 4" w:semiHidden="0" w:uiPriority="73" w:unhideWhenUsed="0"/>
-    <w:lsdException w:name="Light Shading Accent 5" w:semiHidden="0" w:uiPriority="60" w:unhideWhenUsed="0"/>
-    <w:lsdException w:name="Light List Accent 5" w:semiHidden="0" w:uiPriority="61" w:unhideWhenUsed="0"/>
-    <w:lsdException w:name="Light Grid Accent 5" w:semiHidden="0" w:uiPriority="62" w:unhideWhenUsed="0"/>
-    <w:lsdException w:name="Medium Shading 1 Accent 5" w:semiHidden="0" w:uiPriority="63" w:unhideWhenUsed="0"/>
-    <w:lsdException w:name="Medium Shading 2 Accent 5" w:semiHidden="0" w:uiPriority="64" w:unhideWhenUsed="0"/>
-    <w:lsdException w:name="Medium List 1 Accent 5" w:semiHidden="0" w:uiPriority="65" w:unhideWhenUsed="0"/>
-    <w:lsdException w:name="Medium List 2 Accent 5" w:semiHidden="0" w:uiPriority="66" w:unhideWhenUsed="0"/>
-    <w:lsdException w:name="Medium Grid 1 Accent 5" w:semiHidden="0" w:uiPriority="67" w:unhideWhenUsed="0"/>
-    <w:lsdException w:name="Medium Grid 2 Accent 5" w:semiHidden="0" w:uiPriority="68" w:unhideWhenUsed="0"/>
-    <w:lsdException w:name="Medium Grid 3 Accent 5" w:semiHidden="0" w:uiPriority="69" w:unhideWhenUsed="0"/>
-    <w:lsdException w:name="Dark List Accent 5" w:semiHidden="0" w:uiPriority="70" w:unhideWhenUsed="0"/>
-    <w:lsdException w:name="Colorful Shading Accent 5" w:semiHidden="0" w:uiPriority="71" w:unhideWhenUsed="0"/>
-    <w:lsdException w:name="Colorful List Accent 5" w:semiHidden="0" w:uiPriority="72" w:unhideWhenUsed="0"/>
-    <w:lsdException w:name="Colorful Grid Accent 5" w:semiHidden="0" w:uiPriority="73" w:unhideWhenUsed="0"/>
-    <w:lsdException w:name="Light Shading Accent 6" w:semiHidden="0" w:uiPriority="60" w:unhideWhenUsed="0"/>
-    <w:lsdException w:name="Light List Accent 6" w:semiHidden="0" w:uiPriority="61" w:unhideWhenUsed="0"/>
-    <w:lsdException w:name="Light Grid Accent 6" w:semiHidden="0" w:uiPriority="62" w:unhideWhenUsed="0"/>
-    <w:lsdException w:name="Medium Shading 1 Accent 6" w:semiHidden="0" w:uiPriority="63" w:unhideWhenUsed="0"/>
-    <w:lsdException w:name="Medium Shading 2 Accent 6" w:semiHidden="0" w:uiPriority="64" w:unhideWhenUsed="0"/>
-    <w:lsdException w:name="Medium List 1 Accent 6" w:semiHidden="0" w:uiPriority="65" w:unhideWhenUsed="0"/>
-    <w:lsdException w:name="Medium List 2 Accent 6" w:semiHidden="0" w:uiPriority="66" w:unhideWhenUsed="0"/>
-    <w:lsdException w:name="Medium Grid 1 Accent 6" w:semiHidden="0" w:uiPriority="67" w:unhideWhenUsed="0"/>
-    <w:lsdException w:name="Medium Grid 2 Accent 6" w:semiHidden="0" w:uiPriority="68" w:unhideWhenUsed="0"/>
-    <w:lsdException w:name="Medium Grid 3 Accent 6" w:semiHidden="0" w:uiPriority="69" w:unhideWhenUsed="0"/>
-    <w:lsdException w:name="Dark List Accent 6" w:semiHidden="0" w:uiPriority="70" w:unhideWhenUsed="0"/>
-    <w:lsdException w:name="Colorful Shading Accent 6" w:semiHidden="0" w:uiPriority="71" w:unhideWhenUsed="0"/>
-    <w:lsdException w:name="Colorful List Accent 6" w:semiHidden="0" w:uiPriority="72" w:unhideWhenUsed="0"/>
-    <w:lsdException w:name="Colorful Grid Accent 6" w:semiHidden="0" w:uiPriority="73" w:unhideWhenUsed="0"/>
-    <w:lsdException w:name="Subtle Emphasis" w:semiHidden="0" w:uiPriority="19" w:unhideWhenUsed="0" w:qFormat="1"/>
-    <w:lsdException w:name="Intense Emphasis" w:semiHidden="0" w:uiPriority="21" w:unhideWhenUsed="0" w:qFormat="1"/>
-    <w:lsdException w:name="Subtle Reference" w:semiHidden="0" w:uiPriority="31" w:unhideWhenUsed="0" w:qFormat="1"/>
-    <w:lsdException w:name="Intense Reference" w:semiHidden="0" w:uiPriority="32" w:unhideWhenUsed="0" w:qFormat="1"/>
-    <w:lsdException w:name="Book Title" w:semiHidden="0" w:uiPriority="33" w:unhideWhenUsed="0" w:qFormat="1"/>
-    <w:lsdException w:name="Bibliography" w:uiPriority="37"/>
-    <w:lsdException w:name="TOC Heading" w:uiPriority="39" w:qFormat="1"/>
+  <w:latentStyles w:defLockedState="0" w:defUIPriority="99" w:defSemiHidden="0" w:defUnhideWhenUsed="0" w:defQFormat="0" w:count="371">
+    <w:lsdException w:name="Normal" w:uiPriority="0" w:qFormat="1"/>
+    <w:lsdException w:name="heading 1" w:uiPriority="9" w:qFormat="1"/>
+    <w:lsdException w:name="heading 2" w:semiHidden="1" w:uiPriority="9" w:unhideWhenUsed="1" w:qFormat="1"/>
+    <w:lsdException w:name="heading 3" w:semiHidden="1" w:uiPriority="9" w:unhideWhenUsed="1" w:qFormat="1"/>
+    <w:lsdException w:name="heading 4" w:semiHidden="1" w:uiPriority="9" w:unhideWhenUsed="1" w:qFormat="1"/>
+    <w:lsdException w:name="heading 5" w:semiHidden="1" w:uiPriority="9" w:unhideWhenUsed="1" w:qFormat="1"/>
+    <w:lsdException w:name="heading 6" w:semiHidden="1" w:uiPriority="9" w:unhideWhenUsed="1" w:qFormat="1"/>
+    <w:lsdException w:name="heading 7" w:semiHidden="1" w:uiPriority="9" w:unhideWhenUsed="1" w:qFormat="1"/>
+    <w:lsdException w:name="heading 8" w:semiHidden="1" w:uiPriority="9" w:unhideWhenUsed="1" w:qFormat="1"/>
+    <w:lsdException w:name="heading 9" w:semiHidden="1" w:uiPriority="9" w:unhideWhenUsed="1" w:qFormat="1"/>
+    <w:lsdException w:name="index 1" w:semiHidden="1" w:unhideWhenUsed="1"/>
+    <w:lsdException w:name="index 2" w:semiHidden="1" w:unhideWhenUsed="1"/>
+    <w:lsdException w:name="index 3" w:semiHidden="1" w:unhideWhenUsed="1"/>
+    <w:lsdException w:name="index 4" w:semiHidden="1" w:unhideWhenUsed="1"/>
+    <w:lsdException w:name="index 5" w:semiHidden="1" w:unhideWhenUsed="1"/>
+    <w:lsdException w:name="index 6" w:semiHidden="1" w:unhideWhenUsed="1"/>
+    <w:lsdException w:name="index 7" w:semiHidden="1" w:unhideWhenUsed="1"/>
+    <w:lsdException w:name="index 8" w:semiHidden="1" w:unhideWhenUsed="1"/>
+    <w:lsdException w:name="index 9" w:semiHidden="1" w:unhideWhenUsed="1"/>
+    <w:lsdException w:name="toc 1" w:semiHidden="1" w:uiPriority="39" w:unhideWhenUsed="1"/>
+    <w:lsdException w:name="toc 2" w:semiHidden="1" w:uiPriority="39" w:unhideWhenUsed="1"/>
+    <w:lsdException w:name="toc 3" w:semiHidden="1" w:uiPriority="39" w:unhideWhenUsed="1"/>
+    <w:lsdException w:name="toc 4" w:semiHidden="1" w:uiPriority="39" w:unhideWhenUsed="1"/>
+    <w:lsdException w:name="toc 5" w:semiHidden="1" w:uiPriority="39" w:unhideWhenUsed="1"/>
+    <w:lsdException w:name="toc 6" w:semiHidden="1" w:uiPriority="39" w:unhideWhenUsed="1"/>
+    <w:lsdException w:name="toc 7" w:semiHidden="1" w:uiPriority="39" w:unhideWhenUsed="1"/>
+    <w:lsdException w:name="toc 8" w:semiHidden="1" w:uiPriority="39" w:unhideWhenUsed="1"/>
+    <w:lsdException w:name="toc 9" w:semiHidden="1" w:uiPriority="39" w:unhideWhenUsed="1"/>
+    <w:lsdException w:name="Normal Indent" w:semiHidden="1" w:unhideWhenUsed="1"/>
+    <w:lsdException w:name="footnote text" w:semiHidden="1" w:unhideWhenUsed="1"/>
+    <w:lsdException w:name="annotation text" w:semiHidden="1" w:unhideWhenUsed="1"/>
+    <w:lsdException w:name="header" w:semiHidden="1" w:unhideWhenUsed="1"/>
+    <w:lsdException w:name="footer" w:semiHidden="1" w:unhideWhenUsed="1"/>
+    <w:lsdException w:name="index heading" w:semiHidden="1" w:unhideWhenUsed="1"/>
+    <w:lsdException w:name="caption" w:semiHidden="1" w:uiPriority="35" w:unhideWhenUsed="1" w:qFormat="1"/>
+    <w:lsdException w:name="table of figures" w:semiHidden="1" w:unhideWhenUsed="1"/>
+    <w:lsdException w:name="envelope address" w:semiHidden="1" w:unhideWhenUsed="1"/>
+    <w:lsdException w:name="envelope return" w:semiHidden="1" w:unhideWhenUsed="1"/>
+    <w:lsdException w:name="footnote reference" w:semiHidden="1" w:unhideWhenUsed="1"/>
+    <w:lsdException w:name="annotation reference" w:semiHidden="1" w:unhideWhenUsed="1"/>
+    <w:lsdException w:name="line number" w:semiHidden="1" w:unhideWhenUsed="1"/>
+    <w:lsdException w:name="page number" w:semiHidden="1" w:unhideWhenUsed="1"/>
+    <w:lsdException w:name="endnote reference" w:semiHidden="1" w:unhideWhenUsed="1"/>
+    <w:lsdException w:name="endnote text" w:semiHidden="1" w:unhideWhenUsed="1"/>
+    <w:lsdException w:name="table of authorities" w:semiHidden="1" w:unhideWhenUsed="1"/>
+    <w:lsdException w:name="macro" w:semiHidden="1" w:unhideWhenUsed="1"/>
+    <w:lsdException w:name="toa heading" w:semiHidden="1" w:unhideWhenUsed="1"/>
+    <w:lsdException w:name="List" w:semiHidden="1" w:unhideWhenUsed="1"/>
+    <w:lsdException w:name="List Bullet" w:semiHidden="1" w:unhideWhenUsed="1"/>
+    <w:lsdException w:name="List Number" w:semiHidden="1" w:unhideWhenUsed="1"/>
+    <w:lsdException w:name="List 2" w:semiHidden="1" w:unhideWhenUsed="1"/>
+    <w:lsdException w:name="List 3" w:semiHidden="1" w:unhideWhenUsed="1"/>
+    <w:lsdException w:name="List 4" w:semiHidden="1" w:unhideWhenUsed="1"/>
+    <w:lsdException w:name="List 5" w:semiHidden="1" w:unhideWhenUsed="1"/>
+    <w:lsdException w:name="List Bullet 2" w:semiHidden="1" w:unhideWhenUsed="1"/>
+    <w:lsdException w:name="List Bullet 3" w:semiHidden="1" w:unhideWhenUsed="1"/>
+    <w:lsdException w:name="List Bullet 4" w:semiHidden="1" w:unhideWhenUsed="1"/>
+    <w:lsdException w:name="List Bullet 5" w:semiHidden="1" w:unhideWhenUsed="1"/>
+    <w:lsdException w:name="List Number 2" w:semiHidden="1" w:unhideWhenUsed="1"/>
+    <w:lsdException w:name="List Number 3" w:semiHidden="1" w:unhideWhenUsed="1"/>
+    <w:lsdException w:name="List Number 4" w:semiHidden="1" w:unhideWhenUsed="1"/>
+    <w:lsdException w:name="List Number 5" w:semiHidden="1" w:unhideWhenUsed="1"/>
+    <w:lsdException w:name="Title" w:uiPriority="10" w:qFormat="1"/>
+    <w:lsdException w:name="Closing" w:semiHidden="1" w:unhideWhenUsed="1"/>
+    <w:lsdException w:name="Signature" w:semiHidden="1" w:unhideWhenUsed="1"/>
+    <w:lsdException w:name="Default Paragraph Font" w:semiHidden="1" w:uiPriority="1" w:unhideWhenUsed="1"/>
+    <w:lsdException w:name="Body Text" w:semiHidden="1" w:unhideWhenUsed="1"/>
+    <w:lsdException w:name="Body Text Indent" w:semiHidden="1" w:unhideWhenUsed="1"/>
+    <w:lsdException w:name="List Continue" w:semiHidden="1" w:unhideWhenUsed="1"/>
+    <w:lsdException w:name="List Continue 2" w:semiHidden="1" w:unhideWhenUsed="1"/>
+    <w:lsdException w:name="List Continue 3" w:semiHidden="1" w:unhideWhenUsed="1"/>
+    <w:lsdException w:name="List Continue 4" w:semiHidden="1" w:unhideWhenUsed="1"/>
+    <w:lsdException w:name="List Continue 5" w:semiHidden="1" w:unhideWhenUsed="1"/>
+    <w:lsdException w:name="Message Header" w:semiHidden="1" w:unhideWhenUsed="1"/>
+    <w:lsdException w:name="Subtitle" w:uiPriority="11" w:qFormat="1"/>
+    <w:lsdException w:name="Salutation" w:semiHidden="1" w:unhideWhenUsed="1"/>
+    <w:lsdException w:name="Date" w:semiHidden="1" w:unhideWhenUsed="1"/>
+    <w:lsdException w:name="Body Text First Indent" w:semiHidden="1" w:unhideWhenUsed="1"/>
+    <w:lsdException w:name="Body Text First Indent 2" w:semiHidden="1" w:unhideWhenUsed="1"/>
+    <w:lsdException w:name="Note Heading" w:semiHidden="1" w:unhideWhenUsed="1"/>
+    <w:lsdException w:name="Body Text 2" w:semiHidden="1" w:unhideWhenUsed="1"/>
+    <w:lsdException w:name="Body Text 3" w:semiHidden="1" w:unhideWhenUsed="1"/>
+    <w:lsdException w:name="Body Text Indent 2" w:semiHidden="1" w:unhideWhenUsed="1"/>
+    <w:lsdException w:name="Body Text Indent 3" w:semiHidden="1" w:unhideWhenUsed="1"/>
+    <w:lsdException w:name="Block Text" w:semiHidden="1" w:unhideWhenUsed="1"/>
+    <w:lsdException w:name="Hyperlink" w:semiHidden="1" w:unhideWhenUsed="1"/>
+    <w:lsdException w:name="FollowedHyperlink" w:semiHidden="1" w:unhideWhenUsed="1"/>
+    <w:lsdException w:name="Strong" w:uiPriority="22" w:qFormat="1"/>
+    <w:lsdException w:name="Emphasis" w:uiPriority="20" w:qFormat="1"/>
+    <w:lsdException w:name="Document Map" w:semiHidden="1" w:unhideWhenUsed="1"/>
+    <w:lsdException w:name="Plain Text" w:semiHidden="1" w:unhideWhenUsed="1"/>
+    <w:lsdException w:name="E-mail Signature" w:semiHidden="1" w:unhideWhenUsed="1"/>
+    <w:lsdException w:name="HTML Top of Form" w:semiHidden="1" w:unhideWhenUsed="1"/>
+    <w:lsdException w:name="HTML Bottom of Form" w:semiHidden="1" w:unhideWhenUsed="1"/>
+    <w:lsdException w:name="Normal (Web)" w:semiHidden="1" w:unhideWhenUsed="1"/>
+    <w:lsdException w:name="HTML Acronym" w:semiHidden="1" w:unhideWhenUsed="1"/>
+    <w:lsdException w:name="HTML Address" w:semiHidden="1" w:unhideWhenUsed="1"/>
+    <w:lsdException w:name="HTML Cite" w:semiHidden="1" w:unhideWhenUsed="1"/>
+    <w:lsdException w:name="HTML Code" w:semiHidden="1" w:unhideWhenUsed="1"/>
+    <w:lsdException w:name="HTML Definition" w:semiHidden="1" w:unhideWhenUsed="1"/>
+    <w:lsdException w:name="HTML Keyboard" w:semiHidden="1" w:unhideWhenUsed="1"/>
+    <w:lsdException w:name="HTML Preformatted" w:semiHidden="1" w:unhideWhenUsed="1"/>
+    <w:lsdException w:name="HTML Sample" w:semiHidden="1" w:unhideWhenUsed="1"/>
+    <w:lsdException w:name="HTML Typewriter" w:semiHidden="1" w:unhideWhenUsed="1"/>
+    <w:lsdException w:name="HTML Variable" w:semiHidden="1" w:unhideWhenUsed="1"/>
+    <w:lsdException w:name="Normal Table" w:semiHidden="1" w:unhideWhenUsed="1"/>
+    <w:lsdException w:name="annotation subject" w:semiHidden="1" w:unhideWhenUsed="1"/>
+    <w:lsdException w:name="No List" w:semiHidden="1" w:unhideWhenUsed="1"/>
+    <w:lsdException w:name="Outline List 1" w:semiHidden="1" w:unhideWhenUsed="1"/>
+    <w:lsdException w:name="Outline List 2" w:semiHidden="1" w:unhideWhenUsed="1"/>
+    <w:lsdException w:name="Outline List 3" w:semiHidden="1" w:unhideWhenUsed="1"/>
+    <w:lsdException w:name="Table Simple 1" w:semiHidden="1" w:unhideWhenUsed="1"/>
+    <w:lsdException w:name="Table Simple 2" w:semiHidden="1" w:unhideWhenUsed="1"/>
+    <w:lsdException w:name="Table Simple 3" w:semiHidden="1" w:unhideWhenUsed="1"/>
+    <w:lsdException w:name="Table Classic 1" w:semiHidden="1" w:unhideWhenUsed="1"/>
+    <w:lsdException w:name="Table Classic 2" w:semiHidden="1" w:unhideWhenUsed="1"/>
+    <w:lsdException w:name="Table Classic 3" w:semiHidden="1" w:unhideWhenUsed="1"/>
+    <w:lsdException w:name="Table Classic 4" w:semiHidden="1" w:unhideWhenUsed="1"/>
+    <w:lsdException w:name="Table Colorful 1" w:semiHidden="1" w:unhideWhenUsed="1"/>
+    <w:lsdException w:name="Table Colorful 2" w:semiHidden="1" w:unhideWhenUsed="1"/>
+    <w:lsdException w:name="Table Colorful 3" w:semiHidden="1" w:unhideWhenUsed="1"/>
+    <w:lsdException w:name="Table Columns 1" w:semiHidden="1" w:unhideWhenUsed="1"/>
+    <w:lsdException w:name="Table Columns 2" w:semiHidden="1" w:unhideWhenUsed="1"/>
+    <w:lsdException w:name="Table Columns 3" w:semiHidden="1" w:unhideWhenUsed="1"/>
+    <w:lsdException w:name="Table Columns 4" w:semiHidden="1" w:unhideWhenUsed="1"/>
+    <w:lsdException w:name="Table Columns 5" w:semiHidden="1" w:unhideWhenUsed="1"/>
+    <w:lsdException w:name="Table Grid 1" w:semiHidden="1" w:unhideWhenUsed="1"/>
+    <w:lsdException w:name="Table Grid 2" w:semiHidden="1" w:unhideWhenUsed="1"/>
+    <w:lsdException w:name="Table Grid 3" w:semiHidden="1" w:unhideWhenUsed="1"/>
+    <w:lsdException w:name="Table Grid 4" w:semiHidden="1" w:unhideWhenUsed="1"/>
+    <w:lsdException w:name="Table Grid 5" w:semiHidden="1" w:unhideWhenUsed="1"/>
+    <w:lsdException w:name="Table Grid 6" w:semiHidden="1" w:unhideWhenUsed="1"/>
+    <w:lsdException w:name="Table Grid 7" w:semiHidden="1" w:unhideWhenUsed="1"/>
+    <w:lsdException w:name="Table Grid 8" w:semiHidden="1" w:unhideWhenUsed="1"/>
+    <w:lsdException w:name="Table List 1" w:semiHidden="1" w:unhideWhenUsed="1"/>
+    <w:lsdException w:name="Table List 2" w:semiHidden="1" w:unhideWhenUsed="1"/>
+    <w:lsdException w:name="Table List 3" w:semiHidden="1" w:unhideWhenUsed="1"/>
+    <w:lsdException w:name="Table List 4" w:semiHidden="1" w:unhideWhenUsed="1"/>
+    <w:lsdException w:name="Table List 5" w:semiHidden="1" w:unhideWhenUsed="1"/>
+    <w:lsdException w:name="Table List 6" w:semiHidden="1" w:unhideWhenUsed="1"/>
+    <w:lsdException w:name="Table List 7" w:semiHidden="1" w:unhideWhenUsed="1"/>
+    <w:lsdException w:name="Table List 8" w:semiHidden="1" w:unhideWhenUsed="1"/>
+    <w:lsdException w:name="Table 3D effects 1" w:semiHidden="1" w:unhideWhenUsed="1"/>
+    <w:lsdException w:name="Table 3D effects 2" w:semiHidden="1" w:unhideWhenUsed="1"/>
+    <w:lsdException w:name="Table 3D effects 3" w:semiHidden="1" w:unhideWhenUsed="1"/>
+    <w:lsdException w:name="Table Contemporary" w:semiHidden="1" w:unhideWhenUsed="1"/>
+    <w:lsdException w:name="Table Elegant" w:semiHidden="1" w:unhideWhenUsed="1"/>
+    <w:lsdException w:name="Table Professional" w:semiHidden="1" w:unhideWhenUsed="1"/>
+    <w:lsdException w:name="Table Subtle 1" w:semiHidden="1" w:unhideWhenUsed="1"/>
+    <w:lsdException w:name="Table Subtle 2" w:semiHidden="1" w:unhideWhenUsed="1"/>
+    <w:lsdException w:name="Table Web 1" w:semiHidden="1" w:unhideWhenUsed="1"/>
+    <w:lsdException w:name="Table Web 2" w:semiHidden="1" w:unhideWhenUsed="1"/>
+    <w:lsdException w:name="Table Web 3" w:semiHidden="1" w:unhideWhenUsed="1"/>
+    <w:lsdException w:name="Balloon Text" w:semiHidden="1" w:unhideWhenUsed="1"/>
+    <w:lsdException w:name="Table Grid" w:uiPriority="59"/>
+    <w:lsdException w:name="Table Theme" w:semiHidden="1" w:unhideWhenUsed="1"/>
+    <w:lsdException w:name="Placeholder Text" w:semiHidden="1"/>
+    <w:lsdException w:name="No Spacing" w:uiPriority="1" w:qFormat="1"/>
+    <w:lsdException w:name="Light Shading" w:uiPriority="60"/>
+    <w:lsdException w:name="Light List" w:uiPriority="61"/>
+    <w:lsdException w:name="Light Grid" w:uiPriority="62"/>
+    <w:lsdException w:name="Medium Shading 1" w:uiPriority="63"/>
+    <w:lsdException w:name="Medium Shading 2" w:uiPriority="64"/>
+    <w:lsdException w:name="Medium List 1" w:uiPriority="65"/>
+    <w:lsdException w:name="Medium List 2" w:uiPriority="66"/>
+    <w:lsdException w:name="Medium Grid 1" w:uiPriority="67"/>
+    <w:lsdException w:name="Medium Grid 2" w:uiPriority="68"/>
+    <w:lsdException w:name="Medium Grid 3" w:uiPriority="69"/>
+    <w:lsdException w:name="Dark List" w:uiPriority="70"/>
+    <w:lsdException w:name="Colorful Shading" w:uiPriority="71"/>
+    <w:lsdException w:name="Colorful List" w:uiPriority="72"/>
+    <w:lsdException w:name="Colorful Grid" w:uiPriority="73"/>
+    <w:lsdException w:name="Light Shading Accent 1" w:uiPriority="60"/>
+    <w:lsdException w:name="Light List Accent 1" w:uiPriority="61"/>
+    <w:lsdException w:name="Light Grid Accent 1" w:uiPriority="62"/>
+    <w:lsdException w:name="Medium Shading 1 Accent 1" w:uiPriority="63"/>
+    <w:lsdException w:name="Medium Shading 2 Accent 1" w:uiPriority="64"/>
+    <w:lsdException w:name="Medium List 1 Accent 1" w:uiPriority="65"/>
+    <w:lsdException w:name="Revision" w:semiHidden="1"/>
+    <w:lsdException w:name="List Paragraph" w:uiPriority="34" w:qFormat="1"/>
+    <w:lsdException w:name="Quote" w:uiPriority="29" w:qFormat="1"/>
+    <w:lsdException w:name="Intense Quote" w:uiPriority="30" w:qFormat="1"/>
+    <w:lsdException w:name="Medium List 2 Accent 1" w:uiPriority="66"/>
+    <w:lsdException w:name="Medium Grid 1 Accent 1" w:uiPriority="67"/>
+    <w:lsdException w:name="Medium Grid 2 Accent 1" w:uiPriority="68"/>
+    <w:lsdException w:name="Medium Grid 3 Accent 1" w:uiPriority="69"/>
+    <w:lsdException w:name="Dark List Accent 1" w:uiPriority="70"/>
+    <w:lsdException w:name="Colorful Shading Accent 1" w:uiPriority="71"/>
+    <w:lsdException w:name="Colorful List Accent 1" w:uiPriority="72"/>
+    <w:lsdException w:name="Colorful Grid Accent 1" w:uiPriority="73"/>
+    <w:lsdException w:name="Light Shading Accent 2" w:uiPriority="60"/>
+    <w:lsdException w:name="Light List Accent 2" w:uiPriority="61"/>
+    <w:lsdException w:name="Light Grid Accent 2" w:uiPriority="62"/>
+    <w:lsdException w:name="Medium Shading 1 Accent 2" w:uiPriority="63"/>
+    <w:lsdException w:name="Medium Shading 2 Accent 2" w:uiPriority="64"/>
+    <w:lsdException w:name="Medium List 1 Accent 2" w:uiPriority="65"/>
+    <w:lsdException w:name="Medium List 2 Accent 2" w:uiPriority="66"/>
+    <w:lsdException w:name="Medium Grid 1 Accent 2" w:uiPriority="67"/>
+    <w:lsdException w:name="Medium Grid 2 Accent 2" w:uiPriority="68"/>
+    <w:lsdException w:name="Medium Grid 3 Accent 2" w:uiPriority="69"/>
+    <w:lsdException w:name="Dark List Accent 2" w:uiPriority="70"/>
+    <w:lsdException w:name="Colorful Shading Accent 2" w:uiPriority="71"/>
+    <w:lsdException w:name="Colorful List Accent 2" w:uiPriority="72"/>
+    <w:lsdException w:name="Colorful Grid Accent 2" w:uiPriority="73"/>
+    <w:lsdException w:name="Light Shading Accent 3" w:uiPriority="60"/>
+    <w:lsdException w:name="Light List Accent 3" w:uiPriority="61"/>
+    <w:lsdException w:name="Light Grid Accent 3" w:uiPriority="62"/>
+    <w:lsdException w:name="Medium Shading 1 Accent 3" w:uiPriority="63"/>
+    <w:lsdException w:name="Medium Shading 2 Accent 3" w:uiPriority="64"/>
+    <w:lsdException w:name="Medium List 1 Accent 3" w:uiPriority="65"/>
+    <w:lsdException w:name="Medium List 2 Accent 3" w:uiPriority="66"/>
+    <w:lsdException w:name="Medium Grid 1 Accent 3" w:uiPriority="67"/>
+    <w:lsdException w:name="Medium Grid 2 Accent 3" w:uiPriority="68"/>
+    <w:lsdException w:name="Medium Grid 3 Accent 3" w:uiPriority="69"/>
+    <w:lsdException w:name="Dark List Accent 3" w:uiPriority="70"/>
+    <w:lsdException w:name="Colorful Shading Accent 3" w:uiPriority="71"/>
+    <w:lsdException w:name="Colorful List Accent 3" w:uiPriority="72"/>
+    <w:lsdException w:name="Colorful Grid Accent 3" w:uiPriority="73"/>
+    <w:lsdException w:name="Light Shading Accent 4" w:uiPriority="60"/>
+    <w:lsdException w:name="Light List Accent 4" w:uiPriority="61"/>
+    <w:lsdException w:name="Light Grid Accent 4" w:uiPriority="62"/>
+    <w:lsdException w:name="Medium Shading 1 Accent 4" w:uiPriority="63"/>
+    <w:lsdException w:name="Medium Shading 2 Accent 4" w:uiPriority="64"/>
+    <w:lsdException w:name="Medium List 1 Accent 4" w:uiPriority="65"/>
+    <w:lsdException w:name="Medium List 2 Accent 4" w:uiPriority="66"/>
+    <w:lsdException w:name="Medium Grid 1 Accent 4" w:uiPriority="67"/>
+    <w:lsdException w:name="Medium Grid 2 Accent 4" w:uiPriority="68"/>
+    <w:lsdException w:name="Medium Grid 3 Accent 4" w:uiPriority="69"/>
+    <w:lsdException w:name="Dark List Accent 4" w:uiPriority="70"/>
+    <w:lsdException w:name="Colorful Shading Accent 4" w:uiPriority="71"/>
+    <w:lsdException w:name="Colorful List Accent 4" w:uiPriority="72"/>
+    <w:lsdException w:name="Colorful Grid Accent 4" w:uiPriority="73"/>
+    <w:lsdException w:name="Light Shading Accent 5" w:uiPriority="60"/>
+    <w:lsdException w:name="Light List Accent 5" w:uiPriority="61"/>
+    <w:lsdException w:name="Light Grid Accent 5" w:uiPriority="62"/>
+    <w:lsdException w:name="Medium Shading 1 Accent 5" w:uiPriority="63"/>
+    <w:lsdException w:name="Medium Shading 2 Accent 5" w:uiPriority="64"/>
+    <w:lsdException w:name="Medium List 1 Accent 5" w:uiPriority="65"/>
+    <w:lsdException w:name="Medium List 2 Accent 5" w:uiPriority="66"/>
+    <w:lsdException w:name="Medium Grid 1 Accent 5" w:uiPriority="67"/>
+    <w:lsdException w:name="Medium Grid 2 Accent 5" w:uiPriority="68"/>
+    <w:lsdException w:name="Medium Grid 3 Accent 5" w:uiPriority="69"/>
+    <w:lsdException w:name="Dark List Accent 5" w:uiPriority="70"/>
+    <w:lsdException w:name="Colorful Shading Accent 5" w:uiPriority="71"/>
+    <w:lsdException w:name="Colorful List Accent 5" w:uiPriority="72"/>
+    <w:lsdException w:name="Colorful Grid Accent 5" w:uiPriority="73"/>
+    <w:lsdException w:name="Light Shading Accent 6" w:uiPriority="60"/>
+    <w:lsdException w:name="Light List Accent 6" w:uiPriority="61"/>
+    <w:lsdException w:name="Light Grid Accent 6" w:uiPriority="62"/>
+    <w:lsdException w:name="Medium Shading 1 Accent 6" w:uiPriority="63"/>
+    <w:lsdException w:name="Medium Shading 2 Accent 6" w:uiPriority="64"/>
+    <w:lsdException w:name="Medium List 1 Accent 6" w:uiPriority="65"/>
+    <w:lsdException w:name="Medium List 2 Accent 6" w:uiPriority="66"/>
+    <w:lsdException w:name="Medium Grid 1 Accent 6" w:uiPriority="67"/>
+    <w:lsdException w:name="Medium Grid 2 Accent 6" w:uiPriority="68"/>
+    <w:lsdException w:name="Medium Grid 3 Accent 6" w:uiPriority="69"/>
+    <w:lsdException w:name="Dark List Accent 6" w:uiPriority="70"/>
+    <w:lsdException w:name="Colorful Shading Accent 6" w:uiPriority="71"/>
+    <w:lsdException w:name="Colorful List Accent 6" w:uiPriority="72"/>
+    <w:lsdException w:name="Colorful Grid Accent 6" w:uiPriority="73"/>
+    <w:lsdException w:name="Subtle Emphasis" w:uiPriority="19" w:qFormat="1"/>
+    <w:lsdException w:name="Intense Emphasis" w:uiPriority="21" w:qFormat="1"/>
+    <w:lsdException w:name="Subtle Reference" w:uiPriority="31" w:qFormat="1"/>
+    <w:lsdException w:name="Intense Reference" w:uiPriority="32" w:qFormat="1"/>
+    <w:lsdException w:name="Book Title" w:uiPriority="33" w:qFormat="1"/>
+    <w:lsdException w:name="Bibliography" w:semiHidden="1" w:uiPriority="37" w:unhideWhenUsed="1"/>
+    <w:lsdException w:name="TOC Heading" w:semiHidden="1" w:uiPriority="39" w:unhideWhenUsed="1" w:qFormat="1"/>
+    <w:lsdException w:name="Grid Table 4" w:uiPriority="49"/>
+    <w:lsdException w:name="Grid Table 5 Dark" w:uiPriority="50"/>
+    <w:lsdException w:name="Grid Table 6 Colorful" w:uiPriority="51"/>
+    <w:lsdException w:name="Grid Table 7 Colorful" w:uiPriority="52"/>
+    <w:lsdException w:name="Grid Table 1 Light Accent 1" w:uiPriority="46"/>
+    <w:lsdException w:name="Grid Table 2 Accent 1" w:uiPriority="47"/>
+    <w:lsdException w:name="Grid Table 3 Accent 1" w:uiPriority="48"/>
+    <w:lsdException w:name="Grid Table 4 Accent 1" w:uiPriority="49"/>
+    <w:lsdException w:name="Grid Table 5 Dark Accent 1" w:uiPriority="50"/>
+    <w:lsdException w:name="Grid Table 6 Colorful Accent 1" w:uiPriority="51"/>
+    <w:lsdException w:name="Grid Table 7 Colorful Accent 1" w:uiPriority="52"/>
+    <w:lsdException w:name="Grid Table 1 Light Accent 2" w:uiPriority="46"/>
+    <w:lsdException w:name="Grid Table 2 Accent 2" w:uiPriority="47"/>
+    <w:lsdException w:name="Grid Table 3 Accent 2" w:uiPriority="48"/>
+    <w:lsdException w:name="Grid Table 4 Accent 2" w:uiPriority="49"/>
+    <w:lsdException w:name="Grid Table 5 Dark Accent 2" w:uiPriority="50"/>
+    <w:lsdException w:name="Grid Table 6 Colorful Accent 2" w:uiPriority="51"/>
+    <w:lsdException w:name="Grid Table 7 Colorful Accent 2" w:uiPriority="52"/>
+    <w:lsdException w:name="Grid Table 1 Light Accent 3" w:uiPriority="46"/>
+    <w:lsdException w:name="Grid Table 2 Accent 3" w:uiPriority="47"/>
+    <w:lsdException w:name="Grid Table 3 Accent 3" w:uiPriority="48"/>
+    <w:lsdException w:name="Grid Table 4 Accent 3" w:uiPriority="49"/>
+    <w:lsdException w:name="Grid Table 5 Dark Accent 3" w:uiPriority="50"/>
+    <w:lsdException w:name="Grid Table 6 Colorful Accent 3" w:uiPriority="51"/>
+    <w:lsdException w:name="Grid Table 7 Colorful Accent 3" w:uiPriority="52"/>
+    <w:lsdException w:name="Grid Table 1 Light Accent 4" w:uiPriority="46"/>
+    <w:lsdException w:name="Grid Table 2 Accent 4" w:uiPriority="47"/>
+    <w:lsdException w:name="Grid Table 3 Accent 4" w:uiPriority="48"/>
+    <w:lsdException w:name="Grid Table 4 Accent 4" w:uiPriority="49"/>
+    <w:lsdException w:name="Grid Table 5 Dark Accent 4" w:uiPriority="50"/>
+    <w:lsdException w:name="Grid Table 6 Colorful Accent 4" w:uiPriority="51"/>
+    <w:lsdException w:name="Grid Table 7 Colorful Accent 4" w:uiPriority="52"/>
+    <w:lsdException w:name="Grid Table 1 Light Accent 5" w:uiPriority="46"/>
+    <w:lsdException w:name="Grid Table 2 Accent 5" w:uiPriority="47"/>
+    <w:lsdException w:name="Grid Table 3 Accent 5" w:uiPriority="48"/>
+    <w:lsdException w:name="Grid Table 4 Accent 5" w:uiPriority="49"/>
+    <w:lsdException w:name="Grid Table 5 Dark Accent 5" w:uiPriority="50"/>
+    <w:lsdException w:name="Grid Table 6 Colorful Accent 5" w:uiPriority="51"/>
+    <w:lsdException w:name="Grid Table 7 Colorful Accent 5" w:uiPriority="52"/>
+    <w:lsdException w:name="Grid Table 1 Light Accent 6" w:uiPriority="46"/>
+    <w:lsdException w:name="Grid Table 2 Accent 6" w:uiPriority="47"/>
+    <w:lsdException w:name="Grid Table 3 Accent 6" w:uiPriority="48"/>
+    <w:lsdException w:name="Grid Table 4 Accent 6" w:uiPriority="49"/>
+    <w:lsdException w:name="Grid Table 5 Dark Accent 6" w:uiPriority="50"/>
+    <w:lsdException w:name="Grid Table 6 Colorful Accent 6" w:uiPriority="51"/>
+    <w:lsdException w:name="Grid Table 7 Colorful Accent 6" w:uiPriority="52"/>
+    <w:lsdException w:name="List Table 1 Light" w:uiPriority="46"/>
+    <w:lsdException w:name="List Table 2" w:uiPriority="47"/>
+    <w:lsdException w:name="List Table 3" w:uiPriority="48"/>
+    <w:lsdException w:name="List Table 4" w:uiPriority="49"/>
+    <w:lsdException w:name="List Table 5 Dark" w:uiPriority="50"/>
+    <w:lsdException w:name="List Table 6 Colorful" w:uiPriority="51"/>
+    <w:lsdException w:name="List Table 7 Colorful" w:uiPriority="52"/>
+    <w:lsdException w:name="List Table 1 Light Accent 1" w:uiPriority="46"/>
+    <w:lsdException w:name="List Table 2 Accent 1" w:uiPriority="47"/>
+    <w:lsdException w:name="List Table 3 Accent 1" w:uiPriority="48"/>
+    <w:lsdException w:name="List Table 4 Accent 1" w:uiPriority="49"/>
+    <w:lsdException w:name="List Table 5 Dark Accent 1" w:uiPriority="50"/>
+    <w:lsdException w:name="List Table 6 Colorful Accent 1" w:uiPriority="51"/>
+    <w:lsdException w:name="List Table 7 Colorful Accent 1" w:uiPriority="52"/>
+    <w:lsdException w:name="List Table 1 Light Accent 2" w:uiPriority="46"/>
+    <w:lsdException w:name="List Table 2 Accent 2" w:uiPriority="47"/>
+    <w:lsdException w:name="List Table 3 Accent 2" w:uiPriority="48"/>
+    <w:lsdException w:name="List Table 4 Accent 2" w:uiPriority="49"/>
+    <w:lsdException w:name="List Table 5 Dark Accent 2" w:uiPriority="50"/>
+    <w:lsdException w:name="List Table 6 Colorful Accent 2" w:uiPriority="51"/>
+    <w:lsdException w:name="List Table 7 Colorful Accent 2" w:uiPriority="52"/>
+    <w:lsdException w:name="List Table 1 Light Accent 3" w:uiPriority="46"/>
+    <w:lsdException w:name="List Table 2 Accent 3" w:uiPriority="47"/>
+    <w:lsdException w:name="List Table 3 Accent 3" w:uiPriority="48"/>
+    <w:lsdException w:name="List Table 4 Accent 3" w:uiPriority="49"/>
+    <w:lsdException w:name="List Table 5 Dark Accent 3" w:uiPriority="50"/>
+    <w:lsdException w:name="List Table 6 Colorful Accent 3" w:uiPriority="51"/>
+    <w:lsdException w:name="List Table 7 Colorful Accent 3" w:uiPriority="52"/>
+    <w:lsdException w:name="List Table 1 Light Accent 4" w:uiPriority="46"/>
+    <w:lsdException w:name="List Table 2 Accent 4" w:uiPriority="47"/>
+    <w:lsdException w:name="List Table 3 Accent 4" w:uiPriority="48"/>
+    <w:lsdException w:name="List Table 4 Accent 4" w:uiPriority="49"/>
+    <w:lsdException w:name="List Table 5 Dark Accent 4" w:uiPriority="50"/>
+    <w:lsdException w:name="List Table 6 Colorful Accent 4" w:uiPriority="51"/>
+    <w:lsdException w:name="List Table 7 Colorful Accent 4" w:uiPriority="52"/>
+    <w:lsdException w:name="List Table 1 Light Accent 5" w:uiPriority="46"/>
+    <w:lsdException w:name="List Table 2 Accent 5" w:uiPriority="47"/>
+    <w:lsdException w:name="List Table 3 Accent 5" w:uiPriority="48"/>
+    <w:lsdException w:name="List Table 4 Accent 5" w:uiPriority="49"/>
+    <w:lsdException w:name="List Table 5 Dark Accent 5" w:uiPriority="50"/>
+    <w:lsdException w:name="List Table 6 Colorful Accent 5" w:uiPriority="51"/>
+    <w:lsdException w:name="List Table 7 Colorful Accent 5" w:uiPriority="52"/>
+    <w:lsdException w:name="List Table 1 Light Accent 6" w:uiPriority="46"/>
+    <w:lsdException w:name="List Table 2 Accent 6" w:uiPriority="47"/>
+    <w:lsdException w:name="List Table 3 Accent 6" w:uiPriority="48"/>
+    <w:lsdException w:name="List Table 4 Accent 6" w:uiPriority="49"/>
+    <w:lsdException w:name="List Table 5 Dark Accent 6" w:uiPriority="50"/>
+    <w:lsdException w:name="List Table 6 Colorful Accent 6" w:uiPriority="51"/>
+    <w:lsdException w:name="List Table 7 Colorful Accent 6" w:uiPriority="52"/>
   </w:latentStyles>
   <w:style w:type="paragraph" w:default="1" w:styleId="Normal">
     <w:name w:val="Normal"/>
@@ -12540,7 +13115,7 @@
 </file>
 
 <file path=customXml/itemProps1.xml><?xml version="1.0" encoding="utf-8"?>
-<ds:datastoreItem xmlns:ds="http://schemas.openxmlformats.org/officeDocument/2006/customXml" ds:itemID="{BF9F1BDC-0158-3147-A02F-DBB01ED1624D}">
+<ds:datastoreItem xmlns:ds="http://schemas.openxmlformats.org/officeDocument/2006/customXml" ds:itemID="{DD5A330E-79F7-49B7-BDA2-65CF57B0EC51}">
   <ds:schemaRefs>
     <ds:schemaRef ds:uri="http://schemas.openxmlformats.org/officeDocument/2006/bibliography"/>
   </ds:schemaRefs>

</xml_diff>